<commit_message>
Set, list, Comparable, poly
</commit_message>
<xml_diff>
--- a/knowledge.docx
+++ b/knowledge.docx
@@ -111,6 +111,67 @@
           <w:szCs w:val="28"/>
         </w:rPr>
         <w:t>ption-6</w:t>
+      </w:r>
+    </w:p>
+    <w:p>
+      <w:pPr>
+        <w:rPr>
+          <w:sz w:val="28"/>
+          <w:szCs w:val="28"/>
+        </w:rPr>
+      </w:pPr>
+      <w:proofErr w:type="spellStart"/>
+      <w:r>
+        <w:rPr>
+          <w:sz w:val="28"/>
+          <w:szCs w:val="28"/>
+        </w:rPr>
+        <w:t>Arraylist</w:t>
+      </w:r>
+      <w:proofErr w:type="spellEnd"/>
+      <w:r>
+        <w:rPr>
+          <w:sz w:val="28"/>
+          <w:szCs w:val="28"/>
+        </w:rPr>
+        <w:t>, set, List</w:t>
+      </w:r>
+      <w:r>
+        <w:rPr>
+          <w:sz w:val="28"/>
+          <w:szCs w:val="28"/>
+        </w:rPr>
+        <w:t>-7</w:t>
+      </w:r>
+    </w:p>
+    <w:p>
+      <w:pPr>
+        <w:rPr>
+          <w:sz w:val="28"/>
+          <w:szCs w:val="28"/>
+        </w:rPr>
+      </w:pPr>
+      <w:r>
+        <w:rPr>
+          <w:sz w:val="28"/>
+          <w:szCs w:val="28"/>
+        </w:rPr>
+        <w:t>Polymorphism-8</w:t>
+      </w:r>
+    </w:p>
+    <w:p>
+      <w:pPr>
+        <w:rPr>
+          <w:sz w:val="28"/>
+          <w:szCs w:val="28"/>
+        </w:rPr>
+      </w:pPr>
+      <w:r>
+        <w:rPr>
+          <w:sz w:val="28"/>
+          <w:szCs w:val="28"/>
+        </w:rPr>
+        <w:t>Miscellaneous-At last</w:t>
       </w:r>
     </w:p>
     <w:p>
@@ -299,7 +360,64 @@
         <w:t>Where h is the name of HashSet</w:t>
       </w:r>
     </w:p>
+    <w:p>
+      <w:proofErr w:type="spellStart"/>
+      <w:r>
+        <w:t>Map.entrySet</w:t>
+      </w:r>
+      <w:proofErr w:type="spellEnd"/>
+      <w:r>
+        <w:t xml:space="preserve">=return </w:t>
+      </w:r>
+      <w:proofErr w:type="spellStart"/>
+      <w:r>
+        <w:t>hashmap</w:t>
+      </w:r>
+      <w:proofErr w:type="spellEnd"/>
+      <w:r>
+        <w:t xml:space="preserve"> in list form</w:t>
+      </w:r>
+    </w:p>
+    <w:p>
+      <w:proofErr w:type="spellStart"/>
+      <w:r>
+        <w:t>Map.Entry</w:t>
+      </w:r>
+      <w:proofErr w:type="spellEnd"/>
+      <w:r>
+        <w:t xml:space="preserve">-interface for </w:t>
+      </w:r>
+      <w:proofErr w:type="spellStart"/>
+      <w:r>
+        <w:t>hashmap</w:t>
+      </w:r>
+      <w:proofErr w:type="spellEnd"/>
+      <w:r>
+        <w:t xml:space="preserve"> provides certain function equals </w:t>
+      </w:r>
+      <w:hyperlink r:id="rId6" w:history="1">
+        <w:r>
+          <w:rPr>
+            <w:rStyle w:val="Hyperlink"/>
+          </w:rPr>
+          <w:t>https://www.geeksforgeeks.org/map-entry-interface-java-example/</w:t>
+        </w:r>
+      </w:hyperlink>
+    </w:p>
     <w:p/>
+    <w:p>
+      <w:r>
+        <w:t xml:space="preserve">Sorting in </w:t>
+      </w:r>
+      <w:proofErr w:type="spellStart"/>
+      <w:r>
+        <w:t>hashmap</w:t>
+      </w:r>
+      <w:proofErr w:type="spellEnd"/>
+      <w:r>
+        <w:t xml:space="preserve"> using above tech and comparator</w:t>
+      </w:r>
+    </w:p>
     <w:p>
       <w:r>
         <w:br w:type="page"/>
@@ -399,6 +517,98 @@
     </w:p>
     <w:p>
       <w:r>
+        <w:t xml:space="preserve">List- also by vector and stack- </w:t>
+      </w:r>
+      <w:hyperlink r:id="rId7" w:history="1">
+        <w:r>
+          <w:rPr>
+            <w:rStyle w:val="Hyperlink"/>
+          </w:rPr>
+          <w:t>https://www.geeksforgeeks.org/list-interface-java-examples/</w:t>
+        </w:r>
+      </w:hyperlink>
+    </w:p>
+    <w:p>
+      <w:r>
+        <w:t>Set-</w:t>
+      </w:r>
+      <w:hyperlink r:id="rId8" w:history="1">
+        <w:r>
+          <w:rPr>
+            <w:rStyle w:val="Hyperlink"/>
+          </w:rPr>
+          <w:t>https://www.geeksforgeeks.org/set-in-java/</w:t>
+        </w:r>
+      </w:hyperlink>
+      <w:r>
+        <w:t xml:space="preserve"> .All set operation like union, sub etc.</w:t>
+      </w:r>
+    </w:p>
+    <w:p>
+      <w:proofErr w:type="spellStart"/>
+      <w:r>
+        <w:t>SortedSet</w:t>
+      </w:r>
+      <w:proofErr w:type="spellEnd"/>
+      <w:r>
+        <w:t xml:space="preserve">-Interface, extends Set </w:t>
+      </w:r>
+      <w:hyperlink r:id="rId9" w:history="1">
+        <w:r>
+          <w:rPr>
+            <w:rStyle w:val="Hyperlink"/>
+          </w:rPr>
+          <w:t>https://www.geeksforgeeks.org/sortedset-java-examples/</w:t>
+        </w:r>
+      </w:hyperlink>
+    </w:p>
+    <w:p>
+      <w:r>
+        <w:t>List vs Set both extends collection interface</w:t>
+      </w:r>
+    </w:p>
+    <w:p>
+      <w:r>
+        <w:rPr>
+          <w:noProof/>
+        </w:rPr>
+        <w:drawing>
+          <wp:inline distT="0" distB="0" distL="0" distR="0" wp14:anchorId="15AB6FC1" wp14:editId="6CEB023F">
+            <wp:extent cx="5686425" cy="2247900"/>
+            <wp:effectExtent l="0" t="0" r="9525" b="0"/>
+            <wp:docPr id="1" name="Picture 1"/>
+            <wp:cNvGraphicFramePr>
+              <a:graphicFrameLocks xmlns:a="http://schemas.openxmlformats.org/drawingml/2006/main" noChangeAspect="1"/>
+            </wp:cNvGraphicFramePr>
+            <a:graphic xmlns:a="http://schemas.openxmlformats.org/drawingml/2006/main">
+              <a:graphicData uri="http://schemas.openxmlformats.org/drawingml/2006/picture">
+                <pic:pic xmlns:pic="http://schemas.openxmlformats.org/drawingml/2006/picture">
+                  <pic:nvPicPr>
+                    <pic:cNvPr id="1" name=""/>
+                    <pic:cNvPicPr/>
+                  </pic:nvPicPr>
+                  <pic:blipFill>
+                    <a:blip r:embed="rId10"/>
+                    <a:stretch>
+                      <a:fillRect/>
+                    </a:stretch>
+                  </pic:blipFill>
+                  <pic:spPr>
+                    <a:xfrm>
+                      <a:off x="0" y="0"/>
+                      <a:ext cx="5686425" cy="2247900"/>
+                    </a:xfrm>
+                    <a:prstGeom prst="rect">
+                      <a:avLst/>
+                    </a:prstGeom>
+                  </pic:spPr>
+                </pic:pic>
+              </a:graphicData>
+            </a:graphic>
+          </wp:inline>
+        </w:drawing>
+      </w:r>
+      <w:r>
         <w:br w:type="page"/>
       </w:r>
     </w:p>
@@ -446,6 +656,12 @@
       <w:r>
         <w:t xml:space="preserve"> function</w:t>
       </w:r>
+      <w:r>
+        <w:t>, public method</w:t>
+      </w:r>
+      <w:r>
+        <w:t>s</w:t>
+      </w:r>
     </w:p>
     <w:p>
       <w:r>
@@ -486,11 +702,73 @@
         <w:t>()</w:t>
       </w:r>
     </w:p>
-    <w:p>
-      <w:r>
-        <w:t>Object means using new</w:t>
-      </w:r>
-    </w:p>
+    <w:p/>
+    <w:p>
+      <w:r>
+        <w:rPr>
+          <w:b/>
+        </w:rPr>
+        <w:t>Comparable</w:t>
+      </w:r>
+      <w:r>
+        <w:t>-</w:t>
+      </w:r>
+      <w:proofErr w:type="spellStart"/>
+      <w:proofErr w:type="gramStart"/>
+      <w:r>
+        <w:t>compareTo</w:t>
+      </w:r>
+      <w:proofErr w:type="spellEnd"/>
+      <w:r>
+        <w:t>(</w:t>
+      </w:r>
+      <w:proofErr w:type="gramEnd"/>
+      <w:r>
+        <w:t>)-we can use only once, so we can only do for a particular attribute/members of class.</w:t>
+      </w:r>
+      <w:r>
+        <w:t xml:space="preserve"> Overriding interface </w:t>
+      </w:r>
+      <w:proofErr w:type="spellStart"/>
+      <w:proofErr w:type="gramStart"/>
+      <w:r>
+        <w:t>function</w:t>
+      </w:r>
+      <w:r>
+        <w:t>.</w:t>
+      </w:r>
+      <w:r>
+        <w:t>Implemented</w:t>
+      </w:r>
+      <w:proofErr w:type="spellEnd"/>
+      <w:proofErr w:type="gramEnd"/>
+      <w:r>
+        <w:t xml:space="preserve"> by item class.</w:t>
+      </w:r>
+    </w:p>
+    <w:p>
+      <w:r>
+        <w:fldChar w:fldCharType="begin"/>
+      </w:r>
+      <w:r>
+        <w:instrText xml:space="preserve"> HYPERLINK "https://www.geeksforgeeks.org/comparable-vs-comparator-in-java/" </w:instrText>
+      </w:r>
+      <w:r>
+        <w:fldChar w:fldCharType="separate"/>
+      </w:r>
+      <w:r>
+        <w:rPr>
+          <w:rStyle w:val="Hyperlink"/>
+        </w:rPr>
+        <w:t>comparable vs comparator</w:t>
+      </w:r>
+      <w:r>
+        <w:fldChar w:fldCharType="end"/>
+      </w:r>
+      <w:bookmarkStart w:id="0" w:name="_GoBack"/>
+      <w:bookmarkEnd w:id="0"/>
+    </w:p>
+    <w:p/>
     <w:p/>
     <w:p>
       <w:r>
@@ -528,27 +806,433 @@
       <w:r>
         <w:t xml:space="preserve"> one must extend </w:t>
       </w:r>
-      <w:bookmarkStart w:id="0" w:name="_GoBack"/>
       <w:r>
         <w:rPr>
           <w:b/>
         </w:rPr>
         <w:t>Exception</w:t>
       </w:r>
-      <w:bookmarkEnd w:id="0"/>
       <w:r>
         <w:t xml:space="preserve"> class</w:t>
       </w:r>
     </w:p>
-    <w:p>
-      <w:pPr>
-        <w:pStyle w:val="Heading1"/>
-      </w:pPr>
-    </w:p>
+    <w:p/>
+    <w:p>
+      <w:r>
+        <w:br w:type="page"/>
+      </w:r>
+    </w:p>
+    <w:p>
+      <w:pPr>
+        <w:jc w:val="center"/>
+        <w:rPr>
+          <w:sz w:val="32"/>
+          <w:szCs w:val="32"/>
+        </w:rPr>
+      </w:pPr>
+      <w:proofErr w:type="spellStart"/>
+      <w:r>
+        <w:rPr>
+          <w:sz w:val="32"/>
+          <w:szCs w:val="32"/>
+        </w:rPr>
+        <w:lastRenderedPageBreak/>
+        <w:t>ArrayList</w:t>
+      </w:r>
+      <w:proofErr w:type="spellEnd"/>
+    </w:p>
+    <w:p>
+      <w:pPr>
+        <w:jc w:val="center"/>
+        <w:rPr>
+          <w:sz w:val="32"/>
+          <w:szCs w:val="32"/>
+        </w:rPr>
+      </w:pPr>
+      <w:r>
+        <w:rPr>
+          <w:sz w:val="32"/>
+          <w:szCs w:val="32"/>
+        </w:rPr>
+        <w:t>Subtype of list</w:t>
+      </w:r>
+    </w:p>
+    <w:p>
+      <w:hyperlink r:id="rId11" w:history="1">
+        <w:r>
+          <w:rPr>
+            <w:rStyle w:val="Hyperlink"/>
+          </w:rPr>
+          <w:t>https://www.geeksforgeeks.org/arraylist-in-java/</w:t>
+        </w:r>
+      </w:hyperlink>
+    </w:p>
+    <w:p/>
+    <w:p>
+      <w:proofErr w:type="gramStart"/>
+      <w:r>
+        <w:t>add(</w:t>
+      </w:r>
+      <w:proofErr w:type="gramEnd"/>
+      <w:r>
+        <w:t>it is used to add to specific location), by shifting all by one location</w:t>
+      </w:r>
+    </w:p>
+    <w:p>
+      <w:r>
+        <w:t xml:space="preserve">List vs </w:t>
+      </w:r>
+      <w:proofErr w:type="spellStart"/>
+      <w:r>
+        <w:t>ArrayList</w:t>
+      </w:r>
+      <w:proofErr w:type="spellEnd"/>
+      <w:r>
+        <w:t>-</w:t>
+      </w:r>
+      <w:r>
+        <w:t>interface and class</w:t>
+      </w:r>
+    </w:p>
+    <w:p>
+      <w:r>
+        <w:t xml:space="preserve">Interface implementation support change </w:t>
+      </w:r>
+    </w:p>
+    <w:p/>
+    <w:p>
+      <w:r>
+        <w:br/>
+      </w:r>
+    </w:p>
+    <w:p>
+      <w:r>
+        <w:br w:type="page"/>
+      </w:r>
+    </w:p>
+    <w:p/>
+    <w:p>
+      <w:pPr>
+        <w:jc w:val="center"/>
+        <w:rPr>
+          <w:b/>
+          <w:sz w:val="28"/>
+          <w:szCs w:val="28"/>
+        </w:rPr>
+      </w:pPr>
+      <w:r>
+        <w:rPr>
+          <w:b/>
+          <w:sz w:val="28"/>
+          <w:szCs w:val="28"/>
+        </w:rPr>
+        <w:t>Polymorphism</w:t>
+      </w:r>
+    </w:p>
+    <w:p>
+      <w:r>
+        <w:t>Virtual-overridden</w:t>
+      </w:r>
+    </w:p>
+    <w:p>
+      <w:pPr>
+        <w:rPr>
+          <w:rFonts w:ascii="Arial" w:hAnsi="Arial" w:cs="Arial"/>
+          <w:color w:val="000000"/>
+          <w:sz w:val="21"/>
+          <w:szCs w:val="21"/>
+        </w:rPr>
+      </w:pPr>
+      <w:r>
+        <w:rPr>
+          <w:rFonts w:ascii="Arial" w:hAnsi="Arial" w:cs="Arial"/>
+          <w:color w:val="000000"/>
+          <w:sz w:val="21"/>
+          <w:szCs w:val="21"/>
+          <w:shd w:val="clear" w:color="auto" w:fill="FFFFFF"/>
+        </w:rPr>
+        <w:t>This is known as </w:t>
+      </w:r>
+      <w:hyperlink r:id="rId12" w:history="1">
+        <w:r>
+          <w:rPr>
+            <w:rStyle w:val="Hyperlink"/>
+            <w:rFonts w:ascii="Arial" w:hAnsi="Arial" w:cs="Arial"/>
+            <w:color w:val="888888"/>
+            <w:sz w:val="21"/>
+            <w:szCs w:val="21"/>
+          </w:rPr>
+          <w:t>Polymorphism</w:t>
+        </w:r>
+      </w:hyperlink>
+      <w:r>
+        <w:rPr>
+          <w:rFonts w:ascii="Arial" w:hAnsi="Arial" w:cs="Arial"/>
+          <w:color w:val="000000"/>
+          <w:sz w:val="21"/>
+          <w:szCs w:val="21"/>
+          <w:shd w:val="clear" w:color="auto" w:fill="FFFFFF"/>
+        </w:rPr>
+        <w:t> because any virtual method will be executed from subclass only, even though they were called from super type</w:t>
+      </w:r>
+      <w:r>
+        <w:rPr>
+          <w:rFonts w:ascii="Arial" w:hAnsi="Arial" w:cs="Arial"/>
+          <w:color w:val="000000"/>
+          <w:sz w:val="21"/>
+          <w:szCs w:val="21"/>
+        </w:rPr>
+        <w:t>.</w:t>
+      </w:r>
+    </w:p>
+    <w:p>
+      <w:pPr>
+        <w:rPr>
+          <w:rFonts w:ascii="Arial" w:hAnsi="Arial" w:cs="Arial"/>
+          <w:color w:val="000000"/>
+          <w:sz w:val="21"/>
+          <w:szCs w:val="21"/>
+        </w:rPr>
+      </w:pPr>
+    </w:p>
+    <w:p>
+      <w:r>
+        <w:rPr>
+          <w:rFonts w:ascii="Arial" w:hAnsi="Arial" w:cs="Arial"/>
+          <w:color w:val="000000"/>
+          <w:sz w:val="21"/>
+          <w:szCs w:val="21"/>
+        </w:rPr>
+        <w:t>All non-static methods are virtual except final ones. Overridden methods are virtual methods</w:t>
+      </w:r>
+      <w:r>
+        <w:t>.</w:t>
+      </w:r>
+    </w:p>
+    <w:p>
+      <w:r>
+        <w:t xml:space="preserve">Base </w:t>
+      </w:r>
+      <w:proofErr w:type="spellStart"/>
+      <w:r>
+        <w:t>wala</w:t>
+      </w:r>
+      <w:proofErr w:type="spellEnd"/>
+      <w:r>
+        <w:t xml:space="preserve"> override </w:t>
+      </w:r>
+      <w:proofErr w:type="spellStart"/>
+      <w:r>
+        <w:t>kr</w:t>
+      </w:r>
+      <w:proofErr w:type="spellEnd"/>
+      <w:r>
+        <w:t xml:space="preserve"> </w:t>
+      </w:r>
+      <w:proofErr w:type="spellStart"/>
+      <w:r>
+        <w:t>deta</w:t>
+      </w:r>
+      <w:proofErr w:type="spellEnd"/>
+      <w:r>
+        <w:t xml:space="preserve"> </w:t>
+      </w:r>
+      <w:proofErr w:type="spellStart"/>
+      <w:r>
+        <w:t>hai</w:t>
+      </w:r>
+      <w:proofErr w:type="spellEnd"/>
+      <w:r>
+        <w:t xml:space="preserve">. </w:t>
+      </w:r>
+      <w:r>
+        <w:t>(runtime polymorphism)</w:t>
+      </w:r>
+    </w:p>
+    <w:p>
+      <w:r>
+        <w:t>Dynamic Method Dispatch-Polymorphism over</w:t>
+      </w:r>
+      <w:r>
+        <w:t>riding but at runtime</w:t>
+      </w:r>
+      <w:r>
+        <w:t>.</w:t>
+      </w:r>
+    </w:p>
+    <w:p>
+      <w:r>
+        <w:t xml:space="preserve">If virtual method </w:t>
+      </w:r>
+      <w:r>
+        <w:t>in derived class(subclass)</w:t>
+      </w:r>
+      <w:r>
+        <w:t>is private, it will raise an error</w:t>
+      </w:r>
+      <w:r>
+        <w:t>.</w:t>
+      </w:r>
+    </w:p>
+    <w:p>
+      <w:r>
+        <w:t>Or assess modifier of derived is</w:t>
+      </w:r>
+      <w:r>
+        <w:t xml:space="preserve"> equal or</w:t>
+      </w:r>
+      <w:r>
+        <w:t xml:space="preserve"> more than of base</w:t>
+      </w:r>
+      <w:r>
+        <w:t>.</w:t>
+      </w:r>
+    </w:p>
+    <w:p/>
+    <w:p/>
+    <w:p/>
+    <w:p>
+      <w:pPr>
+        <w:jc w:val="center"/>
+        <w:rPr>
+          <w:b/>
+        </w:rPr>
+      </w:pPr>
+    </w:p>
+    <w:p>
+      <w:pPr>
+        <w:rPr>
+          <w:b/>
+        </w:rPr>
+      </w:pPr>
+      <w:r>
+        <w:rPr>
+          <w:b/>
+        </w:rPr>
+        <w:br w:type="page"/>
+      </w:r>
+    </w:p>
+    <w:p>
+      <w:pPr>
+        <w:jc w:val="center"/>
+        <w:rPr>
+          <w:b/>
+        </w:rPr>
+      </w:pPr>
+      <w:r>
+        <w:rPr>
+          <w:b/>
+        </w:rPr>
+        <w:lastRenderedPageBreak/>
+        <w:t>Collections Framework</w:t>
+      </w:r>
+    </w:p>
+    <w:p>
+      <w:pPr>
+        <w:jc w:val="both"/>
+      </w:pPr>
+      <w:r>
+        <w:t>Collections of classes or data</w:t>
+      </w:r>
+      <w:r>
+        <w:t xml:space="preserve"> </w:t>
+      </w:r>
+      <w:r>
+        <w:t>structures.</w:t>
+      </w:r>
+    </w:p>
+    <w:p>
+      <w:pPr>
+        <w:jc w:val="both"/>
+      </w:pPr>
+      <w:r>
+        <w:t>Collection-interface</w:t>
+      </w:r>
+      <w:r>
+        <w:t xml:space="preserve">, </w:t>
+      </w:r>
+      <w:r>
+        <w:rPr>
+          <w:rFonts w:ascii="Verdana" w:hAnsi="Verdana"/>
+          <w:color w:val="000000"/>
+          <w:sz w:val="20"/>
+          <w:szCs w:val="20"/>
+          <w:shd w:val="clear" w:color="auto" w:fill="FFFFFF"/>
+        </w:rPr>
+        <w:t>A Collection represents a single unit of objects, i.e., a group</w:t>
+      </w:r>
+    </w:p>
+    <w:p>
+      <w:pPr>
+        <w:jc w:val="both"/>
+      </w:pPr>
+      <w:r>
+        <w:t>Collections-utility class</w:t>
+      </w:r>
+      <w:r>
+        <w:t>.</w:t>
+      </w:r>
+      <w:hyperlink r:id="rId13" w:history="1">
+        <w:r>
+          <w:rPr>
+            <w:rStyle w:val="Hyperlink"/>
+          </w:rPr>
+          <w:t>https://docs.oracle.com/javase/6/docs/api/java/util/Collections.html</w:t>
+        </w:r>
+      </w:hyperlink>
+    </w:p>
+    <w:p>
+      <w:pPr>
+        <w:rPr>
+          <w:b/>
+        </w:rPr>
+      </w:pPr>
+      <w:r>
+        <w:rPr>
+          <w:b/>
+        </w:rPr>
+        <w:br w:type="page"/>
+      </w:r>
+    </w:p>
+    <w:p>
+      <w:pPr>
+        <w:jc w:val="center"/>
+        <w:rPr>
+          <w:b/>
+        </w:rPr>
+      </w:pPr>
+      <w:r>
+        <w:rPr>
+          <w:b/>
+        </w:rPr>
+        <w:lastRenderedPageBreak/>
+        <w:t>M</w:t>
+      </w:r>
+      <w:r>
+        <w:rPr>
+          <w:b/>
+        </w:rPr>
+        <w:t>iscellaneous</w:t>
+      </w:r>
+    </w:p>
+    <w:p>
+      <w:r>
+        <w:t>Java heap size-</w:t>
+      </w:r>
+      <w:hyperlink r:id="rId14" w:history="1">
+        <w:r>
+          <w:rPr>
+            <w:rStyle w:val="Hyperlink"/>
+          </w:rPr>
+          <w:t>http://net-informations.com/java/cjava/limit.htm</w:t>
+        </w:r>
+      </w:hyperlink>
+    </w:p>
+    <w:p/>
     <w:p/>
     <w:p/>
     <w:sectPr>
-      <w:headerReference w:type="default" r:id="rId6"/>
+      <w:headerReference w:type="default" r:id="rId15"/>
       <w:pgSz w:w="11906" w:h="16838"/>
       <w:pgMar w:top="1440" w:right="1440" w:bottom="1440" w:left="1440" w:header="708" w:footer="708" w:gutter="0"/>
       <w:cols w:space="708"/>
@@ -1269,6 +1953,59 @@
       <w:szCs w:val="32"/>
     </w:rPr>
   </w:style>
+  <w:style w:type="character" w:styleId="Hyperlink">
+    <w:name w:val="Hyperlink"/>
+    <w:basedOn w:val="DefaultParagraphFont"/>
+    <w:uiPriority w:val="99"/>
+    <w:unhideWhenUsed/>
+    <w:rsid w:val="005170DD"/>
+    <w:rPr>
+      <w:color w:val="0563C1" w:themeColor="hyperlink"/>
+      <w:u w:val="single"/>
+    </w:rPr>
+  </w:style>
+  <w:style w:type="character" w:styleId="UnresolvedMention">
+    <w:name w:val="Unresolved Mention"/>
+    <w:basedOn w:val="DefaultParagraphFont"/>
+    <w:uiPriority w:val="99"/>
+    <w:semiHidden/>
+    <w:unhideWhenUsed/>
+    <w:rsid w:val="005170DD"/>
+    <w:rPr>
+      <w:color w:val="605E5C"/>
+      <w:shd w:val="clear" w:color="auto" w:fill="E1DFDD"/>
+    </w:rPr>
+  </w:style>
+  <w:style w:type="paragraph" w:styleId="BalloonText">
+    <w:name w:val="Balloon Text"/>
+    <w:basedOn w:val="Normal"/>
+    <w:link w:val="BalloonTextChar"/>
+    <w:uiPriority w:val="99"/>
+    <w:semiHidden/>
+    <w:unhideWhenUsed/>
+    <w:rsid w:val="002D5C73"/>
+    <w:pPr>
+      <w:spacing w:after="0" w:line="240" w:lineRule="auto"/>
+    </w:pPr>
+    <w:rPr>
+      <w:rFonts w:ascii="Segoe UI" w:hAnsi="Segoe UI" w:cs="Segoe UI"/>
+      <w:sz w:val="18"/>
+      <w:szCs w:val="18"/>
+    </w:rPr>
+  </w:style>
+  <w:style w:type="character" w:customStyle="1" w:styleId="BalloonTextChar">
+    <w:name w:val="Balloon Text Char"/>
+    <w:basedOn w:val="DefaultParagraphFont"/>
+    <w:link w:val="BalloonText"/>
+    <w:uiPriority w:val="99"/>
+    <w:semiHidden/>
+    <w:rsid w:val="002D5C73"/>
+    <w:rPr>
+      <w:rFonts w:ascii="Segoe UI" w:hAnsi="Segoe UI" w:cs="Segoe UI"/>
+      <w:sz w:val="18"/>
+      <w:szCs w:val="18"/>
+    </w:rPr>
+  </w:style>
 </w:styles>
 </file>
 

</xml_diff>

<commit_message>
final and file handing
</commit_message>
<xml_diff>
--- a/knowledge.docx
+++ b/knowledge.docx
@@ -156,7 +156,51 @@
           <w:sz w:val="28"/>
           <w:szCs w:val="28"/>
         </w:rPr>
-        <w:t>Polymorphism-8</w:t>
+        <w:t>Collections framework-</w:t>
+      </w:r>
+      <w:r>
+        <w:rPr>
+          <w:sz w:val="28"/>
+          <w:szCs w:val="28"/>
+        </w:rPr>
+        <w:t>8</w:t>
+      </w:r>
+    </w:p>
+    <w:p>
+      <w:pPr>
+        <w:rPr>
+          <w:sz w:val="28"/>
+          <w:szCs w:val="28"/>
+        </w:rPr>
+      </w:pPr>
+      <w:r>
+        <w:rPr>
+          <w:sz w:val="28"/>
+          <w:szCs w:val="28"/>
+        </w:rPr>
+        <w:t>File Handling-</w:t>
+      </w:r>
+      <w:r>
+        <w:rPr>
+          <w:sz w:val="28"/>
+          <w:szCs w:val="28"/>
+        </w:rPr>
+        <w:t>9</w:t>
+      </w:r>
+    </w:p>
+    <w:p>
+      <w:pPr>
+        <w:rPr>
+          <w:sz w:val="28"/>
+          <w:szCs w:val="28"/>
+        </w:rPr>
+      </w:pPr>
+      <w:r>
+        <w:rPr>
+          <w:sz w:val="28"/>
+          <w:szCs w:val="28"/>
+        </w:rPr>
+        <w:t>Oops, polymorphism-10,11</w:t>
       </w:r>
     </w:p>
     <w:p>
@@ -357,8 +401,46 @@
     </w:p>
     <w:p>
       <w:r>
-        <w:t>Where h is the name of HashSet</w:t>
-      </w:r>
+        <w:t xml:space="preserve">Where </w:t>
+      </w:r>
+      <w:r>
+        <w:rPr>
+          <w:b/>
+        </w:rPr>
+        <w:t>h</w:t>
+      </w:r>
+      <w:r>
+        <w:t xml:space="preserve"> is the name of HashSet</w:t>
+      </w:r>
+      <w:r>
+        <w:t xml:space="preserve"> or can be set</w:t>
+      </w:r>
+      <w:r>
+        <w:t>.</w:t>
+      </w:r>
+    </w:p>
+    <w:p>
+      <w:r>
+        <w:t xml:space="preserve">And </w:t>
+      </w:r>
+      <w:proofErr w:type="spellStart"/>
+      <w:proofErr w:type="gramStart"/>
+      <w:r>
+        <w:t>i.hasNext</w:t>
+      </w:r>
+      <w:proofErr w:type="spellEnd"/>
+      <w:proofErr w:type="gramEnd"/>
+      <w:r>
+        <w:t>()</w:t>
+      </w:r>
+      <w:r>
+        <w:t xml:space="preserve"> and </w:t>
+      </w:r>
+      <w:proofErr w:type="spellStart"/>
+      <w:r>
+        <w:t>i.next</w:t>
+      </w:r>
+      <w:proofErr w:type="spellEnd"/>
     </w:p>
     <w:p>
       <w:proofErr w:type="spellStart"/>
@@ -420,6 +502,48 @@
     </w:p>
     <w:p>
       <w:r>
+        <w:t xml:space="preserve">Load Factor- filled/total. Rehashing </w:t>
+      </w:r>
+      <w:proofErr w:type="spellStart"/>
+      <w:r>
+        <w:t>inc</w:t>
+      </w:r>
+      <w:proofErr w:type="spellEnd"/>
+      <w:r>
+        <w:t xml:space="preserve"> array </w:t>
+      </w:r>
+      <w:proofErr w:type="gramStart"/>
+      <w:r>
+        <w:t>size(</w:t>
+      </w:r>
+      <w:proofErr w:type="gramEnd"/>
+      <w:r>
+        <w:t xml:space="preserve">1.5 or 2) and </w:t>
+      </w:r>
+      <w:r>
+        <w:t>again hashing all values</w:t>
+      </w:r>
+    </w:p>
+    <w:p>
+      <w:r>
+        <w:t xml:space="preserve">HashSet uses </w:t>
+      </w:r>
+      <w:r>
+        <w:rPr>
+          <w:b/>
+        </w:rPr>
+        <w:t>HashMap</w:t>
+      </w:r>
+      <w:r>
+        <w:t xml:space="preserve"> for storing its object internally</w:t>
+      </w:r>
+      <w:r>
+        <w:t>. Value is constant variable.</w:t>
+      </w:r>
+    </w:p>
+    <w:p/>
+    <w:p>
+      <w:r>
         <w:br w:type="page"/>
       </w:r>
     </w:p>
@@ -537,11 +661,35 @@
           <w:rPr>
             <w:rStyle w:val="Hyperlink"/>
           </w:rPr>
-          <w:t>https://www.geeksforgeeks.org/set-in-java/</w:t>
+          <w:t>https://www.geeksforgeeks.org/set-i</w:t>
+        </w:r>
+        <w:r>
+          <w:rPr>
+            <w:rStyle w:val="Hyperlink"/>
+          </w:rPr>
+          <w:t>n</w:t>
+        </w:r>
+        <w:r>
+          <w:rPr>
+            <w:rStyle w:val="Hyperlink"/>
+          </w:rPr>
+          <w:t>-java/</w:t>
         </w:r>
       </w:hyperlink>
       <w:r>
-        <w:t xml:space="preserve"> .All set operation like union, sub etc.</w:t>
+        <w:t xml:space="preserve"> .All set operation like union, sub</w:t>
+      </w:r>
+      <w:r>
+        <w:t xml:space="preserve"> etc. </w:t>
+      </w:r>
+      <w:r>
+        <w:rPr>
+          <w:b/>
+        </w:rPr>
+        <w:t>not sorted</w:t>
+      </w:r>
+      <w:r>
+        <w:t>.</w:t>
       </w:r>
     </w:p>
     <w:p>
@@ -729,44 +877,22 @@
       <w:r>
         <w:t xml:space="preserve"> Overriding interface </w:t>
       </w:r>
-      <w:proofErr w:type="spellStart"/>
-      <w:proofErr w:type="gramStart"/>
-      <w:r>
-        <w:t>function</w:t>
-      </w:r>
-      <w:r>
-        <w:t>.</w:t>
-      </w:r>
-      <w:r>
-        <w:t>Implemented</w:t>
-      </w:r>
-      <w:proofErr w:type="spellEnd"/>
-      <w:proofErr w:type="gramEnd"/>
+      <w:r>
+        <w:t>function. Implemented</w:t>
+      </w:r>
       <w:r>
         <w:t xml:space="preserve"> by item class.</w:t>
       </w:r>
     </w:p>
     <w:p>
-      <w:r>
-        <w:fldChar w:fldCharType="begin"/>
-      </w:r>
-      <w:r>
-        <w:instrText xml:space="preserve"> HYPERLINK "https://www.geeksforgeeks.org/comparable-vs-comparator-in-java/" </w:instrText>
-      </w:r>
-      <w:r>
-        <w:fldChar w:fldCharType="separate"/>
-      </w:r>
-      <w:r>
-        <w:rPr>
-          <w:rStyle w:val="Hyperlink"/>
-        </w:rPr>
-        <w:t>comparable vs comparator</w:t>
-      </w:r>
-      <w:r>
-        <w:fldChar w:fldCharType="end"/>
-      </w:r>
-      <w:bookmarkStart w:id="0" w:name="_GoBack"/>
-      <w:bookmarkEnd w:id="0"/>
+      <w:hyperlink r:id="rId11" w:history="1">
+        <w:r>
+          <w:rPr>
+            <w:rStyle w:val="Hyperlink"/>
+          </w:rPr>
+          <w:t>comparable vs comparator</w:t>
+        </w:r>
+      </w:hyperlink>
     </w:p>
     <w:p/>
     <w:p/>
@@ -858,7 +984,7 @@
       </w:r>
     </w:p>
     <w:p>
-      <w:hyperlink r:id="rId11" w:history="1">
+      <w:hyperlink r:id="rId12" w:history="1">
         <w:r>
           <w:rPr>
             <w:rStyle w:val="Hyperlink"/>
@@ -910,7 +1036,408 @@
         <w:br w:type="page"/>
       </w:r>
     </w:p>
+    <w:p>
+      <w:pPr>
+        <w:jc w:val="center"/>
+        <w:rPr>
+          <w:b/>
+        </w:rPr>
+      </w:pPr>
+    </w:p>
+    <w:p>
+      <w:pPr>
+        <w:rPr>
+          <w:b/>
+        </w:rPr>
+      </w:pPr>
+    </w:p>
+    <w:p>
+      <w:pPr>
+        <w:jc w:val="center"/>
+        <w:rPr>
+          <w:b/>
+        </w:rPr>
+      </w:pPr>
+      <w:r>
+        <w:rPr>
+          <w:b/>
+        </w:rPr>
+        <w:t>Collections Framework</w:t>
+      </w:r>
+    </w:p>
+    <w:p>
+      <w:pPr>
+        <w:jc w:val="both"/>
+      </w:pPr>
+      <w:r>
+        <w:t>Collections of classes or data</w:t>
+      </w:r>
+      <w:r>
+        <w:t xml:space="preserve"> </w:t>
+      </w:r>
+      <w:r>
+        <w:t>structures.</w:t>
+      </w:r>
+    </w:p>
+    <w:p>
+      <w:pPr>
+        <w:jc w:val="both"/>
+      </w:pPr>
+      <w:r>
+        <w:t>Collection-interface</w:t>
+      </w:r>
+      <w:r>
+        <w:t xml:space="preserve">, </w:t>
+      </w:r>
+      <w:r>
+        <w:rPr>
+          <w:rFonts w:ascii="Verdana" w:hAnsi="Verdana"/>
+          <w:color w:val="000000"/>
+          <w:sz w:val="20"/>
+          <w:szCs w:val="20"/>
+          <w:shd w:val="clear" w:color="auto" w:fill="FFFFFF"/>
+        </w:rPr>
+        <w:t>A Collection represents a single unit of objects, i.e., a group</w:t>
+      </w:r>
+    </w:p>
+    <w:p>
+      <w:pPr>
+        <w:jc w:val="both"/>
+        <w:rPr>
+          <w:rStyle w:val="Hyperlink"/>
+        </w:rPr>
+      </w:pPr>
+      <w:r>
+        <w:t>Collections-utility class</w:t>
+      </w:r>
+      <w:r>
+        <w:t>.</w:t>
+      </w:r>
+      <w:hyperlink r:id="rId13" w:history="1">
+        <w:r>
+          <w:rPr>
+            <w:rStyle w:val="Hyperlink"/>
+          </w:rPr>
+          <w:t>https://docs.oracle.com/javase/6/docs/api/java/util/Collections.html</w:t>
+        </w:r>
+      </w:hyperlink>
+    </w:p>
+    <w:p>
+      <w:pPr>
+        <w:rPr>
+          <w:rStyle w:val="Hyperlink"/>
+        </w:rPr>
+      </w:pPr>
+      <w:r>
+        <w:rPr>
+          <w:rStyle w:val="Hyperlink"/>
+        </w:rPr>
+        <w:br w:type="page"/>
+      </w:r>
+    </w:p>
+    <w:p>
+      <w:pPr>
+        <w:jc w:val="center"/>
+      </w:pPr>
+      <w:r>
+        <w:lastRenderedPageBreak/>
+        <w:t>File Handling</w:t>
+      </w:r>
+    </w:p>
+    <w:p>
+      <w:r>
+        <w:t>6</w:t>
+      </w:r>
+      <w:r>
+        <w:t xml:space="preserve"> ways using</w:t>
+      </w:r>
+    </w:p>
+    <w:p>
+      <w:proofErr w:type="spellStart"/>
+      <w:r>
+        <w:t>BufferReader</w:t>
+      </w:r>
+      <w:proofErr w:type="spellEnd"/>
+      <w:r>
+        <w:t xml:space="preserve">, Scanner, </w:t>
+      </w:r>
+      <w:proofErr w:type="spellStart"/>
+      <w:r>
+        <w:t>fileReade</w:t>
+      </w:r>
+      <w:r>
+        <w:t>r</w:t>
+      </w:r>
+      <w:proofErr w:type="spellEnd"/>
+    </w:p>
+    <w:p>
+      <w:r>
+        <w:t xml:space="preserve">And for delete- </w:t>
+      </w:r>
+      <w:proofErr w:type="gramStart"/>
+      <w:r>
+        <w:t>delete(</w:t>
+      </w:r>
+      <w:proofErr w:type="gramEnd"/>
+      <w:r>
+        <w:t>)</w:t>
+      </w:r>
+      <w:r>
+        <w:t>- return true or false</w:t>
+      </w:r>
+      <w:r>
+        <w:t>.</w:t>
+      </w:r>
+    </w:p>
+    <w:p>
+      <w:r>
+        <w:t xml:space="preserve">File </w:t>
+      </w:r>
+      <w:proofErr w:type="spellStart"/>
+      <w:r>
+        <w:t>obj</w:t>
+      </w:r>
+      <w:proofErr w:type="spellEnd"/>
+      <w:r>
+        <w:t xml:space="preserve"> with path as parameter.</w:t>
+      </w:r>
+    </w:p>
+    <w:p>
+      <w:pPr>
+        <w:rPr>
+          <w:b/>
+        </w:rPr>
+      </w:pPr>
+    </w:p>
+    <w:p>
+      <w:pPr>
+        <w:rPr>
+          <w:b/>
+        </w:rPr>
+      </w:pPr>
+      <w:r>
+        <w:rPr>
+          <w:b/>
+        </w:rPr>
+        <w:br w:type="page"/>
+      </w:r>
+    </w:p>
     <w:p/>
+    <w:p>
+      <w:pPr>
+        <w:jc w:val="center"/>
+      </w:pPr>
+      <w:r>
+        <w:t>Oops</w:t>
+      </w:r>
+    </w:p>
+    <w:p>
+      <w:r>
+        <w:t>A </w:t>
+      </w:r>
+      <w:r>
+        <w:rPr>
+          <w:b/>
+          <w:bCs/>
+        </w:rPr>
+        <w:t>final class</w:t>
+      </w:r>
+      <w:r>
+        <w:t> is simply a </w:t>
+      </w:r>
+      <w:r>
+        <w:rPr>
+          <w:b/>
+          <w:bCs/>
+        </w:rPr>
+        <w:t>class</w:t>
+      </w:r>
+      <w:r>
+        <w:t> that can't be extended</w:t>
+      </w:r>
+      <w:r>
+        <w:t>.</w:t>
+      </w:r>
+    </w:p>
+    <w:p>
+      <w:r>
+        <w:t>Wrapper class Integer is a final class. If that class is not final, then any one can extend Integer into his own class and change the basic b</w:t>
+      </w:r>
+      <w:r>
+        <w:t>e</w:t>
+      </w:r>
+      <w:r>
+        <w:t>haviour of integer class. To avoid this, java made all wrapper classes as final classes.</w:t>
+      </w:r>
+      <w:r>
+        <w:t xml:space="preserve"> Derived class</w:t>
+      </w:r>
+      <w:r>
+        <w:t>(can extend non final</w:t>
+      </w:r>
+      <w:bookmarkStart w:id="0" w:name="_GoBack"/>
+      <w:bookmarkEnd w:id="0"/>
+      <w:r>
+        <w:t>)</w:t>
+      </w:r>
+      <w:r>
+        <w:t xml:space="preserve"> or function can be final.</w:t>
+      </w:r>
+    </w:p>
+    <w:p>
+      <w:r>
+        <w:rPr>
+          <w:b/>
+        </w:rPr>
+        <w:t>Method final</w:t>
+      </w:r>
+      <w:r>
+        <w:rPr>
+          <w:b/>
+        </w:rPr>
+        <w:t>-</w:t>
+      </w:r>
+      <w:r>
+        <w:t>overriding by base, fixed functionality,</w:t>
+      </w:r>
+      <w:r>
+        <w:t xml:space="preserve"> Final methods are faster than instance methods, as there is no use of virtual table concept for final and private methods.</w:t>
+      </w:r>
+    </w:p>
+    <w:p>
+      <w:r>
+        <w:rPr>
+          <w:b/>
+        </w:rPr>
+        <w:t>constructor</w:t>
+      </w:r>
+      <w:r>
+        <w:t xml:space="preserve"> can't be final</w:t>
+      </w:r>
+      <w:r>
+        <w:t xml:space="preserve">. They </w:t>
+      </w:r>
+      <w:r>
+        <w:t>can be p</w:t>
+      </w:r>
+      <w:r>
+        <w:t>rotected</w:t>
+      </w:r>
+      <w:r>
+        <w:t xml:space="preserve"> but </w:t>
+      </w:r>
+      <w:r>
+        <w:rPr>
+          <w:b/>
+        </w:rPr>
+        <w:t>class</w:t>
+      </w:r>
+      <w:r>
+        <w:t xml:space="preserve"> can't</w:t>
+      </w:r>
+    </w:p>
+    <w:p>
+      <w:r>
+        <w:t xml:space="preserve">The </w:t>
+      </w:r>
+      <w:r>
+        <w:rPr>
+          <w:b/>
+        </w:rPr>
+        <w:t>protected</w:t>
+      </w:r>
+      <w:r>
+        <w:t xml:space="preserve"> specifier allows access by all subclasses of the class in a program, whatever package they reside in, as well as to other code in the same package. The </w:t>
+      </w:r>
+      <w:r>
+        <w:rPr>
+          <w:b/>
+        </w:rPr>
+        <w:t>default</w:t>
+      </w:r>
+      <w:r>
+        <w:t xml:space="preserve"> specifier allows access by other code in the same package, but not by code that is in subclasses residing in different packages</w:t>
+      </w:r>
+      <w:r>
+        <w:t>.</w:t>
+      </w:r>
+    </w:p>
+    <w:p>
+      <w:pPr>
+        <w:rPr>
+          <w:b/>
+        </w:rPr>
+      </w:pPr>
+      <w:r>
+        <w:rPr>
+          <w:b/>
+        </w:rPr>
+        <w:t>Static vs non static(instance)</w:t>
+      </w:r>
+    </w:p>
+    <w:p>
+      <w:r>
+        <w:t>Instance method are methods which require an object of its class to be created before it can be called. Static methods are the methods in Java that can be called without creating an object of class. Static method is declared with static keyword. Instance method is not with static keyword</w:t>
+      </w:r>
+      <w:r>
+        <w:t xml:space="preserve">. Static only one copy for class. There is no cross usage </w:t>
+      </w:r>
+      <w:proofErr w:type="spellStart"/>
+      <w:r>
+        <w:t>ie</w:t>
+      </w:r>
+      <w:proofErr w:type="spellEnd"/>
+      <w:r>
+        <w:t xml:space="preserve"> instance can’t use static or </w:t>
+      </w:r>
+      <w:r>
+        <w:t xml:space="preserve">vice </w:t>
+      </w:r>
+      <w:proofErr w:type="spellStart"/>
+      <w:proofErr w:type="gramStart"/>
+      <w:r>
+        <w:t>versa.</w:t>
+      </w:r>
+      <w:r>
+        <w:t>No</w:t>
+      </w:r>
+      <w:proofErr w:type="spellEnd"/>
+      <w:proofErr w:type="gramEnd"/>
+      <w:r>
+        <w:t xml:space="preserve"> opposite overriding</w:t>
+      </w:r>
+      <w:r>
+        <w:t>.</w:t>
+      </w:r>
+    </w:p>
+    <w:p>
+      <w:r>
+        <w:t>Instance-dynamic binding-</w:t>
+      </w:r>
+      <w:r>
+        <w:rPr>
+          <w:b/>
+        </w:rPr>
+        <w:t>overriding</w:t>
+      </w:r>
+      <w:r>
+        <w:t>, overloading</w:t>
+      </w:r>
+    </w:p>
+    <w:p>
+      <w:r>
+        <w:t>Static- static binding-</w:t>
+      </w:r>
+      <w:r>
+        <w:rPr>
+          <w:b/>
+        </w:rPr>
+        <w:t>overloading</w:t>
+      </w:r>
+      <w:r>
+        <w:t>, no overriding</w:t>
+      </w:r>
+    </w:p>
     <w:p>
       <w:pPr>
         <w:jc w:val="center"/>
@@ -953,7 +1480,7 @@
         </w:rPr>
         <w:t>This is known as </w:t>
       </w:r>
-      <w:hyperlink r:id="rId12" w:history="1">
+      <w:hyperlink r:id="rId14" w:history="1">
         <w:r>
           <w:rPr>
             <w:rStyle w:val="Hyperlink"/>
@@ -1021,17 +1548,15 @@
       <w:r>
         <w:t xml:space="preserve"> override </w:t>
       </w:r>
-      <w:proofErr w:type="spellStart"/>
-      <w:r>
-        <w:t>kr</w:t>
-      </w:r>
-      <w:proofErr w:type="spellEnd"/>
+      <w:r>
+        <w:t>ho</w:t>
+      </w:r>
       <w:r>
         <w:t xml:space="preserve"> </w:t>
       </w:r>
       <w:proofErr w:type="spellStart"/>
       <w:r>
-        <w:t>deta</w:t>
+        <w:t>jata</w:t>
       </w:r>
       <w:proofErr w:type="spellEnd"/>
       <w:r>
@@ -1043,10 +1568,7 @@
       </w:r>
       <w:proofErr w:type="spellEnd"/>
       <w:r>
-        <w:t xml:space="preserve">. </w:t>
-      </w:r>
-      <w:r>
-        <w:t>(runtime polymorphism)</w:t>
+        <w:t>. (runtime polymorphism)</w:t>
       </w:r>
     </w:p>
     <w:p>
@@ -1054,43 +1576,35 @@
         <w:t>Dynamic Method Dispatch-Polymorphism over</w:t>
       </w:r>
       <w:r>
-        <w:t>riding but at runtime</w:t>
+        <w:t>riding but at runtime.</w:t>
+      </w:r>
+    </w:p>
+    <w:p>
+      <w:r>
+        <w:t>If virtual method in derived class(subclass)is private, it will raise an error.</w:t>
+      </w:r>
+    </w:p>
+    <w:p>
+      <w:r>
+        <w:t>Or assess modifier of derived is equal or more than of base</w:t>
       </w:r>
       <w:r>
         <w:t>.</w:t>
       </w:r>
     </w:p>
     <w:p>
-      <w:r>
-        <w:t xml:space="preserve">If virtual method </w:t>
-      </w:r>
-      <w:r>
-        <w:t>in derived class(subclass)</w:t>
-      </w:r>
-      <w:r>
-        <w:t>is private, it will raise an error</w:t>
-      </w:r>
-      <w:r>
-        <w:t>.</w:t>
-      </w:r>
-    </w:p>
-    <w:p>
-      <w:r>
-        <w:t>Or assess modifier of derived is</w:t>
-      </w:r>
-      <w:r>
-        <w:t xml:space="preserve"> equal or</w:t>
-      </w:r>
-      <w:r>
-        <w:t xml:space="preserve"> more than of base</w:t>
-      </w:r>
-      <w:r>
-        <w:t>.</w:t>
-      </w:r>
-    </w:p>
-    <w:p/>
-    <w:p/>
-    <w:p/>
+      <w:pPr>
+        <w:rPr>
+          <w:b/>
+        </w:rPr>
+      </w:pPr>
+      <w:r>
+        <w:rPr>
+          <w:b/>
+        </w:rPr>
+        <w:br w:type="page"/>
+      </w:r>
+    </w:p>
     <w:p>
       <w:pPr>
         <w:jc w:val="center"/>
@@ -1098,128 +1612,19 @@
           <w:b/>
         </w:rPr>
       </w:pPr>
-    </w:p>
-    <w:p>
-      <w:pPr>
-        <w:rPr>
-          <w:b/>
-        </w:rPr>
-      </w:pPr>
-      <w:r>
-        <w:rPr>
-          <w:b/>
-        </w:rPr>
-        <w:br w:type="page"/>
-      </w:r>
-    </w:p>
-    <w:p>
-      <w:pPr>
-        <w:jc w:val="center"/>
-        <w:rPr>
-          <w:b/>
-        </w:rPr>
-      </w:pPr>
       <w:r>
         <w:rPr>
           <w:b/>
         </w:rPr>
         <w:lastRenderedPageBreak/>
-        <w:t>Collections Framework</w:t>
-      </w:r>
-    </w:p>
-    <w:p>
-      <w:pPr>
-        <w:jc w:val="both"/>
-      </w:pPr>
-      <w:r>
-        <w:t>Collections of classes or data</w:t>
-      </w:r>
-      <w:r>
-        <w:t xml:space="preserve"> </w:t>
-      </w:r>
-      <w:r>
-        <w:t>structures.</w:t>
-      </w:r>
-    </w:p>
-    <w:p>
-      <w:pPr>
-        <w:jc w:val="both"/>
-      </w:pPr>
-      <w:r>
-        <w:t>Collection-interface</w:t>
-      </w:r>
-      <w:r>
-        <w:t xml:space="preserve">, </w:t>
-      </w:r>
-      <w:r>
-        <w:rPr>
-          <w:rFonts w:ascii="Verdana" w:hAnsi="Verdana"/>
-          <w:color w:val="000000"/>
-          <w:sz w:val="20"/>
-          <w:szCs w:val="20"/>
-          <w:shd w:val="clear" w:color="auto" w:fill="FFFFFF"/>
-        </w:rPr>
-        <w:t>A Collection represents a single unit of objects, i.e., a group</w:t>
-      </w:r>
-    </w:p>
-    <w:p>
-      <w:pPr>
-        <w:jc w:val="both"/>
-      </w:pPr>
-      <w:r>
-        <w:t>Collections-utility class</w:t>
-      </w:r>
-      <w:r>
-        <w:t>.</w:t>
-      </w:r>
-      <w:hyperlink r:id="rId13" w:history="1">
-        <w:r>
-          <w:rPr>
-            <w:rStyle w:val="Hyperlink"/>
-          </w:rPr>
-          <w:t>https://docs.oracle.com/javase/6/docs/api/java/util/Collections.html</w:t>
-        </w:r>
-      </w:hyperlink>
-    </w:p>
-    <w:p>
-      <w:pPr>
-        <w:rPr>
-          <w:b/>
-        </w:rPr>
-      </w:pPr>
-      <w:r>
-        <w:rPr>
-          <w:b/>
-        </w:rPr>
-        <w:br w:type="page"/>
-      </w:r>
-    </w:p>
-    <w:p>
-      <w:pPr>
-        <w:jc w:val="center"/>
-        <w:rPr>
-          <w:b/>
-        </w:rPr>
-      </w:pPr>
-      <w:r>
-        <w:rPr>
-          <w:b/>
-        </w:rPr>
-        <w:lastRenderedPageBreak/>
-        <w:t>M</w:t>
-      </w:r>
-      <w:r>
-        <w:rPr>
-          <w:b/>
-        </w:rPr>
-        <w:t>iscellaneous</w:t>
+        <w:t>Miscellaneous</w:t>
       </w:r>
     </w:p>
     <w:p>
       <w:r>
         <w:t>Java heap size-</w:t>
       </w:r>
-      <w:hyperlink r:id="rId14" w:history="1">
+      <w:hyperlink r:id="rId15" w:history="1">
         <w:r>
           <w:rPr>
             <w:rStyle w:val="Hyperlink"/>
@@ -1232,7 +1637,7 @@
     <w:p/>
     <w:p/>
     <w:sectPr>
-      <w:headerReference w:type="default" r:id="rId15"/>
+      <w:headerReference w:type="default" r:id="rId16"/>
       <w:pgSz w:w="11906" w:h="16838"/>
       <w:pgMar w:top="1440" w:right="1440" w:bottom="1440" w:left="1440" w:header="708" w:footer="708" w:gutter="0"/>
       <w:cols w:space="708"/>
@@ -1362,7 +1767,7 @@
       </w:pPr>
     </w:pPrDefault>
   </w:docDefaults>
-  <w:latentStyles w:defLockedState="0" w:defUIPriority="99" w:defSemiHidden="0" w:defUnhideWhenUsed="0" w:defQFormat="0" w:count="375">
+  <w:latentStyles w:defLockedState="0" w:defUIPriority="99" w:defSemiHidden="0" w:defUnhideWhenUsed="0" w:defQFormat="0" w:count="376">
     <w:lsdException w:name="Normal" w:uiPriority="0" w:qFormat="1"/>
     <w:lsdException w:name="heading 1" w:uiPriority="9" w:qFormat="1"/>
     <w:lsdException w:name="heading 2" w:semiHidden="1" w:uiPriority="9" w:unhideWhenUsed="1" w:qFormat="1"/>
@@ -1468,7 +1873,6 @@
     <w:lsdException w:name="HTML Sample" w:semiHidden="1" w:unhideWhenUsed="1"/>
     <w:lsdException w:name="HTML Typewriter" w:semiHidden="1" w:unhideWhenUsed="1"/>
     <w:lsdException w:name="HTML Variable" w:semiHidden="1" w:unhideWhenUsed="1"/>
-    <w:lsdException w:name="Normal Table" w:semiHidden="1" w:unhideWhenUsed="1"/>
     <w:lsdException w:name="annotation subject" w:semiHidden="1" w:unhideWhenUsed="1"/>
     <w:lsdException w:name="No List" w:semiHidden="1" w:unhideWhenUsed="1"/>
     <w:lsdException w:name="Outline List 1" w:semiHidden="1" w:unhideWhenUsed="1"/>
@@ -1515,10 +1919,8 @@
     <w:lsdException w:name="Table Subtle 2" w:semiHidden="1" w:unhideWhenUsed="1"/>
     <w:lsdException w:name="Table Web 1" w:semiHidden="1" w:unhideWhenUsed="1"/>
     <w:lsdException w:name="Table Web 2" w:semiHidden="1" w:unhideWhenUsed="1"/>
-    <w:lsdException w:name="Table Web 3" w:semiHidden="1" w:unhideWhenUsed="1"/>
     <w:lsdException w:name="Balloon Text" w:semiHidden="1" w:unhideWhenUsed="1"/>
     <w:lsdException w:name="Table Grid" w:uiPriority="39"/>
-    <w:lsdException w:name="Table Theme" w:semiHidden="1" w:unhideWhenUsed="1"/>
     <w:lsdException w:name="Placeholder Text" w:semiHidden="1"/>
     <w:lsdException w:name="No Spacing" w:uiPriority="1" w:qFormat="1"/>
     <w:lsdException w:name="Light Shading" w:uiPriority="60"/>
@@ -1738,6 +2140,7 @@
     <w:lsdException w:name="Smart Hyperlink" w:semiHidden="1" w:unhideWhenUsed="1"/>
     <w:lsdException w:name="Hashtag" w:semiHidden="1" w:unhideWhenUsed="1"/>
     <w:lsdException w:name="Unresolved Mention" w:semiHidden="1" w:unhideWhenUsed="1"/>
+    <w:lsdException w:name="Smart Link" w:semiHidden="1" w:unhideWhenUsed="1"/>
   </w:latentStyles>
   <w:style w:type="paragraph" w:default="1" w:styleId="Normal">
     <w:name w:val="Normal"/>
@@ -1812,7 +2215,6 @@
   <w:style w:type="character" w:default="1" w:styleId="DefaultParagraphFont">
     <w:name w:val="Default Paragraph Font"/>
     <w:uiPriority w:val="1"/>
-    <w:semiHidden/>
     <w:unhideWhenUsed/>
   </w:style>
   <w:style w:type="table" w:default="1" w:styleId="TableNormal">
@@ -2004,6 +2406,18 @@
       <w:rFonts w:ascii="Segoe UI" w:hAnsi="Segoe UI" w:cs="Segoe UI"/>
       <w:sz w:val="18"/>
       <w:szCs w:val="18"/>
+    </w:rPr>
+  </w:style>
+  <w:style w:type="character" w:styleId="FollowedHyperlink">
+    <w:name w:val="FollowedHyperlink"/>
+    <w:basedOn w:val="DefaultParagraphFont"/>
+    <w:uiPriority w:val="99"/>
+    <w:semiHidden/>
+    <w:unhideWhenUsed/>
+    <w:rsid w:val="00AB43E2"/>
+    <w:rPr>
+      <w:color w:val="954F72" w:themeColor="followedHyperlink"/>
+      <w:u w:val="single"/>
     </w:rPr>
   </w:style>
 </w:styles>

</xml_diff>

<commit_message>
static vs non static and packages
</commit_message>
<xml_diff>
--- a/knowledge.docx
+++ b/knowledge.docx
@@ -149,7 +149,19 @@
         <w:rPr>
           <w:rFonts w:ascii="Arial" w:hAnsi="Arial" w:cs="Arial"/>
         </w:rPr>
-        <w:t>Collections framework-</w:t>
+        <w:t>Collections framework</w:t>
+      </w:r>
+      <w:r>
+        <w:rPr>
+          <w:rFonts w:ascii="Arial" w:hAnsi="Arial" w:cs="Arial"/>
+        </w:rPr>
+        <w:t xml:space="preserve"> and packages</w:t>
+      </w:r>
+      <w:r>
+        <w:rPr>
+          <w:rFonts w:ascii="Arial" w:hAnsi="Arial" w:cs="Arial"/>
+        </w:rPr>
+        <w:t>-</w:t>
       </w:r>
       <w:r>
         <w:rPr>
@@ -202,6 +214,26 @@
           <w:rFonts w:ascii="Arial" w:hAnsi="Arial" w:cs="Arial"/>
         </w:rPr>
         <w:t>10,11</w:t>
+      </w:r>
+    </w:p>
+    <w:p>
+      <w:pPr>
+        <w:spacing w:line="240" w:lineRule="auto"/>
+        <w:rPr>
+          <w:rFonts w:ascii="Arial" w:hAnsi="Arial" w:cs="Arial"/>
+        </w:rPr>
+      </w:pPr>
+      <w:r>
+        <w:rPr>
+          <w:rFonts w:ascii="Arial" w:hAnsi="Arial" w:cs="Arial"/>
+        </w:rPr>
+        <w:t>Bit -1</w:t>
+      </w:r>
+      <w:r>
+        <w:rPr>
+          <w:rFonts w:ascii="Arial" w:hAnsi="Arial" w:cs="Arial"/>
+        </w:rPr>
+        <w:t>3</w:t>
       </w:r>
     </w:p>
     <w:p>
@@ -1765,100 +1797,71 @@
         <w:rPr>
           <w:rFonts w:ascii="Arial" w:hAnsi="Arial" w:cs="Arial"/>
           <w:b/>
-        </w:rPr>
-      </w:pPr>
-      <w:r>
-        <w:rPr>
-          <w:rFonts w:ascii="Arial" w:hAnsi="Arial" w:cs="Arial"/>
-          <w:b/>
+          <w:sz w:val="20"/>
+          <w:szCs w:val="20"/>
+        </w:rPr>
+      </w:pPr>
+      <w:r>
+        <w:rPr>
+          <w:rFonts w:ascii="Arial" w:hAnsi="Arial" w:cs="Arial"/>
+          <w:b/>
+          <w:sz w:val="20"/>
+          <w:szCs w:val="20"/>
         </w:rPr>
         <w:t>Collections Framework</w:t>
       </w:r>
-    </w:p>
-    <w:p>
-      <w:pPr>
-        <w:spacing w:line="240" w:lineRule="auto"/>
-        <w:jc w:val="both"/>
-        <w:rPr>
-          <w:rFonts w:ascii="Arial" w:hAnsi="Arial" w:cs="Arial"/>
-        </w:rPr>
-      </w:pPr>
-      <w:r>
-        <w:rPr>
-          <w:rFonts w:ascii="Arial" w:hAnsi="Arial" w:cs="Arial"/>
-        </w:rPr>
-        <w:t>Collections of classes or data</w:t>
-      </w:r>
-      <w:r>
-        <w:rPr>
-          <w:rFonts w:ascii="Arial" w:hAnsi="Arial" w:cs="Arial"/>
+      <w:r>
+        <w:rPr>
+          <w:rFonts w:ascii="Arial" w:hAnsi="Arial" w:cs="Arial"/>
+          <w:b/>
+          <w:sz w:val="20"/>
+          <w:szCs w:val="20"/>
+        </w:rPr>
+        <w:t xml:space="preserve"> and packages</w:t>
+      </w:r>
+    </w:p>
+    <w:p>
+      <w:pPr>
+        <w:spacing w:line="240" w:lineRule="auto"/>
+        <w:rPr>
+          <w:rFonts w:ascii="Arial" w:hAnsi="Arial" w:cs="Arial"/>
+          <w:sz w:val="20"/>
+          <w:szCs w:val="20"/>
+        </w:rPr>
+      </w:pPr>
+      <w:r>
+        <w:rPr>
+          <w:rFonts w:ascii="Arial" w:hAnsi="Arial" w:cs="Arial"/>
+          <w:sz w:val="20"/>
+          <w:szCs w:val="20"/>
+        </w:rPr>
+        <w:t>Lang package is by default imported- methods are substring or other string function, math class, System class</w:t>
+      </w:r>
+      <w:r>
+        <w:rPr>
+          <w:rFonts w:ascii="Arial" w:hAnsi="Arial" w:cs="Arial"/>
+          <w:sz w:val="20"/>
+          <w:szCs w:val="20"/>
         </w:rPr>
         <w:t xml:space="preserve"> </w:t>
       </w:r>
       <w:r>
         <w:rPr>
           <w:rFonts w:ascii="Arial" w:hAnsi="Arial" w:cs="Arial"/>
-        </w:rPr>
-        <w:t>structures.</w:t>
-      </w:r>
-    </w:p>
-    <w:p>
-      <w:pPr>
-        <w:spacing w:line="240" w:lineRule="auto"/>
-        <w:jc w:val="both"/>
-        <w:rPr>
-          <w:rFonts w:ascii="Arial" w:hAnsi="Arial" w:cs="Arial"/>
-        </w:rPr>
-      </w:pPr>
-      <w:r>
-        <w:rPr>
-          <w:rFonts w:ascii="Arial" w:hAnsi="Arial" w:cs="Arial"/>
-        </w:rPr>
-        <w:t>Collection-interface</w:t>
-      </w:r>
-      <w:r>
-        <w:rPr>
-          <w:rFonts w:ascii="Arial" w:hAnsi="Arial" w:cs="Arial"/>
-        </w:rPr>
-        <w:t xml:space="preserve">, </w:t>
-      </w:r>
-      <w:r>
-        <w:rPr>
-          <w:rFonts w:ascii="Arial" w:hAnsi="Arial" w:cs="Arial"/>
-          <w:color w:val="000000"/>
-          <w:shd w:val="clear" w:color="auto" w:fill="FFFFFF"/>
-        </w:rPr>
-        <w:t>A Collection represents a single unit of objects, i.e., a group</w:t>
-      </w:r>
-    </w:p>
-    <w:p>
-      <w:pPr>
-        <w:spacing w:line="240" w:lineRule="auto"/>
-        <w:jc w:val="both"/>
-        <w:rPr>
-          <w:rStyle w:val="Hyperlink"/>
-          <w:rFonts w:ascii="Arial" w:hAnsi="Arial" w:cs="Arial"/>
-        </w:rPr>
-      </w:pPr>
-      <w:r>
-        <w:rPr>
-          <w:rFonts w:ascii="Arial" w:hAnsi="Arial" w:cs="Arial"/>
-        </w:rPr>
-        <w:t>Collections-utility class</w:t>
-      </w:r>
-      <w:r>
-        <w:rPr>
-          <w:rFonts w:ascii="Arial" w:hAnsi="Arial" w:cs="Arial"/>
-        </w:rPr>
-        <w:t>.</w:t>
+          <w:sz w:val="20"/>
+          <w:szCs w:val="20"/>
+        </w:rPr>
+        <w:t xml:space="preserve">wrapper class </w:t>
       </w:r>
       <w:hyperlink r:id="rId13" w:history="1">
         <w:r>
           <w:rPr>
             <w:rStyle w:val="Hyperlink"/>
             <w:rFonts w:ascii="Arial" w:hAnsi="Arial" w:cs="Arial"/>
+            <w:sz w:val="20"/>
+            <w:szCs w:val="20"/>
           </w:rPr>
-          <w:t>https://docs.oracle.com/javase/6/docs/api/java/util/Collections.html</w:t>
+          <w:t>wrapper classes</w:t>
         </w:r>
       </w:hyperlink>
     </w:p>
@@ -1866,6 +1869,202 @@
       <w:pPr>
         <w:spacing w:line="240" w:lineRule="auto"/>
         <w:rPr>
+          <w:rFonts w:ascii="Arial" w:hAnsi="Arial" w:cs="Arial"/>
+          <w:sz w:val="20"/>
+          <w:szCs w:val="20"/>
+        </w:rPr>
+      </w:pPr>
+      <w:r>
+        <w:rPr>
+          <w:rFonts w:ascii="Arial" w:hAnsi="Arial" w:cs="Arial"/>
+          <w:sz w:val="20"/>
+          <w:szCs w:val="20"/>
+        </w:rPr>
+        <w:t xml:space="preserve">Utility class- Class used for dealing with objects </w:t>
+      </w:r>
+      <w:proofErr w:type="spellStart"/>
+      <w:r>
+        <w:rPr>
+          <w:rFonts w:ascii="Arial" w:hAnsi="Arial" w:cs="Arial"/>
+          <w:sz w:val="20"/>
+          <w:szCs w:val="20"/>
+        </w:rPr>
+        <w:t>ie</w:t>
+      </w:r>
+      <w:proofErr w:type="spellEnd"/>
+      <w:r>
+        <w:rPr>
+          <w:rFonts w:ascii="Arial" w:hAnsi="Arial" w:cs="Arial"/>
+          <w:sz w:val="20"/>
+          <w:szCs w:val="20"/>
+        </w:rPr>
+        <w:t xml:space="preserve"> storing and manipulating data having many structures</w:t>
+      </w:r>
+    </w:p>
+    <w:p>
+      <w:pPr>
+        <w:spacing w:line="240" w:lineRule="auto"/>
+        <w:jc w:val="both"/>
+        <w:rPr>
+          <w:rFonts w:ascii="Arial" w:hAnsi="Arial" w:cs="Arial"/>
+          <w:sz w:val="20"/>
+          <w:szCs w:val="20"/>
+        </w:rPr>
+      </w:pPr>
+      <w:r>
+        <w:rPr>
+          <w:rFonts w:ascii="Arial" w:hAnsi="Arial" w:cs="Arial"/>
+          <w:sz w:val="20"/>
+          <w:szCs w:val="20"/>
+        </w:rPr>
+        <w:t>Collections of classes or data</w:t>
+      </w:r>
+      <w:r>
+        <w:rPr>
+          <w:rFonts w:ascii="Arial" w:hAnsi="Arial" w:cs="Arial"/>
+          <w:sz w:val="20"/>
+          <w:szCs w:val="20"/>
+        </w:rPr>
+        <w:t xml:space="preserve"> </w:t>
+      </w:r>
+      <w:r>
+        <w:rPr>
+          <w:rFonts w:ascii="Arial" w:hAnsi="Arial" w:cs="Arial"/>
+          <w:sz w:val="20"/>
+          <w:szCs w:val="20"/>
+        </w:rPr>
+        <w:t>structures.</w:t>
+      </w:r>
+    </w:p>
+    <w:p>
+      <w:pPr>
+        <w:spacing w:line="240" w:lineRule="auto"/>
+        <w:jc w:val="both"/>
+        <w:rPr>
+          <w:rFonts w:ascii="Arial" w:hAnsi="Arial" w:cs="Arial"/>
+          <w:sz w:val="20"/>
+          <w:szCs w:val="20"/>
+        </w:rPr>
+      </w:pPr>
+      <w:r>
+        <w:rPr>
+          <w:rFonts w:ascii="Arial" w:hAnsi="Arial" w:cs="Arial"/>
+          <w:sz w:val="20"/>
+          <w:szCs w:val="20"/>
+        </w:rPr>
+        <w:t>Collection-interface</w:t>
+      </w:r>
+      <w:r>
+        <w:rPr>
+          <w:rFonts w:ascii="Arial" w:hAnsi="Arial" w:cs="Arial"/>
+          <w:sz w:val="20"/>
+          <w:szCs w:val="20"/>
+        </w:rPr>
+        <w:t xml:space="preserve">, </w:t>
+      </w:r>
+      <w:r>
+        <w:rPr>
+          <w:rFonts w:ascii="Arial" w:hAnsi="Arial" w:cs="Arial"/>
+          <w:color w:val="000000"/>
+          <w:sz w:val="20"/>
+          <w:szCs w:val="20"/>
+          <w:shd w:val="clear" w:color="auto" w:fill="FFFFFF"/>
+        </w:rPr>
+        <w:t>A Collection represents a single unit of objects, i.e., a group</w:t>
+      </w:r>
+    </w:p>
+    <w:p>
+      <w:pPr>
+        <w:spacing w:line="240" w:lineRule="auto"/>
+        <w:jc w:val="both"/>
+        <w:rPr>
+          <w:rStyle w:val="Hyperlink"/>
+          <w:rFonts w:ascii="Arial" w:hAnsi="Arial" w:cs="Arial"/>
+          <w:sz w:val="20"/>
+          <w:szCs w:val="20"/>
+        </w:rPr>
+      </w:pPr>
+      <w:r>
+        <w:rPr>
+          <w:rFonts w:ascii="Arial" w:hAnsi="Arial" w:cs="Arial"/>
+          <w:sz w:val="20"/>
+          <w:szCs w:val="20"/>
+        </w:rPr>
+        <w:t xml:space="preserve">Collections-utility </w:t>
+      </w:r>
+      <w:proofErr w:type="spellStart"/>
+      <w:r>
+        <w:rPr>
+          <w:rFonts w:ascii="Arial" w:hAnsi="Arial" w:cs="Arial"/>
+          <w:sz w:val="20"/>
+          <w:szCs w:val="20"/>
+        </w:rPr>
+        <w:t>class</w:t>
+      </w:r>
+      <w:r>
+        <w:rPr>
+          <w:rFonts w:ascii="Arial" w:hAnsi="Arial" w:cs="Arial"/>
+          <w:sz w:val="20"/>
+          <w:szCs w:val="20"/>
+        </w:rPr>
+        <w:t>.</w:t>
+      </w:r>
+      <w:hyperlink r:id="rId14" w:history="1">
+        <w:r>
+          <w:rPr>
+            <w:rStyle w:val="Hyperlink"/>
+            <w:rFonts w:ascii="Arial" w:hAnsi="Arial" w:cs="Arial"/>
+            <w:sz w:val="20"/>
+            <w:szCs w:val="20"/>
+          </w:rPr>
+          <w:t>https</w:t>
+        </w:r>
+        <w:proofErr w:type="spellEnd"/>
+        <w:r>
+          <w:rPr>
+            <w:rStyle w:val="Hyperlink"/>
+            <w:rFonts w:ascii="Arial" w:hAnsi="Arial" w:cs="Arial"/>
+            <w:sz w:val="20"/>
+            <w:szCs w:val="20"/>
+          </w:rPr>
+          <w:t>://www.javatpoint.com/collections-in-java</w:t>
+        </w:r>
+      </w:hyperlink>
+      <w:r>
+        <w:rPr>
+          <w:rFonts w:ascii="Arial" w:hAnsi="Arial" w:cs="Arial"/>
+          <w:sz w:val="20"/>
+          <w:szCs w:val="20"/>
+        </w:rPr>
+        <w:t xml:space="preserve"> </w:t>
+      </w:r>
+    </w:p>
+    <w:p>
+      <w:pPr>
+        <w:spacing w:line="240" w:lineRule="auto"/>
+        <w:jc w:val="both"/>
+        <w:rPr>
+          <w:rStyle w:val="Hyperlink"/>
+          <w:rFonts w:ascii="Arial" w:hAnsi="Arial" w:cs="Arial"/>
+          <w:color w:val="000000" w:themeColor="text1"/>
+          <w:u w:val="none"/>
+          <w14:shadow w14:blurRad="38100" w14:dist="19050" w14:dir="2700000" w14:sx="100000" w14:sy="100000" w14:kx="0" w14:ky="0" w14:algn="tl">
+            <w14:schemeClr w14:val="dk1">
+              <w14:alpha w14:val="60000"/>
+            </w14:schemeClr>
+          </w14:shadow>
+          <w14:textOutline w14:w="0" w14:cap="flat" w14:cmpd="sng" w14:algn="ctr">
+            <w14:noFill/>
+            <w14:prstDash w14:val="solid"/>
+            <w14:round/>
+          </w14:textOutline>
+        </w:rPr>
+      </w:pPr>
+    </w:p>
+    <w:p>
+      <w:pPr>
+        <w:spacing w:line="240" w:lineRule="auto"/>
+        <w:rPr>
           <w:rStyle w:val="Hyperlink"/>
           <w:rFonts w:ascii="Arial" w:hAnsi="Arial" w:cs="Arial"/>
         </w:rPr>
@@ -2370,6 +2569,26 @@
         <w:rPr>
           <w:rFonts w:ascii="Arial" w:hAnsi="Arial" w:cs="Arial"/>
         </w:rPr>
+        <w:t xml:space="preserve">But non static method can access static </w:t>
+      </w:r>
+      <w:r>
+        <w:rPr>
+          <w:rFonts w:ascii="Arial" w:hAnsi="Arial" w:cs="Arial"/>
+        </w:rPr>
+        <w:t>variable but not vice versa</w:t>
+      </w:r>
+    </w:p>
+    <w:p>
+      <w:pPr>
+        <w:spacing w:line="240" w:lineRule="auto"/>
+        <w:rPr>
+          <w:rFonts w:ascii="Arial" w:hAnsi="Arial" w:cs="Arial"/>
+        </w:rPr>
+      </w:pPr>
+      <w:r>
+        <w:rPr>
+          <w:rFonts w:ascii="Arial" w:hAnsi="Arial" w:cs="Arial"/>
+        </w:rPr>
         <w:t>Instance-dynamic binding-</w:t>
       </w:r>
       <w:r>
@@ -2412,6 +2631,388 @@
         </w:rPr>
         <w:t>, no overriding</w:t>
       </w:r>
+    </w:p>
+    <w:p>
+      <w:pPr>
+        <w:pStyle w:val="uiqtextpara"/>
+        <w:spacing w:before="0" w:beforeAutospacing="0" w:after="240" w:afterAutospacing="0"/>
+        <w:rPr>
+          <w:rFonts w:ascii="Arial" w:hAnsi="Arial" w:cs="Arial"/>
+          <w:b/>
+          <w:bCs/>
+          <w:color w:val="333333"/>
+          <w:sz w:val="20"/>
+          <w:szCs w:val="20"/>
+        </w:rPr>
+      </w:pPr>
+      <w:r>
+        <w:rPr>
+          <w:rFonts w:ascii="Arial" w:hAnsi="Arial" w:cs="Arial"/>
+          <w:b/>
+          <w:bCs/>
+          <w:color w:val="333333"/>
+          <w:sz w:val="20"/>
+          <w:szCs w:val="20"/>
+        </w:rPr>
+        <w:t xml:space="preserve">Static- </w:t>
+      </w:r>
+      <w:hyperlink r:id="rId15" w:history="1">
+        <w:r>
+          <w:rPr>
+            <w:rStyle w:val="Hyperlink"/>
+            <w:rFonts w:ascii="Arial" w:hAnsi="Arial" w:cs="Arial"/>
+            <w:b/>
+            <w:bCs/>
+            <w:sz w:val="20"/>
+            <w:szCs w:val="20"/>
+          </w:rPr>
+          <w:t>https://www.geeksforgeeks.org/static-keyword-java/</w:t>
+        </w:r>
+      </w:hyperlink>
+    </w:p>
+    <w:p>
+      <w:pPr>
+        <w:pStyle w:val="uiqtextpara"/>
+        <w:spacing w:before="0" w:beforeAutospacing="0" w:after="240" w:afterAutospacing="0"/>
+        <w:rPr>
+          <w:rFonts w:ascii="Arial" w:hAnsi="Arial" w:cs="Arial"/>
+          <w:bCs/>
+          <w:color w:val="333333"/>
+          <w:sz w:val="20"/>
+          <w:szCs w:val="20"/>
+        </w:rPr>
+      </w:pPr>
+      <w:r>
+        <w:rPr>
+          <w:rFonts w:ascii="Arial" w:hAnsi="Arial" w:cs="Arial"/>
+          <w:bCs/>
+          <w:color w:val="333333"/>
+          <w:sz w:val="20"/>
+          <w:szCs w:val="20"/>
+        </w:rPr>
+        <w:t>Static block-</w:t>
+      </w:r>
+      <w:r>
+        <w:t xml:space="preserve"> </w:t>
+      </w:r>
+      <w:r>
+        <w:rPr>
+          <w:rFonts w:ascii="Arial" w:hAnsi="Arial" w:cs="Arial"/>
+          <w:bCs/>
+          <w:color w:val="333333"/>
+          <w:sz w:val="20"/>
+          <w:szCs w:val="20"/>
+        </w:rPr>
+        <w:t>This code inside static block is executed only once: the first time you make an object of that class or the first time you access a static member of that class (even if you never make an object of that class)</w:t>
+      </w:r>
+      <w:r>
+        <w:rPr>
+          <w:rFonts w:ascii="Arial" w:hAnsi="Arial" w:cs="Arial"/>
+          <w:bCs/>
+          <w:color w:val="333333"/>
+          <w:sz w:val="20"/>
+          <w:szCs w:val="20"/>
+        </w:rPr>
+        <w:t xml:space="preserve">. It executed before </w:t>
+      </w:r>
+      <w:proofErr w:type="spellStart"/>
+      <w:r>
+        <w:rPr>
+          <w:rFonts w:ascii="Arial" w:hAnsi="Arial" w:cs="Arial"/>
+          <w:bCs/>
+          <w:color w:val="333333"/>
+          <w:sz w:val="20"/>
+          <w:szCs w:val="20"/>
+        </w:rPr>
+        <w:t>contructor</w:t>
+      </w:r>
+      <w:proofErr w:type="spellEnd"/>
+      <w:r>
+        <w:rPr>
+          <w:rFonts w:ascii="Arial" w:hAnsi="Arial" w:cs="Arial"/>
+          <w:bCs/>
+          <w:color w:val="333333"/>
+          <w:sz w:val="20"/>
+          <w:szCs w:val="20"/>
+        </w:rPr>
+        <w:t xml:space="preserve">  </w:t>
+      </w:r>
+      <w:hyperlink r:id="rId16" w:history="1">
+        <w:r>
+          <w:rPr>
+            <w:rStyle w:val="Hyperlink"/>
+            <w:rFonts w:ascii="Arial" w:hAnsi="Arial" w:cs="Arial"/>
+            <w:bCs/>
+            <w:sz w:val="20"/>
+            <w:szCs w:val="20"/>
+          </w:rPr>
+          <w:t>static block</w:t>
+        </w:r>
+      </w:hyperlink>
+      <w:r>
+        <w:rPr>
+          <w:rFonts w:ascii="Arial" w:hAnsi="Arial" w:cs="Arial"/>
+          <w:bCs/>
+          <w:color w:val="333333"/>
+          <w:sz w:val="20"/>
+          <w:szCs w:val="20"/>
+        </w:rPr>
+        <w:t xml:space="preserve"> static {}</w:t>
+      </w:r>
+    </w:p>
+    <w:p>
+      <w:pPr>
+        <w:pStyle w:val="uiqtextpara"/>
+        <w:spacing w:before="0" w:beforeAutospacing="0" w:after="240" w:afterAutospacing="0"/>
+        <w:rPr>
+          <w:rFonts w:ascii="Arial" w:hAnsi="Arial" w:cs="Arial"/>
+          <w:bCs/>
+          <w:color w:val="333333"/>
+          <w:sz w:val="20"/>
+          <w:szCs w:val="20"/>
+        </w:rPr>
+      </w:pPr>
+      <w:r>
+        <w:rPr>
+          <w:rFonts w:ascii="Arial" w:hAnsi="Arial" w:cs="Arial"/>
+          <w:bCs/>
+          <w:color w:val="333333"/>
+          <w:sz w:val="20"/>
+          <w:szCs w:val="20"/>
+        </w:rPr>
+        <w:t>Initializer block</w:t>
+      </w:r>
+      <w:r>
+        <w:rPr>
+          <w:rFonts w:ascii="Arial" w:hAnsi="Arial" w:cs="Arial"/>
+          <w:bCs/>
+          <w:color w:val="333333"/>
+          <w:sz w:val="20"/>
+          <w:szCs w:val="20"/>
+        </w:rPr>
+        <w:t>- no name only {}</w:t>
+      </w:r>
+      <w:r>
+        <w:rPr>
+          <w:rFonts w:ascii="Arial" w:hAnsi="Arial" w:cs="Arial"/>
+          <w:bCs/>
+          <w:color w:val="333333"/>
+          <w:sz w:val="20"/>
+          <w:szCs w:val="20"/>
+        </w:rPr>
+        <w:t xml:space="preserve">, as many time </w:t>
+      </w:r>
+      <w:proofErr w:type="spellStart"/>
+      <w:r>
+        <w:rPr>
+          <w:rFonts w:ascii="Arial" w:hAnsi="Arial" w:cs="Arial"/>
+          <w:bCs/>
+          <w:color w:val="333333"/>
+          <w:sz w:val="20"/>
+          <w:szCs w:val="20"/>
+        </w:rPr>
+        <w:t>obj</w:t>
+      </w:r>
+      <w:proofErr w:type="spellEnd"/>
+      <w:r>
+        <w:rPr>
+          <w:rFonts w:ascii="Arial" w:hAnsi="Arial" w:cs="Arial"/>
+          <w:bCs/>
+          <w:color w:val="333333"/>
+          <w:sz w:val="20"/>
+          <w:szCs w:val="20"/>
+        </w:rPr>
+        <w:t xml:space="preserve"> is made</w:t>
+      </w:r>
+      <w:r>
+        <w:rPr>
+          <w:rFonts w:ascii="Arial" w:hAnsi="Arial" w:cs="Arial"/>
+          <w:bCs/>
+          <w:color w:val="333333"/>
+          <w:sz w:val="20"/>
+          <w:szCs w:val="20"/>
+        </w:rPr>
+        <w:t xml:space="preserve"> or </w:t>
+      </w:r>
+      <w:r>
+        <w:rPr>
+          <w:rFonts w:ascii="Arial" w:hAnsi="Arial" w:cs="Arial"/>
+          <w:bCs/>
+          <w:color w:val="333333"/>
+          <w:sz w:val="20"/>
+          <w:szCs w:val="20"/>
+        </w:rPr>
+        <w:t>constructor is invoked</w:t>
+      </w:r>
+      <w:r>
+        <w:rPr>
+          <w:rFonts w:ascii="Arial" w:hAnsi="Arial" w:cs="Arial"/>
+          <w:bCs/>
+          <w:color w:val="333333"/>
+          <w:sz w:val="20"/>
+          <w:szCs w:val="20"/>
+        </w:rPr>
+        <w:t>.</w:t>
+      </w:r>
+    </w:p>
+    <w:p>
+      <w:pPr>
+        <w:pStyle w:val="uiqtextpara"/>
+        <w:spacing w:before="0" w:beforeAutospacing="0" w:after="240" w:afterAutospacing="0"/>
+        <w:rPr>
+          <w:rFonts w:ascii="Arial" w:hAnsi="Arial" w:cs="Arial"/>
+          <w:bCs/>
+          <w:color w:val="333333"/>
+          <w:sz w:val="20"/>
+          <w:szCs w:val="20"/>
+        </w:rPr>
+      </w:pPr>
+      <w:bookmarkStart w:id="0" w:name="_GoBack"/>
+      <w:bookmarkEnd w:id="0"/>
+    </w:p>
+    <w:p>
+      <w:pPr>
+        <w:pStyle w:val="uiqtextpara"/>
+        <w:spacing w:before="0" w:beforeAutospacing="0" w:after="240" w:afterAutospacing="0"/>
+        <w:rPr>
+          <w:rFonts w:ascii="Arial" w:hAnsi="Arial" w:cs="Arial"/>
+          <w:bCs/>
+          <w:color w:val="333333"/>
+          <w:sz w:val="20"/>
+          <w:szCs w:val="20"/>
+        </w:rPr>
+      </w:pPr>
+      <w:r>
+        <w:rPr>
+          <w:rFonts w:ascii="Arial" w:hAnsi="Arial" w:cs="Arial"/>
+          <w:bCs/>
+          <w:color w:val="333333"/>
+          <w:sz w:val="20"/>
+          <w:szCs w:val="20"/>
+        </w:rPr>
+        <w:t>“</w:t>
+      </w:r>
+      <w:r>
+        <w:rPr>
+          <w:rFonts w:ascii="Arial" w:hAnsi="Arial" w:cs="Arial"/>
+          <w:bCs/>
+          <w:color w:val="333333"/>
+          <w:sz w:val="20"/>
+          <w:szCs w:val="20"/>
+        </w:rPr>
+        <w:t>This</w:t>
+      </w:r>
+      <w:r>
+        <w:rPr>
+          <w:rFonts w:ascii="Arial" w:hAnsi="Arial" w:cs="Arial"/>
+          <w:bCs/>
+          <w:color w:val="333333"/>
+          <w:sz w:val="20"/>
+          <w:szCs w:val="20"/>
+        </w:rPr>
+        <w:t>”</w:t>
+      </w:r>
+      <w:r>
+        <w:rPr>
+          <w:rFonts w:ascii="Arial" w:hAnsi="Arial" w:cs="Arial"/>
+          <w:bCs/>
+          <w:color w:val="333333"/>
+          <w:sz w:val="20"/>
+          <w:szCs w:val="20"/>
+        </w:rPr>
+        <w:t xml:space="preserve"> and </w:t>
+      </w:r>
+      <w:r>
+        <w:rPr>
+          <w:rFonts w:ascii="Arial" w:hAnsi="Arial" w:cs="Arial"/>
+          <w:bCs/>
+          <w:color w:val="333333"/>
+          <w:sz w:val="20"/>
+          <w:szCs w:val="20"/>
+        </w:rPr>
+        <w:t>“</w:t>
+      </w:r>
+      <w:r>
+        <w:rPr>
+          <w:rFonts w:ascii="Arial" w:hAnsi="Arial" w:cs="Arial"/>
+          <w:bCs/>
+          <w:color w:val="333333"/>
+          <w:sz w:val="20"/>
+          <w:szCs w:val="20"/>
+        </w:rPr>
+        <w:t>super</w:t>
+      </w:r>
+      <w:r>
+        <w:rPr>
+          <w:rFonts w:ascii="Arial" w:hAnsi="Arial" w:cs="Arial"/>
+          <w:bCs/>
+          <w:color w:val="333333"/>
+          <w:sz w:val="20"/>
+          <w:szCs w:val="20"/>
+        </w:rPr>
+        <w:t>”</w:t>
+      </w:r>
+      <w:r>
+        <w:rPr>
+          <w:rFonts w:ascii="Arial" w:hAnsi="Arial" w:cs="Arial"/>
+          <w:bCs/>
+          <w:color w:val="333333"/>
+          <w:sz w:val="20"/>
+          <w:szCs w:val="20"/>
+        </w:rPr>
+        <w:t xml:space="preserve"> </w:t>
+      </w:r>
+      <w:r>
+        <w:rPr>
+          <w:rFonts w:ascii="Arial" w:hAnsi="Arial" w:cs="Arial"/>
+          <w:bCs/>
+          <w:color w:val="333333"/>
+          <w:sz w:val="20"/>
+          <w:szCs w:val="20"/>
+        </w:rPr>
+        <w:t>(ref variable) keyword can’t be used in static methods</w:t>
+      </w:r>
+    </w:p>
+    <w:p>
+      <w:pPr>
+        <w:pStyle w:val="uiqtextpara"/>
+        <w:spacing w:before="0" w:beforeAutospacing="0" w:after="240" w:afterAutospacing="0"/>
+        <w:rPr>
+          <w:rFonts w:ascii="Arial" w:hAnsi="Arial" w:cs="Arial"/>
+          <w:bCs/>
+          <w:color w:val="333333"/>
+          <w:sz w:val="20"/>
+          <w:szCs w:val="20"/>
+        </w:rPr>
+      </w:pPr>
+      <w:r>
+        <w:rPr>
+          <w:rFonts w:ascii="Arial" w:hAnsi="Arial" w:cs="Arial"/>
+          <w:bCs/>
+          <w:color w:val="333333"/>
+          <w:sz w:val="20"/>
+          <w:szCs w:val="20"/>
+        </w:rPr>
+        <w:t>Super- parent class obj</w:t>
+      </w:r>
+      <w:r>
+        <w:rPr>
+          <w:rFonts w:ascii="Arial" w:hAnsi="Arial" w:cs="Arial"/>
+          <w:bCs/>
+          <w:color w:val="333333"/>
+          <w:sz w:val="20"/>
+          <w:szCs w:val="20"/>
+        </w:rPr>
+        <w:t>.</w:t>
+      </w:r>
+    </w:p>
+    <w:p>
+      <w:pPr>
+        <w:spacing w:line="240" w:lineRule="auto"/>
+        <w:rPr>
+          <w:rFonts w:ascii="Arial" w:hAnsi="Arial" w:cs="Arial"/>
+        </w:rPr>
+      </w:pPr>
     </w:p>
     <w:p>
       <w:pPr>
@@ -2510,7 +3111,7 @@
         </w:rPr>
         <w:t>This is known as </w:t>
       </w:r>
-      <w:hyperlink r:id="rId14" w:history="1">
+      <w:hyperlink r:id="rId17" w:history="1">
         <w:r>
           <w:rPr>
             <w:rStyle w:val="Hyperlink"/>
@@ -2557,6 +3158,7 @@
           <w:rFonts w:ascii="Arial" w:hAnsi="Arial" w:cs="Arial"/>
           <w:color w:val="000000"/>
         </w:rPr>
+        <w:lastRenderedPageBreak/>
         <w:t>All non-static methods are virtual except final ones. Overridden methods are virtual methods</w:t>
       </w:r>
       <w:r>
@@ -2571,11 +3173,15 @@
         <w:spacing w:line="240" w:lineRule="auto"/>
         <w:rPr>
           <w:rFonts w:ascii="Arial" w:hAnsi="Arial" w:cs="Arial"/>
-        </w:rPr>
-      </w:pPr>
-      <w:r>
-        <w:rPr>
-          <w:rFonts w:ascii="Arial" w:hAnsi="Arial" w:cs="Arial"/>
+          <w:sz w:val="20"/>
+          <w:szCs w:val="20"/>
+        </w:rPr>
+      </w:pPr>
+      <w:r>
+        <w:rPr>
+          <w:rFonts w:ascii="Arial" w:hAnsi="Arial" w:cs="Arial"/>
+          <w:sz w:val="20"/>
+          <w:szCs w:val="20"/>
         </w:rPr>
         <w:t xml:space="preserve">Base </w:t>
       </w:r>
@@ -2583,6 +3189,8 @@
       <w:r>
         <w:rPr>
           <w:rFonts w:ascii="Arial" w:hAnsi="Arial" w:cs="Arial"/>
+          <w:sz w:val="20"/>
+          <w:szCs w:val="20"/>
         </w:rPr>
         <w:t>wala</w:t>
       </w:r>
@@ -2590,18 +3198,24 @@
       <w:r>
         <w:rPr>
           <w:rFonts w:ascii="Arial" w:hAnsi="Arial" w:cs="Arial"/>
+          <w:sz w:val="20"/>
+          <w:szCs w:val="20"/>
         </w:rPr>
         <w:t xml:space="preserve"> override </w:t>
       </w:r>
       <w:r>
         <w:rPr>
           <w:rFonts w:ascii="Arial" w:hAnsi="Arial" w:cs="Arial"/>
+          <w:sz w:val="20"/>
+          <w:szCs w:val="20"/>
         </w:rPr>
         <w:t>ho</w:t>
       </w:r>
       <w:r>
         <w:rPr>
           <w:rFonts w:ascii="Arial" w:hAnsi="Arial" w:cs="Arial"/>
+          <w:sz w:val="20"/>
+          <w:szCs w:val="20"/>
         </w:rPr>
         <w:t xml:space="preserve"> </w:t>
       </w:r>
@@ -2609,6 +3223,8 @@
       <w:r>
         <w:rPr>
           <w:rFonts w:ascii="Arial" w:hAnsi="Arial" w:cs="Arial"/>
+          <w:sz w:val="20"/>
+          <w:szCs w:val="20"/>
         </w:rPr>
         <w:t>jata</w:t>
       </w:r>
@@ -2616,6 +3232,8 @@
       <w:r>
         <w:rPr>
           <w:rFonts w:ascii="Arial" w:hAnsi="Arial" w:cs="Arial"/>
+          <w:sz w:val="20"/>
+          <w:szCs w:val="20"/>
         </w:rPr>
         <w:t xml:space="preserve"> </w:t>
       </w:r>
@@ -2623,6 +3241,8 @@
       <w:r>
         <w:rPr>
           <w:rFonts w:ascii="Arial" w:hAnsi="Arial" w:cs="Arial"/>
+          <w:sz w:val="20"/>
+          <w:szCs w:val="20"/>
         </w:rPr>
         <w:t>hai</w:t>
       </w:r>
@@ -2630,6 +3250,8 @@
       <w:r>
         <w:rPr>
           <w:rFonts w:ascii="Arial" w:hAnsi="Arial" w:cs="Arial"/>
+          <w:sz w:val="20"/>
+          <w:szCs w:val="20"/>
         </w:rPr>
         <w:t>. (runtime polymorphism)</w:t>
       </w:r>
@@ -2639,18 +3261,24 @@
         <w:spacing w:line="240" w:lineRule="auto"/>
         <w:rPr>
           <w:rFonts w:ascii="Arial" w:hAnsi="Arial" w:cs="Arial"/>
-        </w:rPr>
-      </w:pPr>
-      <w:r>
-        <w:rPr>
-          <w:rFonts w:ascii="Arial" w:hAnsi="Arial" w:cs="Arial"/>
-          <w:b/>
+          <w:sz w:val="20"/>
+          <w:szCs w:val="20"/>
+        </w:rPr>
+      </w:pPr>
+      <w:r>
+        <w:rPr>
+          <w:rFonts w:ascii="Arial" w:hAnsi="Arial" w:cs="Arial"/>
+          <w:b/>
+          <w:sz w:val="20"/>
+          <w:szCs w:val="20"/>
         </w:rPr>
         <w:t>Dynamic Method Dispatch</w:t>
       </w:r>
       <w:r>
         <w:rPr>
           <w:rFonts w:ascii="Arial" w:hAnsi="Arial" w:cs="Arial"/>
+          <w:sz w:val="20"/>
+          <w:szCs w:val="20"/>
         </w:rPr>
         <w:t xml:space="preserve">-Polymorphism overriding </w:t>
       </w:r>
@@ -2658,6 +3286,8 @@
       <w:r>
         <w:rPr>
           <w:rFonts w:ascii="Arial" w:hAnsi="Arial" w:cs="Arial"/>
+          <w:sz w:val="20"/>
+          <w:szCs w:val="20"/>
         </w:rPr>
         <w:t>ie</w:t>
       </w:r>
@@ -2665,12 +3295,16 @@
       <w:r>
         <w:rPr>
           <w:rFonts w:ascii="Arial" w:hAnsi="Arial" w:cs="Arial"/>
+          <w:sz w:val="20"/>
+          <w:szCs w:val="20"/>
         </w:rPr>
         <w:t xml:space="preserve"> </w:t>
       </w:r>
       <w:r>
         <w:rPr>
           <w:rFonts w:ascii="Arial" w:hAnsi="Arial" w:cs="Arial"/>
+          <w:sz w:val="20"/>
+          <w:szCs w:val="20"/>
         </w:rPr>
         <w:t>at runtime.</w:t>
       </w:r>
@@ -2680,18 +3314,24 @@
         <w:spacing w:line="240" w:lineRule="auto"/>
         <w:rPr>
           <w:rFonts w:ascii="Arial" w:hAnsi="Arial" w:cs="Arial"/>
-        </w:rPr>
-      </w:pPr>
-      <w:r>
-        <w:rPr>
-          <w:rFonts w:ascii="Arial" w:hAnsi="Arial" w:cs="Arial"/>
-          <w:b/>
+          <w:sz w:val="20"/>
+          <w:szCs w:val="20"/>
+        </w:rPr>
+      </w:pPr>
+      <w:r>
+        <w:rPr>
+          <w:rFonts w:ascii="Arial" w:hAnsi="Arial" w:cs="Arial"/>
+          <w:b/>
+          <w:sz w:val="20"/>
+          <w:szCs w:val="20"/>
         </w:rPr>
         <w:t>Ad-hoc</w:t>
       </w:r>
       <w:r>
         <w:rPr>
           <w:rFonts w:ascii="Arial" w:hAnsi="Arial" w:cs="Arial"/>
+          <w:sz w:val="20"/>
+          <w:szCs w:val="20"/>
         </w:rPr>
         <w:t> </w:t>
       </w:r>
@@ -2699,18 +3339,60 @@
         <w:rPr>
           <w:rFonts w:ascii="Arial" w:hAnsi="Arial" w:cs="Arial"/>
           <w:bCs/>
+          <w:sz w:val="20"/>
+          <w:szCs w:val="20"/>
         </w:rPr>
         <w:t>polymorphism</w:t>
       </w:r>
       <w:r>
         <w:rPr>
           <w:rFonts w:ascii="Arial" w:hAnsi="Arial" w:cs="Arial"/>
-        </w:rPr>
-        <w:t> is also known as overloading</w:t>
-      </w:r>
-      <w:r>
-        <w:rPr>
-          <w:rFonts w:ascii="Arial" w:hAnsi="Arial" w:cs="Arial"/>
+          <w:sz w:val="20"/>
+          <w:szCs w:val="20"/>
+        </w:rPr>
+        <w:t> is also known as overloading.</w:t>
+      </w:r>
+    </w:p>
+    <w:p>
+      <w:pPr>
+        <w:spacing w:line="240" w:lineRule="auto"/>
+        <w:rPr>
+          <w:rFonts w:ascii="Arial" w:hAnsi="Arial" w:cs="Arial"/>
+          <w:sz w:val="20"/>
+          <w:szCs w:val="20"/>
+        </w:rPr>
+      </w:pPr>
+      <w:r>
+        <w:rPr>
+          <w:rFonts w:ascii="Arial" w:hAnsi="Arial" w:cs="Arial"/>
+          <w:sz w:val="20"/>
+          <w:szCs w:val="20"/>
+        </w:rPr>
+        <w:t>If virtual method in derived class(subclass)is private, it will raise an error.</w:t>
+      </w:r>
+    </w:p>
+    <w:p>
+      <w:pPr>
+        <w:spacing w:line="240" w:lineRule="auto"/>
+        <w:rPr>
+          <w:rFonts w:ascii="Arial" w:hAnsi="Arial" w:cs="Arial"/>
+          <w:sz w:val="20"/>
+          <w:szCs w:val="20"/>
+        </w:rPr>
+      </w:pPr>
+      <w:r>
+        <w:rPr>
+          <w:rFonts w:ascii="Arial" w:hAnsi="Arial" w:cs="Arial"/>
+          <w:sz w:val="20"/>
+          <w:szCs w:val="20"/>
+        </w:rPr>
+        <w:t>Or assess modifier of derived is equal or more than of base</w:t>
+      </w:r>
+      <w:r>
+        <w:rPr>
+          <w:rFonts w:ascii="Arial" w:hAnsi="Arial" w:cs="Arial"/>
+          <w:sz w:val="20"/>
+          <w:szCs w:val="20"/>
         </w:rPr>
         <w:t>.</w:t>
       </w:r>
@@ -2720,33 +3402,43 @@
         <w:spacing w:line="240" w:lineRule="auto"/>
         <w:rPr>
           <w:rFonts w:ascii="Arial" w:hAnsi="Arial" w:cs="Arial"/>
-        </w:rPr>
-      </w:pPr>
-      <w:r>
-        <w:rPr>
-          <w:rFonts w:ascii="Arial" w:hAnsi="Arial" w:cs="Arial"/>
-        </w:rPr>
-        <w:t>If virtual method in derived class(subclass)is private, it will raise an error.</w:t>
-      </w:r>
-    </w:p>
-    <w:p>
-      <w:pPr>
-        <w:spacing w:line="240" w:lineRule="auto"/>
-        <w:rPr>
-          <w:rFonts w:ascii="Arial" w:hAnsi="Arial" w:cs="Arial"/>
-        </w:rPr>
-      </w:pPr>
-      <w:r>
-        <w:rPr>
-          <w:rFonts w:ascii="Arial" w:hAnsi="Arial" w:cs="Arial"/>
-        </w:rPr>
-        <w:t>Or assess modifier of derived is equal or more than of base</w:t>
-      </w:r>
-      <w:r>
-        <w:rPr>
-          <w:rFonts w:ascii="Arial" w:hAnsi="Arial" w:cs="Arial"/>
-        </w:rPr>
-        <w:t>.</w:t>
+          <w:sz w:val="20"/>
+          <w:szCs w:val="20"/>
+        </w:rPr>
+      </w:pPr>
+      <w:r>
+        <w:rPr>
+          <w:rFonts w:ascii="Arial" w:hAnsi="Arial" w:cs="Arial"/>
+          <w:sz w:val="20"/>
+          <w:szCs w:val="20"/>
+        </w:rPr>
+        <w:t xml:space="preserve">By </w:t>
+      </w:r>
+      <w:proofErr w:type="gramStart"/>
+      <w:r>
+        <w:rPr>
+          <w:rFonts w:ascii="Arial" w:hAnsi="Arial" w:cs="Arial"/>
+          <w:sz w:val="20"/>
+          <w:szCs w:val="20"/>
+        </w:rPr>
+        <w:t>default</w:t>
+      </w:r>
+      <w:proofErr w:type="gramEnd"/>
+      <w:r>
+        <w:rPr>
+          <w:rFonts w:ascii="Arial" w:hAnsi="Arial" w:cs="Arial"/>
+          <w:sz w:val="20"/>
+          <w:szCs w:val="20"/>
+        </w:rPr>
+        <w:t xml:space="preserve"> virtual</w:t>
+      </w:r>
+      <w:r>
+        <w:rPr>
+          <w:rFonts w:ascii="Arial" w:hAnsi="Arial" w:cs="Arial"/>
+          <w:sz w:val="20"/>
+          <w:szCs w:val="20"/>
+        </w:rPr>
+        <w:t xml:space="preserve"> </w:t>
       </w:r>
     </w:p>
     <w:p>
@@ -2793,7 +3485,7 @@
           <w:color w:val="222222"/>
           <w:shd w:val="clear" w:color="auto" w:fill="FFFFFF"/>
         </w:rPr>
-        <w:t xml:space="preserve">is a mechanism in which one object acquires all the properties and </w:t>
+        <w:t>is a mechanism in which one object acquires all the properties and behaviours of a parent object</w:t>
       </w:r>
       <w:r>
         <w:rPr>
@@ -2801,44 +3493,26 @@
           <w:color w:val="222222"/>
           <w:shd w:val="clear" w:color="auto" w:fill="FFFFFF"/>
         </w:rPr>
-        <w:t>behaviours</w:t>
-      </w:r>
+        <w:t xml:space="preserve">, hierarchical- one base many </w:t>
+      </w:r>
+      <w:proofErr w:type="gramStart"/>
       <w:r>
         <w:rPr>
           <w:rFonts w:ascii="Arial" w:hAnsi="Arial" w:cs="Arial"/>
           <w:color w:val="222222"/>
           <w:shd w:val="clear" w:color="auto" w:fill="FFFFFF"/>
         </w:rPr>
-        <w:t xml:space="preserve"> of a parent object</w:t>
-      </w:r>
+        <w:t>derived.</w:t>
+      </w:r>
+      <w:proofErr w:type="gramEnd"/>
       <w:r>
         <w:rPr>
           <w:rFonts w:ascii="Arial" w:hAnsi="Arial" w:cs="Arial"/>
           <w:color w:val="222222"/>
           <w:shd w:val="clear" w:color="auto" w:fill="FFFFFF"/>
         </w:rPr>
-        <w:t xml:space="preserve">, hierarchical- one base many </w:t>
-      </w:r>
-      <w:proofErr w:type="gramStart"/>
-      <w:r>
-        <w:rPr>
-          <w:rFonts w:ascii="Arial" w:hAnsi="Arial" w:cs="Arial"/>
-          <w:color w:val="222222"/>
-          <w:shd w:val="clear" w:color="auto" w:fill="FFFFFF"/>
-        </w:rPr>
-        <w:t>derived.</w:t>
-      </w:r>
-      <w:proofErr w:type="gramEnd"/>
-      <w:r>
-        <w:rPr>
-          <w:rFonts w:ascii="Arial" w:hAnsi="Arial" w:cs="Arial"/>
-          <w:color w:val="222222"/>
-          <w:shd w:val="clear" w:color="auto" w:fill="FFFFFF"/>
-        </w:rPr>
         <w:t xml:space="preserve"> No multiple inheritance</w:t>
       </w:r>
-      <w:bookmarkStart w:id="0" w:name="_GoBack"/>
-      <w:bookmarkEnd w:id="0"/>
     </w:p>
     <w:p>
       <w:pPr>
@@ -2862,7 +3536,6 @@
           <w:sz w:val="22"/>
           <w:szCs w:val="22"/>
         </w:rPr>
-        <w:lastRenderedPageBreak/>
         <w:t>Composition-</w:t>
       </w:r>
       <w:r>
@@ -3329,17 +4002,6 @@
           <w:szCs w:val="20"/>
         </w:rPr>
       </w:pPr>
-      <w:r>
-        <w:rPr>
-          <w:rFonts w:ascii="Arial" w:hAnsi="Arial" w:cs="Arial"/>
-          <w:b/>
-          <w:bCs/>
-          <w:color w:val="333333"/>
-          <w:sz w:val="20"/>
-          <w:szCs w:val="20"/>
-        </w:rPr>
-        <w:t>C++</w:t>
-      </w:r>
     </w:p>
     <w:p>
       <w:pPr>
@@ -3347,32 +4009,13 @@
         <w:spacing w:before="0" w:beforeAutospacing="0" w:after="240" w:afterAutospacing="0"/>
         <w:rPr>
           <w:rFonts w:ascii="Arial" w:hAnsi="Arial" w:cs="Arial"/>
-          <w:bCs/>
-          <w:color w:val="333333"/>
-          <w:sz w:val="20"/>
-          <w:szCs w:val="20"/>
-        </w:rPr>
-      </w:pPr>
-      <w:r>
-        <w:rPr>
-          <w:rFonts w:ascii="Arial" w:hAnsi="Arial" w:cs="Arial"/>
-          <w:bCs/>
-          <w:color w:val="333333"/>
-          <w:sz w:val="20"/>
-          <w:szCs w:val="20"/>
-        </w:rPr>
-        <w:t>Constructor- can be private, protected, copy constructor</w:t>
-      </w:r>
-      <w:r>
-        <w:rPr>
-          <w:rFonts w:ascii="Arial" w:hAnsi="Arial" w:cs="Arial"/>
-          <w:bCs/>
-          <w:color w:val="333333"/>
-          <w:sz w:val="20"/>
-          <w:szCs w:val="20"/>
-        </w:rPr>
-        <w:t xml:space="preserve"> but not friend</w:t>
-      </w:r>
+          <w:b/>
+          <w:bCs/>
+          <w:color w:val="333333"/>
+          <w:sz w:val="20"/>
+          <w:szCs w:val="20"/>
+        </w:rPr>
+      </w:pPr>
     </w:p>
     <w:p>
       <w:pPr>
@@ -3380,78 +4023,13 @@
         <w:spacing w:before="0" w:beforeAutospacing="0" w:after="240" w:afterAutospacing="0"/>
         <w:rPr>
           <w:rFonts w:ascii="Arial" w:hAnsi="Arial" w:cs="Arial"/>
-          <w:color w:val="333333"/>
-          <w:sz w:val="20"/>
-          <w:szCs w:val="20"/>
-        </w:rPr>
-      </w:pPr>
-      <w:r>
-        <w:rPr>
-          <w:rFonts w:ascii="Arial" w:hAnsi="Arial" w:cs="Arial"/>
-          <w:b/>
-          <w:color w:val="333333"/>
-          <w:sz w:val="20"/>
-          <w:szCs w:val="20"/>
-        </w:rPr>
-        <w:t>Friend</w:t>
-      </w:r>
-      <w:r>
-        <w:rPr>
-          <w:rFonts w:ascii="Arial" w:hAnsi="Arial" w:cs="Arial"/>
-          <w:b/>
-          <w:color w:val="333333"/>
-          <w:sz w:val="20"/>
-          <w:szCs w:val="20"/>
-        </w:rPr>
-        <w:t xml:space="preserve"> Function- </w:t>
-      </w:r>
-      <w:r>
-        <w:rPr>
-          <w:rFonts w:ascii="Arial" w:hAnsi="Arial" w:cs="Arial"/>
-          <w:color w:val="333333"/>
-          <w:sz w:val="20"/>
-          <w:szCs w:val="20"/>
-        </w:rPr>
-        <w:t>not in java as it will break the design.</w:t>
-      </w:r>
-      <w:r>
-        <w:rPr>
-          <w:rFonts w:ascii="Arial" w:hAnsi="Arial" w:cs="Arial"/>
-          <w:color w:val="333333"/>
-          <w:sz w:val="20"/>
-          <w:szCs w:val="20"/>
-        </w:rPr>
-        <w:t xml:space="preserve"> It is not the member function but can access private </w:t>
-      </w:r>
-      <w:r>
-        <w:rPr>
-          <w:rFonts w:ascii="Arial" w:hAnsi="Arial" w:cs="Arial"/>
-          <w:color w:val="333333"/>
-          <w:sz w:val="20"/>
-          <w:szCs w:val="20"/>
-        </w:rPr>
-        <w:t xml:space="preserve">variable. Can be called using </w:t>
-      </w:r>
-      <w:proofErr w:type="spellStart"/>
-      <w:r>
-        <w:rPr>
-          <w:rFonts w:ascii="Arial" w:hAnsi="Arial" w:cs="Arial"/>
-          <w:color w:val="333333"/>
-          <w:sz w:val="20"/>
-          <w:szCs w:val="20"/>
-        </w:rPr>
-        <w:t>objs</w:t>
-      </w:r>
-      <w:proofErr w:type="spellEnd"/>
-      <w:r>
-        <w:rPr>
-          <w:rFonts w:ascii="Arial" w:hAnsi="Arial" w:cs="Arial"/>
-          <w:color w:val="333333"/>
-          <w:sz w:val="20"/>
-          <w:szCs w:val="20"/>
-        </w:rPr>
-        <w:t>.</w:t>
-      </w:r>
+          <w:b/>
+          <w:bCs/>
+          <w:color w:val="333333"/>
+          <w:sz w:val="20"/>
+          <w:szCs w:val="20"/>
+        </w:rPr>
+      </w:pPr>
     </w:p>
     <w:p>
       <w:pPr>
@@ -3459,9 +4037,326 @@
         <w:spacing w:before="0" w:beforeAutospacing="0" w:after="240" w:afterAutospacing="0"/>
         <w:rPr>
           <w:rFonts w:ascii="Arial" w:hAnsi="Arial" w:cs="Arial"/>
-          <w:color w:val="333333"/>
-          <w:sz w:val="20"/>
-          <w:szCs w:val="20"/>
+          <w:b/>
+          <w:bCs/>
+          <w:color w:val="333333"/>
+          <w:sz w:val="20"/>
+          <w:szCs w:val="20"/>
+        </w:rPr>
+      </w:pPr>
+    </w:p>
+    <w:p>
+      <w:pPr>
+        <w:pStyle w:val="uiqtextpara"/>
+        <w:spacing w:before="0" w:beforeAutospacing="0" w:after="240" w:afterAutospacing="0"/>
+        <w:rPr>
+          <w:rFonts w:ascii="Arial" w:hAnsi="Arial" w:cs="Arial"/>
+          <w:b/>
+          <w:bCs/>
+          <w:color w:val="333333"/>
+          <w:sz w:val="20"/>
+          <w:szCs w:val="20"/>
+        </w:rPr>
+      </w:pPr>
+    </w:p>
+    <w:p>
+      <w:pPr>
+        <w:pStyle w:val="uiqtextpara"/>
+        <w:spacing w:before="0" w:beforeAutospacing="0" w:after="240" w:afterAutospacing="0"/>
+        <w:rPr>
+          <w:rFonts w:ascii="Arial" w:hAnsi="Arial" w:cs="Arial"/>
+          <w:b/>
+          <w:bCs/>
+          <w:color w:val="333333"/>
+          <w:sz w:val="20"/>
+          <w:szCs w:val="20"/>
+        </w:rPr>
+      </w:pPr>
+    </w:p>
+    <w:p>
+      <w:pPr>
+        <w:pStyle w:val="uiqtextpara"/>
+        <w:spacing w:before="0" w:beforeAutospacing="0" w:after="240" w:afterAutospacing="0"/>
+        <w:rPr>
+          <w:rFonts w:ascii="Arial" w:hAnsi="Arial" w:cs="Arial"/>
+          <w:b/>
+          <w:bCs/>
+          <w:color w:val="333333"/>
+          <w:sz w:val="20"/>
+          <w:szCs w:val="20"/>
+        </w:rPr>
+      </w:pPr>
+    </w:p>
+    <w:p>
+      <w:pPr>
+        <w:pStyle w:val="uiqtextpara"/>
+        <w:spacing w:before="0" w:beforeAutospacing="0" w:after="240" w:afterAutospacing="0"/>
+        <w:rPr>
+          <w:rFonts w:ascii="Arial" w:hAnsi="Arial" w:cs="Arial"/>
+          <w:b/>
+          <w:bCs/>
+          <w:color w:val="333333"/>
+          <w:sz w:val="20"/>
+          <w:szCs w:val="20"/>
+        </w:rPr>
+      </w:pPr>
+    </w:p>
+    <w:p>
+      <w:pPr>
+        <w:pStyle w:val="uiqtextpara"/>
+        <w:spacing w:before="0" w:beforeAutospacing="0" w:after="240" w:afterAutospacing="0"/>
+        <w:rPr>
+          <w:rFonts w:ascii="Arial" w:hAnsi="Arial" w:cs="Arial"/>
+          <w:b/>
+          <w:bCs/>
+          <w:color w:val="333333"/>
+          <w:sz w:val="20"/>
+          <w:szCs w:val="20"/>
+        </w:rPr>
+      </w:pPr>
+    </w:p>
+    <w:p>
+      <w:pPr>
+        <w:pStyle w:val="uiqtextpara"/>
+        <w:spacing w:before="0" w:beforeAutospacing="0" w:after="240" w:afterAutospacing="0"/>
+        <w:rPr>
+          <w:rFonts w:ascii="Arial" w:hAnsi="Arial" w:cs="Arial"/>
+          <w:b/>
+          <w:bCs/>
+          <w:color w:val="333333"/>
+          <w:sz w:val="20"/>
+          <w:szCs w:val="20"/>
+        </w:rPr>
+      </w:pPr>
+    </w:p>
+    <w:p>
+      <w:pPr>
+        <w:pStyle w:val="uiqtextpara"/>
+        <w:spacing w:before="0" w:beforeAutospacing="0" w:after="240" w:afterAutospacing="0"/>
+        <w:rPr>
+          <w:rFonts w:ascii="Arial" w:hAnsi="Arial" w:cs="Arial"/>
+          <w:b/>
+          <w:bCs/>
+          <w:color w:val="333333"/>
+          <w:sz w:val="20"/>
+          <w:szCs w:val="20"/>
+        </w:rPr>
+      </w:pPr>
+    </w:p>
+    <w:p>
+      <w:pPr>
+        <w:pStyle w:val="uiqtextpara"/>
+        <w:spacing w:before="0" w:beforeAutospacing="0" w:after="240" w:afterAutospacing="0"/>
+        <w:rPr>
+          <w:rFonts w:ascii="Arial" w:hAnsi="Arial" w:cs="Arial"/>
+          <w:b/>
+          <w:bCs/>
+          <w:color w:val="333333"/>
+          <w:sz w:val="20"/>
+          <w:szCs w:val="20"/>
+        </w:rPr>
+      </w:pPr>
+    </w:p>
+    <w:p>
+      <w:pPr>
+        <w:pStyle w:val="uiqtextpara"/>
+        <w:spacing w:before="0" w:beforeAutospacing="0" w:after="240" w:afterAutospacing="0"/>
+        <w:rPr>
+          <w:rFonts w:ascii="Arial" w:hAnsi="Arial" w:cs="Arial"/>
+          <w:b/>
+          <w:bCs/>
+          <w:color w:val="333333"/>
+          <w:sz w:val="20"/>
+          <w:szCs w:val="20"/>
+        </w:rPr>
+      </w:pPr>
+    </w:p>
+    <w:p>
+      <w:pPr>
+        <w:pStyle w:val="uiqtextpara"/>
+        <w:spacing w:before="0" w:beforeAutospacing="0" w:after="240" w:afterAutospacing="0"/>
+        <w:rPr>
+          <w:rFonts w:ascii="Arial" w:hAnsi="Arial" w:cs="Arial"/>
+          <w:b/>
+          <w:bCs/>
+          <w:color w:val="333333"/>
+          <w:sz w:val="20"/>
+          <w:szCs w:val="20"/>
+        </w:rPr>
+      </w:pPr>
+    </w:p>
+    <w:p>
+      <w:pPr>
+        <w:pStyle w:val="uiqtextpara"/>
+        <w:spacing w:before="0" w:beforeAutospacing="0" w:after="240" w:afterAutospacing="0"/>
+        <w:rPr>
+          <w:rFonts w:ascii="Arial" w:hAnsi="Arial" w:cs="Arial"/>
+          <w:b/>
+          <w:bCs/>
+          <w:color w:val="333333"/>
+          <w:sz w:val="20"/>
+          <w:szCs w:val="20"/>
+        </w:rPr>
+      </w:pPr>
+    </w:p>
+    <w:p>
+      <w:pPr>
+        <w:pStyle w:val="uiqtextpara"/>
+        <w:spacing w:before="0" w:beforeAutospacing="0" w:after="240" w:afterAutospacing="0"/>
+        <w:rPr>
+          <w:rFonts w:ascii="Arial" w:hAnsi="Arial" w:cs="Arial"/>
+          <w:b/>
+          <w:bCs/>
+          <w:color w:val="333333"/>
+          <w:sz w:val="20"/>
+          <w:szCs w:val="20"/>
+        </w:rPr>
+      </w:pPr>
+    </w:p>
+    <w:p>
+      <w:pPr>
+        <w:pStyle w:val="uiqtextpara"/>
+        <w:spacing w:before="0" w:beforeAutospacing="0" w:after="240" w:afterAutospacing="0"/>
+        <w:rPr>
+          <w:rFonts w:ascii="Arial" w:hAnsi="Arial" w:cs="Arial"/>
+          <w:b/>
+          <w:bCs/>
+          <w:color w:val="333333"/>
+          <w:sz w:val="20"/>
+          <w:szCs w:val="20"/>
+        </w:rPr>
+      </w:pPr>
+      <w:r>
+        <w:rPr>
+          <w:rFonts w:ascii="Arial" w:hAnsi="Arial" w:cs="Arial"/>
+          <w:b/>
+          <w:bCs/>
+          <w:color w:val="333333"/>
+          <w:sz w:val="20"/>
+          <w:szCs w:val="20"/>
+        </w:rPr>
+        <w:t>C++</w:t>
+      </w:r>
+    </w:p>
+    <w:p>
+      <w:pPr>
+        <w:pStyle w:val="uiqtextpara"/>
+        <w:spacing w:before="0" w:beforeAutospacing="0" w:after="240" w:afterAutospacing="0"/>
+        <w:rPr>
+          <w:rFonts w:ascii="Arial" w:hAnsi="Arial" w:cs="Arial"/>
+          <w:bCs/>
+          <w:color w:val="333333"/>
+          <w:sz w:val="20"/>
+          <w:szCs w:val="20"/>
+        </w:rPr>
+      </w:pPr>
+      <w:r>
+        <w:rPr>
+          <w:rFonts w:ascii="Arial" w:hAnsi="Arial" w:cs="Arial"/>
+          <w:bCs/>
+          <w:color w:val="333333"/>
+          <w:sz w:val="20"/>
+          <w:szCs w:val="20"/>
+        </w:rPr>
+        <w:t>Constructor- can be private, protected, copy constructor</w:t>
+      </w:r>
+      <w:r>
+        <w:rPr>
+          <w:rFonts w:ascii="Arial" w:hAnsi="Arial" w:cs="Arial"/>
+          <w:bCs/>
+          <w:color w:val="333333"/>
+          <w:sz w:val="20"/>
+          <w:szCs w:val="20"/>
+        </w:rPr>
+        <w:t xml:space="preserve"> but not friend</w:t>
+      </w:r>
+    </w:p>
+    <w:p>
+      <w:pPr>
+        <w:pStyle w:val="uiqtextpara"/>
+        <w:spacing w:before="0" w:beforeAutospacing="0" w:after="240" w:afterAutospacing="0"/>
+        <w:rPr>
+          <w:rFonts w:ascii="Arial" w:hAnsi="Arial" w:cs="Arial"/>
+          <w:color w:val="333333"/>
+          <w:sz w:val="20"/>
+          <w:szCs w:val="20"/>
+        </w:rPr>
+      </w:pPr>
+      <w:r>
+        <w:rPr>
+          <w:rFonts w:ascii="Arial" w:hAnsi="Arial" w:cs="Arial"/>
+          <w:b/>
+          <w:color w:val="333333"/>
+          <w:sz w:val="20"/>
+          <w:szCs w:val="20"/>
+        </w:rPr>
+        <w:t>Friend</w:t>
+      </w:r>
+      <w:r>
+        <w:rPr>
+          <w:rFonts w:ascii="Arial" w:hAnsi="Arial" w:cs="Arial"/>
+          <w:b/>
+          <w:color w:val="333333"/>
+          <w:sz w:val="20"/>
+          <w:szCs w:val="20"/>
+        </w:rPr>
+        <w:t xml:space="preserve"> Function- </w:t>
+      </w:r>
+      <w:r>
+        <w:rPr>
+          <w:rFonts w:ascii="Arial" w:hAnsi="Arial" w:cs="Arial"/>
+          <w:color w:val="333333"/>
+          <w:sz w:val="20"/>
+          <w:szCs w:val="20"/>
+        </w:rPr>
+        <w:t>not in java as it will break the design.</w:t>
+      </w:r>
+      <w:r>
+        <w:rPr>
+          <w:rFonts w:ascii="Arial" w:hAnsi="Arial" w:cs="Arial"/>
+          <w:color w:val="333333"/>
+          <w:sz w:val="20"/>
+          <w:szCs w:val="20"/>
+        </w:rPr>
+        <w:t xml:space="preserve"> It is not the member function but can access private </w:t>
+      </w:r>
+      <w:r>
+        <w:rPr>
+          <w:rFonts w:ascii="Arial" w:hAnsi="Arial" w:cs="Arial"/>
+          <w:color w:val="333333"/>
+          <w:sz w:val="20"/>
+          <w:szCs w:val="20"/>
+        </w:rPr>
+        <w:t xml:space="preserve">variable. Can be called using </w:t>
+      </w:r>
+      <w:proofErr w:type="spellStart"/>
+      <w:r>
+        <w:rPr>
+          <w:rFonts w:ascii="Arial" w:hAnsi="Arial" w:cs="Arial"/>
+          <w:color w:val="333333"/>
+          <w:sz w:val="20"/>
+          <w:szCs w:val="20"/>
+        </w:rPr>
+        <w:t>objs</w:t>
+      </w:r>
+      <w:proofErr w:type="spellEnd"/>
+      <w:r>
+        <w:rPr>
+          <w:rFonts w:ascii="Arial" w:hAnsi="Arial" w:cs="Arial"/>
+          <w:color w:val="333333"/>
+          <w:sz w:val="20"/>
+          <w:szCs w:val="20"/>
+        </w:rPr>
+        <w:t>.</w:t>
+      </w:r>
+    </w:p>
+    <w:p>
+      <w:pPr>
+        <w:pStyle w:val="uiqtextpara"/>
+        <w:spacing w:before="0" w:beforeAutospacing="0" w:after="240" w:afterAutospacing="0"/>
+        <w:rPr>
+          <w:rFonts w:ascii="Arial" w:hAnsi="Arial" w:cs="Arial"/>
+          <w:b/>
         </w:rPr>
       </w:pPr>
       <w:r>
@@ -3484,7 +4379,7 @@
                     <pic:cNvPicPr/>
                   </pic:nvPicPr>
                   <pic:blipFill>
-                    <a:blip r:embed="rId15"/>
+                    <a:blip r:embed="rId18"/>
                     <a:stretch>
                       <a:fillRect/>
                     </a:stretch>
@@ -3507,20 +4402,154 @@
     </w:p>
     <w:p>
       <w:pPr>
-        <w:spacing w:line="240" w:lineRule="auto"/>
-        <w:rPr>
-          <w:rFonts w:ascii="Arial" w:hAnsi="Arial" w:cs="Arial"/>
-        </w:rPr>
-      </w:pPr>
-    </w:p>
-    <w:p>
-      <w:pPr>
-        <w:spacing w:line="240" w:lineRule="auto"/>
-        <w:rPr>
-          <w:rFonts w:ascii="Arial" w:hAnsi="Arial" w:cs="Arial"/>
-          <w:b/>
-        </w:rPr>
-      </w:pPr>
+        <w:pStyle w:val="uiqtextpara"/>
+        <w:spacing w:before="0" w:beforeAutospacing="0" w:after="240" w:afterAutospacing="0"/>
+        <w:rPr>
+          <w:rFonts w:ascii="Arial" w:hAnsi="Arial" w:cs="Arial"/>
+          <w:b/>
+        </w:rPr>
+      </w:pPr>
+    </w:p>
+    <w:p>
+      <w:pPr>
+        <w:rPr>
+          <w:rFonts w:ascii="Arial" w:eastAsia="Times New Roman" w:hAnsi="Arial" w:cs="Arial"/>
+          <w:b/>
+          <w:sz w:val="24"/>
+          <w:szCs w:val="24"/>
+          <w:lang w:eastAsia="en-IN"/>
+        </w:rPr>
+      </w:pPr>
+      <w:r>
+        <w:rPr>
+          <w:rFonts w:ascii="Arial" w:hAnsi="Arial" w:cs="Arial"/>
+          <w:b/>
+        </w:rPr>
+        <w:br w:type="page"/>
+      </w:r>
+    </w:p>
+    <w:p>
+      <w:pPr>
+        <w:pStyle w:val="uiqtextpara"/>
+        <w:spacing w:before="0" w:beforeAutospacing="0" w:after="240" w:afterAutospacing="0"/>
+        <w:jc w:val="center"/>
+        <w:rPr>
+          <w:rFonts w:ascii="Arial" w:hAnsi="Arial" w:cs="Arial"/>
+          <w:b/>
+        </w:rPr>
+      </w:pPr>
+      <w:r>
+        <w:rPr>
+          <w:rFonts w:ascii="Arial" w:hAnsi="Arial" w:cs="Arial"/>
+          <w:b/>
+        </w:rPr>
+        <w:lastRenderedPageBreak/>
+        <w:t>Bit masking</w:t>
+      </w:r>
+    </w:p>
+    <w:p>
+      <w:pPr>
+        <w:pStyle w:val="uiqtextpara"/>
+        <w:spacing w:before="0" w:beforeAutospacing="0" w:after="240" w:afterAutospacing="0"/>
+        <w:rPr>
+          <w:rFonts w:ascii="Arial" w:hAnsi="Arial" w:cs="Arial"/>
+          <w:sz w:val="20"/>
+          <w:szCs w:val="20"/>
+        </w:rPr>
+      </w:pPr>
+      <w:r>
+        <w:rPr>
+          <w:rFonts w:ascii="Arial" w:hAnsi="Arial" w:cs="Arial"/>
+          <w:sz w:val="20"/>
+          <w:szCs w:val="20"/>
+        </w:rPr>
+        <w:t xml:space="preserve">Or and </w:t>
+      </w:r>
+      <w:proofErr w:type="spellStart"/>
+      <w:r>
+        <w:rPr>
+          <w:rFonts w:ascii="Arial" w:hAnsi="Arial" w:cs="Arial"/>
+          <w:sz w:val="20"/>
+          <w:szCs w:val="20"/>
+        </w:rPr>
+        <w:t>xor</w:t>
+      </w:r>
+      <w:proofErr w:type="spellEnd"/>
+    </w:p>
+    <w:p>
+      <w:pPr>
+        <w:pStyle w:val="uiqtextpara"/>
+        <w:spacing w:before="0" w:beforeAutospacing="0" w:after="240" w:afterAutospacing="0"/>
+        <w:rPr>
+          <w:rFonts w:ascii="Arial" w:hAnsi="Arial" w:cs="Arial"/>
+          <w:sz w:val="20"/>
+          <w:szCs w:val="20"/>
+        </w:rPr>
+      </w:pPr>
+      <w:r>
+        <w:rPr>
+          <w:rFonts w:ascii="Arial" w:hAnsi="Arial" w:cs="Arial"/>
+          <w:sz w:val="20"/>
+          <w:szCs w:val="20"/>
+        </w:rPr>
+        <w:t>A^0=A, A^1=~A</w:t>
+      </w:r>
+    </w:p>
+    <w:p>
+      <w:pPr>
+        <w:pStyle w:val="uiqtextpara"/>
+        <w:spacing w:before="0" w:beforeAutospacing="0" w:after="240" w:afterAutospacing="0"/>
+        <w:rPr>
+          <w:rFonts w:ascii="Arial" w:hAnsi="Arial" w:cs="Arial"/>
+          <w:sz w:val="20"/>
+          <w:szCs w:val="20"/>
+        </w:rPr>
+      </w:pPr>
+      <w:r>
+        <w:rPr>
+          <w:rFonts w:ascii="Arial" w:hAnsi="Arial" w:cs="Arial"/>
+          <w:sz w:val="20"/>
+          <w:szCs w:val="20"/>
+        </w:rPr>
+        <w:t>a, a-1 used</w:t>
+      </w:r>
+    </w:p>
+    <w:p>
+      <w:pPr>
+        <w:pStyle w:val="uiqtextpara"/>
+        <w:spacing w:before="0" w:beforeAutospacing="0" w:after="240" w:afterAutospacing="0"/>
+        <w:rPr>
+          <w:rFonts w:ascii="Arial" w:hAnsi="Arial" w:cs="Arial"/>
+          <w:color w:val="333333"/>
+          <w:sz w:val="20"/>
+          <w:szCs w:val="20"/>
+        </w:rPr>
+      </w:pPr>
+      <w:r>
+        <w:rPr>
+          <w:rFonts w:ascii="Arial" w:hAnsi="Arial" w:cs="Arial"/>
+          <w:sz w:val="20"/>
+          <w:szCs w:val="20"/>
+        </w:rPr>
+        <w:t xml:space="preserve"> where is 1</w:t>
+      </w:r>
+      <w:r>
+        <w:rPr>
+          <w:rFonts w:ascii="Arial" w:hAnsi="Arial" w:cs="Arial"/>
+          <w:sz w:val="20"/>
+          <w:szCs w:val="20"/>
+          <w:vertAlign w:val="superscript"/>
+        </w:rPr>
+        <w:t>st</w:t>
+      </w:r>
+      <w:r>
+        <w:rPr>
+          <w:rFonts w:ascii="Arial" w:hAnsi="Arial" w:cs="Arial"/>
+          <w:sz w:val="20"/>
+          <w:szCs w:val="20"/>
+        </w:rPr>
+        <w:t xml:space="preserve"> 1 in a, there is 0 in a-1</w:t>
+      </w:r>
       <w:r>
         <w:rPr>
           <w:rFonts w:ascii="Arial" w:hAnsi="Arial" w:cs="Arial"/>
@@ -3560,7 +4589,7 @@
         </w:rPr>
         <w:t>Java heap size-</w:t>
       </w:r>
-      <w:hyperlink r:id="rId16" w:history="1">
+      <w:hyperlink r:id="rId19" w:history="1">
         <w:r>
           <w:rPr>
             <w:rStyle w:val="Hyperlink"/>
@@ -3595,7 +4624,7 @@
       </w:pPr>
     </w:p>
     <w:sectPr>
-      <w:headerReference w:type="default" r:id="rId17"/>
+      <w:headerReference w:type="default" r:id="rId20"/>
       <w:pgSz w:w="11906" w:h="16838"/>
       <w:pgMar w:top="1440" w:right="1440" w:bottom="1440" w:left="1440" w:header="708" w:footer="708" w:gutter="0"/>
       <w:cols w:space="708"/>

</xml_diff>

<commit_message>
bit and regular expression
</commit_message>
<xml_diff>
--- a/knowledge.docx
+++ b/knowledge.docx
@@ -201,6 +201,40 @@
         <w:rPr>
           <w:rFonts w:ascii="Arial" w:hAnsi="Arial" w:cs="Arial"/>
         </w:rPr>
+        <w:t>Bit -1</w:t>
+      </w:r>
+      <w:r>
+        <w:rPr>
+          <w:rFonts w:ascii="Arial" w:hAnsi="Arial" w:cs="Arial"/>
+        </w:rPr>
+        <w:t>0</w:t>
+      </w:r>
+    </w:p>
+    <w:p>
+      <w:pPr>
+        <w:spacing w:line="240" w:lineRule="auto"/>
+        <w:rPr>
+          <w:rFonts w:ascii="Arial" w:hAnsi="Arial" w:cs="Arial"/>
+        </w:rPr>
+      </w:pPr>
+      <w:r>
+        <w:rPr>
+          <w:rFonts w:ascii="Arial" w:hAnsi="Arial" w:cs="Arial"/>
+        </w:rPr>
+        <w:t>Natural lang-11</w:t>
+      </w:r>
+    </w:p>
+    <w:p>
+      <w:pPr>
+        <w:spacing w:line="240" w:lineRule="auto"/>
+        <w:rPr>
+          <w:rFonts w:ascii="Arial" w:hAnsi="Arial" w:cs="Arial"/>
+        </w:rPr>
+      </w:pPr>
+      <w:r>
+        <w:rPr>
+          <w:rFonts w:ascii="Arial" w:hAnsi="Arial" w:cs="Arial"/>
+        </w:rPr>
         <w:t>Oops</w:t>
       </w:r>
       <w:r>
@@ -213,27 +247,13 @@
         <w:rPr>
           <w:rFonts w:ascii="Arial" w:hAnsi="Arial" w:cs="Arial"/>
         </w:rPr>
-        <w:t>10,11</w:t>
-      </w:r>
-    </w:p>
-    <w:p>
-      <w:pPr>
-        <w:spacing w:line="240" w:lineRule="auto"/>
-        <w:rPr>
-          <w:rFonts w:ascii="Arial" w:hAnsi="Arial" w:cs="Arial"/>
-        </w:rPr>
-      </w:pPr>
-      <w:r>
-        <w:rPr>
-          <w:rFonts w:ascii="Arial" w:hAnsi="Arial" w:cs="Arial"/>
-        </w:rPr>
-        <w:t>Bit -1</w:t>
-      </w:r>
-      <w:r>
-        <w:rPr>
-          <w:rFonts w:ascii="Arial" w:hAnsi="Arial" w:cs="Arial"/>
-        </w:rPr>
-        <w:t>3</w:t>
+        <w:t>1</w:t>
+      </w:r>
+      <w:r>
+        <w:rPr>
+          <w:rFonts w:ascii="Arial" w:hAnsi="Arial" w:cs="Arial"/>
+        </w:rPr>
+        <w:t>2</w:t>
       </w:r>
     </w:p>
     <w:p>
@@ -2228,7 +2248,6 @@
     </w:p>
     <w:p>
       <w:pPr>
-        <w:spacing w:line="240" w:lineRule="auto"/>
         <w:rPr>
           <w:rFonts w:ascii="Arial" w:hAnsi="Arial" w:cs="Arial"/>
           <w:b/>
@@ -2240,402 +2259,1320 @@
           <w:b/>
         </w:rPr>
         <w:br w:type="page"/>
-      </w:r>
-    </w:p>
-    <w:p>
-      <w:pPr>
-        <w:spacing w:line="240" w:lineRule="auto"/>
-        <w:rPr>
-          <w:rFonts w:ascii="Arial" w:hAnsi="Arial" w:cs="Arial"/>
-        </w:rPr>
-      </w:pPr>
-    </w:p>
-    <w:p>
-      <w:pPr>
-        <w:spacing w:line="240" w:lineRule="auto"/>
-        <w:jc w:val="center"/>
-        <w:rPr>
-          <w:rFonts w:ascii="Arial" w:hAnsi="Arial" w:cs="Arial"/>
-        </w:rPr>
-      </w:pPr>
-      <w:r>
-        <w:rPr>
-          <w:rFonts w:ascii="Arial" w:hAnsi="Arial" w:cs="Arial"/>
-        </w:rPr>
-        <w:t>Oops</w:t>
-      </w:r>
-    </w:p>
-    <w:p>
-      <w:pPr>
-        <w:spacing w:line="240" w:lineRule="auto"/>
-        <w:rPr>
-          <w:rFonts w:ascii="Arial" w:hAnsi="Arial" w:cs="Arial"/>
-        </w:rPr>
-      </w:pPr>
-      <w:r>
-        <w:rPr>
-          <w:rFonts w:ascii="Arial" w:hAnsi="Arial" w:cs="Arial"/>
-        </w:rPr>
-        <w:t>A </w:t>
-      </w:r>
-      <w:r>
-        <w:rPr>
-          <w:rFonts w:ascii="Arial" w:hAnsi="Arial" w:cs="Arial"/>
-          <w:b/>
-          <w:bCs/>
-        </w:rPr>
-        <w:t>final class</w:t>
-      </w:r>
-      <w:r>
-        <w:rPr>
-          <w:rFonts w:ascii="Arial" w:hAnsi="Arial" w:cs="Arial"/>
-        </w:rPr>
-        <w:t> is simply a </w:t>
-      </w:r>
-      <w:r>
-        <w:rPr>
-          <w:rFonts w:ascii="Arial" w:hAnsi="Arial" w:cs="Arial"/>
-          <w:b/>
-          <w:bCs/>
-        </w:rPr>
-        <w:t>class</w:t>
-      </w:r>
-      <w:r>
-        <w:rPr>
-          <w:rFonts w:ascii="Arial" w:hAnsi="Arial" w:cs="Arial"/>
-        </w:rPr>
-        <w:t> that can't be extended.</w:t>
-      </w:r>
-    </w:p>
-    <w:p>
-      <w:pPr>
-        <w:spacing w:line="240" w:lineRule="auto"/>
-        <w:rPr>
-          <w:rFonts w:ascii="Arial" w:hAnsi="Arial" w:cs="Arial"/>
-        </w:rPr>
-      </w:pPr>
-      <w:r>
-        <w:rPr>
-          <w:rFonts w:ascii="Arial" w:hAnsi="Arial" w:cs="Arial"/>
-        </w:rPr>
-        <w:t>Wrapper class Integer is a final class. If that class is not final, then any one can extend Integer into his own class and change the basic behaviour of integer class. To avoid this, java made all wrapper classes as final classes.</w:t>
-      </w:r>
-      <w:r>
-        <w:rPr>
-          <w:rFonts w:ascii="Arial" w:hAnsi="Arial" w:cs="Arial"/>
-        </w:rPr>
-        <w:t xml:space="preserve"> Derived </w:t>
-      </w:r>
-      <w:r>
-        <w:rPr>
-          <w:rFonts w:ascii="Arial" w:hAnsi="Arial" w:cs="Arial"/>
-        </w:rPr>
-        <w:t xml:space="preserve">final </w:t>
-      </w:r>
-      <w:r>
-        <w:rPr>
-          <w:rFonts w:ascii="Arial" w:hAnsi="Arial" w:cs="Arial"/>
-        </w:rPr>
-        <w:t>class</w:t>
-      </w:r>
-      <w:r>
-        <w:rPr>
-          <w:rFonts w:ascii="Arial" w:hAnsi="Arial" w:cs="Arial"/>
-        </w:rPr>
-        <w:t xml:space="preserve"> </w:t>
-      </w:r>
-      <w:r>
-        <w:rPr>
-          <w:rFonts w:ascii="Arial" w:hAnsi="Arial" w:cs="Arial"/>
-        </w:rPr>
-        <w:t>(can extend non final)</w:t>
-      </w:r>
-      <w:r>
-        <w:rPr>
-          <w:rFonts w:ascii="Arial" w:hAnsi="Arial" w:cs="Arial"/>
-        </w:rPr>
-        <w:t xml:space="preserve"> or function can be final.</w:t>
-      </w:r>
-    </w:p>
-    <w:p>
-      <w:pPr>
-        <w:spacing w:line="240" w:lineRule="auto"/>
-        <w:rPr>
-          <w:rFonts w:ascii="Arial" w:hAnsi="Arial" w:cs="Arial"/>
-        </w:rPr>
-      </w:pPr>
-      <w:r>
-        <w:rPr>
-          <w:rFonts w:ascii="Arial" w:hAnsi="Arial" w:cs="Arial"/>
-          <w:b/>
-        </w:rPr>
-        <w:t>Method final-</w:t>
-      </w:r>
-      <w:r>
-        <w:rPr>
-          <w:rFonts w:ascii="Arial" w:hAnsi="Arial" w:cs="Arial"/>
-          <w:b/>
-        </w:rPr>
-        <w:t xml:space="preserve"> </w:t>
-      </w:r>
-      <w:r>
-        <w:rPr>
-          <w:rFonts w:ascii="Arial" w:hAnsi="Arial" w:cs="Arial"/>
-        </w:rPr>
-        <w:t>no</w:t>
-      </w:r>
-      <w:r>
-        <w:rPr>
-          <w:rFonts w:ascii="Arial" w:hAnsi="Arial" w:cs="Arial"/>
-          <w:b/>
-        </w:rPr>
-        <w:t xml:space="preserve"> </w:t>
-      </w:r>
-      <w:r>
-        <w:rPr>
-          <w:rFonts w:ascii="Arial" w:hAnsi="Arial" w:cs="Arial"/>
-        </w:rPr>
-        <w:t xml:space="preserve">overriding by </w:t>
-      </w:r>
-      <w:r>
-        <w:rPr>
-          <w:rFonts w:ascii="Arial" w:hAnsi="Arial" w:cs="Arial"/>
-        </w:rPr>
-        <w:t>derived</w:t>
-      </w:r>
-      <w:r>
-        <w:rPr>
-          <w:rFonts w:ascii="Arial" w:hAnsi="Arial" w:cs="Arial"/>
-        </w:rPr>
-        <w:t>(error)</w:t>
-      </w:r>
-      <w:r>
-        <w:rPr>
-          <w:rFonts w:ascii="Arial" w:hAnsi="Arial" w:cs="Arial"/>
-        </w:rPr>
-        <w:t>, fixed functionality, Final methods are faster than instance methods, as there is no use of virtual table concept for final and private methods.</w:t>
-      </w:r>
-      <w:r>
-        <w:rPr>
-          <w:rFonts w:ascii="Arial" w:hAnsi="Arial" w:cs="Arial"/>
-        </w:rPr>
-        <w:t xml:space="preserve"> Derived function can be final</w:t>
-      </w:r>
-    </w:p>
-    <w:p>
-      <w:pPr>
-        <w:spacing w:line="240" w:lineRule="auto"/>
-        <w:rPr>
-          <w:rFonts w:ascii="Arial" w:hAnsi="Arial" w:cs="Arial"/>
-        </w:rPr>
-      </w:pPr>
-      <w:r>
-        <w:rPr>
-          <w:rFonts w:ascii="Arial" w:hAnsi="Arial" w:cs="Arial"/>
-          <w:b/>
-        </w:rPr>
-        <w:t>constructor</w:t>
-      </w:r>
-      <w:r>
-        <w:rPr>
-          <w:rFonts w:ascii="Arial" w:hAnsi="Arial" w:cs="Arial"/>
-        </w:rPr>
-        <w:t xml:space="preserve"> can't be final. They can be protected but </w:t>
-      </w:r>
-      <w:r>
-        <w:rPr>
-          <w:rFonts w:ascii="Arial" w:hAnsi="Arial" w:cs="Arial"/>
-          <w:b/>
-        </w:rPr>
-        <w:t>class</w:t>
-      </w:r>
-      <w:r>
-        <w:rPr>
-          <w:rFonts w:ascii="Arial" w:hAnsi="Arial" w:cs="Arial"/>
-        </w:rPr>
-        <w:t xml:space="preserve"> can't</w:t>
-      </w:r>
-    </w:p>
-    <w:p>
-      <w:pPr>
-        <w:spacing w:line="240" w:lineRule="auto"/>
-        <w:rPr>
-          <w:rFonts w:ascii="Arial" w:hAnsi="Arial" w:cs="Arial"/>
-        </w:rPr>
-      </w:pPr>
-      <w:r>
-        <w:rPr>
-          <w:rFonts w:ascii="Arial" w:hAnsi="Arial" w:cs="Arial"/>
-        </w:rPr>
-        <w:t xml:space="preserve">The </w:t>
-      </w:r>
-      <w:r>
-        <w:rPr>
-          <w:rFonts w:ascii="Arial" w:hAnsi="Arial" w:cs="Arial"/>
-          <w:b/>
-        </w:rPr>
-        <w:t>protected</w:t>
-      </w:r>
-      <w:r>
-        <w:rPr>
-          <w:rFonts w:ascii="Arial" w:hAnsi="Arial" w:cs="Arial"/>
-        </w:rPr>
-        <w:t xml:space="preserve"> specifier allows access by all subclasses of the class in a program, whatever package they reside in, as well as to other code in the same package. The </w:t>
-      </w:r>
-      <w:r>
-        <w:rPr>
-          <w:rFonts w:ascii="Arial" w:hAnsi="Arial" w:cs="Arial"/>
-          <w:b/>
-        </w:rPr>
-        <w:t>default</w:t>
-      </w:r>
-      <w:r>
-        <w:rPr>
-          <w:rFonts w:ascii="Arial" w:hAnsi="Arial" w:cs="Arial"/>
-        </w:rPr>
-        <w:t xml:space="preserve"> specifier allows access by other code in the same package, but not by code that is in subclasses residing in different packages.</w:t>
-      </w:r>
-    </w:p>
-    <w:p>
-      <w:pPr>
-        <w:spacing w:line="240" w:lineRule="auto"/>
-        <w:rPr>
-          <w:rFonts w:ascii="Arial" w:hAnsi="Arial" w:cs="Arial"/>
-          <w:b/>
-        </w:rPr>
-      </w:pPr>
-      <w:r>
-        <w:rPr>
-          <w:rFonts w:ascii="Arial" w:hAnsi="Arial" w:cs="Arial"/>
-          <w:b/>
-        </w:rPr>
-        <w:t>Static vs non static(instance)</w:t>
-      </w:r>
-    </w:p>
-    <w:p>
-      <w:pPr>
-        <w:spacing w:line="240" w:lineRule="auto"/>
-        <w:rPr>
-          <w:rFonts w:ascii="Arial" w:hAnsi="Arial" w:cs="Arial"/>
-        </w:rPr>
-      </w:pPr>
-      <w:r>
-        <w:rPr>
-          <w:rFonts w:ascii="Arial" w:hAnsi="Arial" w:cs="Arial"/>
-        </w:rPr>
-        <w:t xml:space="preserve">Instance method are methods which require an object of its class to be created before it can be called. Static methods are the methods in Java that can be called without creating an object of class. Static method is declared with static keyword. Instance method is not with static keyword. Static only one copy for class. There is no cross usage </w:t>
-      </w:r>
-      <w:proofErr w:type="spellStart"/>
-      <w:r>
-        <w:rPr>
-          <w:rFonts w:ascii="Arial" w:hAnsi="Arial" w:cs="Arial"/>
-        </w:rPr>
-        <w:t>ie</w:t>
-      </w:r>
-      <w:proofErr w:type="spellEnd"/>
-      <w:r>
-        <w:rPr>
-          <w:rFonts w:ascii="Arial" w:hAnsi="Arial" w:cs="Arial"/>
-        </w:rPr>
-        <w:t xml:space="preserve"> instance can’t use static or vice versa.</w:t>
-      </w:r>
-      <w:r>
-        <w:rPr>
-          <w:rFonts w:ascii="Arial" w:hAnsi="Arial" w:cs="Arial"/>
-        </w:rPr>
-        <w:t xml:space="preserve"> </w:t>
-      </w:r>
-      <w:r>
-        <w:rPr>
-          <w:rFonts w:ascii="Arial" w:hAnsi="Arial" w:cs="Arial"/>
-        </w:rPr>
-        <w:t>No opposite overriding</w:t>
-      </w:r>
-      <w:r>
-        <w:rPr>
-          <w:rFonts w:ascii="Arial" w:hAnsi="Arial" w:cs="Arial"/>
-        </w:rPr>
-        <w:t>.</w:t>
-      </w:r>
-    </w:p>
-    <w:p>
-      <w:pPr>
-        <w:spacing w:line="240" w:lineRule="auto"/>
-        <w:rPr>
-          <w:rFonts w:ascii="Arial" w:hAnsi="Arial" w:cs="Arial"/>
-        </w:rPr>
-      </w:pPr>
-      <w:r>
-        <w:rPr>
-          <w:rFonts w:ascii="Arial" w:hAnsi="Arial" w:cs="Arial"/>
-        </w:rPr>
-        <w:t xml:space="preserve">But non static method can access static </w:t>
-      </w:r>
-      <w:r>
-        <w:rPr>
-          <w:rFonts w:ascii="Arial" w:hAnsi="Arial" w:cs="Arial"/>
-        </w:rPr>
-        <w:t>variable but not vice versa</w:t>
-      </w:r>
-    </w:p>
-    <w:p>
-      <w:pPr>
-        <w:spacing w:line="240" w:lineRule="auto"/>
-        <w:rPr>
-          <w:rFonts w:ascii="Arial" w:hAnsi="Arial" w:cs="Arial"/>
-        </w:rPr>
-      </w:pPr>
-      <w:r>
-        <w:rPr>
-          <w:rFonts w:ascii="Arial" w:hAnsi="Arial" w:cs="Arial"/>
-        </w:rPr>
-        <w:t>Instance-dynamic binding-</w:t>
-      </w:r>
-      <w:r>
-        <w:rPr>
-          <w:rFonts w:ascii="Arial" w:hAnsi="Arial" w:cs="Arial"/>
-          <w:b/>
-        </w:rPr>
-        <w:t>overriding</w:t>
-      </w:r>
-      <w:r>
-        <w:rPr>
-          <w:rFonts w:ascii="Arial" w:hAnsi="Arial" w:cs="Arial"/>
-        </w:rPr>
-        <w:t>, overloading</w:t>
-      </w:r>
-    </w:p>
-    <w:p>
-      <w:pPr>
-        <w:spacing w:line="240" w:lineRule="auto"/>
-        <w:rPr>
-          <w:rFonts w:ascii="Arial" w:hAnsi="Arial" w:cs="Arial"/>
-        </w:rPr>
-      </w:pPr>
-      <w:r>
-        <w:rPr>
-          <w:rFonts w:ascii="Arial" w:hAnsi="Arial" w:cs="Arial"/>
-        </w:rPr>
-        <w:t>Static- static binding-</w:t>
-      </w:r>
-      <w:r>
-        <w:rPr>
-          <w:rFonts w:ascii="Arial" w:hAnsi="Arial" w:cs="Arial"/>
-          <w:b/>
-        </w:rPr>
-        <w:t>overloading</w:t>
-      </w:r>
-      <w:r>
-        <w:rPr>
-          <w:rFonts w:ascii="Arial" w:hAnsi="Arial" w:cs="Arial"/>
-        </w:rPr>
-        <w:t>, no overriding</w:t>
       </w:r>
     </w:p>
     <w:p>
       <w:pPr>
         <w:pStyle w:val="uiqtextpara"/>
         <w:spacing w:before="0" w:beforeAutospacing="0" w:after="240" w:afterAutospacing="0"/>
+        <w:jc w:val="center"/>
+        <w:rPr>
+          <w:rFonts w:ascii="Arial" w:hAnsi="Arial" w:cs="Arial"/>
+          <w:b/>
+        </w:rPr>
+      </w:pPr>
+      <w:r>
+        <w:rPr>
+          <w:rFonts w:ascii="Arial" w:hAnsi="Arial" w:cs="Arial"/>
+          <w:b/>
+        </w:rPr>
+        <w:lastRenderedPageBreak/>
+        <w:t>Bit masking</w:t>
+      </w:r>
+    </w:p>
+    <w:p>
+      <w:pPr>
+        <w:pStyle w:val="uiqtextpara"/>
+        <w:spacing w:before="0" w:beforeAutospacing="0" w:after="240" w:afterAutospacing="0"/>
+        <w:rPr>
+          <w:rFonts w:ascii="Arial" w:hAnsi="Arial" w:cs="Arial"/>
+          <w:sz w:val="20"/>
+          <w:szCs w:val="20"/>
+        </w:rPr>
+      </w:pPr>
+      <w:r>
+        <w:rPr>
+          <w:rFonts w:ascii="Arial" w:hAnsi="Arial" w:cs="Arial"/>
+          <w:sz w:val="20"/>
+          <w:szCs w:val="20"/>
+        </w:rPr>
+        <w:t xml:space="preserve">Or and </w:t>
+      </w:r>
+      <w:proofErr w:type="spellStart"/>
+      <w:r>
+        <w:rPr>
+          <w:rFonts w:ascii="Arial" w:hAnsi="Arial" w:cs="Arial"/>
+          <w:sz w:val="20"/>
+          <w:szCs w:val="20"/>
+        </w:rPr>
+        <w:t>xor</w:t>
+      </w:r>
+      <w:proofErr w:type="spellEnd"/>
+    </w:p>
+    <w:p>
+      <w:pPr>
+        <w:pStyle w:val="uiqtextpara"/>
+        <w:spacing w:before="0" w:beforeAutospacing="0" w:after="240" w:afterAutospacing="0"/>
+        <w:rPr>
+          <w:rFonts w:ascii="Arial" w:hAnsi="Arial" w:cs="Arial"/>
+          <w:sz w:val="20"/>
+          <w:szCs w:val="20"/>
+        </w:rPr>
+      </w:pPr>
+      <w:r>
+        <w:rPr>
+          <w:rFonts w:ascii="Arial" w:hAnsi="Arial" w:cs="Arial"/>
+          <w:sz w:val="20"/>
+          <w:szCs w:val="20"/>
+        </w:rPr>
+        <w:t>A^0=A, A^1=~A</w:t>
+      </w:r>
+    </w:p>
+    <w:p>
+      <w:pPr>
+        <w:pStyle w:val="uiqtextpara"/>
+        <w:spacing w:before="0" w:beforeAutospacing="0" w:after="240" w:afterAutospacing="0"/>
+        <w:rPr>
+          <w:rFonts w:ascii="Arial" w:hAnsi="Arial" w:cs="Arial"/>
+          <w:sz w:val="20"/>
+          <w:szCs w:val="20"/>
+        </w:rPr>
+      </w:pPr>
+      <w:r>
+        <w:rPr>
+          <w:rFonts w:ascii="Arial" w:hAnsi="Arial" w:cs="Arial"/>
+          <w:sz w:val="20"/>
+          <w:szCs w:val="20"/>
+        </w:rPr>
+        <w:t>a, a-1 used</w:t>
+      </w:r>
+    </w:p>
+    <w:p>
+      <w:pPr>
+        <w:pStyle w:val="uiqtextpara"/>
+        <w:spacing w:before="0" w:beforeAutospacing="0" w:after="240" w:afterAutospacing="0"/>
+        <w:rPr>
+          <w:rFonts w:ascii="Arial" w:hAnsi="Arial" w:cs="Arial"/>
+          <w:sz w:val="20"/>
+          <w:szCs w:val="20"/>
+        </w:rPr>
+      </w:pPr>
+      <w:r>
+        <w:rPr>
+          <w:rFonts w:ascii="Arial" w:hAnsi="Arial" w:cs="Arial"/>
+          <w:sz w:val="20"/>
+          <w:szCs w:val="20"/>
+        </w:rPr>
+        <w:t xml:space="preserve"> where is 1</w:t>
+      </w:r>
+      <w:r>
+        <w:rPr>
+          <w:rFonts w:ascii="Arial" w:hAnsi="Arial" w:cs="Arial"/>
+          <w:sz w:val="20"/>
+          <w:szCs w:val="20"/>
+          <w:vertAlign w:val="superscript"/>
+        </w:rPr>
+        <w:t>st</w:t>
+      </w:r>
+      <w:r>
+        <w:rPr>
+          <w:rFonts w:ascii="Arial" w:hAnsi="Arial" w:cs="Arial"/>
+          <w:sz w:val="20"/>
+          <w:szCs w:val="20"/>
+        </w:rPr>
+        <w:t xml:space="preserve"> 1 in a, there is 0 in a-1</w:t>
+      </w:r>
+    </w:p>
+    <w:p>
+      <w:pPr>
+        <w:pStyle w:val="uiqtextpara"/>
+        <w:spacing w:before="0" w:beforeAutospacing="0" w:after="240" w:afterAutospacing="0"/>
+        <w:rPr>
+          <w:rFonts w:ascii="Arial" w:hAnsi="Arial" w:cs="Arial"/>
+          <w:sz w:val="20"/>
+          <w:szCs w:val="20"/>
+        </w:rPr>
+      </w:pPr>
+      <w:r>
+        <w:rPr>
+          <w:rFonts w:ascii="Arial" w:hAnsi="Arial" w:cs="Arial"/>
+          <w:sz w:val="20"/>
+          <w:szCs w:val="20"/>
+        </w:rPr>
+        <w:t>(a&lt;&lt;(</w:t>
+      </w:r>
+      <w:proofErr w:type="spellStart"/>
+      <w:r>
+        <w:rPr>
+          <w:rFonts w:ascii="Arial" w:hAnsi="Arial" w:cs="Arial"/>
+          <w:sz w:val="20"/>
+          <w:szCs w:val="20"/>
+        </w:rPr>
+        <w:t>c+d</w:t>
+      </w:r>
+      <w:proofErr w:type="spellEnd"/>
+      <w:r>
+        <w:rPr>
+          <w:rFonts w:ascii="Arial" w:hAnsi="Arial" w:cs="Arial"/>
+          <w:sz w:val="20"/>
+          <w:szCs w:val="20"/>
+        </w:rPr>
+        <w:t>)) + e this need to be done.</w:t>
+      </w:r>
+    </w:p>
+    <w:p>
+      <w:pPr>
+        <w:pStyle w:val="uiqtextpara"/>
+        <w:spacing w:before="0" w:beforeAutospacing="0" w:after="240" w:afterAutospacing="0"/>
+        <w:rPr>
+          <w:rFonts w:ascii="Arial" w:hAnsi="Arial" w:cs="Arial"/>
+          <w:color w:val="333333"/>
+          <w:sz w:val="20"/>
+          <w:szCs w:val="20"/>
+        </w:rPr>
+      </w:pPr>
+      <w:bookmarkStart w:id="0" w:name="_Hlk6093805"/>
+      <w:bookmarkStart w:id="1" w:name="_Hlk6094028"/>
+      <w:r>
+        <w:rPr>
+          <w:rFonts w:ascii="Arial" w:hAnsi="Arial" w:cs="Arial"/>
+          <w:sz w:val="20"/>
+          <w:szCs w:val="20"/>
+        </w:rPr>
+        <w:t>To get 1</w:t>
+      </w:r>
+      <w:r>
+        <w:rPr>
+          <w:rFonts w:ascii="Arial" w:hAnsi="Arial" w:cs="Arial"/>
+          <w:sz w:val="20"/>
+          <w:szCs w:val="20"/>
+          <w:vertAlign w:val="superscript"/>
+        </w:rPr>
+        <w:t>st</w:t>
+      </w:r>
+      <w:r>
+        <w:rPr>
+          <w:rFonts w:ascii="Arial" w:hAnsi="Arial" w:cs="Arial"/>
+          <w:sz w:val="20"/>
+          <w:szCs w:val="20"/>
+        </w:rPr>
+        <w:t xml:space="preserve"> set bit</w:t>
+      </w:r>
+      <w:r>
+        <w:rPr>
+          <w:rFonts w:ascii="Arial" w:hAnsi="Arial" w:cs="Arial"/>
+          <w:b/>
+          <w:sz w:val="20"/>
+          <w:szCs w:val="20"/>
+        </w:rPr>
+        <w:t xml:space="preserve"> a&amp;(~a-1)</w:t>
+      </w:r>
+      <w:bookmarkEnd w:id="0"/>
+      <w:r>
+        <w:rPr>
+          <w:rFonts w:ascii="Arial" w:hAnsi="Arial" w:cs="Arial"/>
+          <w:b/>
+          <w:sz w:val="20"/>
+          <w:szCs w:val="20"/>
+        </w:rPr>
+        <w:t xml:space="preserve"> by </w:t>
+      </w:r>
+      <w:r>
+        <w:rPr>
+          <w:rFonts w:ascii="Arial" w:hAnsi="Arial" w:cs="Arial"/>
+          <w:sz w:val="20"/>
+          <w:szCs w:val="20"/>
+        </w:rPr>
+        <w:t xml:space="preserve">and in </w:t>
+      </w:r>
+      <w:proofErr w:type="spellStart"/>
+      <w:r>
+        <w:rPr>
+          <w:rFonts w:ascii="Arial" w:hAnsi="Arial" w:cs="Arial"/>
+          <w:sz w:val="20"/>
+          <w:szCs w:val="20"/>
+        </w:rPr>
+        <w:t>xor</w:t>
+      </w:r>
+      <w:proofErr w:type="spellEnd"/>
+      <w:r>
+        <w:rPr>
+          <w:rFonts w:ascii="Arial" w:hAnsi="Arial" w:cs="Arial"/>
+          <w:sz w:val="20"/>
+          <w:szCs w:val="20"/>
+        </w:rPr>
+        <w:t xml:space="preserve"> 1</w:t>
+      </w:r>
+      <w:r>
+        <w:rPr>
+          <w:rFonts w:ascii="Arial" w:hAnsi="Arial" w:cs="Arial"/>
+          <w:sz w:val="20"/>
+          <w:szCs w:val="20"/>
+          <w:vertAlign w:val="superscript"/>
+        </w:rPr>
+        <w:t>st</w:t>
+      </w:r>
+      <w:r>
+        <w:rPr>
+          <w:rFonts w:ascii="Arial" w:hAnsi="Arial" w:cs="Arial"/>
+          <w:sz w:val="20"/>
+          <w:szCs w:val="20"/>
+        </w:rPr>
+        <w:t xml:space="preserve"> “1” indicate place where bits are diff in two no.</w:t>
+      </w:r>
+      <w:bookmarkEnd w:id="1"/>
+      <w:r>
+        <w:rPr>
+          <w:rFonts w:ascii="Arial" w:hAnsi="Arial" w:cs="Arial"/>
+          <w:sz w:val="20"/>
+          <w:szCs w:val="20"/>
+        </w:rPr>
+        <w:t xml:space="preserve"> equivalent to a&amp;(~a-1) &lt;=&gt;a^(a-</w:t>
+      </w:r>
+      <w:proofErr w:type="gramStart"/>
+      <w:r>
+        <w:rPr>
+          <w:rFonts w:ascii="Arial" w:hAnsi="Arial" w:cs="Arial"/>
+          <w:sz w:val="20"/>
+          <w:szCs w:val="20"/>
+        </w:rPr>
+        <w:t>1)&amp;</w:t>
+      </w:r>
+      <w:proofErr w:type="gramEnd"/>
+      <w:r>
+        <w:rPr>
+          <w:rFonts w:ascii="Arial" w:hAnsi="Arial" w:cs="Arial"/>
+          <w:sz w:val="20"/>
+          <w:szCs w:val="20"/>
+        </w:rPr>
+        <w:t>a</w:t>
+      </w:r>
+    </w:p>
+    <w:p>
+      <w:pPr>
+        <w:spacing w:line="240" w:lineRule="auto"/>
+        <w:rPr>
+          <w:rFonts w:ascii="Arial" w:hAnsi="Arial" w:cs="Arial"/>
+          <w:b/>
+        </w:rPr>
+      </w:pPr>
+    </w:p>
+    <w:p>
+      <w:pPr>
+        <w:rPr>
+          <w:rFonts w:ascii="Arial" w:hAnsi="Arial" w:cs="Arial"/>
+          <w:b/>
+        </w:rPr>
+      </w:pPr>
+      <w:r>
+        <w:rPr>
+          <w:rFonts w:ascii="Arial" w:hAnsi="Arial" w:cs="Arial"/>
+          <w:b/>
+        </w:rPr>
+        <w:br w:type="page"/>
+      </w:r>
+    </w:p>
+    <w:p>
+      <w:pPr>
+        <w:spacing w:line="240" w:lineRule="auto"/>
+        <w:jc w:val="center"/>
+        <w:rPr>
+          <w:rFonts w:ascii="Arial" w:hAnsi="Arial" w:cs="Arial"/>
+          <w:b/>
+        </w:rPr>
+      </w:pPr>
+      <w:r>
+        <w:rPr>
+          <w:rFonts w:ascii="Arial" w:hAnsi="Arial" w:cs="Arial"/>
+          <w:b/>
+        </w:rPr>
+        <w:lastRenderedPageBreak/>
+        <w:t>Natural Language</w:t>
+      </w:r>
+    </w:p>
+    <w:p>
+      <w:pPr>
+        <w:spacing w:line="240" w:lineRule="auto"/>
+        <w:rPr>
+          <w:rFonts w:ascii="Arial" w:hAnsi="Arial" w:cs="Arial"/>
+          <w:b/>
+        </w:rPr>
+      </w:pPr>
+      <w:hyperlink r:id="rId15" w:history="1">
+        <w:r>
+          <w:rPr>
+            <w:rStyle w:val="Hyperlink"/>
+            <w:rFonts w:ascii="Arial" w:hAnsi="Arial" w:cs="Arial"/>
+            <w:b/>
+          </w:rPr>
+          <w:t>https://www.youtube.com/watch?v=sa-TUpSx1JA&amp;t=2047s</w:t>
+        </w:r>
+      </w:hyperlink>
+    </w:p>
+    <w:p>
+      <w:pPr>
+        <w:spacing w:line="240" w:lineRule="auto"/>
+        <w:rPr>
+          <w:rFonts w:ascii="Arial" w:hAnsi="Arial" w:cs="Arial"/>
+        </w:rPr>
+      </w:pPr>
+      <w:r>
+        <w:rPr>
+          <w:rFonts w:ascii="Arial" w:hAnsi="Arial" w:cs="Arial"/>
+        </w:rPr>
+        <w:t>some important terms</w:t>
+      </w:r>
+      <w:bookmarkStart w:id="2" w:name="_GoBack"/>
+      <w:bookmarkEnd w:id="2"/>
+    </w:p>
+    <w:p>
+      <w:pPr>
+        <w:spacing w:after="0" w:line="240" w:lineRule="auto"/>
+        <w:rPr>
+          <w:rFonts w:ascii="Arial" w:hAnsi="Arial" w:cs="Arial"/>
+          <w:sz w:val="20"/>
+          <w:szCs w:val="20"/>
+        </w:rPr>
+      </w:pPr>
+      <w:r>
+        <w:rPr>
+          <w:rFonts w:ascii="Arial" w:hAnsi="Arial" w:cs="Arial"/>
+          <w:sz w:val="20"/>
+          <w:szCs w:val="20"/>
+        </w:rPr>
+        <w:t>.       - Any Character Except New Line</w:t>
+      </w:r>
+    </w:p>
+    <w:p>
+      <w:pPr>
+        <w:spacing w:after="0" w:line="240" w:lineRule="auto"/>
+        <w:rPr>
+          <w:rFonts w:ascii="Arial" w:hAnsi="Arial" w:cs="Arial"/>
+          <w:sz w:val="20"/>
+          <w:szCs w:val="20"/>
+        </w:rPr>
+      </w:pPr>
+      <w:r>
+        <w:rPr>
+          <w:rFonts w:ascii="Arial" w:hAnsi="Arial" w:cs="Arial"/>
+          <w:sz w:val="20"/>
+          <w:szCs w:val="20"/>
+        </w:rPr>
+        <w:t>\d      - Digit (0-9)</w:t>
+      </w:r>
+    </w:p>
+    <w:p>
+      <w:pPr>
+        <w:spacing w:after="0" w:line="240" w:lineRule="auto"/>
+        <w:rPr>
+          <w:rFonts w:ascii="Arial" w:hAnsi="Arial" w:cs="Arial"/>
+          <w:sz w:val="20"/>
+          <w:szCs w:val="20"/>
+        </w:rPr>
+      </w:pPr>
+      <w:r>
+        <w:rPr>
+          <w:rFonts w:ascii="Arial" w:hAnsi="Arial" w:cs="Arial"/>
+          <w:sz w:val="20"/>
+          <w:szCs w:val="20"/>
+        </w:rPr>
+        <w:t>\D      - Not a Digit (0-9)</w:t>
+      </w:r>
+    </w:p>
+    <w:p>
+      <w:pPr>
+        <w:spacing w:after="0" w:line="240" w:lineRule="auto"/>
+        <w:rPr>
+          <w:rFonts w:ascii="Arial" w:hAnsi="Arial" w:cs="Arial"/>
+          <w:sz w:val="20"/>
+          <w:szCs w:val="20"/>
+        </w:rPr>
+      </w:pPr>
+      <w:r>
+        <w:rPr>
+          <w:rFonts w:ascii="Arial" w:hAnsi="Arial" w:cs="Arial"/>
+          <w:sz w:val="20"/>
+          <w:szCs w:val="20"/>
+        </w:rPr>
+        <w:t>\w      - Word Character (a-z, A-Z, 0-9, _)</w:t>
+      </w:r>
+    </w:p>
+    <w:p>
+      <w:pPr>
+        <w:spacing w:after="0" w:line="240" w:lineRule="auto"/>
+        <w:rPr>
+          <w:rFonts w:ascii="Arial" w:hAnsi="Arial" w:cs="Arial"/>
+          <w:sz w:val="20"/>
+          <w:szCs w:val="20"/>
+        </w:rPr>
+      </w:pPr>
+      <w:r>
+        <w:rPr>
+          <w:rFonts w:ascii="Arial" w:hAnsi="Arial" w:cs="Arial"/>
+          <w:sz w:val="20"/>
+          <w:szCs w:val="20"/>
+        </w:rPr>
+        <w:t>\W      - Not a Word Character</w:t>
+      </w:r>
+    </w:p>
+    <w:p>
+      <w:pPr>
+        <w:spacing w:after="0" w:line="240" w:lineRule="auto"/>
+        <w:rPr>
+          <w:rFonts w:ascii="Arial" w:hAnsi="Arial" w:cs="Arial"/>
+          <w:sz w:val="20"/>
+          <w:szCs w:val="20"/>
+        </w:rPr>
+      </w:pPr>
+      <w:r>
+        <w:rPr>
+          <w:rFonts w:ascii="Arial" w:hAnsi="Arial" w:cs="Arial"/>
+          <w:sz w:val="20"/>
+          <w:szCs w:val="20"/>
+        </w:rPr>
+        <w:t>\s      - Whitespace (space, tab, newline)</w:t>
+      </w:r>
+    </w:p>
+    <w:p>
+      <w:pPr>
+        <w:spacing w:after="0" w:line="240" w:lineRule="auto"/>
+        <w:rPr>
+          <w:rFonts w:ascii="Arial" w:hAnsi="Arial" w:cs="Arial"/>
+          <w:sz w:val="20"/>
+          <w:szCs w:val="20"/>
+        </w:rPr>
+      </w:pPr>
+      <w:r>
+        <w:rPr>
+          <w:rFonts w:ascii="Arial" w:hAnsi="Arial" w:cs="Arial"/>
+          <w:sz w:val="20"/>
+          <w:szCs w:val="20"/>
+        </w:rPr>
+        <w:t>\S      - Not Whitespace (space, tab, newline)</w:t>
+      </w:r>
+    </w:p>
+    <w:p>
+      <w:pPr>
+        <w:spacing w:after="0" w:line="240" w:lineRule="auto"/>
+        <w:rPr>
+          <w:rFonts w:ascii="Arial" w:hAnsi="Arial" w:cs="Arial"/>
+          <w:sz w:val="20"/>
+          <w:szCs w:val="20"/>
+        </w:rPr>
+      </w:pPr>
+    </w:p>
+    <w:p>
+      <w:pPr>
+        <w:spacing w:after="0" w:line="240" w:lineRule="auto"/>
+        <w:rPr>
+          <w:rFonts w:ascii="Arial" w:hAnsi="Arial" w:cs="Arial"/>
+          <w:sz w:val="20"/>
+          <w:szCs w:val="20"/>
+        </w:rPr>
+      </w:pPr>
+      <w:r>
+        <w:rPr>
+          <w:rFonts w:ascii="Arial" w:hAnsi="Arial" w:cs="Arial"/>
+          <w:sz w:val="20"/>
+          <w:szCs w:val="20"/>
+        </w:rPr>
+        <w:t>\b      - Word Boundary</w:t>
+      </w:r>
+    </w:p>
+    <w:p>
+      <w:pPr>
+        <w:spacing w:after="0" w:line="240" w:lineRule="auto"/>
+        <w:rPr>
+          <w:rFonts w:ascii="Arial" w:hAnsi="Arial" w:cs="Arial"/>
+          <w:sz w:val="20"/>
+          <w:szCs w:val="20"/>
+        </w:rPr>
+      </w:pPr>
+      <w:r>
+        <w:rPr>
+          <w:rFonts w:ascii="Arial" w:hAnsi="Arial" w:cs="Arial"/>
+          <w:sz w:val="20"/>
+          <w:szCs w:val="20"/>
+        </w:rPr>
+        <w:t>\B      - Not a Word Boundary</w:t>
+      </w:r>
+    </w:p>
+    <w:p>
+      <w:pPr>
+        <w:spacing w:after="0" w:line="240" w:lineRule="auto"/>
+        <w:rPr>
+          <w:rFonts w:ascii="Arial" w:hAnsi="Arial" w:cs="Arial"/>
+          <w:sz w:val="20"/>
+          <w:szCs w:val="20"/>
+        </w:rPr>
+      </w:pPr>
+      <w:r>
+        <w:rPr>
+          <w:rFonts w:ascii="Arial" w:hAnsi="Arial" w:cs="Arial"/>
+          <w:sz w:val="20"/>
+          <w:szCs w:val="20"/>
+        </w:rPr>
+        <w:t>^       - Beginning of a String</w:t>
+      </w:r>
+    </w:p>
+    <w:p>
+      <w:pPr>
+        <w:spacing w:after="0" w:line="240" w:lineRule="auto"/>
+        <w:rPr>
+          <w:rFonts w:ascii="Arial" w:hAnsi="Arial" w:cs="Arial"/>
+          <w:sz w:val="20"/>
+          <w:szCs w:val="20"/>
+        </w:rPr>
+      </w:pPr>
+      <w:r>
+        <w:rPr>
+          <w:rFonts w:ascii="Arial" w:hAnsi="Arial" w:cs="Arial"/>
+          <w:sz w:val="20"/>
+          <w:szCs w:val="20"/>
+        </w:rPr>
+        <w:t>$       - End of a String</w:t>
+      </w:r>
+    </w:p>
+    <w:p>
+      <w:pPr>
+        <w:spacing w:after="0" w:line="240" w:lineRule="auto"/>
+        <w:rPr>
+          <w:rFonts w:ascii="Arial" w:hAnsi="Arial" w:cs="Arial"/>
+          <w:sz w:val="20"/>
+          <w:szCs w:val="20"/>
+        </w:rPr>
+      </w:pPr>
+    </w:p>
+    <w:p>
+      <w:pPr>
+        <w:spacing w:after="0" w:line="240" w:lineRule="auto"/>
+        <w:rPr>
+          <w:rFonts w:ascii="Arial" w:hAnsi="Arial" w:cs="Arial"/>
+          <w:sz w:val="20"/>
+          <w:szCs w:val="20"/>
+        </w:rPr>
+      </w:pPr>
+      <w:proofErr w:type="gramStart"/>
+      <w:r>
+        <w:rPr>
+          <w:rFonts w:ascii="Arial" w:hAnsi="Arial" w:cs="Arial"/>
+          <w:sz w:val="20"/>
+          <w:szCs w:val="20"/>
+        </w:rPr>
+        <w:t xml:space="preserve">[]   </w:t>
+      </w:r>
+      <w:proofErr w:type="gramEnd"/>
+      <w:r>
+        <w:rPr>
+          <w:rFonts w:ascii="Arial" w:hAnsi="Arial" w:cs="Arial"/>
+          <w:sz w:val="20"/>
+          <w:szCs w:val="20"/>
+        </w:rPr>
+        <w:t xml:space="preserve">   - Matches Characters in brackets</w:t>
+      </w:r>
+    </w:p>
+    <w:p>
+      <w:pPr>
+        <w:spacing w:after="0" w:line="240" w:lineRule="auto"/>
+        <w:rPr>
+          <w:rFonts w:ascii="Arial" w:hAnsi="Arial" w:cs="Arial"/>
+          <w:sz w:val="20"/>
+          <w:szCs w:val="20"/>
+        </w:rPr>
+      </w:pPr>
+      <w:r>
+        <w:rPr>
+          <w:rFonts w:ascii="Arial" w:hAnsi="Arial" w:cs="Arial"/>
+          <w:sz w:val="20"/>
+          <w:szCs w:val="20"/>
+        </w:rPr>
+        <w:t>[</w:t>
+      </w:r>
+      <w:proofErr w:type="gramStart"/>
+      <w:r>
+        <w:rPr>
+          <w:rFonts w:ascii="Arial" w:hAnsi="Arial" w:cs="Arial"/>
+          <w:sz w:val="20"/>
+          <w:szCs w:val="20"/>
+        </w:rPr>
+        <w:t>^ ]</w:t>
+      </w:r>
+      <w:proofErr w:type="gramEnd"/>
+      <w:r>
+        <w:rPr>
+          <w:rFonts w:ascii="Arial" w:hAnsi="Arial" w:cs="Arial"/>
+          <w:sz w:val="20"/>
+          <w:szCs w:val="20"/>
+        </w:rPr>
+        <w:t xml:space="preserve">    - Matches Characters NOT in brackets</w:t>
+      </w:r>
+    </w:p>
+    <w:p>
+      <w:pPr>
+        <w:spacing w:after="0" w:line="240" w:lineRule="auto"/>
+        <w:rPr>
+          <w:rFonts w:ascii="Arial" w:hAnsi="Arial" w:cs="Arial"/>
+          <w:sz w:val="20"/>
+          <w:szCs w:val="20"/>
+        </w:rPr>
+      </w:pPr>
+      <w:r>
+        <w:rPr>
+          <w:rFonts w:ascii="Arial" w:hAnsi="Arial" w:cs="Arial"/>
+          <w:sz w:val="20"/>
+          <w:szCs w:val="20"/>
+        </w:rPr>
+        <w:t>|       - Either Or</w:t>
+      </w:r>
+    </w:p>
+    <w:p>
+      <w:pPr>
+        <w:spacing w:after="0" w:line="240" w:lineRule="auto"/>
+        <w:rPr>
+          <w:rFonts w:ascii="Arial" w:hAnsi="Arial" w:cs="Arial"/>
+          <w:sz w:val="20"/>
+          <w:szCs w:val="20"/>
+        </w:rPr>
+      </w:pPr>
+      <w:proofErr w:type="gramStart"/>
+      <w:r>
+        <w:rPr>
+          <w:rFonts w:ascii="Arial" w:hAnsi="Arial" w:cs="Arial"/>
+          <w:sz w:val="20"/>
+          <w:szCs w:val="20"/>
+        </w:rPr>
+        <w:t>( )</w:t>
+      </w:r>
+      <w:proofErr w:type="gramEnd"/>
+      <w:r>
+        <w:rPr>
+          <w:rFonts w:ascii="Arial" w:hAnsi="Arial" w:cs="Arial"/>
+          <w:sz w:val="20"/>
+          <w:szCs w:val="20"/>
+        </w:rPr>
+        <w:t xml:space="preserve">     - Group</w:t>
+      </w:r>
+    </w:p>
+    <w:p>
+      <w:pPr>
+        <w:spacing w:after="0" w:line="240" w:lineRule="auto"/>
+        <w:rPr>
+          <w:rFonts w:ascii="Arial" w:hAnsi="Arial" w:cs="Arial"/>
+          <w:sz w:val="20"/>
+          <w:szCs w:val="20"/>
+        </w:rPr>
+      </w:pPr>
+    </w:p>
+    <w:p>
+      <w:pPr>
+        <w:spacing w:after="0" w:line="240" w:lineRule="auto"/>
+        <w:rPr>
+          <w:rFonts w:ascii="Arial" w:hAnsi="Arial" w:cs="Arial"/>
+          <w:sz w:val="20"/>
+          <w:szCs w:val="20"/>
+        </w:rPr>
+      </w:pPr>
+      <w:r>
+        <w:rPr>
+          <w:rFonts w:ascii="Arial" w:hAnsi="Arial" w:cs="Arial"/>
+          <w:sz w:val="20"/>
+          <w:szCs w:val="20"/>
+        </w:rPr>
+        <w:t>Quantifiers:</w:t>
+      </w:r>
+    </w:p>
+    <w:p>
+      <w:pPr>
+        <w:spacing w:after="0" w:line="240" w:lineRule="auto"/>
+        <w:rPr>
+          <w:rFonts w:ascii="Arial" w:hAnsi="Arial" w:cs="Arial"/>
+          <w:sz w:val="20"/>
+          <w:szCs w:val="20"/>
+        </w:rPr>
+      </w:pPr>
+      <w:r>
+        <w:rPr>
+          <w:rFonts w:ascii="Arial" w:hAnsi="Arial" w:cs="Arial"/>
+          <w:sz w:val="20"/>
+          <w:szCs w:val="20"/>
+        </w:rPr>
+        <w:t>*       - 0 or More</w:t>
+      </w:r>
+    </w:p>
+    <w:p>
+      <w:pPr>
+        <w:spacing w:after="0" w:line="240" w:lineRule="auto"/>
+        <w:rPr>
+          <w:rFonts w:ascii="Arial" w:hAnsi="Arial" w:cs="Arial"/>
+          <w:sz w:val="20"/>
+          <w:szCs w:val="20"/>
+        </w:rPr>
+      </w:pPr>
+      <w:r>
+        <w:rPr>
+          <w:rFonts w:ascii="Arial" w:hAnsi="Arial" w:cs="Arial"/>
+          <w:sz w:val="20"/>
+          <w:szCs w:val="20"/>
+        </w:rPr>
+        <w:t>+       - 1 or More</w:t>
+      </w:r>
+    </w:p>
+    <w:p>
+      <w:pPr>
+        <w:spacing w:after="0" w:line="240" w:lineRule="auto"/>
+        <w:rPr>
+          <w:rFonts w:ascii="Arial" w:hAnsi="Arial" w:cs="Arial"/>
+          <w:sz w:val="20"/>
+          <w:szCs w:val="20"/>
+        </w:rPr>
+      </w:pPr>
+      <w:r>
+        <w:rPr>
+          <w:rFonts w:ascii="Arial" w:hAnsi="Arial" w:cs="Arial"/>
+          <w:sz w:val="20"/>
+          <w:szCs w:val="20"/>
+        </w:rPr>
+        <w:t>?       - 0 or One</w:t>
+      </w:r>
+    </w:p>
+    <w:p>
+      <w:pPr>
+        <w:spacing w:after="0" w:line="240" w:lineRule="auto"/>
+        <w:rPr>
+          <w:rFonts w:ascii="Arial" w:hAnsi="Arial" w:cs="Arial"/>
+          <w:sz w:val="20"/>
+          <w:szCs w:val="20"/>
+        </w:rPr>
+      </w:pPr>
+      <w:r>
+        <w:rPr>
+          <w:rFonts w:ascii="Arial" w:hAnsi="Arial" w:cs="Arial"/>
+          <w:sz w:val="20"/>
+          <w:szCs w:val="20"/>
+        </w:rPr>
+        <w:t>{3}     - Exact Number</w:t>
+      </w:r>
+    </w:p>
+    <w:p>
+      <w:pPr>
+        <w:spacing w:after="0" w:line="240" w:lineRule="auto"/>
+        <w:rPr>
+          <w:rFonts w:ascii="Arial" w:hAnsi="Arial" w:cs="Arial"/>
+          <w:sz w:val="20"/>
+          <w:szCs w:val="20"/>
+        </w:rPr>
+      </w:pPr>
+      <w:r>
+        <w:rPr>
+          <w:rFonts w:ascii="Arial" w:hAnsi="Arial" w:cs="Arial"/>
+          <w:sz w:val="20"/>
+          <w:szCs w:val="20"/>
+        </w:rPr>
+        <w:t>{3,4}   - Range of Numbers (Minimum, Maximum)</w:t>
+      </w:r>
+    </w:p>
+    <w:p>
+      <w:pPr>
+        <w:spacing w:after="0" w:line="240" w:lineRule="auto"/>
+        <w:rPr>
+          <w:rFonts w:ascii="Arial" w:hAnsi="Arial" w:cs="Arial"/>
+          <w:sz w:val="20"/>
+          <w:szCs w:val="20"/>
+        </w:rPr>
+      </w:pPr>
+    </w:p>
+    <w:p>
+      <w:pPr>
+        <w:spacing w:after="0" w:line="240" w:lineRule="auto"/>
+        <w:rPr>
+          <w:rFonts w:ascii="Arial" w:hAnsi="Arial" w:cs="Arial"/>
+          <w:sz w:val="20"/>
+          <w:szCs w:val="20"/>
+        </w:rPr>
+      </w:pPr>
+    </w:p>
+    <w:p>
+      <w:pPr>
+        <w:spacing w:after="0" w:line="240" w:lineRule="auto"/>
+        <w:rPr>
+          <w:rFonts w:ascii="Arial" w:hAnsi="Arial" w:cs="Arial"/>
+          <w:sz w:val="20"/>
+          <w:szCs w:val="20"/>
+        </w:rPr>
+      </w:pPr>
+      <w:r>
+        <w:rPr>
+          <w:rFonts w:ascii="Arial" w:hAnsi="Arial" w:cs="Arial"/>
+          <w:sz w:val="20"/>
+          <w:szCs w:val="20"/>
+        </w:rPr>
+        <w:t xml:space="preserve">#### Sample </w:t>
+      </w:r>
+      <w:proofErr w:type="spellStart"/>
+      <w:r>
+        <w:rPr>
+          <w:rFonts w:ascii="Arial" w:hAnsi="Arial" w:cs="Arial"/>
+          <w:sz w:val="20"/>
+          <w:szCs w:val="20"/>
+        </w:rPr>
+        <w:t>Regexs</w:t>
+      </w:r>
+      <w:proofErr w:type="spellEnd"/>
+      <w:r>
+        <w:rPr>
+          <w:rFonts w:ascii="Arial" w:hAnsi="Arial" w:cs="Arial"/>
+          <w:sz w:val="20"/>
+          <w:szCs w:val="20"/>
+        </w:rPr>
+        <w:t xml:space="preserve"> ####</w:t>
+      </w:r>
+    </w:p>
+    <w:p>
+      <w:pPr>
+        <w:spacing w:after="0" w:line="240" w:lineRule="auto"/>
+        <w:rPr>
+          <w:rFonts w:ascii="Arial" w:hAnsi="Arial" w:cs="Arial"/>
+          <w:sz w:val="20"/>
+          <w:szCs w:val="20"/>
+        </w:rPr>
+      </w:pPr>
+    </w:p>
+    <w:p>
+      <w:pPr>
+        <w:spacing w:after="0" w:line="240" w:lineRule="auto"/>
+        <w:rPr>
+          <w:rFonts w:ascii="Arial" w:hAnsi="Arial" w:cs="Arial"/>
+          <w:b/>
+        </w:rPr>
+      </w:pPr>
+      <w:r>
+        <w:rPr>
+          <w:rFonts w:ascii="Arial" w:hAnsi="Arial" w:cs="Arial"/>
+          <w:sz w:val="20"/>
+          <w:szCs w:val="20"/>
+        </w:rPr>
+        <w:t>[a-zA-Z0-9</w:t>
+      </w:r>
+      <w:proofErr w:type="gramStart"/>
+      <w:r>
+        <w:rPr>
+          <w:rFonts w:ascii="Arial" w:hAnsi="Arial" w:cs="Arial"/>
+          <w:sz w:val="20"/>
+          <w:szCs w:val="20"/>
+        </w:rPr>
+        <w:t>_.+</w:t>
+      </w:r>
+      <w:proofErr w:type="gramEnd"/>
+      <w:r>
+        <w:rPr>
+          <w:rFonts w:ascii="Arial" w:hAnsi="Arial" w:cs="Arial"/>
+          <w:sz w:val="20"/>
+          <w:szCs w:val="20"/>
+        </w:rPr>
+        <w:t>-]+@[a-zA-Z0-9-]+\.[a-zA-Z0-9-.]+</w:t>
+      </w:r>
+      <w:r>
+        <w:rPr>
+          <w:rFonts w:ascii="Arial" w:hAnsi="Arial" w:cs="Arial"/>
+          <w:b/>
+        </w:rPr>
+        <w:br w:type="page"/>
+      </w:r>
+    </w:p>
+    <w:p>
+      <w:pPr>
+        <w:spacing w:line="240" w:lineRule="auto"/>
+        <w:rPr>
+          <w:rFonts w:ascii="Arial" w:hAnsi="Arial" w:cs="Arial"/>
+        </w:rPr>
+      </w:pPr>
+    </w:p>
+    <w:p>
+      <w:pPr>
+        <w:spacing w:line="240" w:lineRule="auto"/>
+        <w:jc w:val="center"/>
+        <w:rPr>
+          <w:rFonts w:ascii="Arial" w:hAnsi="Arial" w:cs="Arial"/>
+        </w:rPr>
+      </w:pPr>
+      <w:r>
+        <w:rPr>
+          <w:rFonts w:ascii="Arial" w:hAnsi="Arial" w:cs="Arial"/>
+        </w:rPr>
+        <w:t>Oops</w:t>
+      </w:r>
+    </w:p>
+    <w:p>
+      <w:pPr>
+        <w:spacing w:line="240" w:lineRule="auto"/>
+        <w:rPr>
+          <w:rFonts w:ascii="Arial" w:hAnsi="Arial" w:cs="Arial"/>
+        </w:rPr>
+      </w:pPr>
+      <w:r>
+        <w:rPr>
+          <w:rFonts w:ascii="Arial" w:hAnsi="Arial" w:cs="Arial"/>
+        </w:rPr>
+        <w:t>A </w:t>
+      </w:r>
+      <w:r>
+        <w:rPr>
+          <w:rFonts w:ascii="Arial" w:hAnsi="Arial" w:cs="Arial"/>
+          <w:b/>
+          <w:bCs/>
+        </w:rPr>
+        <w:t>final class</w:t>
+      </w:r>
+      <w:r>
+        <w:rPr>
+          <w:rFonts w:ascii="Arial" w:hAnsi="Arial" w:cs="Arial"/>
+        </w:rPr>
+        <w:t> is simply a </w:t>
+      </w:r>
+      <w:r>
+        <w:rPr>
+          <w:rFonts w:ascii="Arial" w:hAnsi="Arial" w:cs="Arial"/>
+          <w:b/>
+          <w:bCs/>
+        </w:rPr>
+        <w:t>class</w:t>
+      </w:r>
+      <w:r>
+        <w:rPr>
+          <w:rFonts w:ascii="Arial" w:hAnsi="Arial" w:cs="Arial"/>
+        </w:rPr>
+        <w:t> that can't be extended.</w:t>
+      </w:r>
+    </w:p>
+    <w:p>
+      <w:pPr>
+        <w:spacing w:line="240" w:lineRule="auto"/>
+        <w:rPr>
+          <w:rFonts w:ascii="Arial" w:hAnsi="Arial" w:cs="Arial"/>
+        </w:rPr>
+      </w:pPr>
+      <w:r>
+        <w:rPr>
+          <w:rFonts w:ascii="Arial" w:hAnsi="Arial" w:cs="Arial"/>
+        </w:rPr>
+        <w:t>Wrapper class Integer is a final class. If that class is not final, then any one can extend Integer into his own class and change the basic behaviour of integer class. To avoid this, java made all wrapper classes as final classes.</w:t>
+      </w:r>
+      <w:r>
+        <w:rPr>
+          <w:rFonts w:ascii="Arial" w:hAnsi="Arial" w:cs="Arial"/>
+        </w:rPr>
+        <w:t xml:space="preserve"> Derived </w:t>
+      </w:r>
+      <w:r>
+        <w:rPr>
+          <w:rFonts w:ascii="Arial" w:hAnsi="Arial" w:cs="Arial"/>
+        </w:rPr>
+        <w:t xml:space="preserve">final </w:t>
+      </w:r>
+      <w:r>
+        <w:rPr>
+          <w:rFonts w:ascii="Arial" w:hAnsi="Arial" w:cs="Arial"/>
+        </w:rPr>
+        <w:t>class</w:t>
+      </w:r>
+      <w:r>
+        <w:rPr>
+          <w:rFonts w:ascii="Arial" w:hAnsi="Arial" w:cs="Arial"/>
+        </w:rPr>
+        <w:t xml:space="preserve"> </w:t>
+      </w:r>
+      <w:r>
+        <w:rPr>
+          <w:rFonts w:ascii="Arial" w:hAnsi="Arial" w:cs="Arial"/>
+        </w:rPr>
+        <w:t>(can extend non final)</w:t>
+      </w:r>
+      <w:r>
+        <w:rPr>
+          <w:rFonts w:ascii="Arial" w:hAnsi="Arial" w:cs="Arial"/>
+        </w:rPr>
+        <w:t xml:space="preserve"> or function can be final.</w:t>
+      </w:r>
+    </w:p>
+    <w:p>
+      <w:pPr>
+        <w:spacing w:line="240" w:lineRule="auto"/>
+        <w:rPr>
+          <w:rFonts w:ascii="Arial" w:hAnsi="Arial" w:cs="Arial"/>
+        </w:rPr>
+      </w:pPr>
+      <w:r>
+        <w:rPr>
+          <w:rFonts w:ascii="Arial" w:hAnsi="Arial" w:cs="Arial"/>
+          <w:b/>
+        </w:rPr>
+        <w:t>Method final-</w:t>
+      </w:r>
+      <w:r>
+        <w:rPr>
+          <w:rFonts w:ascii="Arial" w:hAnsi="Arial" w:cs="Arial"/>
+          <w:b/>
+        </w:rPr>
+        <w:t xml:space="preserve"> </w:t>
+      </w:r>
+      <w:r>
+        <w:rPr>
+          <w:rFonts w:ascii="Arial" w:hAnsi="Arial" w:cs="Arial"/>
+        </w:rPr>
+        <w:t>no</w:t>
+      </w:r>
+      <w:r>
+        <w:rPr>
+          <w:rFonts w:ascii="Arial" w:hAnsi="Arial" w:cs="Arial"/>
+          <w:b/>
+        </w:rPr>
+        <w:t xml:space="preserve"> </w:t>
+      </w:r>
+      <w:r>
+        <w:rPr>
+          <w:rFonts w:ascii="Arial" w:hAnsi="Arial" w:cs="Arial"/>
+        </w:rPr>
+        <w:t xml:space="preserve">overriding by </w:t>
+      </w:r>
+      <w:r>
+        <w:rPr>
+          <w:rFonts w:ascii="Arial" w:hAnsi="Arial" w:cs="Arial"/>
+        </w:rPr>
+        <w:t>derived</w:t>
+      </w:r>
+      <w:r>
+        <w:rPr>
+          <w:rFonts w:ascii="Arial" w:hAnsi="Arial" w:cs="Arial"/>
+        </w:rPr>
+        <w:t>(error)</w:t>
+      </w:r>
+      <w:r>
+        <w:rPr>
+          <w:rFonts w:ascii="Arial" w:hAnsi="Arial" w:cs="Arial"/>
+        </w:rPr>
+        <w:t>, fixed functionality, Final methods are faster than instance methods, as there is no use of virtual table concept for final and private methods.</w:t>
+      </w:r>
+      <w:r>
+        <w:rPr>
+          <w:rFonts w:ascii="Arial" w:hAnsi="Arial" w:cs="Arial"/>
+        </w:rPr>
+        <w:t xml:space="preserve"> Derived function can be final</w:t>
+      </w:r>
+    </w:p>
+    <w:p>
+      <w:pPr>
+        <w:spacing w:line="240" w:lineRule="auto"/>
+        <w:rPr>
+          <w:rFonts w:ascii="Arial" w:hAnsi="Arial" w:cs="Arial"/>
+        </w:rPr>
+      </w:pPr>
+      <w:r>
+        <w:rPr>
+          <w:rFonts w:ascii="Arial" w:hAnsi="Arial" w:cs="Arial"/>
+          <w:b/>
+        </w:rPr>
+        <w:t>constructor</w:t>
+      </w:r>
+      <w:r>
+        <w:rPr>
+          <w:rFonts w:ascii="Arial" w:hAnsi="Arial" w:cs="Arial"/>
+        </w:rPr>
+        <w:t xml:space="preserve"> can't be final. They can be protected but </w:t>
+      </w:r>
+      <w:r>
+        <w:rPr>
+          <w:rFonts w:ascii="Arial" w:hAnsi="Arial" w:cs="Arial"/>
+          <w:b/>
+        </w:rPr>
+        <w:t>class</w:t>
+      </w:r>
+      <w:r>
+        <w:rPr>
+          <w:rFonts w:ascii="Arial" w:hAnsi="Arial" w:cs="Arial"/>
+        </w:rPr>
+        <w:t xml:space="preserve"> can't</w:t>
+      </w:r>
+    </w:p>
+    <w:p>
+      <w:pPr>
+        <w:spacing w:line="240" w:lineRule="auto"/>
+        <w:rPr>
+          <w:rFonts w:ascii="Arial" w:hAnsi="Arial" w:cs="Arial"/>
+        </w:rPr>
+      </w:pPr>
+      <w:r>
+        <w:rPr>
+          <w:rFonts w:ascii="Arial" w:hAnsi="Arial" w:cs="Arial"/>
+        </w:rPr>
+        <w:t xml:space="preserve">The </w:t>
+      </w:r>
+      <w:r>
+        <w:rPr>
+          <w:rFonts w:ascii="Arial" w:hAnsi="Arial" w:cs="Arial"/>
+          <w:b/>
+        </w:rPr>
+        <w:t>protected</w:t>
+      </w:r>
+      <w:r>
+        <w:rPr>
+          <w:rFonts w:ascii="Arial" w:hAnsi="Arial" w:cs="Arial"/>
+        </w:rPr>
+        <w:t xml:space="preserve"> specifier allows access by all subclasses of the class in a program, whatever package they reside in, as well as to other code in the same package. The </w:t>
+      </w:r>
+      <w:r>
+        <w:rPr>
+          <w:rFonts w:ascii="Arial" w:hAnsi="Arial" w:cs="Arial"/>
+          <w:b/>
+        </w:rPr>
+        <w:t>default</w:t>
+      </w:r>
+      <w:r>
+        <w:rPr>
+          <w:rFonts w:ascii="Arial" w:hAnsi="Arial" w:cs="Arial"/>
+        </w:rPr>
+        <w:t xml:space="preserve"> specifier allows access by other code in the same package, but not by code that is in subclasses residing in different packages.</w:t>
+      </w:r>
+    </w:p>
+    <w:p>
+      <w:pPr>
+        <w:spacing w:line="240" w:lineRule="auto"/>
+        <w:rPr>
+          <w:rFonts w:ascii="Arial" w:hAnsi="Arial" w:cs="Arial"/>
+          <w:b/>
+        </w:rPr>
+      </w:pPr>
+      <w:r>
+        <w:rPr>
+          <w:rFonts w:ascii="Arial" w:hAnsi="Arial" w:cs="Arial"/>
+          <w:b/>
+        </w:rPr>
+        <w:t>Static vs non static(instance)</w:t>
+      </w:r>
+    </w:p>
+    <w:p>
+      <w:pPr>
+        <w:spacing w:line="240" w:lineRule="auto"/>
+        <w:rPr>
+          <w:rFonts w:ascii="Arial" w:hAnsi="Arial" w:cs="Arial"/>
+        </w:rPr>
+      </w:pPr>
+      <w:r>
+        <w:rPr>
+          <w:rFonts w:ascii="Arial" w:hAnsi="Arial" w:cs="Arial"/>
+        </w:rPr>
+        <w:t xml:space="preserve">Instance method are methods which require an object of its class to be created before it can be called. Static methods are the methods in Java that can be called without creating an object of class. Static method is declared with static keyword. Instance method is not with static keyword. Static only one copy for class. There is no cross usage </w:t>
+      </w:r>
+      <w:proofErr w:type="spellStart"/>
+      <w:r>
+        <w:rPr>
+          <w:rFonts w:ascii="Arial" w:hAnsi="Arial" w:cs="Arial"/>
+        </w:rPr>
+        <w:t>ie</w:t>
+      </w:r>
+      <w:proofErr w:type="spellEnd"/>
+      <w:r>
+        <w:rPr>
+          <w:rFonts w:ascii="Arial" w:hAnsi="Arial" w:cs="Arial"/>
+        </w:rPr>
+        <w:t xml:space="preserve"> instance can’t use static or vice versa.</w:t>
+      </w:r>
+      <w:r>
+        <w:rPr>
+          <w:rFonts w:ascii="Arial" w:hAnsi="Arial" w:cs="Arial"/>
+        </w:rPr>
+        <w:t xml:space="preserve"> </w:t>
+      </w:r>
+      <w:r>
+        <w:rPr>
+          <w:rFonts w:ascii="Arial" w:hAnsi="Arial" w:cs="Arial"/>
+        </w:rPr>
+        <w:t>No opposite overriding</w:t>
+      </w:r>
+      <w:r>
+        <w:rPr>
+          <w:rFonts w:ascii="Arial" w:hAnsi="Arial" w:cs="Arial"/>
+        </w:rPr>
+        <w:t>.</w:t>
+      </w:r>
+    </w:p>
+    <w:p>
+      <w:pPr>
+        <w:spacing w:line="240" w:lineRule="auto"/>
+        <w:rPr>
+          <w:rFonts w:ascii="Arial" w:hAnsi="Arial" w:cs="Arial"/>
+        </w:rPr>
+      </w:pPr>
+      <w:r>
+        <w:rPr>
+          <w:rFonts w:ascii="Arial" w:hAnsi="Arial" w:cs="Arial"/>
+        </w:rPr>
+        <w:t xml:space="preserve">But non static method can access static </w:t>
+      </w:r>
+      <w:r>
+        <w:rPr>
+          <w:rFonts w:ascii="Arial" w:hAnsi="Arial" w:cs="Arial"/>
+        </w:rPr>
+        <w:t>variable but not vice versa</w:t>
+      </w:r>
+    </w:p>
+    <w:p>
+      <w:pPr>
+        <w:spacing w:line="240" w:lineRule="auto"/>
+        <w:rPr>
+          <w:rFonts w:ascii="Arial" w:hAnsi="Arial" w:cs="Arial"/>
+        </w:rPr>
+      </w:pPr>
+      <w:r>
+        <w:rPr>
+          <w:rFonts w:ascii="Arial" w:hAnsi="Arial" w:cs="Arial"/>
+        </w:rPr>
+        <w:t>Instance-dynamic binding-</w:t>
+      </w:r>
+      <w:r>
+        <w:rPr>
+          <w:rFonts w:ascii="Arial" w:hAnsi="Arial" w:cs="Arial"/>
+          <w:b/>
+        </w:rPr>
+        <w:t>overriding</w:t>
+      </w:r>
+      <w:r>
+        <w:rPr>
+          <w:rFonts w:ascii="Arial" w:hAnsi="Arial" w:cs="Arial"/>
+        </w:rPr>
+        <w:t>, overloading</w:t>
+      </w:r>
+    </w:p>
+    <w:p>
+      <w:pPr>
+        <w:spacing w:line="240" w:lineRule="auto"/>
+        <w:rPr>
+          <w:rFonts w:ascii="Arial" w:hAnsi="Arial" w:cs="Arial"/>
+        </w:rPr>
+      </w:pPr>
+      <w:r>
+        <w:rPr>
+          <w:rFonts w:ascii="Arial" w:hAnsi="Arial" w:cs="Arial"/>
+        </w:rPr>
+        <w:t>Static- static binding-</w:t>
+      </w:r>
+      <w:r>
+        <w:rPr>
+          <w:rFonts w:ascii="Arial" w:hAnsi="Arial" w:cs="Arial"/>
+          <w:b/>
+        </w:rPr>
+        <w:t>overloading</w:t>
+      </w:r>
+      <w:r>
+        <w:rPr>
+          <w:rFonts w:ascii="Arial" w:hAnsi="Arial" w:cs="Arial"/>
+        </w:rPr>
+        <w:t>, no overriding</w:t>
+      </w:r>
+    </w:p>
+    <w:p>
+      <w:pPr>
+        <w:pStyle w:val="uiqtextpara"/>
+        <w:spacing w:before="0" w:beforeAutospacing="0" w:after="240" w:afterAutospacing="0"/>
         <w:rPr>
           <w:rFonts w:ascii="Arial" w:hAnsi="Arial" w:cs="Arial"/>
           <w:b/>
@@ -2656,7 +3593,7 @@
         </w:rPr>
         <w:t xml:space="preserve">Static- </w:t>
       </w:r>
-      <w:hyperlink r:id="rId15" w:history="1">
+      <w:hyperlink r:id="rId16" w:history="1">
         <w:r>
           <w:rPr>
             <w:rStyle w:val="Hyperlink"/>
@@ -2737,7 +3674,7 @@
         </w:rPr>
         <w:t xml:space="preserve">  </w:t>
       </w:r>
-      <w:hyperlink r:id="rId16" w:history="1">
+      <w:hyperlink r:id="rId17" w:history="1">
         <w:r>
           <w:rPr>
             <w:rStyle w:val="Hyperlink"/>
@@ -2867,8 +3804,6 @@
           <w:szCs w:val="20"/>
         </w:rPr>
       </w:pPr>
-      <w:bookmarkStart w:id="0" w:name="_GoBack"/>
-      <w:bookmarkEnd w:id="0"/>
     </w:p>
     <w:p>
       <w:pPr>
@@ -3111,7 +4046,7 @@
         </w:rPr>
         <w:t>This is known as </w:t>
       </w:r>
-      <w:hyperlink r:id="rId17" w:history="1">
+      <w:hyperlink r:id="rId18" w:history="1">
         <w:r>
           <w:rPr>
             <w:rStyle w:val="Hyperlink"/>
@@ -4379,7 +5314,7 @@
                     <pic:cNvPicPr/>
                   </pic:nvPicPr>
                   <pic:blipFill>
-                    <a:blip r:embed="rId18"/>
+                    <a:blip r:embed="rId19"/>
                     <a:stretch>
                       <a:fillRect/>
                     </a:stretch>
@@ -4430,136 +5365,6 @@
     </w:p>
     <w:p>
       <w:pPr>
-        <w:pStyle w:val="uiqtextpara"/>
-        <w:spacing w:before="0" w:beforeAutospacing="0" w:after="240" w:afterAutospacing="0"/>
-        <w:jc w:val="center"/>
-        <w:rPr>
-          <w:rFonts w:ascii="Arial" w:hAnsi="Arial" w:cs="Arial"/>
-          <w:b/>
-        </w:rPr>
-      </w:pPr>
-      <w:r>
-        <w:rPr>
-          <w:rFonts w:ascii="Arial" w:hAnsi="Arial" w:cs="Arial"/>
-          <w:b/>
-        </w:rPr>
-        <w:lastRenderedPageBreak/>
-        <w:t>Bit masking</w:t>
-      </w:r>
-    </w:p>
-    <w:p>
-      <w:pPr>
-        <w:pStyle w:val="uiqtextpara"/>
-        <w:spacing w:before="0" w:beforeAutospacing="0" w:after="240" w:afterAutospacing="0"/>
-        <w:rPr>
-          <w:rFonts w:ascii="Arial" w:hAnsi="Arial" w:cs="Arial"/>
-          <w:sz w:val="20"/>
-          <w:szCs w:val="20"/>
-        </w:rPr>
-      </w:pPr>
-      <w:r>
-        <w:rPr>
-          <w:rFonts w:ascii="Arial" w:hAnsi="Arial" w:cs="Arial"/>
-          <w:sz w:val="20"/>
-          <w:szCs w:val="20"/>
-        </w:rPr>
-        <w:t xml:space="preserve">Or and </w:t>
-      </w:r>
-      <w:proofErr w:type="spellStart"/>
-      <w:r>
-        <w:rPr>
-          <w:rFonts w:ascii="Arial" w:hAnsi="Arial" w:cs="Arial"/>
-          <w:sz w:val="20"/>
-          <w:szCs w:val="20"/>
-        </w:rPr>
-        <w:t>xor</w:t>
-      </w:r>
-      <w:proofErr w:type="spellEnd"/>
-    </w:p>
-    <w:p>
-      <w:pPr>
-        <w:pStyle w:val="uiqtextpara"/>
-        <w:spacing w:before="0" w:beforeAutospacing="0" w:after="240" w:afterAutospacing="0"/>
-        <w:rPr>
-          <w:rFonts w:ascii="Arial" w:hAnsi="Arial" w:cs="Arial"/>
-          <w:sz w:val="20"/>
-          <w:szCs w:val="20"/>
-        </w:rPr>
-      </w:pPr>
-      <w:r>
-        <w:rPr>
-          <w:rFonts w:ascii="Arial" w:hAnsi="Arial" w:cs="Arial"/>
-          <w:sz w:val="20"/>
-          <w:szCs w:val="20"/>
-        </w:rPr>
-        <w:t>A^0=A, A^1=~A</w:t>
-      </w:r>
-    </w:p>
-    <w:p>
-      <w:pPr>
-        <w:pStyle w:val="uiqtextpara"/>
-        <w:spacing w:before="0" w:beforeAutospacing="0" w:after="240" w:afterAutospacing="0"/>
-        <w:rPr>
-          <w:rFonts w:ascii="Arial" w:hAnsi="Arial" w:cs="Arial"/>
-          <w:sz w:val="20"/>
-          <w:szCs w:val="20"/>
-        </w:rPr>
-      </w:pPr>
-      <w:r>
-        <w:rPr>
-          <w:rFonts w:ascii="Arial" w:hAnsi="Arial" w:cs="Arial"/>
-          <w:sz w:val="20"/>
-          <w:szCs w:val="20"/>
-        </w:rPr>
-        <w:t>a, a-1 used</w:t>
-      </w:r>
-    </w:p>
-    <w:p>
-      <w:pPr>
-        <w:pStyle w:val="uiqtextpara"/>
-        <w:spacing w:before="0" w:beforeAutospacing="0" w:after="240" w:afterAutospacing="0"/>
-        <w:rPr>
-          <w:rFonts w:ascii="Arial" w:hAnsi="Arial" w:cs="Arial"/>
-          <w:color w:val="333333"/>
-          <w:sz w:val="20"/>
-          <w:szCs w:val="20"/>
-        </w:rPr>
-      </w:pPr>
-      <w:r>
-        <w:rPr>
-          <w:rFonts w:ascii="Arial" w:hAnsi="Arial" w:cs="Arial"/>
-          <w:sz w:val="20"/>
-          <w:szCs w:val="20"/>
-        </w:rPr>
-        <w:t xml:space="preserve"> where is 1</w:t>
-      </w:r>
-      <w:r>
-        <w:rPr>
-          <w:rFonts w:ascii="Arial" w:hAnsi="Arial" w:cs="Arial"/>
-          <w:sz w:val="20"/>
-          <w:szCs w:val="20"/>
-          <w:vertAlign w:val="superscript"/>
-        </w:rPr>
-        <w:t>st</w:t>
-      </w:r>
-      <w:r>
-        <w:rPr>
-          <w:rFonts w:ascii="Arial" w:hAnsi="Arial" w:cs="Arial"/>
-          <w:sz w:val="20"/>
-          <w:szCs w:val="20"/>
-        </w:rPr>
-        <w:t xml:space="preserve"> 1 in a, there is 0 in a-1</w:t>
-      </w:r>
-      <w:r>
-        <w:rPr>
-          <w:rFonts w:ascii="Arial" w:hAnsi="Arial" w:cs="Arial"/>
-          <w:b/>
-        </w:rPr>
-        <w:br w:type="page"/>
-      </w:r>
-    </w:p>
-    <w:p>
-      <w:pPr>
         <w:spacing w:line="240" w:lineRule="auto"/>
         <w:jc w:val="center"/>
         <w:rPr>
@@ -4589,7 +5394,7 @@
         </w:rPr>
         <w:t>Java heap size-</w:t>
       </w:r>
-      <w:hyperlink r:id="rId19" w:history="1">
+      <w:hyperlink r:id="rId20" w:history="1">
         <w:r>
           <w:rPr>
             <w:rStyle w:val="Hyperlink"/>
@@ -4624,7 +5429,7 @@
       </w:pPr>
     </w:p>
     <w:sectPr>
-      <w:headerReference w:type="default" r:id="rId20"/>
+      <w:headerReference w:type="default" r:id="rId21"/>
       <w:pgSz w:w="11906" w:h="16838"/>
       <w:pgMar w:top="1440" w:right="1440" w:bottom="1440" w:left="1440" w:header="708" w:footer="708" w:gutter="0"/>
       <w:cols w:space="708"/>

</xml_diff>

<commit_message>
Main Thread, binarySort, static
</commit_message>
<xml_diff>
--- a/knowledge.docx
+++ b/knowledge.docx
@@ -117,14 +117,12 @@
           <w:rFonts w:ascii="Arial" w:hAnsi="Arial" w:cs="Arial"/>
         </w:rPr>
       </w:pPr>
-      <w:proofErr w:type="spellStart"/>
       <w:r>
         <w:rPr>
           <w:rFonts w:ascii="Arial" w:hAnsi="Arial" w:cs="Arial"/>
         </w:rPr>
         <w:t>Arraylist</w:t>
       </w:r>
-      <w:proofErr w:type="spellEnd"/>
       <w:r>
         <w:rPr>
           <w:rFonts w:ascii="Arial" w:hAnsi="Arial" w:cs="Arial"/>
@@ -254,6 +252,20 @@
           <w:rFonts w:ascii="Arial" w:hAnsi="Arial" w:cs="Arial"/>
         </w:rPr>
         <w:t>2</w:t>
+      </w:r>
+    </w:p>
+    <w:p>
+      <w:pPr>
+        <w:spacing w:line="240" w:lineRule="auto"/>
+        <w:rPr>
+          <w:rFonts w:ascii="Arial" w:hAnsi="Arial" w:cs="Arial"/>
+        </w:rPr>
+      </w:pPr>
+      <w:r>
+        <w:rPr>
+          <w:rFonts w:ascii="Arial" w:hAnsi="Arial" w:cs="Arial"/>
+        </w:rPr>
+        <w:t>Threads-</w:t>
       </w:r>
     </w:p>
     <w:p>
@@ -347,56 +359,7 @@
         <w:rPr>
           <w:rFonts w:ascii="Arial" w:hAnsi="Arial" w:cs="Arial"/>
         </w:rPr>
-        <w:t xml:space="preserve">HashMap&lt;I,I&gt;- </w:t>
-      </w:r>
-      <w:proofErr w:type="spellStart"/>
-      <w:r>
-        <w:rPr>
-          <w:rFonts w:ascii="Arial" w:hAnsi="Arial" w:cs="Arial"/>
-        </w:rPr>
-        <w:t>contiansKey</w:t>
-      </w:r>
-      <w:proofErr w:type="spellEnd"/>
-      <w:r>
-        <w:rPr>
-          <w:rFonts w:ascii="Arial" w:hAnsi="Arial" w:cs="Arial"/>
-        </w:rPr>
-        <w:t xml:space="preserve">, </w:t>
-      </w:r>
-      <w:proofErr w:type="spellStart"/>
-      <w:r>
-        <w:rPr>
-          <w:rFonts w:ascii="Arial" w:hAnsi="Arial" w:cs="Arial"/>
-        </w:rPr>
-        <w:t>contiansValue</w:t>
-      </w:r>
-      <w:proofErr w:type="spellEnd"/>
-      <w:r>
-        <w:rPr>
-          <w:rFonts w:ascii="Arial" w:hAnsi="Arial" w:cs="Arial"/>
-        </w:rPr>
-        <w:t xml:space="preserve">, </w:t>
-      </w:r>
-      <w:proofErr w:type="spellStart"/>
-      <w:r>
-        <w:rPr>
-          <w:rFonts w:ascii="Arial" w:hAnsi="Arial" w:cs="Arial"/>
-        </w:rPr>
-        <w:t>isEmpty</w:t>
-      </w:r>
-      <w:proofErr w:type="spellEnd"/>
-      <w:r>
-        <w:rPr>
-          <w:rFonts w:ascii="Arial" w:hAnsi="Arial" w:cs="Arial"/>
-        </w:rPr>
-        <w:t xml:space="preserve">, </w:t>
-      </w:r>
-      <w:proofErr w:type="spellStart"/>
-      <w:r>
-        <w:rPr>
-          <w:rFonts w:ascii="Arial" w:hAnsi="Arial" w:cs="Arial"/>
-        </w:rPr>
-        <w:t>key</w:t>
+        <w:t>HashMap&lt;I,I&gt;- contiansKey, contiansValue, isEmpty, key</w:t>
       </w:r>
       <w:r>
         <w:rPr>
@@ -408,14 +371,7 @@
         <w:rPr>
           <w:rFonts w:ascii="Arial" w:hAnsi="Arial" w:cs="Arial"/>
         </w:rPr>
-        <w:t>et</w:t>
-      </w:r>
-      <w:proofErr w:type="spellEnd"/>
-      <w:r>
-        <w:rPr>
-          <w:rFonts w:ascii="Arial" w:hAnsi="Arial" w:cs="Arial"/>
-        </w:rPr>
-        <w:t>- gives Set</w:t>
+        <w:t>et- gives Set</w:t>
       </w:r>
       <w:r>
         <w:rPr>
@@ -455,16 +411,8 @@
         <w:rPr>
           <w:rFonts w:ascii="Arial" w:hAnsi="Arial" w:cs="Arial"/>
         </w:rPr>
-        <w:t xml:space="preserve">HashSet-add, </w:t>
-      </w:r>
-      <w:proofErr w:type="spellStart"/>
-      <w:r>
-        <w:rPr>
-          <w:rFonts w:ascii="Arial" w:hAnsi="Arial" w:cs="Arial"/>
-        </w:rPr>
-        <w:t>remove,contains</w:t>
-      </w:r>
-      <w:proofErr w:type="spellEnd"/>
+        <w:t>HashSet-add, remove,contains</w:t>
+      </w:r>
     </w:p>
     <w:p>
       <w:pPr>
@@ -481,43 +429,7 @@
           <w:color w:val="F8F8F2"/>
           <w:shd w:val="clear" w:color="auto" w:fill="272822"/>
         </w:rPr>
-        <w:t xml:space="preserve">Iterator&lt;String&gt; </w:t>
-      </w:r>
-      <w:proofErr w:type="spellStart"/>
-      <w:r>
-        <w:rPr>
-          <w:rFonts w:ascii="Arial" w:hAnsi="Arial" w:cs="Arial"/>
-          <w:color w:val="F8F8F2"/>
-          <w:shd w:val="clear" w:color="auto" w:fill="272822"/>
-        </w:rPr>
-        <w:t>i</w:t>
-      </w:r>
-      <w:proofErr w:type="spellEnd"/>
-      <w:r>
-        <w:rPr>
-          <w:rFonts w:ascii="Arial" w:hAnsi="Arial" w:cs="Arial"/>
-          <w:color w:val="F8F8F2"/>
-          <w:shd w:val="clear" w:color="auto" w:fill="272822"/>
-        </w:rPr>
-        <w:t xml:space="preserve"> = </w:t>
-      </w:r>
-      <w:proofErr w:type="spellStart"/>
-      <w:r>
-        <w:rPr>
-          <w:rFonts w:ascii="Arial" w:hAnsi="Arial" w:cs="Arial"/>
-          <w:color w:val="F8F8F2"/>
-          <w:shd w:val="clear" w:color="auto" w:fill="272822"/>
-        </w:rPr>
-        <w:t>h.iterator</w:t>
-      </w:r>
-      <w:proofErr w:type="spellEnd"/>
-      <w:r>
-        <w:rPr>
-          <w:rFonts w:ascii="Arial" w:hAnsi="Arial" w:cs="Arial"/>
-          <w:color w:val="F8F8F2"/>
-          <w:shd w:val="clear" w:color="auto" w:fill="272822"/>
-        </w:rPr>
-        <w:t xml:space="preserve">(); </w:t>
+        <w:t xml:space="preserve">Iterator&lt;String&gt; i = h.iterator(); </w:t>
       </w:r>
     </w:p>
     <w:p>
@@ -572,105 +484,45 @@
         </w:rPr>
         <w:t xml:space="preserve">And </w:t>
       </w:r>
-      <w:proofErr w:type="spellStart"/>
-      <w:r>
-        <w:rPr>
-          <w:rFonts w:ascii="Arial" w:hAnsi="Arial" w:cs="Arial"/>
-        </w:rPr>
-        <w:t>i.hasNext</w:t>
-      </w:r>
-      <w:proofErr w:type="spellEnd"/>
-      <w:r>
-        <w:rPr>
-          <w:rFonts w:ascii="Arial" w:hAnsi="Arial" w:cs="Arial"/>
-        </w:rPr>
-        <w:t>()</w:t>
-      </w:r>
-      <w:r>
-        <w:rPr>
-          <w:rFonts w:ascii="Arial" w:hAnsi="Arial" w:cs="Arial"/>
-        </w:rPr>
-        <w:t xml:space="preserve"> and </w:t>
-      </w:r>
-      <w:proofErr w:type="spellStart"/>
-      <w:r>
-        <w:rPr>
-          <w:rFonts w:ascii="Arial" w:hAnsi="Arial" w:cs="Arial"/>
-        </w:rPr>
-        <w:t>i.next</w:t>
-      </w:r>
-      <w:proofErr w:type="spellEnd"/>
-    </w:p>
-    <w:p>
-      <w:pPr>
-        <w:spacing w:line="240" w:lineRule="auto"/>
-        <w:rPr>
-          <w:rFonts w:ascii="Arial" w:hAnsi="Arial" w:cs="Arial"/>
-        </w:rPr>
-      </w:pPr>
-      <w:proofErr w:type="spellStart"/>
-      <w:r>
-        <w:rPr>
-          <w:rFonts w:ascii="Arial" w:hAnsi="Arial" w:cs="Arial"/>
-        </w:rPr>
-        <w:t>Map.entrySet</w:t>
-      </w:r>
-      <w:proofErr w:type="spellEnd"/>
-      <w:r>
-        <w:rPr>
-          <w:rFonts w:ascii="Arial" w:hAnsi="Arial" w:cs="Arial"/>
-        </w:rPr>
-        <w:t xml:space="preserve">=return </w:t>
-      </w:r>
-      <w:proofErr w:type="spellStart"/>
-      <w:r>
-        <w:rPr>
-          <w:rFonts w:ascii="Arial" w:hAnsi="Arial" w:cs="Arial"/>
-        </w:rPr>
-        <w:t>hashmap</w:t>
-      </w:r>
-      <w:proofErr w:type="spellEnd"/>
-      <w:r>
-        <w:rPr>
-          <w:rFonts w:ascii="Arial" w:hAnsi="Arial" w:cs="Arial"/>
-        </w:rPr>
-        <w:t xml:space="preserve"> in list form</w:t>
-      </w:r>
-    </w:p>
-    <w:p>
-      <w:pPr>
-        <w:spacing w:line="240" w:lineRule="auto"/>
-        <w:rPr>
-          <w:rFonts w:ascii="Arial" w:hAnsi="Arial" w:cs="Arial"/>
-        </w:rPr>
-      </w:pPr>
-      <w:proofErr w:type="spellStart"/>
-      <w:r>
-        <w:rPr>
-          <w:rFonts w:ascii="Arial" w:hAnsi="Arial" w:cs="Arial"/>
-        </w:rPr>
-        <w:t>Map.Entry</w:t>
-      </w:r>
-      <w:proofErr w:type="spellEnd"/>
-      <w:r>
-        <w:rPr>
-          <w:rFonts w:ascii="Arial" w:hAnsi="Arial" w:cs="Arial"/>
-        </w:rPr>
-        <w:t xml:space="preserve">-interface for </w:t>
-      </w:r>
-      <w:proofErr w:type="spellStart"/>
-      <w:r>
-        <w:rPr>
-          <w:rFonts w:ascii="Arial" w:hAnsi="Arial" w:cs="Arial"/>
-        </w:rPr>
-        <w:t>hashmap</w:t>
-      </w:r>
-      <w:proofErr w:type="spellEnd"/>
-      <w:r>
-        <w:rPr>
-          <w:rFonts w:ascii="Arial" w:hAnsi="Arial" w:cs="Arial"/>
-        </w:rPr>
-        <w:t xml:space="preserve"> provides certain function equals </w:t>
+      <w:r>
+        <w:rPr>
+          <w:rFonts w:ascii="Arial" w:hAnsi="Arial" w:cs="Arial"/>
+        </w:rPr>
+        <w:t>i.hasNext()</w:t>
+      </w:r>
+      <w:r>
+        <w:rPr>
+          <w:rFonts w:ascii="Arial" w:hAnsi="Arial" w:cs="Arial"/>
+        </w:rPr>
+        <w:t xml:space="preserve"> and i.next</w:t>
+      </w:r>
+    </w:p>
+    <w:p>
+      <w:pPr>
+        <w:spacing w:line="240" w:lineRule="auto"/>
+        <w:rPr>
+          <w:rFonts w:ascii="Arial" w:hAnsi="Arial" w:cs="Arial"/>
+        </w:rPr>
+      </w:pPr>
+      <w:r>
+        <w:rPr>
+          <w:rFonts w:ascii="Arial" w:hAnsi="Arial" w:cs="Arial"/>
+        </w:rPr>
+        <w:t>Map.entrySet=return hashmap in list form</w:t>
+      </w:r>
+    </w:p>
+    <w:p>
+      <w:pPr>
+        <w:spacing w:line="240" w:lineRule="auto"/>
+        <w:rPr>
+          <w:rFonts w:ascii="Arial" w:hAnsi="Arial" w:cs="Arial"/>
+        </w:rPr>
+      </w:pPr>
+      <w:r>
+        <w:rPr>
+          <w:rFonts w:ascii="Arial" w:hAnsi="Arial" w:cs="Arial"/>
+        </w:rPr>
+        <w:t xml:space="preserve">Map.Entry-interface for hashmap provides certain function equals </w:t>
       </w:r>
       <w:hyperlink r:id="rId7" w:history="1">
         <w:r>
@@ -701,49 +553,21 @@
         <w:rPr>
           <w:rFonts w:ascii="Arial" w:hAnsi="Arial" w:cs="Arial"/>
         </w:rPr>
-        <w:t xml:space="preserve">Sorting in </w:t>
-      </w:r>
-      <w:proofErr w:type="spellStart"/>
-      <w:r>
-        <w:rPr>
-          <w:rFonts w:ascii="Arial" w:hAnsi="Arial" w:cs="Arial"/>
-        </w:rPr>
-        <w:t>hashmap</w:t>
-      </w:r>
-      <w:proofErr w:type="spellEnd"/>
-      <w:r>
-        <w:rPr>
-          <w:rFonts w:ascii="Arial" w:hAnsi="Arial" w:cs="Arial"/>
-        </w:rPr>
-        <w:t xml:space="preserve"> using above tech and comparator</w:t>
-      </w:r>
-    </w:p>
-    <w:p>
-      <w:pPr>
-        <w:spacing w:line="240" w:lineRule="auto"/>
-        <w:rPr>
-          <w:rFonts w:ascii="Arial" w:hAnsi="Arial" w:cs="Arial"/>
-        </w:rPr>
-      </w:pPr>
-      <w:r>
-        <w:rPr>
-          <w:rFonts w:ascii="Arial" w:hAnsi="Arial" w:cs="Arial"/>
-        </w:rPr>
-        <w:t xml:space="preserve">Load Factor- filled/total. Rehashing </w:t>
-      </w:r>
-      <w:proofErr w:type="spellStart"/>
-      <w:r>
-        <w:rPr>
-          <w:rFonts w:ascii="Arial" w:hAnsi="Arial" w:cs="Arial"/>
-        </w:rPr>
-        <w:t>inc</w:t>
-      </w:r>
-      <w:proofErr w:type="spellEnd"/>
-      <w:r>
-        <w:rPr>
-          <w:rFonts w:ascii="Arial" w:hAnsi="Arial" w:cs="Arial"/>
-        </w:rPr>
-        <w:t xml:space="preserve"> array size(1.5 or 2) and </w:t>
+        <w:t>Sorting in hashmap using above tech and comparator</w:t>
+      </w:r>
+    </w:p>
+    <w:p>
+      <w:pPr>
+        <w:spacing w:line="240" w:lineRule="auto"/>
+        <w:rPr>
+          <w:rFonts w:ascii="Arial" w:hAnsi="Arial" w:cs="Arial"/>
+        </w:rPr>
+      </w:pPr>
+      <w:r>
+        <w:rPr>
+          <w:rFonts w:ascii="Arial" w:hAnsi="Arial" w:cs="Arial"/>
+        </w:rPr>
+        <w:t xml:space="preserve">Load Factor- filled/total. Rehashing inc array size(1.5 or 2) and </w:t>
       </w:r>
       <w:r>
         <w:rPr>
@@ -855,7 +679,6 @@
           <w:rFonts w:ascii="Arial" w:hAnsi="Arial" w:cs="Arial"/>
         </w:rPr>
       </w:pPr>
-      <w:proofErr w:type="spellStart"/>
       <w:r>
         <w:rPr>
           <w:rFonts w:ascii="Arial" w:hAnsi="Arial" w:cs="Arial"/>
@@ -863,62 +686,39 @@
         </w:rPr>
         <w:t>Integer.toString</w:t>
       </w:r>
-      <w:proofErr w:type="spellEnd"/>
-      <w:r>
-        <w:rPr>
-          <w:rFonts w:ascii="Arial" w:hAnsi="Arial" w:cs="Arial"/>
-        </w:rPr>
-        <w:t xml:space="preserve">- to </w:t>
-      </w:r>
-      <w:proofErr w:type="spellStart"/>
-      <w:r>
-        <w:rPr>
-          <w:rFonts w:ascii="Arial" w:hAnsi="Arial" w:cs="Arial"/>
-        </w:rPr>
-        <w:t>concat</w:t>
-      </w:r>
-      <w:proofErr w:type="spellEnd"/>
-      <w:r>
-        <w:rPr>
-          <w:rFonts w:ascii="Arial" w:hAnsi="Arial" w:cs="Arial"/>
-        </w:rPr>
-        <w:t xml:space="preserve"> int with String.</w:t>
-      </w:r>
-    </w:p>
-    <w:p>
-      <w:pPr>
-        <w:spacing w:line="240" w:lineRule="auto"/>
-        <w:rPr>
-          <w:rFonts w:ascii="Arial" w:hAnsi="Arial" w:cs="Arial"/>
-        </w:rPr>
-      </w:pPr>
-      <w:proofErr w:type="spellStart"/>
-      <w:r>
-        <w:rPr>
-          <w:rFonts w:ascii="Arial" w:hAnsi="Arial" w:cs="Arial"/>
-        </w:rPr>
-        <w:t>Integer.parseInt</w:t>
-      </w:r>
-      <w:proofErr w:type="spellEnd"/>
-      <w:r>
-        <w:rPr>
-          <w:rFonts w:ascii="Arial" w:hAnsi="Arial" w:cs="Arial"/>
-        </w:rPr>
-        <w:t>()-fails for -</w:t>
-      </w:r>
-      <w:proofErr w:type="spellStart"/>
-      <w:r>
-        <w:rPr>
-          <w:rFonts w:ascii="Arial" w:hAnsi="Arial" w:cs="Arial"/>
-        </w:rPr>
-        <w:t>ve</w:t>
-      </w:r>
-      <w:proofErr w:type="spellEnd"/>
-      <w:r>
-        <w:rPr>
-          <w:rFonts w:ascii="Arial" w:hAnsi="Arial" w:cs="Arial"/>
-        </w:rPr>
-        <w:t xml:space="preserve"> value.</w:t>
+      <w:r>
+        <w:rPr>
+          <w:rFonts w:ascii="Arial" w:hAnsi="Arial" w:cs="Arial"/>
+        </w:rPr>
+        <w:t>- to concat int with String.</w:t>
+      </w:r>
+    </w:p>
+    <w:p>
+      <w:pPr>
+        <w:spacing w:line="240" w:lineRule="auto"/>
+        <w:rPr>
+          <w:rFonts w:ascii="Arial" w:hAnsi="Arial" w:cs="Arial"/>
+        </w:rPr>
+      </w:pPr>
+      <w:r>
+        <w:rPr>
+          <w:rFonts w:ascii="Arial" w:hAnsi="Arial" w:cs="Arial"/>
+        </w:rPr>
+        <w:t>Integer.parseInt()-fails for -ve value.</w:t>
+      </w:r>
+    </w:p>
+    <w:p>
+      <w:pPr>
+        <w:spacing w:line="240" w:lineRule="auto"/>
+        <w:rPr>
+          <w:rFonts w:ascii="Arial" w:hAnsi="Arial" w:cs="Arial"/>
+        </w:rPr>
+      </w:pPr>
+      <w:r>
+        <w:rPr>
+          <w:rFonts w:ascii="Arial" w:hAnsi="Arial" w:cs="Arial"/>
+        </w:rPr>
+        <w:t>String are immutable, while StringBuffer is mutable</w:t>
       </w:r>
     </w:p>
     <w:p>
@@ -1018,35 +818,7 @@
         <w:rPr>
           <w:rFonts w:ascii="Arial" w:hAnsi="Arial" w:cs="Arial"/>
         </w:rPr>
-        <w:t xml:space="preserve"> is implemented by HashSet, </w:t>
-      </w:r>
-      <w:proofErr w:type="spellStart"/>
-      <w:r>
-        <w:rPr>
-          <w:rFonts w:ascii="Arial" w:hAnsi="Arial" w:cs="Arial"/>
-        </w:rPr>
-        <w:t>LinkedHashSet</w:t>
-      </w:r>
-      <w:proofErr w:type="spellEnd"/>
-      <w:r>
-        <w:rPr>
-          <w:rFonts w:ascii="Arial" w:hAnsi="Arial" w:cs="Arial"/>
-        </w:rPr>
-        <w:t xml:space="preserve"> or </w:t>
-      </w:r>
-      <w:proofErr w:type="spellStart"/>
-      <w:r>
-        <w:rPr>
-          <w:rFonts w:ascii="Arial" w:hAnsi="Arial" w:cs="Arial"/>
-        </w:rPr>
-        <w:t>TreeSet</w:t>
-      </w:r>
-      <w:proofErr w:type="spellEnd"/>
-      <w:r>
-        <w:rPr>
-          <w:rFonts w:ascii="Arial" w:hAnsi="Arial" w:cs="Arial"/>
-        </w:rPr>
-        <w:t xml:space="preserve"> and extends collection </w:t>
+        <w:t> is implemented by HashSet, LinkedHashSet or TreeSet and extends collection </w:t>
       </w:r>
     </w:p>
     <w:p>
@@ -1127,19 +899,11 @@
           <w:rFonts w:ascii="Arial" w:hAnsi="Arial" w:cs="Arial"/>
         </w:rPr>
       </w:pPr>
-      <w:proofErr w:type="spellStart"/>
-      <w:r>
-        <w:rPr>
-          <w:rFonts w:ascii="Arial" w:hAnsi="Arial" w:cs="Arial"/>
-        </w:rPr>
-        <w:t>SortedSet</w:t>
-      </w:r>
-      <w:proofErr w:type="spellEnd"/>
-      <w:r>
-        <w:rPr>
-          <w:rFonts w:ascii="Arial" w:hAnsi="Arial" w:cs="Arial"/>
-        </w:rPr>
-        <w:t xml:space="preserve">-Interface, extends Set </w:t>
+      <w:r>
+        <w:rPr>
+          <w:rFonts w:ascii="Arial" w:hAnsi="Arial" w:cs="Arial"/>
+        </w:rPr>
+        <w:t xml:space="preserve">SortedSet-Interface, extends Set </w:t>
       </w:r>
       <w:hyperlink r:id="rId10" w:history="1">
         <w:r>
@@ -1235,6 +999,28 @@
         </w:rPr>
         <w:t>Class- blueprint for creating objects</w:t>
       </w:r>
+    </w:p>
+    <w:p>
+      <w:pPr>
+        <w:spacing w:line="240" w:lineRule="auto"/>
+        <w:rPr>
+          <w:rFonts w:ascii="Arial" w:hAnsi="Arial" w:cs="Arial"/>
+        </w:rPr>
+      </w:pPr>
+      <w:r>
+        <w:rPr>
+          <w:rFonts w:ascii="Arial" w:hAnsi="Arial" w:cs="Arial"/>
+        </w:rPr>
+        <w:t>Set supports- union, intersection</w:t>
+      </w:r>
+    </w:p>
+    <w:p>
+      <w:pPr>
+        <w:spacing w:line="240" w:lineRule="auto"/>
+        <w:rPr>
+          <w:rFonts w:ascii="Arial" w:hAnsi="Arial" w:cs="Arial"/>
+        </w:rPr>
+      </w:pPr>
       <w:r>
         <w:rPr>
           <w:rFonts w:ascii="Arial" w:hAnsi="Arial" w:cs="Arial"/>
@@ -1399,35 +1185,7 @@
         <w:rPr>
           <w:rFonts w:ascii="Arial" w:hAnsi="Arial" w:cs="Arial"/>
         </w:rPr>
-        <w:t xml:space="preserve">Then </w:t>
-      </w:r>
-      <w:proofErr w:type="spellStart"/>
-      <w:r>
-        <w:rPr>
-          <w:rFonts w:ascii="Arial" w:hAnsi="Arial" w:cs="Arial"/>
-        </w:rPr>
-        <w:t>Collections.sort</w:t>
-      </w:r>
-      <w:proofErr w:type="spellEnd"/>
-      <w:r>
-        <w:rPr>
-          <w:rFonts w:ascii="Arial" w:hAnsi="Arial" w:cs="Arial"/>
-        </w:rPr>
-        <w:t>(collection, comparator object)/</w:t>
-      </w:r>
-      <w:proofErr w:type="spellStart"/>
-      <w:r>
-        <w:rPr>
-          <w:rFonts w:ascii="Arial" w:hAnsi="Arial" w:cs="Arial"/>
-        </w:rPr>
-        <w:t>Arrays.sort</w:t>
-      </w:r>
-      <w:proofErr w:type="spellEnd"/>
-      <w:r>
-        <w:rPr>
-          <w:rFonts w:ascii="Arial" w:hAnsi="Arial" w:cs="Arial"/>
-        </w:rPr>
-        <w:t>()</w:t>
+        <w:t>Then Collections.sort(collection, comparator object)/Arrays.sort()</w:t>
       </w:r>
     </w:p>
     <w:p>
@@ -1456,21 +1214,7 @@
         <w:rPr>
           <w:rFonts w:ascii="Arial" w:hAnsi="Arial" w:cs="Arial"/>
         </w:rPr>
-        <w:t>-</w:t>
-      </w:r>
-      <w:proofErr w:type="spellStart"/>
-      <w:r>
-        <w:rPr>
-          <w:rFonts w:ascii="Arial" w:hAnsi="Arial" w:cs="Arial"/>
-        </w:rPr>
-        <w:t>compareTo</w:t>
-      </w:r>
-      <w:proofErr w:type="spellEnd"/>
-      <w:r>
-        <w:rPr>
-          <w:rFonts w:ascii="Arial" w:hAnsi="Arial" w:cs="Arial"/>
-        </w:rPr>
-        <w:t>()-we can use only once, so we can only do for a particular attribute/members of class.</w:t>
+        <w:t>-compareTo()-we can use only once, so we can only do for a particular attribute/members of class.</w:t>
       </w:r>
       <w:r>
         <w:rPr>
@@ -1578,47 +1322,25 @@
           <w:rFonts w:ascii="Arial" w:hAnsi="Arial" w:cs="Arial"/>
         </w:rPr>
       </w:pPr>
-      <w:proofErr w:type="spellStart"/>
-      <w:r>
-        <w:rPr>
-          <w:rFonts w:ascii="Arial" w:hAnsi="Arial" w:cs="Arial"/>
-        </w:rPr>
-        <w:t>Util</w:t>
-      </w:r>
-      <w:proofErr w:type="spellEnd"/>
-      <w:r>
-        <w:rPr>
-          <w:rFonts w:ascii="Arial" w:hAnsi="Arial" w:cs="Arial"/>
-        </w:rPr>
-        <w:t xml:space="preserve"> package</w:t>
-      </w:r>
-    </w:p>
-    <w:p>
-      <w:pPr>
-        <w:spacing w:line="240" w:lineRule="auto"/>
-        <w:rPr>
-          <w:rFonts w:ascii="Arial" w:hAnsi="Arial" w:cs="Arial"/>
-        </w:rPr>
-      </w:pPr>
-      <w:r>
-        <w:rPr>
-          <w:rFonts w:ascii="Arial" w:hAnsi="Arial" w:cs="Arial"/>
-        </w:rPr>
-        <w:t xml:space="preserve">And for creation an </w:t>
-      </w:r>
-      <w:proofErr w:type="spellStart"/>
-      <w:r>
-        <w:rPr>
-          <w:rFonts w:ascii="Arial" w:hAnsi="Arial" w:cs="Arial"/>
-        </w:rPr>
-        <w:t>expection</w:t>
-      </w:r>
-      <w:proofErr w:type="spellEnd"/>
-      <w:r>
-        <w:rPr>
-          <w:rFonts w:ascii="Arial" w:hAnsi="Arial" w:cs="Arial"/>
-        </w:rPr>
-        <w:t xml:space="preserve"> one must extend </w:t>
+      <w:r>
+        <w:rPr>
+          <w:rFonts w:ascii="Arial" w:hAnsi="Arial" w:cs="Arial"/>
+        </w:rPr>
+        <w:t>Util package</w:t>
+      </w:r>
+    </w:p>
+    <w:p>
+      <w:pPr>
+        <w:spacing w:line="240" w:lineRule="auto"/>
+        <w:rPr>
+          <w:rFonts w:ascii="Arial" w:hAnsi="Arial" w:cs="Arial"/>
+        </w:rPr>
+      </w:pPr>
+      <w:r>
+        <w:rPr>
+          <w:rFonts w:ascii="Arial" w:hAnsi="Arial" w:cs="Arial"/>
+        </w:rPr>
+        <w:t xml:space="preserve">And for creation an expection one must extend </w:t>
       </w:r>
       <w:r>
         <w:rPr>
@@ -1664,7 +1386,6 @@
           <w:rFonts w:ascii="Arial" w:hAnsi="Arial" w:cs="Arial"/>
         </w:rPr>
       </w:pPr>
-      <w:proofErr w:type="spellStart"/>
       <w:r>
         <w:rPr>
           <w:rFonts w:ascii="Arial" w:hAnsi="Arial" w:cs="Arial"/>
@@ -1672,7 +1393,6 @@
         <w:lastRenderedPageBreak/>
         <w:t>ArrayList</w:t>
       </w:r>
-      <w:proofErr w:type="spellEnd"/>
     </w:p>
     <w:p>
       <w:pPr>
@@ -1739,16 +1459,8 @@
         <w:rPr>
           <w:rFonts w:ascii="Arial" w:hAnsi="Arial" w:cs="Arial"/>
         </w:rPr>
-        <w:t xml:space="preserve">List vs </w:t>
-      </w:r>
-      <w:proofErr w:type="spellStart"/>
-      <w:r>
-        <w:rPr>
-          <w:rFonts w:ascii="Arial" w:hAnsi="Arial" w:cs="Arial"/>
-        </w:rPr>
-        <w:t>ArrayList</w:t>
-      </w:r>
-      <w:proofErr w:type="spellEnd"/>
+        <w:t>List vs ArrayList</w:t>
+      </w:r>
       <w:r>
         <w:rPr>
           <w:rFonts w:ascii="Arial" w:hAnsi="Arial" w:cs="Arial"/>
@@ -1787,16 +1499,8 @@
         <w:rPr>
           <w:rFonts w:ascii="Arial" w:hAnsi="Arial" w:cs="Arial"/>
         </w:rPr>
-        <w:t xml:space="preserve">Vector vs </w:t>
-      </w:r>
-      <w:proofErr w:type="spellStart"/>
-      <w:r>
-        <w:rPr>
-          <w:rFonts w:ascii="Arial" w:hAnsi="Arial" w:cs="Arial"/>
-        </w:rPr>
-        <w:t>ArrayList</w:t>
-      </w:r>
-      <w:proofErr w:type="spellEnd"/>
+        <w:t>Vector vs ArrayList</w:t>
+      </w:r>
     </w:p>
     <w:p>
       <w:pPr>
@@ -1815,27 +1519,25 @@
         <w:rPr>
           <w:rFonts w:ascii="Arial" w:hAnsi="Arial" w:cs="Arial"/>
         </w:rPr>
-        <w:t>(only one tread), 2x</w:t>
-      </w:r>
-      <w:r>
-        <w:rPr>
-          <w:rFonts w:ascii="Arial" w:hAnsi="Arial" w:cs="Arial"/>
-        </w:rPr>
-        <w:t xml:space="preserve">. But, the methods of </w:t>
-      </w:r>
-      <w:proofErr w:type="spellStart"/>
-      <w:r>
-        <w:rPr>
-          <w:rFonts w:ascii="Arial" w:hAnsi="Arial" w:cs="Arial"/>
-        </w:rPr>
-        <w:t>ArrayList</w:t>
-      </w:r>
-      <w:proofErr w:type="spellEnd"/>
-      <w:r>
-        <w:rPr>
-          <w:rFonts w:ascii="Arial" w:hAnsi="Arial" w:cs="Arial"/>
-        </w:rPr>
-        <w:t xml:space="preserve"> is not synchronized</w:t>
+        <w:t>(only one t</w:t>
+      </w:r>
+      <w:r>
+        <w:rPr>
+          <w:rFonts w:ascii="Arial" w:hAnsi="Arial" w:cs="Arial"/>
+        </w:rPr>
+        <w:t>h</w:t>
+      </w:r>
+      <w:r>
+        <w:rPr>
+          <w:rFonts w:ascii="Arial" w:hAnsi="Arial" w:cs="Arial"/>
+        </w:rPr>
+        <w:t>read), 2x</w:t>
+      </w:r>
+      <w:r>
+        <w:rPr>
+          <w:rFonts w:ascii="Arial" w:hAnsi="Arial" w:cs="Arial"/>
+        </w:rPr>
+        <w:t>. But, the methods of ArrayList is not synchronized</w:t>
       </w:r>
       <w:r>
         <w:rPr>
@@ -1852,31 +1554,13 @@
         </w:rPr>
       </w:pPr>
       <w:hyperlink r:id="rId14" w:history="1">
-        <w:proofErr w:type="spellStart"/>
         <w:r>
           <w:rPr>
             <w:rStyle w:val="Hyperlink"/>
             <w:rFonts w:ascii="Arial" w:hAnsi="Arial" w:cs="Arial"/>
           </w:rPr>
-          <w:t>syn</w:t>
+          <w:t>syn vs asyn</w:t>
         </w:r>
-        <w:proofErr w:type="spellEnd"/>
-        <w:r>
-          <w:rPr>
-            <w:rStyle w:val="Hyperlink"/>
-            <w:rFonts w:ascii="Arial" w:hAnsi="Arial" w:cs="Arial"/>
-          </w:rPr>
-          <w:t xml:space="preserve"> vs </w:t>
-        </w:r>
-        <w:proofErr w:type="spellStart"/>
-        <w:r>
-          <w:rPr>
-            <w:rStyle w:val="Hyperlink"/>
-            <w:rFonts w:ascii="Arial" w:hAnsi="Arial" w:cs="Arial"/>
-          </w:rPr>
-          <w:t>asyn</w:t>
-        </w:r>
-        <w:proofErr w:type="spellEnd"/>
       </w:hyperlink>
     </w:p>
     <w:p>
@@ -2016,25 +1700,7 @@
           <w:sz w:val="20"/>
           <w:szCs w:val="20"/>
         </w:rPr>
-        <w:t xml:space="preserve">Utility class- Class used for dealing with objects </w:t>
-      </w:r>
-      <w:proofErr w:type="spellStart"/>
-      <w:r>
-        <w:rPr>
-          <w:rFonts w:ascii="Arial" w:hAnsi="Arial" w:cs="Arial"/>
-          <w:sz w:val="20"/>
-          <w:szCs w:val="20"/>
-        </w:rPr>
-        <w:t>ie</w:t>
-      </w:r>
-      <w:proofErr w:type="spellEnd"/>
-      <w:r>
-        <w:rPr>
-          <w:rFonts w:ascii="Arial" w:hAnsi="Arial" w:cs="Arial"/>
-          <w:sz w:val="20"/>
-          <w:szCs w:val="20"/>
-        </w:rPr>
-        <w:t xml:space="preserve"> storing and manipulating data having many structures</w:t>
+        <w:t>Utility class- Class used for dealing with objects ie storing and manipulating data having many structures</w:t>
       </w:r>
     </w:p>
     <w:p>
@@ -2126,16 +1792,7 @@
           <w:sz w:val="20"/>
           <w:szCs w:val="20"/>
         </w:rPr>
-        <w:t xml:space="preserve">Collections-utility </w:t>
-      </w:r>
-      <w:proofErr w:type="spellStart"/>
-      <w:r>
-        <w:rPr>
-          <w:rFonts w:ascii="Arial" w:hAnsi="Arial" w:cs="Arial"/>
-          <w:sz w:val="20"/>
-          <w:szCs w:val="20"/>
-        </w:rPr>
-        <w:t>class</w:t>
+        <w:t>Collections-utility class</w:t>
       </w:r>
       <w:r>
         <w:rPr>
@@ -2153,17 +1810,7 @@
             <w:sz w:val="20"/>
             <w:szCs w:val="20"/>
           </w:rPr>
-          <w:t>https</w:t>
-        </w:r>
-        <w:proofErr w:type="spellEnd"/>
-        <w:r>
-          <w:rPr>
-            <w:rStyle w:val="Hyperlink"/>
-            <w:rFonts w:ascii="Arial" w:hAnsi="Arial" w:cs="Arial"/>
-            <w:sz w:val="20"/>
-            <w:szCs w:val="20"/>
-          </w:rPr>
-          <w:t>://www.javatpoint.com/collections-in-java</w:t>
+          <w:t>https://www.javatpoint.com/collections-in-java</w:t>
         </w:r>
       </w:hyperlink>
       <w:r>
@@ -2256,26 +1903,11 @@
           <w:rFonts w:ascii="Arial" w:hAnsi="Arial" w:cs="Arial"/>
         </w:rPr>
       </w:pPr>
-      <w:proofErr w:type="spellStart"/>
-      <w:r>
-        <w:rPr>
-          <w:rFonts w:ascii="Arial" w:hAnsi="Arial" w:cs="Arial"/>
-        </w:rPr>
-        <w:t>BufferReader</w:t>
-      </w:r>
-      <w:proofErr w:type="spellEnd"/>
-      <w:r>
-        <w:rPr>
-          <w:rFonts w:ascii="Arial" w:hAnsi="Arial" w:cs="Arial"/>
-        </w:rPr>
-        <w:t xml:space="preserve">, Scanner, </w:t>
-      </w:r>
-      <w:proofErr w:type="spellStart"/>
-      <w:r>
-        <w:rPr>
-          <w:rFonts w:ascii="Arial" w:hAnsi="Arial" w:cs="Arial"/>
-        </w:rPr>
-        <w:t>fileReade</w:t>
+      <w:r>
+        <w:rPr>
+          <w:rFonts w:ascii="Arial" w:hAnsi="Arial" w:cs="Arial"/>
+        </w:rPr>
+        <w:t>BufferReader, Scanner, fileReade</w:t>
       </w:r>
       <w:r>
         <w:rPr>
@@ -2283,7 +1915,6 @@
         </w:rPr>
         <w:t>r</w:t>
       </w:r>
-      <w:proofErr w:type="spellEnd"/>
     </w:p>
     <w:p>
       <w:pPr>
@@ -2334,46 +1965,23 @@
         <w:rPr>
           <w:rFonts w:ascii="Arial" w:hAnsi="Arial" w:cs="Arial"/>
         </w:rPr>
-        <w:t xml:space="preserve">File </w:t>
-      </w:r>
-      <w:proofErr w:type="spellStart"/>
-      <w:r>
-        <w:rPr>
-          <w:rFonts w:ascii="Arial" w:hAnsi="Arial" w:cs="Arial"/>
-        </w:rPr>
-        <w:t>obj</w:t>
-      </w:r>
-      <w:proofErr w:type="spellEnd"/>
-      <w:r>
-        <w:rPr>
-          <w:rFonts w:ascii="Arial" w:hAnsi="Arial" w:cs="Arial"/>
-        </w:rPr>
-        <w:t xml:space="preserve"> with path as parameter.</w:t>
-      </w:r>
-    </w:p>
-    <w:p>
-      <w:pPr>
-        <w:spacing w:line="240" w:lineRule="auto"/>
-        <w:rPr>
-          <w:rFonts w:ascii="Arial" w:hAnsi="Arial" w:cs="Arial"/>
-          <w:bCs/>
-        </w:rPr>
-      </w:pPr>
-      <w:proofErr w:type="spellStart"/>
-      <w:r>
-        <w:rPr>
-          <w:rFonts w:ascii="Arial" w:hAnsi="Arial" w:cs="Arial"/>
-          <w:bCs/>
-        </w:rPr>
-        <w:t>BufferReader</w:t>
-      </w:r>
-      <w:proofErr w:type="spellEnd"/>
-      <w:r>
-        <w:rPr>
-          <w:rFonts w:ascii="Arial" w:hAnsi="Arial" w:cs="Arial"/>
-          <w:bCs/>
-        </w:rPr>
-        <w:t>- character stream, buffer of character</w:t>
+        <w:t>File obj with path as parameter.</w:t>
+      </w:r>
+    </w:p>
+    <w:p>
+      <w:pPr>
+        <w:spacing w:line="240" w:lineRule="auto"/>
+        <w:rPr>
+          <w:rFonts w:ascii="Arial" w:hAnsi="Arial" w:cs="Arial"/>
+          <w:bCs/>
+        </w:rPr>
+      </w:pPr>
+      <w:r>
+        <w:rPr>
+          <w:rFonts w:ascii="Arial" w:hAnsi="Arial" w:cs="Arial"/>
+          <w:bCs/>
+        </w:rPr>
+        <w:t>BufferReader- character stream, buffer of character</w:t>
       </w:r>
       <w:r>
         <w:rPr>
@@ -2410,39 +2018,7 @@
           <w:rFonts w:ascii="Arial" w:hAnsi="Arial" w:cs="Arial"/>
           <w:bCs/>
         </w:rPr>
-        <w:t xml:space="preserve">. Ignore new line character, </w:t>
-      </w:r>
-      <w:proofErr w:type="spellStart"/>
-      <w:r>
-        <w:rPr>
-          <w:rFonts w:ascii="Arial" w:hAnsi="Arial" w:cs="Arial"/>
-          <w:bCs/>
-        </w:rPr>
-        <w:t>nextLine</w:t>
-      </w:r>
-      <w:proofErr w:type="spellEnd"/>
-      <w:r>
-        <w:rPr>
-          <w:rFonts w:ascii="Arial" w:hAnsi="Arial" w:cs="Arial"/>
-          <w:bCs/>
-        </w:rPr>
-        <w:t xml:space="preserve"> read </w:t>
-      </w:r>
-      <w:proofErr w:type="spellStart"/>
-      <w:r>
-        <w:rPr>
-          <w:rFonts w:ascii="Arial" w:hAnsi="Arial" w:cs="Arial"/>
-          <w:bCs/>
-        </w:rPr>
-        <w:t>upto</w:t>
-      </w:r>
-      <w:proofErr w:type="spellEnd"/>
-      <w:r>
-        <w:rPr>
-          <w:rFonts w:ascii="Arial" w:hAnsi="Arial" w:cs="Arial"/>
-          <w:bCs/>
-        </w:rPr>
-        <w:t xml:space="preserve"> new line only.</w:t>
+        <w:t>. Ignore new line character, nextLine read upto new line only.</w:t>
       </w:r>
     </w:p>
     <w:p>
@@ -2453,37 +2029,12 @@
           <w:bCs/>
         </w:rPr>
       </w:pPr>
-      <w:proofErr w:type="spellStart"/>
-      <w:r>
-        <w:rPr>
-          <w:rFonts w:ascii="Arial" w:hAnsi="Arial" w:cs="Arial"/>
-          <w:bCs/>
-        </w:rPr>
-        <w:t>BufferedReader</w:t>
-      </w:r>
-      <w:proofErr w:type="spellEnd"/>
-      <w:r>
-        <w:rPr>
-          <w:rFonts w:ascii="Arial" w:hAnsi="Arial" w:cs="Arial"/>
-          <w:bCs/>
-        </w:rPr>
-        <w:t xml:space="preserve"> is synchronous while Scanner is not. </w:t>
-      </w:r>
-      <w:proofErr w:type="spellStart"/>
-      <w:r>
-        <w:rPr>
-          <w:rFonts w:ascii="Arial" w:hAnsi="Arial" w:cs="Arial"/>
-          <w:bCs/>
-        </w:rPr>
-        <w:t>BufferedReader</w:t>
-      </w:r>
-      <w:proofErr w:type="spellEnd"/>
-      <w:r>
-        <w:rPr>
-          <w:rFonts w:ascii="Arial" w:hAnsi="Arial" w:cs="Arial"/>
-          <w:bCs/>
-        </w:rPr>
-        <w:t xml:space="preserve"> should be used if we are working with multiple threads.</w:t>
+      <w:r>
+        <w:rPr>
+          <w:rFonts w:ascii="Arial" w:hAnsi="Arial" w:cs="Arial"/>
+          <w:bCs/>
+        </w:rPr>
+        <w:t>BufferedReader is synchronous while Scanner is not. BufferedReader should be used if we are working with multiple threads.</w:t>
       </w:r>
     </w:p>
     <w:p>
@@ -2494,21 +2045,12 @@
           <w:bCs/>
         </w:rPr>
       </w:pPr>
-      <w:proofErr w:type="spellStart"/>
-      <w:r>
-        <w:rPr>
-          <w:rFonts w:ascii="Arial" w:hAnsi="Arial" w:cs="Arial"/>
-          <w:bCs/>
-        </w:rPr>
-        <w:t>BufferedReader</w:t>
-      </w:r>
-      <w:proofErr w:type="spellEnd"/>
-      <w:r>
-        <w:rPr>
-          <w:rFonts w:ascii="Arial" w:hAnsi="Arial" w:cs="Arial"/>
-          <w:bCs/>
-        </w:rPr>
-        <w:t xml:space="preserve"> has significantly larger buffer memory than Scanner.</w:t>
+      <w:r>
+        <w:rPr>
+          <w:rFonts w:ascii="Arial" w:hAnsi="Arial" w:cs="Arial"/>
+          <w:bCs/>
+        </w:rPr>
+        <w:t>BufferedReader has significantly larger buffer memory than Scanner.</w:t>
       </w:r>
     </w:p>
     <w:p>
@@ -2524,23 +2066,7 @@
           <w:rFonts w:ascii="Arial" w:hAnsi="Arial" w:cs="Arial"/>
           <w:bCs/>
         </w:rPr>
-        <w:t xml:space="preserve">The Scanner has a little buffer (1KB char buffer) as opposed to the </w:t>
-      </w:r>
-      <w:proofErr w:type="spellStart"/>
-      <w:r>
-        <w:rPr>
-          <w:rFonts w:ascii="Arial" w:hAnsi="Arial" w:cs="Arial"/>
-          <w:bCs/>
-        </w:rPr>
-        <w:t>BufferedReader</w:t>
-      </w:r>
-      <w:proofErr w:type="spellEnd"/>
-      <w:r>
-        <w:rPr>
-          <w:rFonts w:ascii="Arial" w:hAnsi="Arial" w:cs="Arial"/>
-          <w:bCs/>
-        </w:rPr>
-        <w:t xml:space="preserve"> (8KB byte buffer), but it’s more than enough.</w:t>
+        <w:t>The Scanner has a little buffer (1KB char buffer) as opposed to the BufferedReader (8KB byte buffer), but it’s more than enough.</w:t>
       </w:r>
     </w:p>
     <w:p>
@@ -2551,37 +2077,12 @@
           <w:bCs/>
         </w:rPr>
       </w:pPr>
-      <w:proofErr w:type="spellStart"/>
-      <w:r>
-        <w:rPr>
-          <w:rFonts w:ascii="Arial" w:hAnsi="Arial" w:cs="Arial"/>
-          <w:bCs/>
-        </w:rPr>
-        <w:t>BufferedReader</w:t>
-      </w:r>
-      <w:proofErr w:type="spellEnd"/>
-      <w:r>
-        <w:rPr>
-          <w:rFonts w:ascii="Arial" w:hAnsi="Arial" w:cs="Arial"/>
-          <w:bCs/>
-        </w:rPr>
-        <w:t xml:space="preserve"> is a bit faster as compared to scanner because scanner does parsing of input data and </w:t>
-      </w:r>
-      <w:proofErr w:type="spellStart"/>
-      <w:r>
-        <w:rPr>
-          <w:rFonts w:ascii="Arial" w:hAnsi="Arial" w:cs="Arial"/>
-          <w:bCs/>
-        </w:rPr>
-        <w:t>BufferedReader</w:t>
-      </w:r>
-      <w:proofErr w:type="spellEnd"/>
-      <w:r>
-        <w:rPr>
-          <w:rFonts w:ascii="Arial" w:hAnsi="Arial" w:cs="Arial"/>
-          <w:bCs/>
-        </w:rPr>
-        <w:t xml:space="preserve"> simply reads sequence of characters.</w:t>
+      <w:r>
+        <w:rPr>
+          <w:rFonts w:ascii="Arial" w:hAnsi="Arial" w:cs="Arial"/>
+          <w:bCs/>
+        </w:rPr>
+        <w:t>BufferedReader is a bit faster as compared to scanner because scanner does parsing of input data and BufferedReader simply reads sequence of characters.</w:t>
       </w:r>
       <w:r>
         <w:rPr>
@@ -2641,18 +2142,8 @@
           <w:sz w:val="20"/>
           <w:szCs w:val="20"/>
         </w:rPr>
-        <w:t xml:space="preserve">Or and </w:t>
-      </w:r>
-      <w:proofErr w:type="spellStart"/>
-      <w:r>
-        <w:rPr>
-          <w:rFonts w:ascii="Arial" w:hAnsi="Arial" w:cs="Arial"/>
-          <w:sz w:val="20"/>
-          <w:szCs w:val="20"/>
-        </w:rPr>
-        <w:t>xor</w:t>
-      </w:r>
-      <w:proofErr w:type="spellEnd"/>
+        <w:t>Or and xor</w:t>
+      </w:r>
     </w:p>
     <w:p>
       <w:pPr>
@@ -2744,25 +2235,7 @@
           <w:sz w:val="20"/>
           <w:szCs w:val="20"/>
         </w:rPr>
-        <w:t>(a&lt;&lt;(</w:t>
-      </w:r>
-      <w:proofErr w:type="spellStart"/>
-      <w:r>
-        <w:rPr>
-          <w:rFonts w:ascii="Arial" w:hAnsi="Arial" w:cs="Arial"/>
-          <w:sz w:val="20"/>
-          <w:szCs w:val="20"/>
-        </w:rPr>
-        <w:t>c+d</w:t>
-      </w:r>
-      <w:proofErr w:type="spellEnd"/>
-      <w:r>
-        <w:rPr>
-          <w:rFonts w:ascii="Arial" w:hAnsi="Arial" w:cs="Arial"/>
-          <w:sz w:val="20"/>
-          <w:szCs w:val="20"/>
-        </w:rPr>
-        <w:t>)) + e this need to be done.</w:t>
+        <w:t>(a&lt;&lt;(c+d)) + e this need to be done.</w:t>
       </w:r>
     </w:p>
     <w:p>
@@ -2828,25 +2301,7 @@
           <w:sz w:val="20"/>
           <w:szCs w:val="20"/>
         </w:rPr>
-        <w:t xml:space="preserve">and in </w:t>
-      </w:r>
-      <w:proofErr w:type="spellStart"/>
-      <w:r>
-        <w:rPr>
-          <w:rFonts w:ascii="Arial" w:hAnsi="Arial" w:cs="Arial"/>
-          <w:sz w:val="20"/>
-          <w:szCs w:val="20"/>
-        </w:rPr>
-        <w:t>xor</w:t>
-      </w:r>
-      <w:proofErr w:type="spellEnd"/>
-      <w:r>
-        <w:rPr>
-          <w:rFonts w:ascii="Arial" w:hAnsi="Arial" w:cs="Arial"/>
-          <w:sz w:val="20"/>
-          <w:szCs w:val="20"/>
-        </w:rPr>
-        <w:t xml:space="preserve"> 1</w:t>
+        <w:t>and in xor 1</w:t>
       </w:r>
       <w:r>
         <w:rPr>
@@ -3393,25 +2848,7 @@
           <w:sz w:val="20"/>
           <w:szCs w:val="20"/>
         </w:rPr>
-        <w:t xml:space="preserve">#### Sample </w:t>
-      </w:r>
-      <w:proofErr w:type="spellStart"/>
-      <w:r>
-        <w:rPr>
-          <w:rFonts w:ascii="Arial" w:hAnsi="Arial" w:cs="Arial"/>
-          <w:sz w:val="20"/>
-          <w:szCs w:val="20"/>
-        </w:rPr>
-        <w:t>Regexs</w:t>
-      </w:r>
-      <w:proofErr w:type="spellEnd"/>
-      <w:r>
-        <w:rPr>
-          <w:rFonts w:ascii="Arial" w:hAnsi="Arial" w:cs="Arial"/>
-          <w:sz w:val="20"/>
-          <w:szCs w:val="20"/>
-        </w:rPr>
-        <w:t xml:space="preserve"> ####</w:t>
+        <w:t>#### Sample Regexs ####</w:t>
       </w:r>
     </w:p>
     <w:p>
@@ -3489,7 +2926,13 @@
         <w:rPr>
           <w:rFonts w:ascii="Arial" w:hAnsi="Arial" w:cs="Arial"/>
         </w:rPr>
-        <w:t>Primitive value not accept null value;</w:t>
+        <w:t>Primitive value not accept null value</w:t>
+      </w:r>
+      <w:r>
+        <w:rPr>
+          <w:rFonts w:ascii="Arial" w:hAnsi="Arial" w:cs="Arial"/>
+        </w:rPr>
+        <w:t>.</w:t>
       </w:r>
     </w:p>
     <w:p>
@@ -3682,6 +3125,12 @@
         </w:rPr>
         <w:t xml:space="preserve"> can't</w:t>
       </w:r>
+      <w:r>
+        <w:rPr>
+          <w:rFonts w:ascii="Arial" w:hAnsi="Arial" w:cs="Arial"/>
+        </w:rPr>
+        <w:t xml:space="preserve">. Default Constructor are only called. </w:t>
+      </w:r>
     </w:p>
     <w:p>
       <w:pPr>
@@ -3707,7 +3156,19 @@
         <w:rPr>
           <w:rFonts w:ascii="Arial" w:hAnsi="Arial" w:cs="Arial"/>
         </w:rPr>
-        <w:t xml:space="preserve"> specifier allows access by all subclasses of the class in a program, whatever package they reside in, as well as to other code in the same package. The </w:t>
+        <w:t xml:space="preserve"> specifier allows access by all subclasses of the class in a program, whatever package they reside in, as well as to other code in the </w:t>
+      </w:r>
+      <w:r>
+        <w:rPr>
+          <w:rFonts w:ascii="Arial" w:hAnsi="Arial" w:cs="Arial"/>
+        </w:rPr>
+        <w:t>diff</w:t>
+      </w:r>
+      <w:r>
+        <w:rPr>
+          <w:rFonts w:ascii="Arial" w:hAnsi="Arial" w:cs="Arial"/>
+        </w:rPr>
+        <w:t xml:space="preserve"> package. The </w:t>
       </w:r>
       <w:r>
         <w:rPr>
@@ -3750,21 +3211,7 @@
         <w:rPr>
           <w:rFonts w:ascii="Arial" w:hAnsi="Arial" w:cs="Arial"/>
         </w:rPr>
-        <w:t xml:space="preserve">Instance method are methods which require an object of its class to be created before it can be called. Static methods are the methods in Java that can be called without creating an object of class. Static method is declared with static keyword. Instance method is not with static keyword. Static only one copy for class. There is no cross usage </w:t>
-      </w:r>
-      <w:proofErr w:type="spellStart"/>
-      <w:r>
-        <w:rPr>
-          <w:rFonts w:ascii="Arial" w:hAnsi="Arial" w:cs="Arial"/>
-        </w:rPr>
-        <w:t>ie</w:t>
-      </w:r>
-      <w:proofErr w:type="spellEnd"/>
-      <w:r>
-        <w:rPr>
-          <w:rFonts w:ascii="Arial" w:hAnsi="Arial" w:cs="Arial"/>
-        </w:rPr>
-        <w:t xml:space="preserve"> instance can’t use static or vice versa.</w:t>
+        <w:t>Instance method are methods which require an object of its class to be created before it can be called. Static methods are the methods in Java that can be called without creating an object of class. Static method is declared with static keyword. Instance method is not with static keyword. Static only one copy for class. There is no cross usage ie instance can’t use static or vice versa.</w:t>
       </w:r>
       <w:r>
         <w:rPr>
@@ -3795,6 +3242,21 @@
       <w:r>
         <w:rPr>
           <w:rFonts w:ascii="Arial" w:hAnsi="Arial" w:cs="Arial"/>
+          <w:shd w:val="clear" w:color="auto" w:fill="FFFFFF"/>
+        </w:rPr>
+        <w:t>static local variables are not allowed in Java</w:t>
+      </w:r>
+    </w:p>
+    <w:p>
+      <w:pPr>
+        <w:spacing w:line="240" w:lineRule="auto"/>
+        <w:rPr>
+          <w:rFonts w:ascii="Arial" w:hAnsi="Arial" w:cs="Arial"/>
+        </w:rPr>
+      </w:pPr>
+      <w:r>
+        <w:rPr>
+          <w:rFonts w:ascii="Arial" w:hAnsi="Arial" w:cs="Arial"/>
         </w:rPr>
         <w:t xml:space="preserve">But non static method can access static </w:t>
       </w:r>
@@ -3881,6 +3343,58 @@
           <w:rFonts w:ascii="Arial" w:hAnsi="Arial" w:cs="Arial"/>
         </w:rPr>
         <w:t>.</w:t>
+      </w:r>
+    </w:p>
+    <w:p>
+      <w:pPr>
+        <w:spacing w:line="240" w:lineRule="auto"/>
+        <w:rPr>
+          <w:rFonts w:ascii="Arial" w:hAnsi="Arial" w:cs="Arial"/>
+        </w:rPr>
+      </w:pPr>
+      <w:r>
+        <w:rPr>
+          <w:rFonts w:ascii="Arial" w:hAnsi="Arial" w:cs="Arial"/>
+        </w:rPr>
+        <w:t>Declaring static actually saves space as it is not associated with obj</w:t>
+      </w:r>
+      <w:r>
+        <w:rPr>
+          <w:rFonts w:ascii="Arial" w:hAnsi="Arial" w:cs="Arial"/>
+        </w:rPr>
+        <w:t>(space by instance methods and variable matter)</w:t>
+      </w:r>
+      <w:r>
+        <w:rPr>
+          <w:rFonts w:ascii="Arial" w:hAnsi="Arial" w:cs="Arial"/>
+        </w:rPr>
+        <w:t xml:space="preserve"> and </w:t>
+      </w:r>
+      <w:r>
+        <w:rPr>
+          <w:rFonts w:ascii="Arial" w:hAnsi="Arial" w:cs="Arial"/>
+        </w:rPr>
+        <w:t>also saves the unnecessary wastage of memory which would have been used by the object declared only for calling the </w:t>
+      </w:r>
+      <w:r>
+        <w:rPr>
+          <w:rFonts w:ascii="Arial" w:hAnsi="Arial" w:cs="Arial"/>
+          <w:i/>
+          <w:iCs/>
+        </w:rPr>
+        <w:t>main()</w:t>
+      </w:r>
+      <w:r>
+        <w:rPr>
+          <w:rFonts w:ascii="Arial" w:hAnsi="Arial" w:cs="Arial"/>
+        </w:rPr>
+        <w:t> method by the JVM</w:t>
+      </w:r>
+      <w:r>
+        <w:rPr>
+          <w:rFonts w:ascii="Arial" w:hAnsi="Arial" w:cs="Arial"/>
+        </w:rPr>
+        <w:t xml:space="preserve">. </w:t>
       </w:r>
     </w:p>
     <w:p>
@@ -3905,12 +3419,12 @@
           <w:rFonts w:ascii="Arial" w:hAnsi="Arial" w:cs="Arial"/>
           <w:b/>
           <w:bCs/>
-          <w:color w:val="333333"/>
-          <w:sz w:val="20"/>
-          <w:szCs w:val="20"/>
-        </w:rPr>
-      </w:pPr>
-      <w:proofErr w:type="spellStart"/>
+          <w:color w:val="0563C1" w:themeColor="hyperlink"/>
+          <w:sz w:val="20"/>
+          <w:szCs w:val="20"/>
+          <w:u w:val="single"/>
+        </w:rPr>
+      </w:pPr>
       <w:r>
         <w:rPr>
           <w:rFonts w:ascii="Arial" w:hAnsi="Arial" w:cs="Arial"/>
@@ -3927,17 +3441,7 @@
           <w:sz w:val="20"/>
           <w:szCs w:val="20"/>
         </w:rPr>
-        <w:t>ull.static_funtion</w:t>
-      </w:r>
-      <w:proofErr w:type="spellEnd"/>
-      <w:r>
-        <w:rPr>
-          <w:rFonts w:ascii="Arial" w:hAnsi="Arial" w:cs="Arial"/>
-          <w:color w:val="333333"/>
-          <w:sz w:val="20"/>
-          <w:szCs w:val="20"/>
-        </w:rPr>
-        <w:t xml:space="preserve"> works but null.non_static_function doesn’t.</w:t>
+        <w:t>ull.static_funtion works but null.non_static_function doesn’t.</w:t>
       </w:r>
       <w:r>
         <w:rPr>
@@ -4056,8 +3560,6 @@
         </w:rPr>
         <w:t>non-static, constructor</w:t>
       </w:r>
-      <w:bookmarkStart w:id="2" w:name="_GoBack"/>
-      <w:bookmarkEnd w:id="2"/>
       <w:r>
         <w:rPr>
           <w:rFonts w:ascii="Arial" w:hAnsi="Arial" w:cs="Arial"/>
@@ -4077,27 +3579,7 @@
             <w:sz w:val="20"/>
             <w:szCs w:val="20"/>
           </w:rPr>
-          <w:t>stat</w:t>
-        </w:r>
-        <w:r>
-          <w:rPr>
-            <w:rStyle w:val="Hyperlink"/>
-            <w:rFonts w:ascii="Arial" w:hAnsi="Arial" w:cs="Arial"/>
-            <w:bCs/>
-            <w:sz w:val="20"/>
-            <w:szCs w:val="20"/>
-          </w:rPr>
-          <w:t>i</w:t>
-        </w:r>
-        <w:r>
-          <w:rPr>
-            <w:rStyle w:val="Hyperlink"/>
-            <w:rFonts w:ascii="Arial" w:hAnsi="Arial" w:cs="Arial"/>
-            <w:bCs/>
-            <w:sz w:val="20"/>
-            <w:szCs w:val="20"/>
-          </w:rPr>
-          <w:t>c block</w:t>
+          <w:t>static block</w:t>
         </w:r>
       </w:hyperlink>
       <w:r>
@@ -4164,29 +3646,7 @@
           <w:sz w:val="20"/>
           <w:szCs w:val="20"/>
         </w:rPr>
-        <w:t xml:space="preserve">, as many time </w:t>
-      </w:r>
-      <w:proofErr w:type="spellStart"/>
-      <w:r>
-        <w:rPr>
-          <w:rFonts w:ascii="Arial" w:hAnsi="Arial" w:cs="Arial"/>
-          <w:bCs/>
-          <w:color w:val="333333"/>
-          <w:sz w:val="20"/>
-          <w:szCs w:val="20"/>
-        </w:rPr>
-        <w:t>obj</w:t>
-      </w:r>
-      <w:proofErr w:type="spellEnd"/>
-      <w:r>
-        <w:rPr>
-          <w:rFonts w:ascii="Arial" w:hAnsi="Arial" w:cs="Arial"/>
-          <w:bCs/>
-          <w:color w:val="333333"/>
-          <w:sz w:val="20"/>
-          <w:szCs w:val="20"/>
-        </w:rPr>
-        <w:t xml:space="preserve"> is made</w:t>
+        <w:t>, as many time obj is made</w:t>
       </w:r>
       <w:r>
         <w:rPr>
@@ -4411,7 +3871,6 @@
           <w:rFonts w:ascii="Arial" w:hAnsi="Arial" w:cs="Arial"/>
           <w:b/>
         </w:rPr>
-        <w:lastRenderedPageBreak/>
         <w:t>Polymorphism</w:t>
       </w:r>
     </w:p>
@@ -4598,25 +4057,7 @@
           <w:sz w:val="20"/>
           <w:szCs w:val="20"/>
         </w:rPr>
-        <w:t xml:space="preserve">Base </w:t>
-      </w:r>
-      <w:proofErr w:type="spellStart"/>
-      <w:r>
-        <w:rPr>
-          <w:rFonts w:ascii="Arial" w:hAnsi="Arial" w:cs="Arial"/>
-          <w:sz w:val="20"/>
-          <w:szCs w:val="20"/>
-        </w:rPr>
-        <w:t>wala</w:t>
-      </w:r>
-      <w:proofErr w:type="spellEnd"/>
-      <w:r>
-        <w:rPr>
-          <w:rFonts w:ascii="Arial" w:hAnsi="Arial" w:cs="Arial"/>
-          <w:sz w:val="20"/>
-          <w:szCs w:val="20"/>
-        </w:rPr>
-        <w:t xml:space="preserve"> override </w:t>
+        <w:t xml:space="preserve">Base wala override </w:t>
       </w:r>
       <w:r>
         <w:rPr>
@@ -4634,7 +4075,6 @@
         </w:rPr>
         <w:t xml:space="preserve"> </w:t>
       </w:r>
-      <w:proofErr w:type="spellStart"/>
       <w:r>
         <w:rPr>
           <w:rFonts w:ascii="Arial" w:hAnsi="Arial" w:cs="Arial"/>
@@ -4643,7 +4083,150 @@
         </w:rPr>
         <w:t>jata</w:t>
       </w:r>
-      <w:proofErr w:type="spellEnd"/>
+      <w:r>
+        <w:rPr>
+          <w:rFonts w:ascii="Arial" w:hAnsi="Arial" w:cs="Arial"/>
+          <w:sz w:val="20"/>
+          <w:szCs w:val="20"/>
+        </w:rPr>
+        <w:t xml:space="preserve"> hai. (runtime polymorphism)</w:t>
+      </w:r>
+    </w:p>
+    <w:p>
+      <w:pPr>
+        <w:spacing w:line="240" w:lineRule="auto"/>
+        <w:rPr>
+          <w:rFonts w:ascii="Arial" w:hAnsi="Arial" w:cs="Arial"/>
+          <w:sz w:val="20"/>
+          <w:szCs w:val="20"/>
+        </w:rPr>
+      </w:pPr>
+      <w:r>
+        <w:rPr>
+          <w:rFonts w:ascii="Arial" w:hAnsi="Arial" w:cs="Arial"/>
+          <w:b/>
+          <w:sz w:val="20"/>
+          <w:szCs w:val="20"/>
+        </w:rPr>
+        <w:t>Dynamic Method Dispatch</w:t>
+      </w:r>
+      <w:r>
+        <w:rPr>
+          <w:rFonts w:ascii="Arial" w:hAnsi="Arial" w:cs="Arial"/>
+          <w:sz w:val="20"/>
+          <w:szCs w:val="20"/>
+        </w:rPr>
+        <w:t xml:space="preserve">-Polymorphism overriding </w:t>
+      </w:r>
+      <w:r>
+        <w:rPr>
+          <w:rFonts w:ascii="Arial" w:hAnsi="Arial" w:cs="Arial"/>
+          <w:sz w:val="20"/>
+          <w:szCs w:val="20"/>
+        </w:rPr>
+        <w:t xml:space="preserve">ie </w:t>
+      </w:r>
+      <w:r>
+        <w:rPr>
+          <w:rFonts w:ascii="Arial" w:hAnsi="Arial" w:cs="Arial"/>
+          <w:sz w:val="20"/>
+          <w:szCs w:val="20"/>
+        </w:rPr>
+        <w:t>at runtime</w:t>
+      </w:r>
+      <w:r>
+        <w:rPr>
+          <w:rFonts w:ascii="Arial" w:hAnsi="Arial" w:cs="Arial"/>
+          <w:sz w:val="20"/>
+          <w:szCs w:val="20"/>
+        </w:rPr>
+        <w:t xml:space="preserve"> polymorphism</w:t>
+      </w:r>
+      <w:r>
+        <w:rPr>
+          <w:rFonts w:ascii="Arial" w:hAnsi="Arial" w:cs="Arial"/>
+          <w:sz w:val="20"/>
+          <w:szCs w:val="20"/>
+        </w:rPr>
+        <w:t>.</w:t>
+      </w:r>
+      <w:r>
+        <w:rPr>
+          <w:rFonts w:ascii="Arial" w:hAnsi="Arial" w:cs="Arial"/>
+          <w:sz w:val="20"/>
+          <w:szCs w:val="20"/>
+        </w:rPr>
+        <w:t xml:space="preserve"> (</w:t>
+      </w:r>
+      <w:r>
+        <w:rPr>
+          <w:rFonts w:ascii="Arial" w:hAnsi="Arial" w:cs="Arial"/>
+          <w:shd w:val="clear" w:color="auto" w:fill="FFFFFF"/>
+        </w:rPr>
+        <w:t>is the mechanism by which a call to an overridden method is resolved at run time, rather than compile time).</w:t>
+      </w:r>
+    </w:p>
+    <w:p>
+      <w:pPr>
+        <w:spacing w:line="240" w:lineRule="auto"/>
+        <w:rPr>
+          <w:rFonts w:ascii="Arial" w:hAnsi="Arial" w:cs="Arial"/>
+          <w:sz w:val="20"/>
+          <w:szCs w:val="20"/>
+        </w:rPr>
+      </w:pPr>
+      <w:r>
+        <w:rPr>
+          <w:rFonts w:ascii="Arial" w:hAnsi="Arial" w:cs="Arial"/>
+          <w:b/>
+          <w:sz w:val="20"/>
+          <w:szCs w:val="20"/>
+        </w:rPr>
+        <w:t>Ad-hoc</w:t>
+      </w:r>
+      <w:r>
+        <w:rPr>
+          <w:rFonts w:ascii="Arial" w:hAnsi="Arial" w:cs="Arial"/>
+          <w:sz w:val="20"/>
+          <w:szCs w:val="20"/>
+        </w:rPr>
+        <w:t> </w:t>
+      </w:r>
+      <w:r>
+        <w:rPr>
+          <w:rFonts w:ascii="Arial" w:hAnsi="Arial" w:cs="Arial"/>
+          <w:bCs/>
+          <w:sz w:val="20"/>
+          <w:szCs w:val="20"/>
+        </w:rPr>
+        <w:t>polymorphism</w:t>
+      </w:r>
+      <w:r>
+        <w:rPr>
+          <w:rFonts w:ascii="Arial" w:hAnsi="Arial" w:cs="Arial"/>
+          <w:sz w:val="20"/>
+          <w:szCs w:val="20"/>
+        </w:rPr>
+        <w:t> is also known as overloading.</w:t>
+      </w:r>
+    </w:p>
+    <w:p>
+      <w:pPr>
+        <w:spacing w:line="240" w:lineRule="auto"/>
+        <w:rPr>
+          <w:rFonts w:ascii="Arial" w:hAnsi="Arial" w:cs="Arial"/>
+          <w:sz w:val="20"/>
+          <w:szCs w:val="20"/>
+        </w:rPr>
+      </w:pPr>
+      <w:r>
+        <w:rPr>
+          <w:rFonts w:ascii="Arial" w:hAnsi="Arial" w:cs="Arial"/>
+          <w:sz w:val="20"/>
+          <w:szCs w:val="20"/>
+        </w:rPr>
+        <w:t>If virtual method in derived class(subclass)is private, it will raise an error.</w:t>
+      </w:r>
       <w:r>
         <w:rPr>
           <w:rFonts w:ascii="Arial" w:hAnsi="Arial" w:cs="Arial"/>
@@ -4652,84 +4235,29 @@
         </w:rPr>
         <w:t xml:space="preserve"> </w:t>
       </w:r>
-      <w:proofErr w:type="spellStart"/>
-      <w:r>
-        <w:rPr>
-          <w:rFonts w:ascii="Arial" w:hAnsi="Arial" w:cs="Arial"/>
-          <w:sz w:val="20"/>
-          <w:szCs w:val="20"/>
-        </w:rPr>
-        <w:t>hai</w:t>
-      </w:r>
-      <w:proofErr w:type="spellEnd"/>
-      <w:r>
-        <w:rPr>
-          <w:rFonts w:ascii="Arial" w:hAnsi="Arial" w:cs="Arial"/>
-          <w:sz w:val="20"/>
-          <w:szCs w:val="20"/>
-        </w:rPr>
-        <w:t>. (runtime polymorphism)</w:t>
-      </w:r>
-    </w:p>
-    <w:p>
-      <w:pPr>
-        <w:spacing w:line="240" w:lineRule="auto"/>
-        <w:rPr>
-          <w:rFonts w:ascii="Arial" w:hAnsi="Arial" w:cs="Arial"/>
-          <w:sz w:val="20"/>
-          <w:szCs w:val="20"/>
-        </w:rPr>
-      </w:pPr>
-      <w:r>
-        <w:rPr>
-          <w:rFonts w:ascii="Arial" w:hAnsi="Arial" w:cs="Arial"/>
-          <w:b/>
-          <w:sz w:val="20"/>
-          <w:szCs w:val="20"/>
-        </w:rPr>
-        <w:t>Dynamic Method Dispatch</w:t>
-      </w:r>
-      <w:r>
-        <w:rPr>
-          <w:rFonts w:ascii="Arial" w:hAnsi="Arial" w:cs="Arial"/>
-          <w:sz w:val="20"/>
-          <w:szCs w:val="20"/>
-        </w:rPr>
-        <w:t xml:space="preserve">-Polymorphism overriding </w:t>
-      </w:r>
-      <w:proofErr w:type="spellStart"/>
-      <w:r>
-        <w:rPr>
-          <w:rFonts w:ascii="Arial" w:hAnsi="Arial" w:cs="Arial"/>
-          <w:sz w:val="20"/>
-          <w:szCs w:val="20"/>
-        </w:rPr>
-        <w:t>ie</w:t>
-      </w:r>
-      <w:proofErr w:type="spellEnd"/>
-      <w:r>
-        <w:rPr>
-          <w:rFonts w:ascii="Arial" w:hAnsi="Arial" w:cs="Arial"/>
-          <w:sz w:val="20"/>
-          <w:szCs w:val="20"/>
-        </w:rPr>
-        <w:t xml:space="preserve"> </w:t>
-      </w:r>
-      <w:r>
-        <w:rPr>
-          <w:rFonts w:ascii="Arial" w:hAnsi="Arial" w:cs="Arial"/>
-          <w:sz w:val="20"/>
-          <w:szCs w:val="20"/>
-        </w:rPr>
-        <w:t>at runtime</w:t>
-      </w:r>
-      <w:r>
-        <w:rPr>
-          <w:rFonts w:ascii="Arial" w:hAnsi="Arial" w:cs="Arial"/>
-          <w:sz w:val="20"/>
-          <w:szCs w:val="20"/>
-        </w:rPr>
-        <w:t xml:space="preserve"> polymorphism</w:t>
+      <w:r>
+        <w:rPr>
+          <w:rFonts w:ascii="Arial" w:hAnsi="Arial" w:cs="Arial"/>
+          <w:sz w:val="20"/>
+          <w:szCs w:val="20"/>
+        </w:rPr>
+        <w:t>Or a</w:t>
+      </w:r>
+      <w:r>
+        <w:rPr>
+          <w:rFonts w:ascii="Arial" w:hAnsi="Arial" w:cs="Arial"/>
+          <w:sz w:val="20"/>
+          <w:szCs w:val="20"/>
+        </w:rPr>
+        <w:t>cc</w:t>
+      </w:r>
+      <w:r>
+        <w:rPr>
+          <w:rFonts w:ascii="Arial" w:hAnsi="Arial" w:cs="Arial"/>
+          <w:sz w:val="20"/>
+          <w:szCs w:val="20"/>
+        </w:rPr>
+        <w:t>ess modifier of derived is equal or more than of base</w:t>
       </w:r>
       <w:r>
         <w:rPr>
@@ -4739,121 +4267,23 @@
         </w:rPr>
         <w:t>.</w:t>
       </w:r>
-      <w:r>
-        <w:rPr>
-          <w:rFonts w:ascii="Arial" w:hAnsi="Arial" w:cs="Arial"/>
-          <w:sz w:val="20"/>
-          <w:szCs w:val="20"/>
-        </w:rPr>
-        <w:t xml:space="preserve"> (</w:t>
-      </w:r>
-      <w:r>
-        <w:rPr>
-          <w:rFonts w:ascii="Arial" w:hAnsi="Arial" w:cs="Arial"/>
-          <w:shd w:val="clear" w:color="auto" w:fill="FFFFFF"/>
-        </w:rPr>
-        <w:t>is the mechanism by which a call to an overridden method is resolved at run time, rather than compile tim</w:t>
-      </w:r>
-      <w:r>
-        <w:rPr>
-          <w:rFonts w:ascii="Arial" w:hAnsi="Arial" w:cs="Arial"/>
-          <w:shd w:val="clear" w:color="auto" w:fill="FFFFFF"/>
-        </w:rPr>
-        <w:t>e).</w:t>
-      </w:r>
-    </w:p>
-    <w:p>
-      <w:pPr>
-        <w:spacing w:line="240" w:lineRule="auto"/>
-        <w:rPr>
-          <w:rFonts w:ascii="Arial" w:hAnsi="Arial" w:cs="Arial"/>
-          <w:sz w:val="20"/>
-          <w:szCs w:val="20"/>
-        </w:rPr>
-      </w:pPr>
-      <w:r>
-        <w:rPr>
-          <w:rFonts w:ascii="Arial" w:hAnsi="Arial" w:cs="Arial"/>
-          <w:b/>
-          <w:sz w:val="20"/>
-          <w:szCs w:val="20"/>
-        </w:rPr>
-        <w:t>Ad-hoc</w:t>
-      </w:r>
-      <w:r>
-        <w:rPr>
-          <w:rFonts w:ascii="Arial" w:hAnsi="Arial" w:cs="Arial"/>
-          <w:sz w:val="20"/>
-          <w:szCs w:val="20"/>
-        </w:rPr>
-        <w:t> </w:t>
-      </w:r>
-      <w:r>
-        <w:rPr>
-          <w:rFonts w:ascii="Arial" w:hAnsi="Arial" w:cs="Arial"/>
-          <w:bCs/>
-          <w:sz w:val="20"/>
-          <w:szCs w:val="20"/>
-        </w:rPr>
-        <w:t>polymorphism</w:t>
-      </w:r>
-      <w:r>
-        <w:rPr>
-          <w:rFonts w:ascii="Arial" w:hAnsi="Arial" w:cs="Arial"/>
-          <w:sz w:val="20"/>
-          <w:szCs w:val="20"/>
-        </w:rPr>
-        <w:t> is also known as overloading.</w:t>
-      </w:r>
-    </w:p>
-    <w:p>
-      <w:pPr>
-        <w:spacing w:line="240" w:lineRule="auto"/>
-        <w:rPr>
-          <w:rFonts w:ascii="Arial" w:hAnsi="Arial" w:cs="Arial"/>
-          <w:sz w:val="20"/>
-          <w:szCs w:val="20"/>
-        </w:rPr>
-      </w:pPr>
-      <w:r>
-        <w:rPr>
-          <w:rFonts w:ascii="Arial" w:hAnsi="Arial" w:cs="Arial"/>
-          <w:sz w:val="20"/>
-          <w:szCs w:val="20"/>
-        </w:rPr>
-        <w:t>If virtual method in derived class(subclass)is private, it will raise an error.</w:t>
-      </w:r>
-      <w:r>
-        <w:rPr>
-          <w:rFonts w:ascii="Arial" w:hAnsi="Arial" w:cs="Arial"/>
-          <w:sz w:val="20"/>
-          <w:szCs w:val="20"/>
-        </w:rPr>
-        <w:t xml:space="preserve"> </w:t>
-      </w:r>
-      <w:r>
-        <w:rPr>
-          <w:rFonts w:ascii="Arial" w:hAnsi="Arial" w:cs="Arial"/>
-          <w:sz w:val="20"/>
-          <w:szCs w:val="20"/>
-        </w:rPr>
-        <w:t>Or a</w:t>
-      </w:r>
-      <w:r>
-        <w:rPr>
-          <w:rFonts w:ascii="Arial" w:hAnsi="Arial" w:cs="Arial"/>
-          <w:sz w:val="20"/>
-          <w:szCs w:val="20"/>
-        </w:rPr>
-        <w:t>cc</w:t>
-      </w:r>
-      <w:r>
-        <w:rPr>
-          <w:rFonts w:ascii="Arial" w:hAnsi="Arial" w:cs="Arial"/>
-          <w:sz w:val="20"/>
-          <w:szCs w:val="20"/>
-        </w:rPr>
-        <w:t>ess modifier of derived is equal or more than of base</w:t>
+    </w:p>
+    <w:p>
+      <w:pPr>
+        <w:spacing w:line="240" w:lineRule="auto"/>
+        <w:rPr>
+          <w:rFonts w:ascii="Arial" w:hAnsi="Arial" w:cs="Arial"/>
+          <w:sz w:val="20"/>
+          <w:szCs w:val="20"/>
+        </w:rPr>
+      </w:pPr>
+      <w:r>
+        <w:rPr>
+          <w:rFonts w:ascii="Arial" w:hAnsi="Arial" w:cs="Arial"/>
+          <w:sz w:val="20"/>
+          <w:szCs w:val="20"/>
+        </w:rPr>
+        <w:t>By default virtual</w:t>
       </w:r>
       <w:r>
         <w:rPr>
@@ -4879,32 +4309,6 @@
           <w:sz w:val="20"/>
           <w:szCs w:val="20"/>
         </w:rPr>
-        <w:t>By default virtual</w:t>
-      </w:r>
-      <w:r>
-        <w:rPr>
-          <w:rFonts w:ascii="Arial" w:hAnsi="Arial" w:cs="Arial"/>
-          <w:sz w:val="20"/>
-          <w:szCs w:val="20"/>
-        </w:rPr>
-        <w:t>.</w:t>
-      </w:r>
-    </w:p>
-    <w:p>
-      <w:pPr>
-        <w:spacing w:line="240" w:lineRule="auto"/>
-        <w:rPr>
-          <w:rFonts w:ascii="Arial" w:hAnsi="Arial" w:cs="Arial"/>
-          <w:sz w:val="20"/>
-          <w:szCs w:val="20"/>
-        </w:rPr>
-      </w:pPr>
-      <w:r>
-        <w:rPr>
-          <w:rFonts w:ascii="Arial" w:hAnsi="Arial" w:cs="Arial"/>
-          <w:sz w:val="20"/>
-          <w:szCs w:val="20"/>
-        </w:rPr>
         <w:t>When data type not found, it will search for higher data type(no long then go for float</w:t>
       </w:r>
       <w:r>
@@ -4927,1123 +4331,10 @@
     <w:p>
       <w:pPr>
         <w:spacing w:line="240" w:lineRule="auto"/>
-        <w:jc w:val="center"/>
-        <w:rPr>
-          <w:rFonts w:ascii="Arial" w:hAnsi="Arial" w:cs="Arial"/>
-          <w:color w:val="222222"/>
-          <w:shd w:val="clear" w:color="auto" w:fill="FFFFFF"/>
-        </w:rPr>
-      </w:pPr>
-      <w:r>
-        <w:rPr>
-          <w:rFonts w:ascii="Arial" w:hAnsi="Arial" w:cs="Arial"/>
-          <w:b/>
-          <w:bCs/>
-          <w:color w:val="222222"/>
-          <w:shd w:val="clear" w:color="auto" w:fill="FFFFFF"/>
-        </w:rPr>
-        <w:t>Inheritance in Java</w:t>
-      </w:r>
-    </w:p>
-    <w:p>
-      <w:pPr>
-        <w:spacing w:line="240" w:lineRule="auto"/>
-        <w:rPr>
-          <w:rFonts w:ascii="Arial" w:hAnsi="Arial" w:cs="Arial"/>
-          <w:color w:val="222222"/>
-          <w:shd w:val="clear" w:color="auto" w:fill="FFFFFF"/>
-        </w:rPr>
-      </w:pPr>
-      <w:r>
-        <w:rPr>
-          <w:rFonts w:ascii="Arial" w:hAnsi="Arial" w:cs="Arial"/>
-          <w:color w:val="222222"/>
-          <w:shd w:val="clear" w:color="auto" w:fill="FFFFFF"/>
-        </w:rPr>
-        <w:t>is a mechanism in which one object acquires all the properties and behaviours of a parent object</w:t>
-      </w:r>
-      <w:r>
-        <w:rPr>
-          <w:rFonts w:ascii="Arial" w:hAnsi="Arial" w:cs="Arial"/>
-          <w:color w:val="222222"/>
-          <w:shd w:val="clear" w:color="auto" w:fill="FFFFFF"/>
-        </w:rPr>
-        <w:t>, hierarchical- one base many derived.</w:t>
-      </w:r>
-      <w:r>
-        <w:rPr>
-          <w:rFonts w:ascii="Arial" w:hAnsi="Arial" w:cs="Arial"/>
-          <w:color w:val="222222"/>
-          <w:shd w:val="clear" w:color="auto" w:fill="FFFFFF"/>
-        </w:rPr>
-        <w:t xml:space="preserve"> No multiple inheritance</w:t>
-      </w:r>
-    </w:p>
-    <w:p>
-      <w:pPr>
-        <w:pStyle w:val="uiqtextpara"/>
-        <w:spacing w:after="240"/>
-        <w:rPr>
-          <w:rFonts w:ascii="Arial" w:hAnsi="Arial" w:cs="Arial"/>
-          <w:b/>
-          <w:bCs/>
-          <w:color w:val="333333"/>
-          <w:sz w:val="20"/>
-          <w:szCs w:val="20"/>
-        </w:rPr>
-      </w:pPr>
-      <w:r>
-        <w:rPr>
-          <w:rFonts w:ascii="Arial" w:hAnsi="Arial" w:cs="Arial"/>
-          <w:b/>
-          <w:bCs/>
-          <w:color w:val="333333"/>
-          <w:sz w:val="22"/>
-          <w:szCs w:val="22"/>
-        </w:rPr>
-        <w:t>Composition-</w:t>
-      </w:r>
-      <w:r>
-        <w:rPr>
-          <w:rFonts w:ascii="Arial" w:hAnsi="Arial" w:cs="Arial"/>
-          <w:b/>
-          <w:bCs/>
-          <w:color w:val="333333"/>
-          <w:sz w:val="20"/>
-          <w:szCs w:val="20"/>
-        </w:rPr>
-        <w:t xml:space="preserve"> </w:t>
-      </w:r>
-      <w:r>
-        <w:rPr>
-          <w:rFonts w:ascii="Arial" w:hAnsi="Arial" w:cs="Arial"/>
-          <w:bCs/>
-          <w:color w:val="333333"/>
-          <w:sz w:val="20"/>
-          <w:szCs w:val="20"/>
-        </w:rPr>
-        <w:t>They are absolutely different. Inheritance is an </w:t>
-      </w:r>
-      <w:r>
-        <w:rPr>
-          <w:rFonts w:ascii="Arial" w:hAnsi="Arial" w:cs="Arial"/>
-          <w:b/>
-          <w:bCs/>
-          <w:i/>
-          <w:iCs/>
-          <w:color w:val="333333"/>
-          <w:sz w:val="20"/>
-          <w:szCs w:val="20"/>
-        </w:rPr>
-        <w:t>"is-a"</w:t>
-      </w:r>
-      <w:r>
-        <w:rPr>
-          <w:rFonts w:ascii="Arial" w:hAnsi="Arial" w:cs="Arial"/>
-          <w:bCs/>
-          <w:color w:val="333333"/>
-          <w:sz w:val="20"/>
-          <w:szCs w:val="20"/>
-        </w:rPr>
-        <w:t> relationship. Composition is a </w:t>
-      </w:r>
-      <w:r>
-        <w:rPr>
-          <w:rFonts w:ascii="Arial" w:hAnsi="Arial" w:cs="Arial"/>
-          <w:b/>
-          <w:bCs/>
-          <w:i/>
-          <w:iCs/>
-          <w:color w:val="333333"/>
-          <w:sz w:val="20"/>
-          <w:szCs w:val="20"/>
-        </w:rPr>
-        <w:t>"has-a"</w:t>
-      </w:r>
-      <w:r>
-        <w:rPr>
-          <w:rFonts w:ascii="Arial" w:hAnsi="Arial" w:cs="Arial"/>
-          <w:bCs/>
-          <w:color w:val="333333"/>
-          <w:sz w:val="20"/>
-          <w:szCs w:val="20"/>
-        </w:rPr>
-        <w:t>.</w:t>
-      </w:r>
-      <w:r>
-        <w:rPr>
-          <w:rFonts w:ascii="Arial" w:hAnsi="Arial" w:cs="Arial"/>
-          <w:bCs/>
-          <w:color w:val="333333"/>
-          <w:sz w:val="20"/>
-          <w:szCs w:val="20"/>
-        </w:rPr>
-        <w:t xml:space="preserve"> Package or by creating </w:t>
-      </w:r>
-      <w:proofErr w:type="spellStart"/>
-      <w:r>
-        <w:rPr>
-          <w:rFonts w:ascii="Arial" w:hAnsi="Arial" w:cs="Arial"/>
-          <w:bCs/>
-          <w:color w:val="333333"/>
-          <w:sz w:val="20"/>
-          <w:szCs w:val="20"/>
-        </w:rPr>
-        <w:t>obj</w:t>
-      </w:r>
-      <w:proofErr w:type="spellEnd"/>
-      <w:r>
-        <w:rPr>
-          <w:rFonts w:ascii="Arial" w:hAnsi="Arial" w:cs="Arial"/>
-          <w:bCs/>
-          <w:color w:val="333333"/>
-          <w:sz w:val="20"/>
-          <w:szCs w:val="20"/>
-        </w:rPr>
-        <w:t xml:space="preserve"> instead of extend. </w:t>
-      </w:r>
-      <w:r>
-        <w:rPr>
-          <w:rFonts w:ascii="Arial" w:hAnsi="Arial" w:cs="Arial"/>
-          <w:color w:val="46535E"/>
-          <w:shd w:val="clear" w:color="auto" w:fill="FFFFFF"/>
-        </w:rPr>
-        <w:t>class object to be used inside another class</w:t>
-      </w:r>
-      <w:r>
-        <w:rPr>
-          <w:rFonts w:ascii="Arial" w:hAnsi="Arial" w:cs="Arial"/>
-          <w:bCs/>
-          <w:color w:val="333333"/>
-          <w:sz w:val="20"/>
-          <w:szCs w:val="20"/>
-        </w:rPr>
-        <w:t>.</w:t>
-      </w:r>
-      <w:r>
-        <w:rPr>
-          <w:rFonts w:ascii="Arial" w:hAnsi="Arial" w:cs="Arial"/>
-          <w:bCs/>
-          <w:color w:val="333333"/>
-          <w:sz w:val="20"/>
-          <w:szCs w:val="20"/>
-        </w:rPr>
-        <w:t xml:space="preserve"> </w:t>
-      </w:r>
-      <w:r>
-        <w:rPr>
-          <w:rFonts w:ascii="Arial" w:hAnsi="Arial" w:cs="Arial"/>
-          <w:bCs/>
-          <w:color w:val="333333"/>
-          <w:sz w:val="20"/>
-          <w:szCs w:val="20"/>
-        </w:rPr>
-        <w:t xml:space="preserve">Car has wheel(composition) and student </w:t>
-      </w:r>
-      <w:r>
-        <w:rPr>
-          <w:rFonts w:ascii="Arial" w:hAnsi="Arial" w:cs="Arial"/>
-          <w:bCs/>
-          <w:color w:val="333333"/>
-          <w:sz w:val="20"/>
-          <w:szCs w:val="20"/>
-        </w:rPr>
-        <w:t>is</w:t>
-      </w:r>
-      <w:r>
-        <w:rPr>
-          <w:rFonts w:ascii="Arial" w:hAnsi="Arial" w:cs="Arial"/>
-          <w:bCs/>
-          <w:color w:val="333333"/>
-          <w:sz w:val="20"/>
-          <w:szCs w:val="20"/>
-        </w:rPr>
-        <w:t xml:space="preserve"> </w:t>
-      </w:r>
-      <w:r>
-        <w:rPr>
-          <w:rFonts w:ascii="Arial" w:hAnsi="Arial" w:cs="Arial"/>
-          <w:bCs/>
-          <w:color w:val="333333"/>
-          <w:sz w:val="20"/>
-          <w:szCs w:val="20"/>
-        </w:rPr>
-        <w:t>human(inheritance).</w:t>
-      </w:r>
-    </w:p>
-    <w:p>
-      <w:pPr>
-        <w:pStyle w:val="uiqtextpara"/>
-        <w:spacing w:after="240"/>
-        <w:rPr>
-          <w:rFonts w:ascii="Arial" w:hAnsi="Arial" w:cs="Arial"/>
-          <w:b/>
-          <w:bCs/>
-          <w:color w:val="333333"/>
-          <w:sz w:val="20"/>
-          <w:szCs w:val="20"/>
-        </w:rPr>
-      </w:pPr>
-      <w:r>
-        <w:rPr>
-          <w:rFonts w:ascii="Arial" w:hAnsi="Arial" w:cs="Arial"/>
-          <w:b/>
-          <w:color w:val="333333"/>
-          <w:sz w:val="22"/>
-          <w:szCs w:val="22"/>
-        </w:rPr>
-        <w:t>Abstraction</w:t>
-      </w:r>
-      <w:r>
-        <w:rPr>
-          <w:rFonts w:ascii="Arial" w:hAnsi="Arial" w:cs="Arial"/>
-          <w:color w:val="333333"/>
-          <w:sz w:val="22"/>
-          <w:szCs w:val="22"/>
-        </w:rPr>
-        <w:t>: Abstraction is the act of representing essential information without including background details and explanations.</w:t>
-      </w:r>
-      <w:r>
-        <w:rPr>
-          <w:rFonts w:ascii="Arial" w:hAnsi="Arial" w:cs="Arial"/>
-          <w:color w:val="333333"/>
-          <w:sz w:val="22"/>
-          <w:szCs w:val="22"/>
-        </w:rPr>
-        <w:t xml:space="preserve"> </w:t>
-      </w:r>
-      <w:r>
-        <w:rPr>
-          <w:rFonts w:ascii="Arial" w:hAnsi="Arial" w:cs="Arial"/>
-          <w:b/>
-          <w:color w:val="333333"/>
-          <w:sz w:val="22"/>
-          <w:szCs w:val="22"/>
-        </w:rPr>
-        <w:t xml:space="preserve">Data Hiding- </w:t>
-      </w:r>
-      <w:r>
-        <w:rPr>
-          <w:rFonts w:ascii="Arial" w:hAnsi="Arial" w:cs="Arial"/>
-          <w:color w:val="333333"/>
-          <w:sz w:val="22"/>
-          <w:szCs w:val="22"/>
-        </w:rPr>
-        <w:t>hiding internal information.</w:t>
-      </w:r>
-    </w:p>
-    <w:p>
-      <w:pPr>
-        <w:pStyle w:val="uiqtextpara"/>
-        <w:spacing w:before="0" w:beforeAutospacing="0" w:after="240" w:afterAutospacing="0"/>
-        <w:rPr>
-          <w:rFonts w:ascii="Arial" w:hAnsi="Arial" w:cs="Arial"/>
-          <w:color w:val="333333"/>
-          <w:sz w:val="22"/>
-          <w:szCs w:val="22"/>
-        </w:rPr>
-      </w:pPr>
-      <w:r>
-        <w:rPr>
-          <w:rFonts w:ascii="Arial" w:hAnsi="Arial" w:cs="Arial"/>
-          <w:b/>
-          <w:color w:val="333333"/>
-          <w:sz w:val="22"/>
-          <w:szCs w:val="22"/>
-        </w:rPr>
-        <w:t>Encapsulation</w:t>
-      </w:r>
-      <w:r>
-        <w:rPr>
-          <w:rFonts w:ascii="Arial" w:hAnsi="Arial" w:cs="Arial"/>
-          <w:color w:val="333333"/>
-          <w:sz w:val="22"/>
-          <w:szCs w:val="22"/>
-        </w:rPr>
-        <w:t xml:space="preserve">: Encapsulation is the act of </w:t>
-      </w:r>
-      <w:r>
-        <w:rPr>
-          <w:rFonts w:ascii="Arial" w:hAnsi="Arial" w:cs="Arial"/>
-          <w:b/>
-          <w:color w:val="333333"/>
-          <w:sz w:val="22"/>
-          <w:szCs w:val="22"/>
-        </w:rPr>
-        <w:t>wrapping</w:t>
-      </w:r>
-      <w:r>
-        <w:rPr>
-          <w:rFonts w:ascii="Arial" w:hAnsi="Arial" w:cs="Arial"/>
-          <w:color w:val="333333"/>
-          <w:sz w:val="22"/>
-          <w:szCs w:val="22"/>
-        </w:rPr>
-        <w:t xml:space="preserve"> up of attributes</w:t>
-      </w:r>
-      <w:r>
-        <w:rPr>
-          <w:rFonts w:ascii="Arial" w:hAnsi="Arial" w:cs="Arial"/>
-          <w:color w:val="333333"/>
-          <w:sz w:val="22"/>
-          <w:szCs w:val="22"/>
-        </w:rPr>
-        <w:t xml:space="preserve"> </w:t>
-      </w:r>
-      <w:r>
-        <w:rPr>
-          <w:rFonts w:ascii="Arial" w:hAnsi="Arial" w:cs="Arial"/>
-          <w:color w:val="333333"/>
-          <w:sz w:val="22"/>
-          <w:szCs w:val="22"/>
-        </w:rPr>
-        <w:t>(represented by data members) and operations (represented by functions) under one single unit (represented by class)</w:t>
-      </w:r>
-      <w:r>
-        <w:rPr>
-          <w:rFonts w:ascii="Arial" w:hAnsi="Arial" w:cs="Arial"/>
-          <w:color w:val="333333"/>
-          <w:sz w:val="22"/>
-          <w:szCs w:val="22"/>
-        </w:rPr>
-        <w:t>.</w:t>
-      </w:r>
-    </w:p>
-    <w:p>
-      <w:pPr>
-        <w:pStyle w:val="uiqtextpara"/>
-        <w:spacing w:before="0" w:beforeAutospacing="0" w:after="240" w:afterAutospacing="0"/>
-        <w:rPr>
-          <w:rFonts w:ascii="Arial" w:hAnsi="Arial" w:cs="Arial"/>
-          <w:color w:val="333333"/>
-          <w:sz w:val="20"/>
-          <w:szCs w:val="20"/>
-        </w:rPr>
-      </w:pPr>
-      <w:r>
-        <w:rPr>
-          <w:rFonts w:ascii="Arial" w:hAnsi="Arial" w:cs="Arial"/>
-          <w:color w:val="333333"/>
-          <w:sz w:val="20"/>
-          <w:szCs w:val="20"/>
-        </w:rPr>
-        <w:t>Ex-Vending machine</w:t>
-      </w:r>
-      <w:r>
-        <w:rPr>
-          <w:rFonts w:ascii="Arial" w:hAnsi="Arial" w:cs="Arial"/>
-          <w:color w:val="333333"/>
-          <w:sz w:val="20"/>
-          <w:szCs w:val="20"/>
-        </w:rPr>
-        <w:t xml:space="preserve"> or tic tac toe</w:t>
-      </w:r>
-      <w:r>
-        <w:rPr>
-          <w:rFonts w:ascii="Arial" w:hAnsi="Arial" w:cs="Arial"/>
-          <w:color w:val="333333"/>
-          <w:sz w:val="20"/>
-          <w:szCs w:val="20"/>
-        </w:rPr>
-        <w:t>-</w:t>
-      </w:r>
-    </w:p>
-    <w:p>
-      <w:pPr>
-        <w:pStyle w:val="uiqtextpara"/>
-        <w:spacing w:before="0" w:beforeAutospacing="0" w:after="240" w:afterAutospacing="0"/>
-        <w:rPr>
-          <w:rFonts w:ascii="Arial" w:hAnsi="Arial" w:cs="Arial"/>
-          <w:color w:val="333333"/>
-          <w:sz w:val="20"/>
-          <w:szCs w:val="20"/>
-        </w:rPr>
-      </w:pPr>
-      <w:r>
-        <w:rPr>
-          <w:rFonts w:ascii="Arial" w:hAnsi="Arial" w:cs="Arial"/>
-          <w:color w:val="333333"/>
-          <w:sz w:val="20"/>
-          <w:szCs w:val="20"/>
-        </w:rPr>
-        <w:t>Abstraction-we are only concerned with i/o not internal processing</w:t>
-      </w:r>
-    </w:p>
-    <w:p>
-      <w:pPr>
-        <w:pStyle w:val="uiqtextpara"/>
-        <w:spacing w:before="0" w:beforeAutospacing="0" w:after="240" w:afterAutospacing="0"/>
-        <w:rPr>
-          <w:rFonts w:ascii="Arial" w:hAnsi="Arial" w:cs="Arial"/>
-          <w:color w:val="333333"/>
-          <w:sz w:val="20"/>
-          <w:szCs w:val="20"/>
-        </w:rPr>
-      </w:pPr>
-      <w:r>
-        <w:rPr>
-          <w:rFonts w:ascii="Arial" w:hAnsi="Arial" w:cs="Arial"/>
-          <w:color w:val="333333"/>
-          <w:sz w:val="20"/>
-          <w:szCs w:val="20"/>
-        </w:rPr>
-        <w:t>Encapsulation-Vending machine is a class- data- items and functions take input/ deliver/ make payment etc They are wrapped.</w:t>
-      </w:r>
-    </w:p>
-    <w:p>
-      <w:pPr>
-        <w:pStyle w:val="uiqtextpara"/>
-        <w:spacing w:before="0" w:beforeAutospacing="0" w:after="240" w:afterAutospacing="0"/>
-        <w:rPr>
-          <w:rFonts w:ascii="Arial" w:hAnsi="Arial" w:cs="Arial"/>
-          <w:color w:val="333333"/>
-          <w:sz w:val="20"/>
-          <w:szCs w:val="20"/>
-        </w:rPr>
-      </w:pPr>
-      <w:r>
-        <w:rPr>
-          <w:rFonts w:ascii="Arial" w:hAnsi="Arial" w:cs="Arial"/>
-          <w:color w:val="333333"/>
-          <w:sz w:val="20"/>
-          <w:szCs w:val="20"/>
-        </w:rPr>
-        <w:t>Data Hiding- how many can</w:t>
-      </w:r>
-      <w:r>
-        <w:rPr>
-          <w:rFonts w:ascii="Arial" w:hAnsi="Arial" w:cs="Arial"/>
-          <w:color w:val="333333"/>
-          <w:sz w:val="20"/>
-          <w:szCs w:val="20"/>
-        </w:rPr>
-        <w:t>s we have</w:t>
-      </w:r>
-      <w:r>
-        <w:rPr>
-          <w:rFonts w:ascii="Arial" w:hAnsi="Arial" w:cs="Arial"/>
-          <w:color w:val="333333"/>
-          <w:sz w:val="20"/>
-          <w:szCs w:val="20"/>
-        </w:rPr>
-        <w:t>/ or how many variables</w:t>
-      </w:r>
-    </w:p>
-    <w:p>
-      <w:pPr>
-        <w:pStyle w:val="uiqtextpara"/>
-        <w:spacing w:before="0" w:beforeAutospacing="0" w:after="240" w:afterAutospacing="0"/>
-        <w:rPr>
-          <w:rFonts w:ascii="Arial" w:hAnsi="Arial" w:cs="Arial"/>
-          <w:b/>
-          <w:bCs/>
-          <w:color w:val="333333"/>
-          <w:sz w:val="20"/>
-          <w:szCs w:val="20"/>
-        </w:rPr>
-      </w:pPr>
-      <w:r>
-        <w:rPr>
-          <w:rFonts w:ascii="Arial" w:hAnsi="Arial" w:cs="Arial"/>
-          <w:b/>
-          <w:bCs/>
-          <w:color w:val="333333"/>
-          <w:sz w:val="20"/>
-          <w:szCs w:val="20"/>
-        </w:rPr>
-        <w:t>Encapsulation is a way to implement Abstraction</w:t>
-      </w:r>
-    </w:p>
-    <w:p>
-      <w:pPr>
-        <w:pStyle w:val="uiqtextpara"/>
-        <w:spacing w:before="0" w:beforeAutospacing="0" w:after="240" w:afterAutospacing="0"/>
-        <w:rPr>
-          <w:rFonts w:ascii="Arial" w:hAnsi="Arial" w:cs="Arial"/>
-          <w:bCs/>
-          <w:color w:val="333333"/>
-          <w:sz w:val="20"/>
-          <w:szCs w:val="20"/>
-        </w:rPr>
-      </w:pPr>
-    </w:p>
-    <w:p>
-      <w:pPr>
-        <w:pStyle w:val="uiqtextpara"/>
-        <w:spacing w:before="0" w:beforeAutospacing="0" w:after="240" w:afterAutospacing="0"/>
-        <w:rPr>
-          <w:rFonts w:ascii="Arial" w:hAnsi="Arial" w:cs="Arial"/>
-          <w:bCs/>
-          <w:color w:val="333333"/>
-          <w:sz w:val="20"/>
-          <w:szCs w:val="20"/>
-        </w:rPr>
-      </w:pPr>
-    </w:p>
-    <w:p>
-      <w:pPr>
-        <w:pStyle w:val="uiqtextpara"/>
-        <w:spacing w:before="0" w:beforeAutospacing="0" w:after="240" w:afterAutospacing="0"/>
-        <w:rPr>
-          <w:rFonts w:ascii="Arial" w:hAnsi="Arial" w:cs="Arial"/>
-          <w:bCs/>
-          <w:color w:val="333333"/>
-          <w:sz w:val="20"/>
-          <w:szCs w:val="20"/>
-        </w:rPr>
-      </w:pPr>
-    </w:p>
-    <w:p>
-      <w:pPr>
-        <w:pStyle w:val="uiqtextpara"/>
-        <w:spacing w:before="0" w:beforeAutospacing="0" w:after="240" w:afterAutospacing="0"/>
-        <w:rPr>
-          <w:rFonts w:ascii="Arial" w:hAnsi="Arial" w:cs="Arial"/>
-          <w:bCs/>
-          <w:color w:val="333333"/>
-          <w:sz w:val="20"/>
-          <w:szCs w:val="20"/>
-        </w:rPr>
-      </w:pPr>
-    </w:p>
-    <w:p>
-      <w:pPr>
-        <w:pStyle w:val="uiqtextpara"/>
-        <w:spacing w:before="0" w:beforeAutospacing="0" w:after="240" w:afterAutospacing="0"/>
-        <w:jc w:val="center"/>
-        <w:rPr>
-          <w:rFonts w:ascii="Arial" w:hAnsi="Arial" w:cs="Arial"/>
-          <w:b/>
-          <w:bCs/>
-          <w:color w:val="333333"/>
-          <w:sz w:val="20"/>
-          <w:szCs w:val="20"/>
-        </w:rPr>
-      </w:pPr>
-      <w:r>
-        <w:rPr>
-          <w:rFonts w:ascii="Arial" w:hAnsi="Arial" w:cs="Arial"/>
-          <w:b/>
-          <w:bCs/>
-          <w:color w:val="333333"/>
-          <w:sz w:val="20"/>
-          <w:szCs w:val="20"/>
-        </w:rPr>
-        <w:t>Abstract class</w:t>
-      </w:r>
-    </w:p>
-    <w:p>
-      <w:pPr>
-        <w:pStyle w:val="uiqtextpara"/>
-        <w:spacing w:before="0" w:beforeAutospacing="0" w:after="240" w:afterAutospacing="0"/>
-        <w:rPr>
-          <w:rFonts w:ascii="Arial" w:hAnsi="Arial" w:cs="Arial"/>
-          <w:bCs/>
-          <w:color w:val="333333"/>
-          <w:sz w:val="20"/>
-          <w:szCs w:val="20"/>
-        </w:rPr>
-      </w:pPr>
-      <w:r>
-        <w:rPr>
-          <w:rFonts w:ascii="Arial" w:hAnsi="Arial" w:cs="Arial"/>
-          <w:bCs/>
-          <w:color w:val="333333"/>
-          <w:sz w:val="20"/>
-          <w:szCs w:val="20"/>
-        </w:rPr>
-        <w:t xml:space="preserve">When we want every sub class must implement/make a particular function as we don’t know its </w:t>
-      </w:r>
-      <w:proofErr w:type="spellStart"/>
-      <w:r>
-        <w:rPr>
-          <w:rFonts w:ascii="Arial" w:hAnsi="Arial" w:cs="Arial"/>
-          <w:bCs/>
-          <w:color w:val="333333"/>
-          <w:sz w:val="20"/>
-          <w:szCs w:val="20"/>
-        </w:rPr>
-        <w:t>ans</w:t>
-      </w:r>
-      <w:proofErr w:type="spellEnd"/>
-      <w:r>
-        <w:rPr>
-          <w:rFonts w:ascii="Arial" w:hAnsi="Arial" w:cs="Arial"/>
-          <w:bCs/>
-          <w:color w:val="333333"/>
-          <w:sz w:val="20"/>
-          <w:szCs w:val="20"/>
-        </w:rPr>
-        <w:t xml:space="preserve"> right now. For ex vehicle class</w:t>
-      </w:r>
-      <w:r>
-        <w:rPr>
-          <w:rFonts w:ascii="Arial" w:hAnsi="Arial" w:cs="Arial"/>
-          <w:bCs/>
-          <w:color w:val="333333"/>
-          <w:sz w:val="20"/>
-          <w:szCs w:val="20"/>
-        </w:rPr>
-        <w:t xml:space="preserve">, car, </w:t>
-      </w:r>
-      <w:proofErr w:type="spellStart"/>
-      <w:r>
-        <w:rPr>
-          <w:rFonts w:ascii="Arial" w:hAnsi="Arial" w:cs="Arial"/>
-          <w:bCs/>
-          <w:color w:val="333333"/>
-          <w:sz w:val="20"/>
-          <w:szCs w:val="20"/>
-        </w:rPr>
-        <w:t>bmw</w:t>
-      </w:r>
-      <w:proofErr w:type="spellEnd"/>
-    </w:p>
-    <w:p>
-      <w:pPr>
-        <w:pStyle w:val="uiqtextpara"/>
-        <w:spacing w:before="0" w:beforeAutospacing="0" w:after="240" w:afterAutospacing="0"/>
-        <w:rPr>
-          <w:rFonts w:ascii="Arial" w:hAnsi="Arial" w:cs="Arial"/>
-          <w:bCs/>
-          <w:color w:val="333333"/>
-          <w:sz w:val="20"/>
-          <w:szCs w:val="20"/>
-        </w:rPr>
-      </w:pPr>
-      <w:r>
-        <w:rPr>
-          <w:rFonts w:ascii="Arial" w:hAnsi="Arial" w:cs="Arial"/>
-          <w:bCs/>
-          <w:color w:val="333333"/>
-          <w:sz w:val="20"/>
-          <w:szCs w:val="20"/>
-        </w:rPr>
-        <w:t>We can’t create its object</w:t>
-      </w:r>
-      <w:r>
-        <w:rPr>
-          <w:rFonts w:ascii="Arial" w:hAnsi="Arial" w:cs="Arial"/>
-          <w:bCs/>
-          <w:color w:val="333333"/>
-          <w:sz w:val="20"/>
-          <w:szCs w:val="20"/>
-        </w:rPr>
-        <w:t xml:space="preserve"> </w:t>
-      </w:r>
-      <w:proofErr w:type="spellStart"/>
-      <w:r>
-        <w:rPr>
-          <w:rFonts w:ascii="Arial" w:hAnsi="Arial" w:cs="Arial"/>
-          <w:bCs/>
-          <w:color w:val="333333"/>
-          <w:sz w:val="20"/>
-          <w:szCs w:val="20"/>
-        </w:rPr>
-        <w:t>ie</w:t>
-      </w:r>
-      <w:proofErr w:type="spellEnd"/>
-      <w:r>
-        <w:rPr>
-          <w:rFonts w:ascii="Arial" w:hAnsi="Arial" w:cs="Arial"/>
-          <w:bCs/>
-          <w:color w:val="333333"/>
-          <w:sz w:val="20"/>
-          <w:szCs w:val="20"/>
-        </w:rPr>
-        <w:t xml:space="preserve"> new </w:t>
-      </w:r>
-      <w:proofErr w:type="spellStart"/>
-      <w:r>
-        <w:rPr>
-          <w:rFonts w:ascii="Arial" w:hAnsi="Arial" w:cs="Arial"/>
-          <w:bCs/>
-          <w:color w:val="333333"/>
-          <w:sz w:val="20"/>
-          <w:szCs w:val="20"/>
-        </w:rPr>
-        <w:t>abstract_class_name</w:t>
-      </w:r>
-      <w:proofErr w:type="spellEnd"/>
-      <w:r>
-        <w:rPr>
-          <w:rFonts w:ascii="Arial" w:hAnsi="Arial" w:cs="Arial"/>
-          <w:bCs/>
-          <w:color w:val="333333"/>
-          <w:sz w:val="20"/>
-          <w:szCs w:val="20"/>
-        </w:rPr>
-        <w:t>(). Not allowed</w:t>
-      </w:r>
-    </w:p>
-    <w:p>
-      <w:pPr>
-        <w:pStyle w:val="uiqtextpara"/>
-        <w:spacing w:before="0" w:beforeAutospacing="0" w:after="240" w:afterAutospacing="0"/>
-        <w:rPr>
-          <w:rFonts w:ascii="Arial" w:hAnsi="Arial" w:cs="Arial"/>
-        </w:rPr>
-      </w:pPr>
-      <w:r>
-        <w:rPr>
-          <w:rFonts w:ascii="Arial" w:hAnsi="Arial" w:cs="Arial"/>
-          <w:bCs/>
-          <w:color w:val="333333"/>
-          <w:sz w:val="20"/>
-          <w:szCs w:val="20"/>
-        </w:rPr>
-        <w:t>Sub class has two options- make is abstract or complete abstract function</w:t>
-      </w:r>
-      <w:r>
-        <w:rPr>
-          <w:rFonts w:ascii="Arial" w:hAnsi="Arial" w:cs="Arial"/>
-          <w:bCs/>
-          <w:color w:val="333333"/>
-          <w:sz w:val="20"/>
-          <w:szCs w:val="20"/>
-        </w:rPr>
-        <w:t>.</w:t>
-      </w:r>
-      <w:r>
-        <w:rPr>
-          <w:rFonts w:ascii="Arial" w:hAnsi="Arial" w:cs="Arial"/>
-        </w:rPr>
-        <w:t xml:space="preserve"> </w:t>
-      </w:r>
-    </w:p>
-    <w:p>
-      <w:pPr>
-        <w:pStyle w:val="uiqtextpara"/>
-        <w:spacing w:before="0" w:beforeAutospacing="0" w:after="240" w:afterAutospacing="0"/>
-        <w:rPr>
-          <w:rFonts w:ascii="Arial" w:hAnsi="Arial" w:cs="Arial"/>
-          <w:bCs/>
-          <w:color w:val="333333"/>
-          <w:sz w:val="22"/>
-          <w:szCs w:val="22"/>
-        </w:rPr>
-      </w:pPr>
-      <w:r>
-        <w:rPr>
-          <w:rFonts w:ascii="Arial" w:hAnsi="Arial" w:cs="Arial"/>
-          <w:sz w:val="22"/>
-          <w:szCs w:val="22"/>
-        </w:rPr>
-        <w:t>Abstract class cannot have abstract constructors, Abstract class cannot have abstract static methods (static method can’t be overridden, compile time polymorphism)</w:t>
-      </w:r>
-    </w:p>
-    <w:p>
-      <w:pPr>
-        <w:pStyle w:val="uiqtextpara"/>
-        <w:spacing w:before="0" w:beforeAutospacing="0" w:after="240" w:afterAutospacing="0"/>
-        <w:rPr>
-          <w:rFonts w:ascii="Arial" w:hAnsi="Arial" w:cs="Arial"/>
-          <w:b/>
-          <w:bCs/>
-          <w:color w:val="333333"/>
-          <w:sz w:val="20"/>
-          <w:szCs w:val="20"/>
-        </w:rPr>
-      </w:pPr>
-    </w:p>
-    <w:p>
-      <w:pPr>
-        <w:pStyle w:val="uiqtextpara"/>
-        <w:spacing w:before="0" w:beforeAutospacing="0" w:after="240" w:afterAutospacing="0"/>
-        <w:rPr>
-          <w:rFonts w:ascii="Arial" w:hAnsi="Arial" w:cs="Arial"/>
-          <w:b/>
-          <w:bCs/>
-          <w:color w:val="333333"/>
-          <w:sz w:val="20"/>
-          <w:szCs w:val="20"/>
-        </w:rPr>
-      </w:pPr>
-    </w:p>
-    <w:p>
-      <w:pPr>
-        <w:pStyle w:val="uiqtextpara"/>
-        <w:spacing w:before="0" w:beforeAutospacing="0" w:after="240" w:afterAutospacing="0"/>
-        <w:rPr>
-          <w:rFonts w:ascii="Arial" w:hAnsi="Arial" w:cs="Arial"/>
-          <w:b/>
-          <w:bCs/>
-          <w:color w:val="333333"/>
-          <w:sz w:val="20"/>
-          <w:szCs w:val="20"/>
-        </w:rPr>
-      </w:pPr>
-    </w:p>
-    <w:p>
-      <w:pPr>
-        <w:pStyle w:val="uiqtextpara"/>
-        <w:spacing w:before="0" w:beforeAutospacing="0" w:after="240" w:afterAutospacing="0"/>
-        <w:rPr>
-          <w:rFonts w:ascii="Arial" w:hAnsi="Arial" w:cs="Arial"/>
-          <w:b/>
-          <w:bCs/>
-          <w:color w:val="333333"/>
-          <w:sz w:val="20"/>
-          <w:szCs w:val="20"/>
-        </w:rPr>
-      </w:pPr>
-    </w:p>
-    <w:p>
-      <w:pPr>
-        <w:pStyle w:val="uiqtextpara"/>
-        <w:spacing w:before="0" w:beforeAutospacing="0" w:after="240" w:afterAutospacing="0"/>
-        <w:rPr>
-          <w:rFonts w:ascii="Arial" w:hAnsi="Arial" w:cs="Arial"/>
-          <w:b/>
-          <w:bCs/>
-          <w:color w:val="333333"/>
-          <w:sz w:val="20"/>
-          <w:szCs w:val="20"/>
-        </w:rPr>
-      </w:pPr>
-    </w:p>
-    <w:p>
-      <w:pPr>
-        <w:pStyle w:val="uiqtextpara"/>
-        <w:spacing w:before="0" w:beforeAutospacing="0" w:after="240" w:afterAutospacing="0"/>
-        <w:rPr>
-          <w:rFonts w:ascii="Arial" w:hAnsi="Arial" w:cs="Arial"/>
-          <w:b/>
-          <w:bCs/>
-          <w:color w:val="333333"/>
-          <w:sz w:val="20"/>
-          <w:szCs w:val="20"/>
-        </w:rPr>
-      </w:pPr>
-    </w:p>
-    <w:p>
-      <w:pPr>
-        <w:pStyle w:val="uiqtextpara"/>
-        <w:spacing w:before="0" w:beforeAutospacing="0" w:after="240" w:afterAutospacing="0"/>
-        <w:rPr>
-          <w:rFonts w:ascii="Arial" w:hAnsi="Arial" w:cs="Arial"/>
-          <w:b/>
-          <w:bCs/>
-          <w:color w:val="333333"/>
-          <w:sz w:val="20"/>
-          <w:szCs w:val="20"/>
-        </w:rPr>
-      </w:pPr>
-    </w:p>
-    <w:p>
-      <w:pPr>
-        <w:pStyle w:val="uiqtextpara"/>
-        <w:spacing w:before="0" w:beforeAutospacing="0" w:after="240" w:afterAutospacing="0"/>
-        <w:rPr>
-          <w:rFonts w:ascii="Arial" w:hAnsi="Arial" w:cs="Arial"/>
-          <w:b/>
-          <w:bCs/>
-          <w:color w:val="333333"/>
-          <w:sz w:val="20"/>
-          <w:szCs w:val="20"/>
-        </w:rPr>
-      </w:pPr>
-    </w:p>
-    <w:p>
-      <w:pPr>
-        <w:pStyle w:val="uiqtextpara"/>
-        <w:spacing w:before="0" w:beforeAutospacing="0" w:after="240" w:afterAutospacing="0"/>
-        <w:rPr>
-          <w:rFonts w:ascii="Arial" w:hAnsi="Arial" w:cs="Arial"/>
-          <w:b/>
-          <w:bCs/>
-          <w:color w:val="333333"/>
-          <w:sz w:val="20"/>
-          <w:szCs w:val="20"/>
-        </w:rPr>
-      </w:pPr>
-    </w:p>
-    <w:p>
-      <w:pPr>
-        <w:pStyle w:val="uiqtextpara"/>
-        <w:spacing w:before="0" w:beforeAutospacing="0" w:after="240" w:afterAutospacing="0"/>
-        <w:rPr>
-          <w:rFonts w:ascii="Arial" w:hAnsi="Arial" w:cs="Arial"/>
-          <w:b/>
-          <w:bCs/>
-          <w:color w:val="333333"/>
-          <w:sz w:val="20"/>
-          <w:szCs w:val="20"/>
-        </w:rPr>
-      </w:pPr>
-    </w:p>
-    <w:p>
-      <w:pPr>
-        <w:pStyle w:val="uiqtextpara"/>
-        <w:spacing w:before="0" w:beforeAutospacing="0" w:after="240" w:afterAutospacing="0"/>
-        <w:rPr>
-          <w:rFonts w:ascii="Arial" w:hAnsi="Arial" w:cs="Arial"/>
-          <w:b/>
-          <w:bCs/>
-          <w:color w:val="333333"/>
-          <w:sz w:val="20"/>
-          <w:szCs w:val="20"/>
-        </w:rPr>
-      </w:pPr>
-    </w:p>
-    <w:p>
-      <w:pPr>
-        <w:pStyle w:val="uiqtextpara"/>
-        <w:spacing w:before="0" w:beforeAutospacing="0" w:after="240" w:afterAutospacing="0"/>
-        <w:rPr>
-          <w:rFonts w:ascii="Arial" w:hAnsi="Arial" w:cs="Arial"/>
-          <w:b/>
-          <w:bCs/>
-          <w:color w:val="333333"/>
-          <w:sz w:val="20"/>
-          <w:szCs w:val="20"/>
-        </w:rPr>
-      </w:pPr>
-    </w:p>
-    <w:p>
-      <w:pPr>
-        <w:pStyle w:val="uiqtextpara"/>
-        <w:spacing w:before="0" w:beforeAutospacing="0" w:after="240" w:afterAutospacing="0"/>
-        <w:rPr>
-          <w:rFonts w:ascii="Arial" w:hAnsi="Arial" w:cs="Arial"/>
-          <w:b/>
-          <w:bCs/>
-          <w:color w:val="333333"/>
-          <w:sz w:val="20"/>
-          <w:szCs w:val="20"/>
-        </w:rPr>
-      </w:pPr>
-      <w:r>
-        <w:rPr>
-          <w:rFonts w:ascii="Arial" w:hAnsi="Arial" w:cs="Arial"/>
-          <w:b/>
-          <w:bCs/>
-          <w:color w:val="333333"/>
-          <w:sz w:val="20"/>
-          <w:szCs w:val="20"/>
-        </w:rPr>
-        <w:t>C++</w:t>
-      </w:r>
-    </w:p>
-    <w:p>
-      <w:pPr>
-        <w:pStyle w:val="uiqtextpara"/>
-        <w:spacing w:before="0" w:beforeAutospacing="0" w:after="240" w:afterAutospacing="0"/>
-        <w:rPr>
-          <w:rFonts w:ascii="Arial" w:hAnsi="Arial" w:cs="Arial"/>
-          <w:bCs/>
-          <w:color w:val="333333"/>
-          <w:sz w:val="20"/>
-          <w:szCs w:val="20"/>
-        </w:rPr>
-      </w:pPr>
-      <w:r>
-        <w:rPr>
-          <w:rFonts w:ascii="Arial" w:hAnsi="Arial" w:cs="Arial"/>
-          <w:bCs/>
-          <w:color w:val="333333"/>
-          <w:sz w:val="20"/>
-          <w:szCs w:val="20"/>
-        </w:rPr>
-        <w:t>Constructor- can be private, protected, copy constructor</w:t>
-      </w:r>
-      <w:r>
-        <w:rPr>
-          <w:rFonts w:ascii="Arial" w:hAnsi="Arial" w:cs="Arial"/>
-          <w:bCs/>
-          <w:color w:val="333333"/>
-          <w:sz w:val="20"/>
-          <w:szCs w:val="20"/>
-        </w:rPr>
-        <w:t xml:space="preserve"> but not friend</w:t>
-      </w:r>
-    </w:p>
-    <w:p>
-      <w:pPr>
-        <w:pStyle w:val="uiqtextpara"/>
-        <w:spacing w:before="0" w:beforeAutospacing="0" w:after="240" w:afterAutospacing="0"/>
-        <w:rPr>
-          <w:rFonts w:ascii="Arial" w:hAnsi="Arial" w:cs="Arial"/>
-          <w:color w:val="333333"/>
-          <w:sz w:val="20"/>
-          <w:szCs w:val="20"/>
-        </w:rPr>
-      </w:pPr>
-      <w:r>
-        <w:rPr>
-          <w:rFonts w:ascii="Arial" w:hAnsi="Arial" w:cs="Arial"/>
-          <w:b/>
-          <w:color w:val="333333"/>
-          <w:sz w:val="20"/>
-          <w:szCs w:val="20"/>
-        </w:rPr>
-        <w:t>Friend</w:t>
-      </w:r>
-      <w:r>
-        <w:rPr>
-          <w:rFonts w:ascii="Arial" w:hAnsi="Arial" w:cs="Arial"/>
-          <w:b/>
-          <w:color w:val="333333"/>
-          <w:sz w:val="20"/>
-          <w:szCs w:val="20"/>
-        </w:rPr>
-        <w:t xml:space="preserve"> Function- </w:t>
-      </w:r>
-      <w:r>
-        <w:rPr>
-          <w:rFonts w:ascii="Arial" w:hAnsi="Arial" w:cs="Arial"/>
-          <w:color w:val="333333"/>
-          <w:sz w:val="20"/>
-          <w:szCs w:val="20"/>
-        </w:rPr>
-        <w:t>not in java as it will break the design.</w:t>
-      </w:r>
-      <w:r>
-        <w:rPr>
-          <w:rFonts w:ascii="Arial" w:hAnsi="Arial" w:cs="Arial"/>
-          <w:color w:val="333333"/>
-          <w:sz w:val="20"/>
-          <w:szCs w:val="20"/>
-        </w:rPr>
-        <w:t xml:space="preserve"> It is not the member function but can access private </w:t>
-      </w:r>
-      <w:r>
-        <w:rPr>
-          <w:rFonts w:ascii="Arial" w:hAnsi="Arial" w:cs="Arial"/>
-          <w:color w:val="333333"/>
-          <w:sz w:val="20"/>
-          <w:szCs w:val="20"/>
-        </w:rPr>
-        <w:t xml:space="preserve">variable. Can be called using </w:t>
-      </w:r>
-      <w:proofErr w:type="spellStart"/>
-      <w:r>
-        <w:rPr>
-          <w:rFonts w:ascii="Arial" w:hAnsi="Arial" w:cs="Arial"/>
-          <w:color w:val="333333"/>
-          <w:sz w:val="20"/>
-          <w:szCs w:val="20"/>
-        </w:rPr>
-        <w:t>objs</w:t>
-      </w:r>
-      <w:proofErr w:type="spellEnd"/>
-      <w:r>
-        <w:rPr>
-          <w:rFonts w:ascii="Arial" w:hAnsi="Arial" w:cs="Arial"/>
-          <w:color w:val="333333"/>
-          <w:sz w:val="20"/>
-          <w:szCs w:val="20"/>
-        </w:rPr>
-        <w:t>.</w:t>
-      </w:r>
-    </w:p>
-    <w:p>
-      <w:pPr>
-        <w:pStyle w:val="uiqtextpara"/>
-        <w:spacing w:before="0" w:beforeAutospacing="0" w:after="240" w:afterAutospacing="0"/>
-        <w:rPr>
-          <w:rFonts w:ascii="Arial" w:hAnsi="Arial" w:cs="Arial"/>
-          <w:b/>
+        <w:rPr>
+          <w:rFonts w:ascii="Arial" w:hAnsi="Arial" w:cs="Arial"/>
+          <w:sz w:val="20"/>
+          <w:szCs w:val="20"/>
         </w:rPr>
       </w:pPr>
       <w:r>
@@ -6051,10 +4342,10 @@
           <w:noProof/>
         </w:rPr>
         <w:drawing>
-          <wp:inline distT="0" distB="0" distL="0" distR="0" wp14:anchorId="379185F9" wp14:editId="6EB67C56">
-            <wp:extent cx="5243945" cy="1524000"/>
-            <wp:effectExtent l="0" t="0" r="0" b="0"/>
-            <wp:docPr id="2" name="Picture 2"/>
+          <wp:inline distT="0" distB="0" distL="0" distR="0" wp14:anchorId="7FC7A43A" wp14:editId="694C0DFB">
+            <wp:extent cx="5731510" cy="2811145"/>
+            <wp:effectExtent l="0" t="0" r="2540" b="8255"/>
+            <wp:docPr id="3" name="Picture 3"/>
             <wp:cNvGraphicFramePr>
               <a:graphicFrameLocks xmlns:a="http://schemas.openxmlformats.org/drawingml/2006/main" noChangeAspect="1"/>
             </wp:cNvGraphicFramePr>
@@ -6074,6 +4365,1069 @@
                   <pic:spPr>
                     <a:xfrm>
                       <a:off x="0" y="0"/>
+                      <a:ext cx="5731510" cy="2811145"/>
+                    </a:xfrm>
+                    <a:prstGeom prst="rect">
+                      <a:avLst/>
+                    </a:prstGeom>
+                  </pic:spPr>
+                </pic:pic>
+              </a:graphicData>
+            </a:graphic>
+          </wp:inline>
+        </w:drawing>
+      </w:r>
+    </w:p>
+    <w:p>
+      <w:pPr>
+        <w:spacing w:line="240" w:lineRule="auto"/>
+        <w:rPr>
+          <w:rFonts w:ascii="Arial" w:hAnsi="Arial" w:cs="Arial"/>
+          <w:sz w:val="20"/>
+          <w:szCs w:val="20"/>
+        </w:rPr>
+      </w:pPr>
+    </w:p>
+    <w:p>
+      <w:pPr>
+        <w:spacing w:line="240" w:lineRule="auto"/>
+        <w:jc w:val="center"/>
+        <w:rPr>
+          <w:rFonts w:ascii="Arial" w:hAnsi="Arial" w:cs="Arial"/>
+          <w:color w:val="222222"/>
+          <w:shd w:val="clear" w:color="auto" w:fill="FFFFFF"/>
+        </w:rPr>
+      </w:pPr>
+      <w:r>
+        <w:rPr>
+          <w:rFonts w:ascii="Arial" w:hAnsi="Arial" w:cs="Arial"/>
+          <w:b/>
+          <w:bCs/>
+          <w:color w:val="222222"/>
+          <w:shd w:val="clear" w:color="auto" w:fill="FFFFFF"/>
+        </w:rPr>
+        <w:t>Inheritance in Java</w:t>
+      </w:r>
+    </w:p>
+    <w:p>
+      <w:pPr>
+        <w:spacing w:line="240" w:lineRule="auto"/>
+        <w:rPr>
+          <w:rFonts w:ascii="Arial" w:hAnsi="Arial" w:cs="Arial"/>
+          <w:color w:val="222222"/>
+          <w:shd w:val="clear" w:color="auto" w:fill="FFFFFF"/>
+        </w:rPr>
+      </w:pPr>
+      <w:r>
+        <w:rPr>
+          <w:rFonts w:ascii="Arial" w:hAnsi="Arial" w:cs="Arial"/>
+          <w:color w:val="222222"/>
+          <w:shd w:val="clear" w:color="auto" w:fill="FFFFFF"/>
+        </w:rPr>
+        <w:lastRenderedPageBreak/>
+        <w:t>is a mechanism in which one object acquires all the properties and behaviours of a parent object</w:t>
+      </w:r>
+      <w:r>
+        <w:rPr>
+          <w:rFonts w:ascii="Arial" w:hAnsi="Arial" w:cs="Arial"/>
+          <w:color w:val="222222"/>
+          <w:shd w:val="clear" w:color="auto" w:fill="FFFFFF"/>
+        </w:rPr>
+        <w:t>, hierarchical- one base many derived.</w:t>
+      </w:r>
+      <w:r>
+        <w:rPr>
+          <w:rFonts w:ascii="Arial" w:hAnsi="Arial" w:cs="Arial"/>
+          <w:color w:val="222222"/>
+          <w:shd w:val="clear" w:color="auto" w:fill="FFFFFF"/>
+        </w:rPr>
+        <w:t xml:space="preserve"> No multiple inheritance</w:t>
+      </w:r>
+    </w:p>
+    <w:p>
+      <w:pPr>
+        <w:pStyle w:val="uiqtextpara"/>
+        <w:spacing w:after="240"/>
+        <w:rPr>
+          <w:rFonts w:ascii="Arial" w:hAnsi="Arial" w:cs="Arial"/>
+          <w:b/>
+          <w:bCs/>
+          <w:color w:val="333333"/>
+          <w:sz w:val="20"/>
+          <w:szCs w:val="20"/>
+        </w:rPr>
+      </w:pPr>
+      <w:r>
+        <w:rPr>
+          <w:rFonts w:ascii="Arial" w:hAnsi="Arial" w:cs="Arial"/>
+          <w:b/>
+          <w:bCs/>
+          <w:color w:val="333333"/>
+          <w:sz w:val="22"/>
+          <w:szCs w:val="22"/>
+        </w:rPr>
+        <w:t>Composition-</w:t>
+      </w:r>
+      <w:r>
+        <w:rPr>
+          <w:rFonts w:ascii="Arial" w:hAnsi="Arial" w:cs="Arial"/>
+          <w:b/>
+          <w:bCs/>
+          <w:color w:val="333333"/>
+          <w:sz w:val="20"/>
+          <w:szCs w:val="20"/>
+        </w:rPr>
+        <w:t xml:space="preserve"> </w:t>
+      </w:r>
+      <w:r>
+        <w:rPr>
+          <w:rFonts w:ascii="Arial" w:hAnsi="Arial" w:cs="Arial"/>
+          <w:bCs/>
+          <w:color w:val="333333"/>
+          <w:sz w:val="20"/>
+          <w:szCs w:val="20"/>
+        </w:rPr>
+        <w:t>They are absolutely different. Inheritance is an </w:t>
+      </w:r>
+      <w:r>
+        <w:rPr>
+          <w:rFonts w:ascii="Arial" w:hAnsi="Arial" w:cs="Arial"/>
+          <w:b/>
+          <w:bCs/>
+          <w:i/>
+          <w:iCs/>
+          <w:color w:val="333333"/>
+          <w:sz w:val="20"/>
+          <w:szCs w:val="20"/>
+        </w:rPr>
+        <w:t>"is-a"</w:t>
+      </w:r>
+      <w:r>
+        <w:rPr>
+          <w:rFonts w:ascii="Arial" w:hAnsi="Arial" w:cs="Arial"/>
+          <w:bCs/>
+          <w:color w:val="333333"/>
+          <w:sz w:val="20"/>
+          <w:szCs w:val="20"/>
+        </w:rPr>
+        <w:t> relationship. Composition is a </w:t>
+      </w:r>
+      <w:r>
+        <w:rPr>
+          <w:rFonts w:ascii="Arial" w:hAnsi="Arial" w:cs="Arial"/>
+          <w:b/>
+          <w:bCs/>
+          <w:i/>
+          <w:iCs/>
+          <w:color w:val="333333"/>
+          <w:sz w:val="20"/>
+          <w:szCs w:val="20"/>
+        </w:rPr>
+        <w:t>"has-a"</w:t>
+      </w:r>
+      <w:r>
+        <w:rPr>
+          <w:rFonts w:ascii="Arial" w:hAnsi="Arial" w:cs="Arial"/>
+          <w:bCs/>
+          <w:color w:val="333333"/>
+          <w:sz w:val="20"/>
+          <w:szCs w:val="20"/>
+        </w:rPr>
+        <w:t>.</w:t>
+      </w:r>
+      <w:r>
+        <w:rPr>
+          <w:rFonts w:ascii="Arial" w:hAnsi="Arial" w:cs="Arial"/>
+          <w:bCs/>
+          <w:color w:val="333333"/>
+          <w:sz w:val="20"/>
+          <w:szCs w:val="20"/>
+        </w:rPr>
+        <w:t xml:space="preserve"> Package or by creating obj instead of extend. </w:t>
+      </w:r>
+      <w:r>
+        <w:rPr>
+          <w:rFonts w:ascii="Arial" w:hAnsi="Arial" w:cs="Arial"/>
+          <w:color w:val="46535E"/>
+          <w:shd w:val="clear" w:color="auto" w:fill="FFFFFF"/>
+        </w:rPr>
+        <w:t>class object to be used inside another class</w:t>
+      </w:r>
+      <w:r>
+        <w:rPr>
+          <w:rFonts w:ascii="Arial" w:hAnsi="Arial" w:cs="Arial"/>
+          <w:bCs/>
+          <w:color w:val="333333"/>
+          <w:sz w:val="20"/>
+          <w:szCs w:val="20"/>
+        </w:rPr>
+        <w:t>.</w:t>
+      </w:r>
+      <w:r>
+        <w:rPr>
+          <w:rFonts w:ascii="Arial" w:hAnsi="Arial" w:cs="Arial"/>
+          <w:bCs/>
+          <w:color w:val="333333"/>
+          <w:sz w:val="20"/>
+          <w:szCs w:val="20"/>
+        </w:rPr>
+        <w:t xml:space="preserve"> </w:t>
+      </w:r>
+      <w:r>
+        <w:rPr>
+          <w:rFonts w:ascii="Arial" w:hAnsi="Arial" w:cs="Arial"/>
+          <w:bCs/>
+          <w:color w:val="333333"/>
+          <w:sz w:val="20"/>
+          <w:szCs w:val="20"/>
+        </w:rPr>
+        <w:t xml:space="preserve">Car has wheel(composition) and student </w:t>
+      </w:r>
+      <w:r>
+        <w:rPr>
+          <w:rFonts w:ascii="Arial" w:hAnsi="Arial" w:cs="Arial"/>
+          <w:bCs/>
+          <w:color w:val="333333"/>
+          <w:sz w:val="20"/>
+          <w:szCs w:val="20"/>
+        </w:rPr>
+        <w:t>is</w:t>
+      </w:r>
+      <w:r>
+        <w:rPr>
+          <w:rFonts w:ascii="Arial" w:hAnsi="Arial" w:cs="Arial"/>
+          <w:bCs/>
+          <w:color w:val="333333"/>
+          <w:sz w:val="20"/>
+          <w:szCs w:val="20"/>
+        </w:rPr>
+        <w:t xml:space="preserve"> </w:t>
+      </w:r>
+      <w:r>
+        <w:rPr>
+          <w:rFonts w:ascii="Arial" w:hAnsi="Arial" w:cs="Arial"/>
+          <w:bCs/>
+          <w:color w:val="333333"/>
+          <w:sz w:val="20"/>
+          <w:szCs w:val="20"/>
+        </w:rPr>
+        <w:t>human(inheritance).</w:t>
+      </w:r>
+    </w:p>
+    <w:p>
+      <w:pPr>
+        <w:pStyle w:val="uiqtextpara"/>
+        <w:spacing w:after="240"/>
+        <w:rPr>
+          <w:rFonts w:ascii="Arial" w:hAnsi="Arial" w:cs="Arial"/>
+          <w:b/>
+          <w:bCs/>
+          <w:color w:val="333333"/>
+          <w:sz w:val="20"/>
+          <w:szCs w:val="20"/>
+        </w:rPr>
+      </w:pPr>
+      <w:r>
+        <w:rPr>
+          <w:rFonts w:ascii="Arial" w:hAnsi="Arial" w:cs="Arial"/>
+          <w:b/>
+          <w:color w:val="333333"/>
+          <w:sz w:val="22"/>
+          <w:szCs w:val="22"/>
+        </w:rPr>
+        <w:t>Abstraction</w:t>
+      </w:r>
+      <w:r>
+        <w:rPr>
+          <w:rFonts w:ascii="Arial" w:hAnsi="Arial" w:cs="Arial"/>
+          <w:color w:val="333333"/>
+          <w:sz w:val="22"/>
+          <w:szCs w:val="22"/>
+        </w:rPr>
+        <w:t>: Abstraction is the act of representing essential information without including background details and explanations.</w:t>
+      </w:r>
+      <w:r>
+        <w:rPr>
+          <w:rFonts w:ascii="Arial" w:hAnsi="Arial" w:cs="Arial"/>
+          <w:color w:val="333333"/>
+          <w:sz w:val="22"/>
+          <w:szCs w:val="22"/>
+        </w:rPr>
+        <w:t xml:space="preserve"> </w:t>
+      </w:r>
+      <w:r>
+        <w:rPr>
+          <w:rFonts w:ascii="Arial" w:hAnsi="Arial" w:cs="Arial"/>
+          <w:b/>
+          <w:color w:val="333333"/>
+          <w:sz w:val="22"/>
+          <w:szCs w:val="22"/>
+        </w:rPr>
+        <w:t xml:space="preserve">Data Hiding- </w:t>
+      </w:r>
+      <w:r>
+        <w:rPr>
+          <w:rFonts w:ascii="Arial" w:hAnsi="Arial" w:cs="Arial"/>
+          <w:color w:val="333333"/>
+          <w:sz w:val="22"/>
+          <w:szCs w:val="22"/>
+        </w:rPr>
+        <w:t>hiding internal information.</w:t>
+      </w:r>
+    </w:p>
+    <w:p>
+      <w:pPr>
+        <w:pStyle w:val="uiqtextpara"/>
+        <w:spacing w:before="0" w:beforeAutospacing="0" w:after="240" w:afterAutospacing="0"/>
+        <w:rPr>
+          <w:rFonts w:ascii="Arial" w:hAnsi="Arial" w:cs="Arial"/>
+          <w:color w:val="333333"/>
+          <w:sz w:val="22"/>
+          <w:szCs w:val="22"/>
+        </w:rPr>
+      </w:pPr>
+      <w:r>
+        <w:rPr>
+          <w:rFonts w:ascii="Arial" w:hAnsi="Arial" w:cs="Arial"/>
+          <w:b/>
+          <w:color w:val="333333"/>
+          <w:sz w:val="22"/>
+          <w:szCs w:val="22"/>
+        </w:rPr>
+        <w:t>Encapsulation</w:t>
+      </w:r>
+      <w:r>
+        <w:rPr>
+          <w:rFonts w:ascii="Arial" w:hAnsi="Arial" w:cs="Arial"/>
+          <w:color w:val="333333"/>
+          <w:sz w:val="22"/>
+          <w:szCs w:val="22"/>
+        </w:rPr>
+        <w:t xml:space="preserve">: Encapsulation is the act of </w:t>
+      </w:r>
+      <w:r>
+        <w:rPr>
+          <w:rFonts w:ascii="Arial" w:hAnsi="Arial" w:cs="Arial"/>
+          <w:b/>
+          <w:color w:val="333333"/>
+          <w:sz w:val="22"/>
+          <w:szCs w:val="22"/>
+        </w:rPr>
+        <w:t>wrapping</w:t>
+      </w:r>
+      <w:r>
+        <w:rPr>
+          <w:rFonts w:ascii="Arial" w:hAnsi="Arial" w:cs="Arial"/>
+          <w:color w:val="333333"/>
+          <w:sz w:val="22"/>
+          <w:szCs w:val="22"/>
+        </w:rPr>
+        <w:t xml:space="preserve"> up of attributes</w:t>
+      </w:r>
+      <w:r>
+        <w:rPr>
+          <w:rFonts w:ascii="Arial" w:hAnsi="Arial" w:cs="Arial"/>
+          <w:color w:val="333333"/>
+          <w:sz w:val="22"/>
+          <w:szCs w:val="22"/>
+        </w:rPr>
+        <w:t xml:space="preserve"> </w:t>
+      </w:r>
+      <w:r>
+        <w:rPr>
+          <w:rFonts w:ascii="Arial" w:hAnsi="Arial" w:cs="Arial"/>
+          <w:color w:val="333333"/>
+          <w:sz w:val="22"/>
+          <w:szCs w:val="22"/>
+        </w:rPr>
+        <w:t>(represented by data members) and operations (represented by functions) under one single unit (represented by class)</w:t>
+      </w:r>
+      <w:r>
+        <w:rPr>
+          <w:rFonts w:ascii="Arial" w:hAnsi="Arial" w:cs="Arial"/>
+          <w:color w:val="333333"/>
+          <w:sz w:val="22"/>
+          <w:szCs w:val="22"/>
+        </w:rPr>
+        <w:t>.</w:t>
+      </w:r>
+    </w:p>
+    <w:p>
+      <w:pPr>
+        <w:pStyle w:val="uiqtextpara"/>
+        <w:spacing w:before="0" w:beforeAutospacing="0" w:after="240" w:afterAutospacing="0"/>
+        <w:rPr>
+          <w:rFonts w:ascii="Arial" w:hAnsi="Arial" w:cs="Arial"/>
+          <w:color w:val="333333"/>
+          <w:sz w:val="20"/>
+          <w:szCs w:val="20"/>
+        </w:rPr>
+      </w:pPr>
+      <w:r>
+        <w:rPr>
+          <w:rFonts w:ascii="Arial" w:hAnsi="Arial" w:cs="Arial"/>
+          <w:color w:val="333333"/>
+          <w:sz w:val="20"/>
+          <w:szCs w:val="20"/>
+        </w:rPr>
+        <w:t>Ex-Vending machine</w:t>
+      </w:r>
+      <w:r>
+        <w:rPr>
+          <w:rFonts w:ascii="Arial" w:hAnsi="Arial" w:cs="Arial"/>
+          <w:color w:val="333333"/>
+          <w:sz w:val="20"/>
+          <w:szCs w:val="20"/>
+        </w:rPr>
+        <w:t xml:space="preserve"> or tic tac toe</w:t>
+      </w:r>
+      <w:r>
+        <w:rPr>
+          <w:rFonts w:ascii="Arial" w:hAnsi="Arial" w:cs="Arial"/>
+          <w:color w:val="333333"/>
+          <w:sz w:val="20"/>
+          <w:szCs w:val="20"/>
+        </w:rPr>
+        <w:t>-</w:t>
+      </w:r>
+    </w:p>
+    <w:p>
+      <w:pPr>
+        <w:pStyle w:val="uiqtextpara"/>
+        <w:spacing w:before="0" w:beforeAutospacing="0" w:after="240" w:afterAutospacing="0"/>
+        <w:rPr>
+          <w:rFonts w:ascii="Arial" w:hAnsi="Arial" w:cs="Arial"/>
+          <w:color w:val="333333"/>
+          <w:sz w:val="20"/>
+          <w:szCs w:val="20"/>
+        </w:rPr>
+      </w:pPr>
+      <w:r>
+        <w:rPr>
+          <w:rFonts w:ascii="Arial" w:hAnsi="Arial" w:cs="Arial"/>
+          <w:color w:val="333333"/>
+          <w:sz w:val="20"/>
+          <w:szCs w:val="20"/>
+        </w:rPr>
+        <w:t>Abstraction-we are only concerned with i/o not internal processing</w:t>
+      </w:r>
+    </w:p>
+    <w:p>
+      <w:pPr>
+        <w:pStyle w:val="uiqtextpara"/>
+        <w:spacing w:before="0" w:beforeAutospacing="0" w:after="240" w:afterAutospacing="0"/>
+        <w:rPr>
+          <w:rFonts w:ascii="Arial" w:hAnsi="Arial" w:cs="Arial"/>
+          <w:color w:val="333333"/>
+          <w:sz w:val="20"/>
+          <w:szCs w:val="20"/>
+        </w:rPr>
+      </w:pPr>
+      <w:r>
+        <w:rPr>
+          <w:rFonts w:ascii="Arial" w:hAnsi="Arial" w:cs="Arial"/>
+          <w:color w:val="333333"/>
+          <w:sz w:val="20"/>
+          <w:szCs w:val="20"/>
+        </w:rPr>
+        <w:t>Encapsulation-Vending machine is a class- data- items and functions take input/ deliver/ make payment etc They are wrapped.</w:t>
+      </w:r>
+    </w:p>
+    <w:p>
+      <w:pPr>
+        <w:pStyle w:val="uiqtextpara"/>
+        <w:spacing w:before="0" w:beforeAutospacing="0" w:after="240" w:afterAutospacing="0"/>
+        <w:rPr>
+          <w:rFonts w:ascii="Arial" w:hAnsi="Arial" w:cs="Arial"/>
+          <w:color w:val="333333"/>
+          <w:sz w:val="20"/>
+          <w:szCs w:val="20"/>
+        </w:rPr>
+      </w:pPr>
+      <w:r>
+        <w:rPr>
+          <w:rFonts w:ascii="Arial" w:hAnsi="Arial" w:cs="Arial"/>
+          <w:color w:val="333333"/>
+          <w:sz w:val="20"/>
+          <w:szCs w:val="20"/>
+        </w:rPr>
+        <w:t>Data Hiding- how many can</w:t>
+      </w:r>
+      <w:r>
+        <w:rPr>
+          <w:rFonts w:ascii="Arial" w:hAnsi="Arial" w:cs="Arial"/>
+          <w:color w:val="333333"/>
+          <w:sz w:val="20"/>
+          <w:szCs w:val="20"/>
+        </w:rPr>
+        <w:t>s we have</w:t>
+      </w:r>
+      <w:r>
+        <w:rPr>
+          <w:rFonts w:ascii="Arial" w:hAnsi="Arial" w:cs="Arial"/>
+          <w:color w:val="333333"/>
+          <w:sz w:val="20"/>
+          <w:szCs w:val="20"/>
+        </w:rPr>
+        <w:t>/ or how many variables</w:t>
+      </w:r>
+    </w:p>
+    <w:p>
+      <w:pPr>
+        <w:pStyle w:val="uiqtextpara"/>
+        <w:spacing w:before="0" w:beforeAutospacing="0" w:after="240" w:afterAutospacing="0"/>
+        <w:rPr>
+          <w:rFonts w:ascii="Arial" w:hAnsi="Arial" w:cs="Arial"/>
+          <w:b/>
+          <w:bCs/>
+          <w:color w:val="333333"/>
+          <w:sz w:val="20"/>
+          <w:szCs w:val="20"/>
+        </w:rPr>
+      </w:pPr>
+      <w:r>
+        <w:rPr>
+          <w:rFonts w:ascii="Arial" w:hAnsi="Arial" w:cs="Arial"/>
+          <w:b/>
+          <w:bCs/>
+          <w:color w:val="333333"/>
+          <w:sz w:val="20"/>
+          <w:szCs w:val="20"/>
+        </w:rPr>
+        <w:t>Encapsulation is a way to implement Abstraction</w:t>
+      </w:r>
+    </w:p>
+    <w:p>
+      <w:pPr>
+        <w:pStyle w:val="uiqtextpara"/>
+        <w:spacing w:before="0" w:beforeAutospacing="0" w:after="240" w:afterAutospacing="0"/>
+        <w:rPr>
+          <w:rFonts w:ascii="Arial" w:hAnsi="Arial" w:cs="Arial"/>
+          <w:bCs/>
+          <w:color w:val="333333"/>
+          <w:sz w:val="20"/>
+          <w:szCs w:val="20"/>
+        </w:rPr>
+      </w:pPr>
+    </w:p>
+    <w:p>
+      <w:pPr>
+        <w:pStyle w:val="uiqtextpara"/>
+        <w:spacing w:before="0" w:beforeAutospacing="0" w:after="240" w:afterAutospacing="0"/>
+        <w:rPr>
+          <w:rFonts w:ascii="Arial" w:hAnsi="Arial" w:cs="Arial"/>
+          <w:bCs/>
+          <w:color w:val="333333"/>
+          <w:sz w:val="20"/>
+          <w:szCs w:val="20"/>
+        </w:rPr>
+      </w:pPr>
+    </w:p>
+    <w:p>
+      <w:pPr>
+        <w:pStyle w:val="uiqtextpara"/>
+        <w:spacing w:before="0" w:beforeAutospacing="0" w:after="240" w:afterAutospacing="0"/>
+        <w:rPr>
+          <w:rFonts w:ascii="Arial" w:hAnsi="Arial" w:cs="Arial"/>
+          <w:bCs/>
+          <w:color w:val="333333"/>
+          <w:sz w:val="20"/>
+          <w:szCs w:val="20"/>
+        </w:rPr>
+      </w:pPr>
+    </w:p>
+    <w:p>
+      <w:pPr>
+        <w:pStyle w:val="uiqtextpara"/>
+        <w:spacing w:before="0" w:beforeAutospacing="0" w:after="240" w:afterAutospacing="0"/>
+        <w:rPr>
+          <w:rFonts w:ascii="Arial" w:hAnsi="Arial" w:cs="Arial"/>
+          <w:bCs/>
+          <w:color w:val="333333"/>
+          <w:sz w:val="20"/>
+          <w:szCs w:val="20"/>
+        </w:rPr>
+      </w:pPr>
+    </w:p>
+    <w:p>
+      <w:pPr>
+        <w:pStyle w:val="uiqtextpara"/>
+        <w:spacing w:before="0" w:beforeAutospacing="0" w:after="240" w:afterAutospacing="0"/>
+        <w:jc w:val="center"/>
+        <w:rPr>
+          <w:rFonts w:ascii="Arial" w:hAnsi="Arial" w:cs="Arial"/>
+          <w:b/>
+          <w:bCs/>
+          <w:color w:val="333333"/>
+          <w:sz w:val="20"/>
+          <w:szCs w:val="20"/>
+        </w:rPr>
+      </w:pPr>
+      <w:r>
+        <w:rPr>
+          <w:rFonts w:ascii="Arial" w:hAnsi="Arial" w:cs="Arial"/>
+          <w:b/>
+          <w:bCs/>
+          <w:color w:val="333333"/>
+          <w:sz w:val="20"/>
+          <w:szCs w:val="20"/>
+        </w:rPr>
+        <w:t>Abstract class</w:t>
+      </w:r>
+    </w:p>
+    <w:p>
+      <w:pPr>
+        <w:pStyle w:val="uiqtextpara"/>
+        <w:spacing w:before="0" w:beforeAutospacing="0" w:after="240" w:afterAutospacing="0"/>
+        <w:rPr>
+          <w:rFonts w:ascii="Arial" w:hAnsi="Arial" w:cs="Arial"/>
+          <w:bCs/>
+          <w:color w:val="333333"/>
+          <w:sz w:val="20"/>
+          <w:szCs w:val="20"/>
+        </w:rPr>
+      </w:pPr>
+      <w:r>
+        <w:rPr>
+          <w:rFonts w:ascii="Arial" w:hAnsi="Arial" w:cs="Arial"/>
+          <w:bCs/>
+          <w:color w:val="333333"/>
+          <w:sz w:val="20"/>
+          <w:szCs w:val="20"/>
+        </w:rPr>
+        <w:t>When we want every sub class must implement/make a particular function as we don’t know its ans right now. For ex vehicle class</w:t>
+      </w:r>
+      <w:r>
+        <w:rPr>
+          <w:rFonts w:ascii="Arial" w:hAnsi="Arial" w:cs="Arial"/>
+          <w:bCs/>
+          <w:color w:val="333333"/>
+          <w:sz w:val="20"/>
+          <w:szCs w:val="20"/>
+        </w:rPr>
+        <w:t>, car, bmw</w:t>
+      </w:r>
+    </w:p>
+    <w:p>
+      <w:pPr>
+        <w:pStyle w:val="uiqtextpara"/>
+        <w:spacing w:before="0" w:beforeAutospacing="0" w:after="240" w:afterAutospacing="0"/>
+        <w:rPr>
+          <w:rFonts w:ascii="Arial" w:hAnsi="Arial" w:cs="Arial"/>
+          <w:bCs/>
+          <w:color w:val="333333"/>
+          <w:sz w:val="20"/>
+          <w:szCs w:val="20"/>
+        </w:rPr>
+      </w:pPr>
+      <w:r>
+        <w:rPr>
+          <w:rFonts w:ascii="Arial" w:hAnsi="Arial" w:cs="Arial"/>
+          <w:bCs/>
+          <w:color w:val="333333"/>
+          <w:sz w:val="20"/>
+          <w:szCs w:val="20"/>
+        </w:rPr>
+        <w:t>We can’t create its object</w:t>
+      </w:r>
+      <w:r>
+        <w:rPr>
+          <w:rFonts w:ascii="Arial" w:hAnsi="Arial" w:cs="Arial"/>
+          <w:bCs/>
+          <w:color w:val="333333"/>
+          <w:sz w:val="20"/>
+          <w:szCs w:val="20"/>
+        </w:rPr>
+        <w:t xml:space="preserve"> ie new abstract_class_name(). Not allowed</w:t>
+      </w:r>
+    </w:p>
+    <w:p>
+      <w:pPr>
+        <w:pStyle w:val="uiqtextpara"/>
+        <w:spacing w:before="0" w:beforeAutospacing="0" w:after="240" w:afterAutospacing="0"/>
+        <w:rPr>
+          <w:rFonts w:ascii="Arial" w:hAnsi="Arial" w:cs="Arial"/>
+        </w:rPr>
+      </w:pPr>
+      <w:r>
+        <w:rPr>
+          <w:rFonts w:ascii="Arial" w:hAnsi="Arial" w:cs="Arial"/>
+          <w:bCs/>
+          <w:color w:val="333333"/>
+          <w:sz w:val="20"/>
+          <w:szCs w:val="20"/>
+        </w:rPr>
+        <w:t>Sub class has two options- make is abstract or complete abstract function</w:t>
+      </w:r>
+      <w:r>
+        <w:rPr>
+          <w:rFonts w:ascii="Arial" w:hAnsi="Arial" w:cs="Arial"/>
+          <w:bCs/>
+          <w:color w:val="333333"/>
+          <w:sz w:val="20"/>
+          <w:szCs w:val="20"/>
+        </w:rPr>
+        <w:t>.</w:t>
+      </w:r>
+      <w:r>
+        <w:rPr>
+          <w:rFonts w:ascii="Arial" w:hAnsi="Arial" w:cs="Arial"/>
+        </w:rPr>
+        <w:t xml:space="preserve"> </w:t>
+      </w:r>
+    </w:p>
+    <w:p>
+      <w:pPr>
+        <w:pStyle w:val="uiqtextpara"/>
+        <w:spacing w:before="0" w:beforeAutospacing="0" w:after="240" w:afterAutospacing="0"/>
+        <w:rPr>
+          <w:rFonts w:ascii="Arial" w:hAnsi="Arial" w:cs="Arial"/>
+          <w:bCs/>
+          <w:color w:val="333333"/>
+          <w:sz w:val="22"/>
+          <w:szCs w:val="22"/>
+        </w:rPr>
+      </w:pPr>
+      <w:r>
+        <w:rPr>
+          <w:rFonts w:ascii="Arial" w:hAnsi="Arial" w:cs="Arial"/>
+          <w:sz w:val="22"/>
+          <w:szCs w:val="22"/>
+        </w:rPr>
+        <w:t>Abstract class cannot have abstract constructors, Abstract class cannot have abstract static methods (static method can’t be overridden, compile time polymorphism)</w:t>
+      </w:r>
+    </w:p>
+    <w:p>
+      <w:pPr>
+        <w:pStyle w:val="uiqtextpara"/>
+        <w:spacing w:before="0" w:beforeAutospacing="0" w:after="240" w:afterAutospacing="0"/>
+        <w:rPr>
+          <w:rFonts w:ascii="Arial" w:hAnsi="Arial" w:cs="Arial"/>
+          <w:b/>
+          <w:bCs/>
+          <w:color w:val="333333"/>
+          <w:sz w:val="20"/>
+          <w:szCs w:val="20"/>
+        </w:rPr>
+      </w:pPr>
+    </w:p>
+    <w:p>
+      <w:pPr>
+        <w:pStyle w:val="uiqtextpara"/>
+        <w:spacing w:before="0" w:beforeAutospacing="0" w:after="240" w:afterAutospacing="0"/>
+        <w:rPr>
+          <w:rFonts w:ascii="Arial" w:hAnsi="Arial" w:cs="Arial"/>
+          <w:b/>
+          <w:bCs/>
+          <w:color w:val="333333"/>
+          <w:sz w:val="20"/>
+          <w:szCs w:val="20"/>
+        </w:rPr>
+      </w:pPr>
+    </w:p>
+    <w:p>
+      <w:pPr>
+        <w:pStyle w:val="uiqtextpara"/>
+        <w:spacing w:before="0" w:beforeAutospacing="0" w:after="240" w:afterAutospacing="0"/>
+        <w:rPr>
+          <w:rFonts w:ascii="Arial" w:hAnsi="Arial" w:cs="Arial"/>
+          <w:b/>
+          <w:bCs/>
+          <w:color w:val="333333"/>
+          <w:sz w:val="20"/>
+          <w:szCs w:val="20"/>
+        </w:rPr>
+      </w:pPr>
+    </w:p>
+    <w:p>
+      <w:pPr>
+        <w:pStyle w:val="uiqtextpara"/>
+        <w:spacing w:before="0" w:beforeAutospacing="0" w:after="240" w:afterAutospacing="0"/>
+        <w:rPr>
+          <w:rFonts w:ascii="Arial" w:hAnsi="Arial" w:cs="Arial"/>
+          <w:b/>
+          <w:bCs/>
+          <w:color w:val="333333"/>
+          <w:sz w:val="20"/>
+          <w:szCs w:val="20"/>
+        </w:rPr>
+      </w:pPr>
+    </w:p>
+    <w:p>
+      <w:pPr>
+        <w:pStyle w:val="uiqtextpara"/>
+        <w:spacing w:before="0" w:beforeAutospacing="0" w:after="240" w:afterAutospacing="0"/>
+        <w:rPr>
+          <w:rFonts w:ascii="Arial" w:hAnsi="Arial" w:cs="Arial"/>
+          <w:b/>
+          <w:bCs/>
+          <w:color w:val="333333"/>
+          <w:sz w:val="20"/>
+          <w:szCs w:val="20"/>
+        </w:rPr>
+      </w:pPr>
+    </w:p>
+    <w:p>
+      <w:pPr>
+        <w:pStyle w:val="uiqtextpara"/>
+        <w:spacing w:before="0" w:beforeAutospacing="0" w:after="240" w:afterAutospacing="0"/>
+        <w:rPr>
+          <w:rFonts w:ascii="Arial" w:hAnsi="Arial" w:cs="Arial"/>
+          <w:b/>
+          <w:bCs/>
+          <w:color w:val="333333"/>
+          <w:sz w:val="20"/>
+          <w:szCs w:val="20"/>
+        </w:rPr>
+      </w:pPr>
+    </w:p>
+    <w:p>
+      <w:pPr>
+        <w:pStyle w:val="uiqtextpara"/>
+        <w:spacing w:before="0" w:beforeAutospacing="0" w:after="240" w:afterAutospacing="0"/>
+        <w:rPr>
+          <w:rFonts w:ascii="Arial" w:hAnsi="Arial" w:cs="Arial"/>
+          <w:b/>
+          <w:bCs/>
+          <w:color w:val="333333"/>
+          <w:sz w:val="20"/>
+          <w:szCs w:val="20"/>
+        </w:rPr>
+      </w:pPr>
+    </w:p>
+    <w:p>
+      <w:pPr>
+        <w:pStyle w:val="uiqtextpara"/>
+        <w:spacing w:before="0" w:beforeAutospacing="0" w:after="240" w:afterAutospacing="0"/>
+        <w:rPr>
+          <w:rFonts w:ascii="Arial" w:hAnsi="Arial" w:cs="Arial"/>
+          <w:b/>
+          <w:bCs/>
+          <w:color w:val="333333"/>
+          <w:sz w:val="20"/>
+          <w:szCs w:val="20"/>
+        </w:rPr>
+      </w:pPr>
+    </w:p>
+    <w:p>
+      <w:pPr>
+        <w:pStyle w:val="uiqtextpara"/>
+        <w:spacing w:before="0" w:beforeAutospacing="0" w:after="240" w:afterAutospacing="0"/>
+        <w:rPr>
+          <w:rFonts w:ascii="Arial" w:hAnsi="Arial" w:cs="Arial"/>
+          <w:b/>
+          <w:bCs/>
+          <w:color w:val="333333"/>
+          <w:sz w:val="20"/>
+          <w:szCs w:val="20"/>
+        </w:rPr>
+      </w:pPr>
+    </w:p>
+    <w:p>
+      <w:pPr>
+        <w:pStyle w:val="uiqtextpara"/>
+        <w:spacing w:before="0" w:beforeAutospacing="0" w:after="240" w:afterAutospacing="0"/>
+        <w:rPr>
+          <w:rFonts w:ascii="Arial" w:hAnsi="Arial" w:cs="Arial"/>
+          <w:b/>
+          <w:bCs/>
+          <w:color w:val="333333"/>
+          <w:sz w:val="20"/>
+          <w:szCs w:val="20"/>
+        </w:rPr>
+      </w:pPr>
+    </w:p>
+    <w:p>
+      <w:pPr>
+        <w:pStyle w:val="uiqtextpara"/>
+        <w:spacing w:before="0" w:beforeAutospacing="0" w:after="240" w:afterAutospacing="0"/>
+        <w:rPr>
+          <w:rFonts w:ascii="Arial" w:hAnsi="Arial" w:cs="Arial"/>
+          <w:b/>
+          <w:bCs/>
+          <w:color w:val="333333"/>
+          <w:sz w:val="20"/>
+          <w:szCs w:val="20"/>
+        </w:rPr>
+      </w:pPr>
+    </w:p>
+    <w:p>
+      <w:pPr>
+        <w:pStyle w:val="uiqtextpara"/>
+        <w:spacing w:before="0" w:beforeAutospacing="0" w:after="240" w:afterAutospacing="0"/>
+        <w:rPr>
+          <w:rFonts w:ascii="Arial" w:hAnsi="Arial" w:cs="Arial"/>
+          <w:b/>
+          <w:bCs/>
+          <w:color w:val="333333"/>
+          <w:sz w:val="20"/>
+          <w:szCs w:val="20"/>
+        </w:rPr>
+      </w:pPr>
+    </w:p>
+    <w:p>
+      <w:pPr>
+        <w:pStyle w:val="uiqtextpara"/>
+        <w:spacing w:before="0" w:beforeAutospacing="0" w:after="240" w:afterAutospacing="0"/>
+        <w:rPr>
+          <w:rFonts w:ascii="Arial" w:hAnsi="Arial" w:cs="Arial"/>
+          <w:b/>
+          <w:bCs/>
+          <w:color w:val="333333"/>
+          <w:sz w:val="20"/>
+          <w:szCs w:val="20"/>
+        </w:rPr>
+      </w:pPr>
+      <w:r>
+        <w:rPr>
+          <w:rFonts w:ascii="Arial" w:hAnsi="Arial" w:cs="Arial"/>
+          <w:b/>
+          <w:bCs/>
+          <w:color w:val="333333"/>
+          <w:sz w:val="20"/>
+          <w:szCs w:val="20"/>
+        </w:rPr>
+        <w:t>C++</w:t>
+      </w:r>
+    </w:p>
+    <w:p>
+      <w:pPr>
+        <w:pStyle w:val="uiqtextpara"/>
+        <w:spacing w:before="0" w:beforeAutospacing="0" w:after="240" w:afterAutospacing="0"/>
+        <w:rPr>
+          <w:rFonts w:ascii="Arial" w:hAnsi="Arial" w:cs="Arial"/>
+          <w:bCs/>
+          <w:color w:val="333333"/>
+          <w:sz w:val="20"/>
+          <w:szCs w:val="20"/>
+        </w:rPr>
+      </w:pPr>
+      <w:r>
+        <w:rPr>
+          <w:rFonts w:ascii="Arial" w:hAnsi="Arial" w:cs="Arial"/>
+          <w:bCs/>
+          <w:color w:val="333333"/>
+          <w:sz w:val="20"/>
+          <w:szCs w:val="20"/>
+        </w:rPr>
+        <w:t>Constructor- can be private, protected, copy constructor</w:t>
+      </w:r>
+      <w:r>
+        <w:rPr>
+          <w:rFonts w:ascii="Arial" w:hAnsi="Arial" w:cs="Arial"/>
+          <w:bCs/>
+          <w:color w:val="333333"/>
+          <w:sz w:val="20"/>
+          <w:szCs w:val="20"/>
+        </w:rPr>
+        <w:t xml:space="preserve"> but not friend</w:t>
+      </w:r>
+    </w:p>
+    <w:p>
+      <w:pPr>
+        <w:pStyle w:val="uiqtextpara"/>
+        <w:spacing w:before="0" w:beforeAutospacing="0" w:after="240" w:afterAutospacing="0"/>
+        <w:rPr>
+          <w:rFonts w:ascii="Arial" w:hAnsi="Arial" w:cs="Arial"/>
+          <w:color w:val="333333"/>
+          <w:sz w:val="20"/>
+          <w:szCs w:val="20"/>
+        </w:rPr>
+      </w:pPr>
+      <w:r>
+        <w:rPr>
+          <w:rFonts w:ascii="Arial" w:hAnsi="Arial" w:cs="Arial"/>
+          <w:b/>
+          <w:color w:val="333333"/>
+          <w:sz w:val="20"/>
+          <w:szCs w:val="20"/>
+        </w:rPr>
+        <w:t>Friend</w:t>
+      </w:r>
+      <w:r>
+        <w:rPr>
+          <w:rFonts w:ascii="Arial" w:hAnsi="Arial" w:cs="Arial"/>
+          <w:b/>
+          <w:color w:val="333333"/>
+          <w:sz w:val="20"/>
+          <w:szCs w:val="20"/>
+        </w:rPr>
+        <w:t xml:space="preserve"> Function- </w:t>
+      </w:r>
+      <w:r>
+        <w:rPr>
+          <w:rFonts w:ascii="Arial" w:hAnsi="Arial" w:cs="Arial"/>
+          <w:color w:val="333333"/>
+          <w:sz w:val="20"/>
+          <w:szCs w:val="20"/>
+        </w:rPr>
+        <w:t>not in java as it will break the design.</w:t>
+      </w:r>
+      <w:r>
+        <w:rPr>
+          <w:rFonts w:ascii="Arial" w:hAnsi="Arial" w:cs="Arial"/>
+          <w:color w:val="333333"/>
+          <w:sz w:val="20"/>
+          <w:szCs w:val="20"/>
+        </w:rPr>
+        <w:t xml:space="preserve"> It is not the member function but can access private </w:t>
+      </w:r>
+      <w:r>
+        <w:rPr>
+          <w:rFonts w:ascii="Arial" w:hAnsi="Arial" w:cs="Arial"/>
+          <w:color w:val="333333"/>
+          <w:sz w:val="20"/>
+          <w:szCs w:val="20"/>
+        </w:rPr>
+        <w:t>variable. Can be called using objs</w:t>
+      </w:r>
+      <w:r>
+        <w:rPr>
+          <w:rFonts w:ascii="Arial" w:hAnsi="Arial" w:cs="Arial"/>
+          <w:color w:val="333333"/>
+          <w:sz w:val="20"/>
+          <w:szCs w:val="20"/>
+        </w:rPr>
+        <w:t>.</w:t>
+      </w:r>
+    </w:p>
+    <w:p>
+      <w:pPr>
+        <w:pStyle w:val="uiqtextpara"/>
+        <w:spacing w:before="0" w:beforeAutospacing="0" w:after="240" w:afterAutospacing="0"/>
+        <w:rPr>
+          <w:rFonts w:ascii="Arial" w:hAnsi="Arial" w:cs="Arial"/>
+          <w:b/>
+        </w:rPr>
+      </w:pPr>
+      <w:r>
+        <w:rPr>
+          <w:noProof/>
+        </w:rPr>
+        <w:drawing>
+          <wp:inline distT="0" distB="0" distL="0" distR="0" wp14:anchorId="379185F9" wp14:editId="6EB67C56">
+            <wp:extent cx="5243945" cy="1524000"/>
+            <wp:effectExtent l="0" t="0" r="0" b="0"/>
+            <wp:docPr id="2" name="Picture 2"/>
+            <wp:cNvGraphicFramePr>
+              <a:graphicFrameLocks xmlns:a="http://schemas.openxmlformats.org/drawingml/2006/main" noChangeAspect="1"/>
+            </wp:cNvGraphicFramePr>
+            <a:graphic xmlns:a="http://schemas.openxmlformats.org/drawingml/2006/main">
+              <a:graphicData uri="http://schemas.openxmlformats.org/drawingml/2006/picture">
+                <pic:pic xmlns:pic="http://schemas.openxmlformats.org/drawingml/2006/picture">
+                  <pic:nvPicPr>
+                    <pic:cNvPr id="1" name=""/>
+                    <pic:cNvPicPr/>
+                  </pic:nvPicPr>
+                  <pic:blipFill>
+                    <a:blip r:embed="rId23"/>
+                    <a:stretch>
+                      <a:fillRect/>
+                    </a:stretch>
+                  </pic:blipFill>
+                  <pic:spPr>
+                    <a:xfrm>
+                      <a:off x="0" y="0"/>
                       <a:ext cx="5250382" cy="1525871"/>
                     </a:xfrm>
                     <a:prstGeom prst="rect">
@@ -6099,6 +5453,333 @@
     </w:p>
     <w:p>
       <w:pPr>
+        <w:jc w:val="center"/>
+        <w:rPr>
+          <w:rFonts w:ascii="Arial" w:hAnsi="Arial" w:cs="Arial"/>
+          <w:bCs/>
+        </w:rPr>
+      </w:pPr>
+      <w:r>
+        <w:rPr>
+          <w:rFonts w:ascii="Arial" w:hAnsi="Arial" w:cs="Arial"/>
+          <w:b/>
+        </w:rPr>
+        <w:br w:type="page"/>
+      </w:r>
+      <w:r>
+        <w:rPr>
+          <w:rFonts w:ascii="Arial" w:hAnsi="Arial" w:cs="Arial"/>
+          <w:bCs/>
+        </w:rPr>
+        <w:lastRenderedPageBreak/>
+        <w:t>Threads</w:t>
+      </w:r>
+    </w:p>
+    <w:p>
+      <w:pPr>
+        <w:jc w:val="both"/>
+        <w:rPr>
+          <w:rFonts w:ascii="Arial" w:hAnsi="Arial" w:cs="Arial"/>
+          <w:shd w:val="clear" w:color="auto" w:fill="FFFFFF"/>
+        </w:rPr>
+      </w:pPr>
+      <w:r>
+        <w:rPr>
+          <w:rFonts w:ascii="Arial" w:hAnsi="Arial" w:cs="Arial"/>
+          <w:bCs/>
+        </w:rPr>
+        <w:t>Main thread- executed when program begins</w:t>
+      </w:r>
+      <w:r>
+        <w:rPr>
+          <w:rFonts w:ascii="Arial" w:hAnsi="Arial" w:cs="Arial"/>
+          <w:bCs/>
+        </w:rPr>
+        <w:t xml:space="preserve"> and </w:t>
+      </w:r>
+      <w:r>
+        <w:rPr>
+          <w:rFonts w:ascii="Arial" w:hAnsi="Arial" w:cs="Arial"/>
+          <w:shd w:val="clear" w:color="auto" w:fill="FFFFFF"/>
+        </w:rPr>
+        <w:t> last thread to finish execution because it performs various shutdown actions</w:t>
+      </w:r>
+      <w:r>
+        <w:rPr>
+          <w:rFonts w:ascii="Arial" w:hAnsi="Arial" w:cs="Arial"/>
+          <w:shd w:val="clear" w:color="auto" w:fill="FFFFFF"/>
+        </w:rPr>
+        <w:t xml:space="preserve">. </w:t>
+      </w:r>
+      <w:r>
+        <w:rPr>
+          <w:rFonts w:ascii="Arial" w:hAnsi="Arial" w:cs="Arial"/>
+          <w:shd w:val="clear" w:color="auto" w:fill="FFFFFF"/>
+        </w:rPr>
+        <w:t>Thread.</w:t>
+      </w:r>
+      <w:r>
+        <w:rPr>
+          <w:rFonts w:ascii="Arial" w:hAnsi="Arial" w:cs="Arial"/>
+          <w:b/>
+          <w:bCs/>
+          <w:shd w:val="clear" w:color="auto" w:fill="FFFFFF"/>
+        </w:rPr>
+        <w:t>currentThread()</w:t>
+      </w:r>
+      <w:r>
+        <w:rPr>
+          <w:rFonts w:ascii="Arial" w:hAnsi="Arial" w:cs="Arial"/>
+          <w:shd w:val="clear" w:color="auto" w:fill="FFFFFF"/>
+        </w:rPr>
+        <w:t>- reference to it, Thread class</w:t>
+      </w:r>
+      <w:r>
+        <w:rPr>
+          <w:rFonts w:ascii="Arial" w:hAnsi="Arial" w:cs="Arial"/>
+          <w:shd w:val="clear" w:color="auto" w:fill="FFFFFF"/>
+        </w:rPr>
+        <w:t xml:space="preserve">. </w:t>
+      </w:r>
+      <w:r>
+        <w:rPr>
+          <w:rFonts w:ascii="Arial" w:hAnsi="Arial" w:cs="Arial"/>
+          <w:shd w:val="clear" w:color="auto" w:fill="FFFFFF"/>
+        </w:rPr>
+        <w:t xml:space="preserve">The default priority of Main thread is </w:t>
+      </w:r>
+      <w:r>
+        <w:rPr>
+          <w:rFonts w:ascii="Arial" w:hAnsi="Arial" w:cs="Arial"/>
+          <w:b/>
+          <w:bCs/>
+          <w:shd w:val="clear" w:color="auto" w:fill="FFFFFF"/>
+        </w:rPr>
+        <w:t>5</w:t>
+      </w:r>
+      <w:r>
+        <w:rPr>
+          <w:rFonts w:ascii="Arial" w:hAnsi="Arial" w:cs="Arial"/>
+          <w:shd w:val="clear" w:color="auto" w:fill="FFFFFF"/>
+        </w:rPr>
+        <w:t xml:space="preserve"> and</w:t>
+      </w:r>
+      <w:r>
+        <w:rPr>
+          <w:rFonts w:ascii="Arial" w:hAnsi="Arial" w:cs="Arial"/>
+          <w:shd w:val="clear" w:color="auto" w:fill="FFFFFF"/>
+        </w:rPr>
+        <w:t xml:space="preserve"> </w:t>
+      </w:r>
+      <w:r>
+        <w:rPr>
+          <w:rFonts w:ascii="Arial" w:hAnsi="Arial" w:cs="Arial"/>
+          <w:shd w:val="clear" w:color="auto" w:fill="FFFFFF"/>
+        </w:rPr>
+        <w:t>for all remaining user threads priority will be inherited from parent to child</w:t>
+      </w:r>
+      <w:r>
+        <w:rPr>
+          <w:rFonts w:ascii="Arial" w:hAnsi="Arial" w:cs="Arial"/>
+          <w:shd w:val="clear" w:color="auto" w:fill="FFFFFF"/>
+        </w:rPr>
+        <w:t>.</w:t>
+      </w:r>
+      <w:r>
+        <w:rPr>
+          <w:rFonts w:ascii="Arial" w:hAnsi="Arial" w:cs="Arial"/>
+          <w:shd w:val="clear" w:color="auto" w:fill="FFFFFF"/>
+        </w:rPr>
+        <w:t xml:space="preserve"> get/set(name/priority) min-1(MIN_PRIORITY)</w:t>
+      </w:r>
+      <w:r>
+        <w:rPr>
+          <w:rFonts w:ascii="Arial" w:hAnsi="Arial" w:cs="Arial"/>
+          <w:shd w:val="clear" w:color="auto" w:fill="FFFFFF"/>
+        </w:rPr>
+        <w:t>,</w:t>
+      </w:r>
+      <w:r>
+        <w:rPr>
+          <w:rFonts w:ascii="Arial" w:hAnsi="Arial" w:cs="Arial"/>
+          <w:shd w:val="clear" w:color="auto" w:fill="FFFFFF"/>
+        </w:rPr>
+        <w:t xml:space="preserve"> </w:t>
+      </w:r>
+      <w:r>
+        <w:rPr>
+          <w:rFonts w:ascii="Arial" w:hAnsi="Arial" w:cs="Arial"/>
+          <w:shd w:val="clear" w:color="auto" w:fill="FFFFFF"/>
+        </w:rPr>
+        <w:t>max</w:t>
+      </w:r>
+      <w:r>
+        <w:rPr>
+          <w:rFonts w:ascii="Arial" w:hAnsi="Arial" w:cs="Arial"/>
+          <w:shd w:val="clear" w:color="auto" w:fill="FFFFFF"/>
+        </w:rPr>
+        <w:t>-</w:t>
+      </w:r>
+      <w:r>
+        <w:rPr>
+          <w:rFonts w:ascii="Arial" w:hAnsi="Arial" w:cs="Arial"/>
+          <w:shd w:val="clear" w:color="auto" w:fill="FFFFFF"/>
+        </w:rPr>
+        <w:t>10</w:t>
+      </w:r>
+      <w:r>
+        <w:rPr>
+          <w:rFonts w:ascii="Arial" w:hAnsi="Arial" w:cs="Arial"/>
+          <w:shd w:val="clear" w:color="auto" w:fill="FFFFFF"/>
+        </w:rPr>
+        <w:t>.</w:t>
+      </w:r>
+    </w:p>
+    <w:p>
+      <w:pPr>
+        <w:jc w:val="both"/>
+        <w:rPr>
+          <w:rFonts w:ascii="Arial" w:hAnsi="Arial" w:cs="Arial"/>
+          <w:shd w:val="clear" w:color="auto" w:fill="FFFFFF"/>
+        </w:rPr>
+      </w:pPr>
+      <w:r>
+        <w:rPr>
+          <w:rFonts w:ascii="Arial" w:hAnsi="Arial" w:cs="Arial"/>
+          <w:shd w:val="clear" w:color="auto" w:fill="FFFFFF"/>
+        </w:rPr>
+        <w:t>The “</w:t>
+      </w:r>
+      <w:r>
+        <w:rPr>
+          <w:rFonts w:ascii="Arial" w:hAnsi="Arial" w:cs="Arial"/>
+          <w:b/>
+          <w:bCs/>
+          <w:shd w:val="clear" w:color="auto" w:fill="FFFFFF"/>
+        </w:rPr>
+        <w:t>Main” thread</w:t>
+      </w:r>
+      <w:r>
+        <w:rPr>
+          <w:rFonts w:ascii="Arial" w:hAnsi="Arial" w:cs="Arial"/>
+          <w:shd w:val="clear" w:color="auto" w:fill="FFFFFF"/>
+        </w:rPr>
+        <w:t xml:space="preserve"> first verifies the existence of the </w:t>
+      </w:r>
+      <w:r>
+        <w:rPr>
+          <w:rFonts w:ascii="Arial" w:hAnsi="Arial" w:cs="Arial"/>
+          <w:b/>
+          <w:bCs/>
+          <w:shd w:val="clear" w:color="auto" w:fill="FFFFFF"/>
+        </w:rPr>
+        <w:t>main() method</w:t>
+      </w:r>
+      <w:r>
+        <w:rPr>
+          <w:rFonts w:ascii="Arial" w:hAnsi="Arial" w:cs="Arial"/>
+          <w:shd w:val="clear" w:color="auto" w:fill="FFFFFF"/>
+        </w:rPr>
+        <w:t>, and then it initializes the class</w:t>
+      </w:r>
+      <w:r>
+        <w:rPr>
+          <w:rFonts w:ascii="Arial" w:hAnsi="Arial" w:cs="Arial"/>
+          <w:shd w:val="clear" w:color="auto" w:fill="FFFFFF"/>
+        </w:rPr>
+        <w:t>.</w:t>
+      </w:r>
+      <w:r>
+        <w:rPr>
+          <w:rFonts w:ascii="Arial" w:hAnsi="Arial" w:cs="Arial"/>
+          <w:shd w:val="clear" w:color="auto" w:fill="FFFFFF"/>
+        </w:rPr>
+        <w:t xml:space="preserve"> </w:t>
+      </w:r>
+    </w:p>
+    <w:p>
+      <w:pPr>
+        <w:jc w:val="both"/>
+        <w:rPr>
+          <w:rFonts w:ascii="Arial" w:hAnsi="Arial" w:cs="Arial"/>
+          <w:bCs/>
+        </w:rPr>
+      </w:pPr>
+      <w:r>
+        <w:rPr>
+          <w:rFonts w:ascii="Arial" w:hAnsi="Arial" w:cs="Arial"/>
+          <w:bCs/>
+        </w:rPr>
+        <w:t>Garbage</w:t>
+      </w:r>
+      <w:r>
+        <w:rPr>
+          <w:rFonts w:ascii="Arial" w:hAnsi="Arial" w:cs="Arial"/>
+          <w:bCs/>
+        </w:rPr>
+        <w:t xml:space="preserve"> collection- other daemon threads.</w:t>
+      </w:r>
+      <w:r>
+        <w:rPr>
+          <w:rFonts w:ascii="Arial" w:hAnsi="Arial" w:cs="Arial"/>
+          <w:bCs/>
+        </w:rPr>
+        <w:t>- low priority thread, JVM don’t care about it,(can’t stop jvm from shutting down).</w:t>
+      </w:r>
+      <w:bookmarkStart w:id="2" w:name="_GoBack"/>
+      <w:bookmarkEnd w:id="2"/>
+    </w:p>
+    <w:p>
+      <w:pPr>
+        <w:jc w:val="both"/>
+        <w:rPr>
+          <w:rFonts w:ascii="Arial" w:hAnsi="Arial" w:cs="Arial"/>
+          <w:bCs/>
+        </w:rPr>
+      </w:pPr>
+      <w:r>
+        <w:rPr>
+          <w:rFonts w:ascii="Arial" w:hAnsi="Arial" w:cs="Arial"/>
+          <w:bCs/>
+        </w:rPr>
+        <w:t>JVM start-Main and Daemon threads</w:t>
+      </w:r>
+      <w:r>
+        <w:rPr>
+          <w:rFonts w:ascii="Arial" w:hAnsi="Arial" w:cs="Arial"/>
+          <w:bCs/>
+        </w:rPr>
+        <w:t xml:space="preserve"> </w:t>
+      </w:r>
+    </w:p>
+    <w:p>
+      <w:pPr>
+        <w:jc w:val="both"/>
+        <w:rPr>
+          <w:rFonts w:ascii="Arial" w:hAnsi="Arial" w:cs="Arial"/>
+          <w:bCs/>
+        </w:rPr>
+      </w:pPr>
+      <w:hyperlink r:id="rId24" w:history="1">
+        <w:r>
+          <w:rPr>
+            <w:rStyle w:val="Hyperlink"/>
+            <w:rFonts w:ascii="Arial" w:hAnsi="Arial" w:cs="Arial"/>
+            <w:bCs/>
+          </w:rPr>
+          <w:t>Main Thread and deadlock</w:t>
+        </w:r>
+      </w:hyperlink>
+      <w:r>
+        <w:rPr>
+          <w:rFonts w:ascii="Arial" w:hAnsi="Arial" w:cs="Arial"/>
+          <w:bCs/>
+        </w:rPr>
+        <w:br w:type="page"/>
+      </w:r>
+    </w:p>
+    <w:p>
+      <w:pPr>
         <w:rPr>
           <w:rFonts w:ascii="Arial" w:eastAsia="Times New Roman" w:hAnsi="Arial" w:cs="Arial"/>
           <w:b/>
@@ -6107,13 +5788,6 @@
           <w:lang w:eastAsia="en-IN"/>
         </w:rPr>
       </w:pPr>
-      <w:r>
-        <w:rPr>
-          <w:rFonts w:ascii="Arial" w:hAnsi="Arial" w:cs="Arial"/>
-          <w:b/>
-        </w:rPr>
-        <w:br w:type="page"/>
-      </w:r>
     </w:p>
     <w:p>
       <w:pPr>
@@ -6129,7 +5803,6 @@
           <w:rFonts w:ascii="Arial" w:hAnsi="Arial" w:cs="Arial"/>
           <w:b/>
         </w:rPr>
-        <w:lastRenderedPageBreak/>
         <w:t>Miscellaneous</w:t>
       </w:r>
     </w:p>
@@ -6146,7 +5819,7 @@
         </w:rPr>
         <w:t>Java heap size-</w:t>
       </w:r>
-      <w:hyperlink r:id="rId23" w:history="1">
+      <w:hyperlink r:id="rId25" w:history="1">
         <w:r>
           <w:rPr>
             <w:rStyle w:val="Hyperlink"/>
@@ -6193,21 +5866,7 @@
         <w:rPr>
           <w:rFonts w:ascii="Arial" w:hAnsi="Arial" w:cs="Arial"/>
         </w:rPr>
-        <w:t xml:space="preserve"> </w:t>
-      </w:r>
-      <w:proofErr w:type="spellStart"/>
-      <w:r>
-        <w:rPr>
-          <w:rFonts w:ascii="Arial" w:hAnsi="Arial" w:cs="Arial"/>
-        </w:rPr>
-        <w:t>eg</w:t>
-      </w:r>
-      <w:proofErr w:type="spellEnd"/>
-      <w:r>
-        <w:rPr>
-          <w:rFonts w:ascii="Arial" w:hAnsi="Arial" w:cs="Arial"/>
-        </w:rPr>
-        <w:t>-</w:t>
+        <w:t xml:space="preserve"> eg-</w:t>
       </w:r>
       <w:r>
         <w:rPr>
@@ -6220,30 +5879,20 @@
         <w:rPr>
           <w:rFonts w:ascii="Arial" w:hAnsi="Arial" w:cs="Arial"/>
         </w:rPr>
-        <w:t xml:space="preserve">, connectionless- </w:t>
-      </w:r>
-      <w:proofErr w:type="spellStart"/>
-      <w:r>
-        <w:rPr>
-          <w:rFonts w:ascii="Arial" w:hAnsi="Arial" w:cs="Arial"/>
-        </w:rPr>
-        <w:t>udp</w:t>
-      </w:r>
-      <w:proofErr w:type="spellEnd"/>
+        <w:t>, connectionless- udp</w:t>
+      </w:r>
       <w:r>
         <w:rPr>
           <w:rFonts w:ascii="Arial" w:hAnsi="Arial" w:cs="Arial"/>
         </w:rPr>
         <w:t>(</w:t>
       </w:r>
-      <w:proofErr w:type="spellStart"/>
       <w:r>
         <w:rPr>
           <w:rFonts w:ascii="Arial" w:hAnsi="Arial" w:cs="Arial"/>
         </w:rPr>
         <w:t>DatagramSocket</w:t>
       </w:r>
-      <w:proofErr w:type="spellEnd"/>
       <w:r>
         <w:rPr>
           <w:rFonts w:ascii="Arial" w:hAnsi="Arial" w:cs="Arial"/>
@@ -6254,35 +5903,7 @@
         <w:rPr>
           <w:rFonts w:ascii="Arial" w:hAnsi="Arial" w:cs="Arial"/>
         </w:rPr>
-        <w:t>, (</w:t>
-      </w:r>
-      <w:proofErr w:type="spellStart"/>
-      <w:r>
-        <w:rPr>
-          <w:rFonts w:ascii="Arial" w:hAnsi="Arial" w:cs="Arial"/>
-        </w:rPr>
-        <w:t>MulticastSocket</w:t>
-      </w:r>
-      <w:proofErr w:type="spellEnd"/>
-      <w:r>
-        <w:rPr>
-          <w:rFonts w:ascii="Arial" w:hAnsi="Arial" w:cs="Arial"/>
-        </w:rPr>
-        <w:t xml:space="preserve"> class)- multiple recipients </w:t>
-      </w:r>
-      <w:proofErr w:type="spellStart"/>
-      <w:r>
-        <w:rPr>
-          <w:rFonts w:ascii="Arial" w:hAnsi="Arial" w:cs="Arial"/>
-        </w:rPr>
-        <w:t>ie</w:t>
-      </w:r>
-      <w:proofErr w:type="spellEnd"/>
-      <w:r>
-        <w:rPr>
-          <w:rFonts w:ascii="Arial" w:hAnsi="Arial" w:cs="Arial"/>
-        </w:rPr>
-        <w:t xml:space="preserve"> broadcast</w:t>
+        <w:t>, (MulticastSocket class)- multiple recipients ie broadcast</w:t>
       </w:r>
     </w:p>
     <w:p>
@@ -6322,7 +5943,7 @@
       </w:pPr>
     </w:p>
     <w:sectPr>
-      <w:headerReference w:type="default" r:id="rId24"/>
+      <w:headerReference w:type="default" r:id="rId26"/>
       <w:pgSz w:w="11906" w:h="16838"/>
       <w:pgMar w:top="1440" w:right="1440" w:bottom="1440" w:left="1440" w:header="708" w:footer="708" w:gutter="0"/>
       <w:cols w:space="708"/>
@@ -7060,6 +6681,7 @@
   <w:style w:type="character" w:default="1" w:styleId="DefaultParagraphFont">
     <w:name w:val="Default Paragraph Font"/>
     <w:uiPriority w:val="1"/>
+    <w:semiHidden/>
     <w:unhideWhenUsed/>
   </w:style>
   <w:style w:type="table" w:default="1" w:styleId="TableNormal">

</xml_diff>